<commit_message>
seguimiento de como emparchar ciertos problemas para luego tomar decisiones
</commit_message>
<xml_diff>
--- a/bitacora_de_trabajo.docx
+++ b/bitacora_de_trabajo.docx
@@ -159,6 +159,7 @@
     <w:p>
       <w:pPr>
         <w:pStyle w:val="HorizontalLine"/>
+        <w:jc w:val="both"/>
         <w:rPr>
           <w:rFonts w:ascii="DejaVu Sans" w:hAnsi="DejaVu Sans"/>
           <w:b/>
@@ -187,17 +188,2017 @@
         <w:jc w:val="both"/>
         <w:rPr>
           <w:rFonts w:ascii="DejaVu Sans" w:hAnsi="DejaVu Sans"/>
-        </w:rPr>
-      </w:pPr>
-      <w:r>
-        <w:rPr>
-          <w:rFonts w:ascii="DejaVu Sans" w:hAnsi="DejaVu Sans"/>
           <w:b/>
           <w:bCs/>
           <w:sz w:val="28"/>
           <w:szCs w:val="28"/>
           <w:shd w:fill="FFF5CE" w:val="clear"/>
         </w:rPr>
+      </w:pPr>
+      <w:r>
+        <w:rPr>
+          <w:rFonts w:ascii="DejaVu Sans" w:hAnsi="DejaVu Sans"/>
+          <w:b/>
+          <w:bCs/>
+          <w:sz w:val="28"/>
+          <w:szCs w:val="28"/>
+          <w:shd w:fill="FFF5CE" w:val="clear"/>
+        </w:rPr>
+        <w:t xml:space="preserve">Post 29/05/2025 </w:t>
+      </w:r>
+      <w:r>
+        <w:rPr>
+          <w:rFonts w:ascii="DejaVu Sans" w:hAnsi="DejaVu Sans"/>
+          <w:b/>
+          <w:bCs/>
+          <w:sz w:val="28"/>
+          <w:szCs w:val="28"/>
+          <w:shd w:fill="FFF5CE" w:val="clear"/>
+        </w:rPr>
+        <w:t>Emparche</w:t>
+      </w:r>
+    </w:p>
+    <w:p>
+      <w:pPr>
+        <w:pStyle w:val="Normal"/>
+        <w:spacing w:lineRule="auto" w:line="276"/>
+        <w:jc w:val="both"/>
+        <w:rPr>
+          <w:rFonts w:ascii="DejaVu Sans" w:hAnsi="DejaVu Sans"/>
+          <w:b w:val="false"/>
+          <w:bCs w:val="false"/>
+        </w:rPr>
+      </w:pPr>
+      <w:r>
+        <w:rPr>
+          <w:rFonts w:ascii="DejaVu Sans" w:hAnsi="DejaVu Sans"/>
+          <w:b w:val="false"/>
+          <w:bCs w:val="false"/>
+        </w:rPr>
+      </w:r>
+    </w:p>
+    <w:p>
+      <w:pPr>
+        <w:pStyle w:val="Normal"/>
+        <w:spacing w:lineRule="auto" w:line="276"/>
+        <w:jc w:val="both"/>
+        <w:rPr>
+          <w:rFonts w:ascii="DejaVu Sans" w:hAnsi="DejaVu Sans"/>
+          <w:b w:val="false"/>
+          <w:bCs w:val="false"/>
+        </w:rPr>
+      </w:pPr>
+      <w:r>
+        <w:rPr>
+          <w:rFonts w:ascii="DejaVu Sans" w:hAnsi="DejaVu Sans"/>
+          <w:b w:val="false"/>
+          <w:bCs w:val="false"/>
+        </w:rPr>
+        <w:t xml:space="preserve">- si el csv no tiene columna asociada a georreferencia no agregarles las columnas geocodigoFundar geonombreFundar a todos los csv nuevos </w:t>
+      </w:r>
+      <w:r>
+        <w:rPr>
+          <w:rFonts w:ascii="DejaVu Sans" w:hAnsi="DejaVu Sans"/>
+          <w:b w:val="false"/>
+          <w:bCs w:val="false"/>
+          <w:shd w:fill="AFD095" w:val="clear"/>
+        </w:rPr>
+        <w:t>[listo]</w:t>
+      </w:r>
+    </w:p>
+    <w:p>
+      <w:pPr>
+        <w:pStyle w:val="Normal"/>
+        <w:spacing w:lineRule="auto" w:line="276"/>
+        <w:jc w:val="both"/>
+        <w:rPr>
+          <w:rFonts w:ascii="DejaVu Sans" w:hAnsi="DejaVu Sans"/>
+          <w:b w:val="false"/>
+          <w:bCs w:val="false"/>
+          <w:highlight w:val="none"/>
+          <w:shd w:fill="auto" w:val="clear"/>
+        </w:rPr>
+      </w:pPr>
+      <w:r>
+        <w:rPr>
+          <w:rFonts w:ascii="DejaVu Sans" w:hAnsi="DejaVu Sans"/>
+          <w:b w:val="false"/>
+          <w:bCs w:val="false"/>
+          <w:shd w:fill="auto" w:val="clear"/>
+        </w:rPr>
+      </w:r>
+    </w:p>
+    <w:p>
+      <w:pPr>
+        <w:pStyle w:val="Normal"/>
+        <w:spacing w:lineRule="auto" w:line="276"/>
+        <w:jc w:val="both"/>
+        <w:rPr>
+          <w:rFonts w:ascii="DejaVu Sans" w:hAnsi="DejaVu Sans"/>
+          <w:b w:val="false"/>
+          <w:bCs w:val="false"/>
+          <w:highlight w:val="none"/>
+          <w:shd w:fill="auto" w:val="clear"/>
+        </w:rPr>
+      </w:pPr>
+      <w:r>
+        <w:rPr>
+          <w:rFonts w:ascii="DejaVu Sans" w:hAnsi="DejaVu Sans"/>
+          <w:b w:val="false"/>
+          <w:bCs w:val="false"/>
+          <w:shd w:fill="auto" w:val="clear"/>
+        </w:rPr>
+        <w:t xml:space="preserve">- si el csv no tiene columna asociada a georreferencia no agregarles las columnas geocodigoFundar geonombreFundar a todos los csv nuevos </w:t>
+      </w:r>
+      <w:r>
+        <w:rPr>
+          <w:rFonts w:ascii="DejaVu Sans" w:hAnsi="DejaVu Sans"/>
+          <w:b w:val="false"/>
+          <w:bCs w:val="false"/>
+          <w:shd w:fill="AFD095" w:val="clear"/>
+        </w:rPr>
+        <w:t>[listo]</w:t>
+      </w:r>
+    </w:p>
+    <w:p>
+      <w:pPr>
+        <w:pStyle w:val="Normal"/>
+        <w:spacing w:lineRule="auto" w:line="276"/>
+        <w:jc w:val="both"/>
+        <w:rPr>
+          <w:rFonts w:ascii="DejaVu Sans" w:hAnsi="DejaVu Sans"/>
+          <w:b w:val="false"/>
+          <w:bCs w:val="false"/>
+          <w:highlight w:val="none"/>
+          <w:shd w:fill="AFD095" w:val="clear"/>
+        </w:rPr>
+      </w:pPr>
+      <w:r>
+        <w:rPr>
+          <w:rFonts w:ascii="DejaVu Sans" w:hAnsi="DejaVu Sans"/>
+          <w:b w:val="false"/>
+          <w:bCs w:val="false"/>
+          <w:shd w:fill="AFD095" w:val="clear"/>
+        </w:rPr>
+      </w:r>
+    </w:p>
+    <w:p>
+      <w:pPr>
+        <w:pStyle w:val="Normal"/>
+        <w:spacing w:lineRule="auto" w:line="276"/>
+        <w:jc w:val="both"/>
+        <w:rPr>
+          <w:rFonts w:ascii="DejaVu Sans" w:hAnsi="DejaVu Sans"/>
+          <w:b w:val="false"/>
+          <w:bCs w:val="false"/>
+          <w:highlight w:val="none"/>
+          <w:shd w:fill="AFD095" w:val="clear"/>
+        </w:rPr>
+      </w:pPr>
+      <w:r>
+        <w:rPr>
+          <w:rFonts w:ascii="DejaVu Sans" w:hAnsi="DejaVu Sans"/>
+          <w:b w:val="false"/>
+          <w:bCs w:val="false"/>
+          <w:shd w:fill="auto" w:val="clear"/>
+        </w:rPr>
+        <w:t xml:space="preserve">-  no completar geocodigoFundar y geonombreFundar en algunas filas de csvs de tópicos DESHUM porque los códigos en el geonomenglador estaban como DESHUM_codigo </w:t>
+      </w:r>
+      <w:r>
+        <w:rPr>
+          <w:rFonts w:ascii="DejaVu Sans" w:hAnsi="DejaVu Sans"/>
+          <w:b w:val="false"/>
+          <w:bCs w:val="false"/>
+          <w:shd w:fill="AFD095" w:val="clear"/>
+        </w:rPr>
+        <w:t>[listo]</w:t>
+      </w:r>
+    </w:p>
+    <w:p>
+      <w:pPr>
+        <w:pStyle w:val="Normal"/>
+        <w:spacing w:lineRule="auto" w:line="276"/>
+        <w:jc w:val="both"/>
+        <w:rPr>
+          <w:rFonts w:ascii="DejaVu Sans" w:hAnsi="DejaVu Sans"/>
+          <w:b w:val="false"/>
+          <w:bCs w:val="false"/>
+          <w:highlight w:val="none"/>
+          <w:shd w:fill="AFD095" w:val="clear"/>
+        </w:rPr>
+      </w:pPr>
+      <w:r>
+        <w:rPr>
+          <w:rFonts w:ascii="DejaVu Sans" w:hAnsi="DejaVu Sans"/>
+          <w:b w:val="false"/>
+          <w:bCs w:val="false"/>
+          <w:shd w:fill="AFD095" w:val="clear"/>
+        </w:rPr>
+      </w:r>
+    </w:p>
+    <w:p>
+      <w:pPr>
+        <w:pStyle w:val="Normal"/>
+        <w:spacing w:lineRule="auto" w:line="276"/>
+        <w:jc w:val="both"/>
+        <w:rPr>
+          <w:rFonts w:ascii="DejaVu Sans" w:hAnsi="DejaVu Sans"/>
+          <w:b/>
+          <w:bCs/>
+          <w:highlight w:val="none"/>
+          <w:shd w:fill="auto" w:val="clear"/>
+        </w:rPr>
+      </w:pPr>
+      <w:r>
+        <w:rPr>
+          <w:rFonts w:ascii="DejaVu Sans" w:hAnsi="DejaVu Sans"/>
+          <w:b/>
+          <w:bCs/>
+          <w:u w:val="single"/>
+          <w:shd w:fill="auto" w:val="clear"/>
+        </w:rPr>
+        <w:t>dfProblema_tipo2: dataset tiene el codigo “</w:t>
+      </w:r>
+      <w:r>
+        <w:rPr>
+          <w:rFonts w:ascii="DejaVu Sans" w:hAnsi="DejaVu Sans"/>
+          <w:b/>
+          <w:bCs/>
+          <w:u w:val="single"/>
+          <w:shd w:fill="auto" w:val="clear"/>
+        </w:rPr>
+        <w:t>XXX”</w:t>
+      </w:r>
+      <w:r>
+        <w:rPr>
+          <w:rFonts w:ascii="DejaVu Sans" w:hAnsi="DejaVu Sans"/>
+          <w:b/>
+          <w:bCs/>
+          <w:u w:val="single"/>
+          <w:shd w:fill="auto" w:val="clear"/>
+        </w:rPr>
+        <w:t xml:space="preserve"> que NO esta incluido en los geocodigos </w:t>
+      </w:r>
+      <w:r>
+        <w:rPr>
+          <w:rFonts w:ascii="DejaVu Sans" w:hAnsi="DejaVu Sans"/>
+          <w:b/>
+          <w:bCs/>
+          <w:u w:val="single"/>
+          <w:shd w:fill="auto" w:val="clear"/>
+        </w:rPr>
+        <w:t xml:space="preserve">del geonomenclador, asociado a </w:t>
+      </w:r>
+      <w:r>
+        <w:rPr>
+          <w:rFonts w:ascii="DejaVu Sans" w:hAnsi="DejaVu Sans"/>
+          <w:b/>
+          <w:bCs/>
+          <w:u w:val="single"/>
+          <w:shd w:fill="auto" w:val="clear"/>
+        </w:rPr>
+        <w:t>la string “</w:t>
+      </w:r>
+      <w:r>
+        <w:rPr>
+          <w:rFonts w:ascii="DejaVu Sans" w:hAnsi="DejaVu Sans"/>
+          <w:b/>
+          <w:bCs/>
+          <w:u w:val="single"/>
+          <w:shd w:fill="auto" w:val="clear"/>
+        </w:rPr>
+        <w:t xml:space="preserve">YYY” </w:t>
+      </w:r>
+      <w:r>
+        <w:rPr>
+          <w:rFonts w:ascii="DejaVu Sans" w:hAnsi="DejaVu Sans"/>
+          <w:b/>
+          <w:bCs/>
+          <w:u w:val="single"/>
+          <w:shd w:fill="auto" w:val="clear"/>
+        </w:rPr>
+        <w:t>que NO matchea sin ambiguedad en desc_funda</w:t>
+      </w:r>
+      <w:r>
+        <w:rPr>
+          <w:rFonts w:ascii="DejaVu Sans" w:hAnsi="DejaVu Sans"/>
+          <w:b/>
+          <w:bCs/>
+          <w:shd w:fill="auto" w:val="clear"/>
+        </w:rPr>
+        <w:t xml:space="preserve">r </w:t>
+      </w:r>
+    </w:p>
+    <w:p>
+      <w:pPr>
+        <w:pStyle w:val="Normal"/>
+        <w:spacing w:lineRule="auto" w:line="276"/>
+        <w:jc w:val="both"/>
+        <w:rPr>
+          <w:rFonts w:ascii="DejaVu Sans" w:hAnsi="DejaVu Sans"/>
+          <w:b w:val="false"/>
+          <w:bCs w:val="false"/>
+          <w:highlight w:val="none"/>
+          <w:shd w:fill="auto" w:val="clear"/>
+        </w:rPr>
+      </w:pPr>
+      <w:r>
+        <w:rPr>
+          <w:rFonts w:ascii="DejaVu Sans" w:hAnsi="DejaVu Sans"/>
+          <w:b w:val="false"/>
+          <w:bCs w:val="false"/>
+          <w:shd w:fill="auto" w:val="clear"/>
+        </w:rPr>
+      </w:r>
+    </w:p>
+    <w:p>
+      <w:pPr>
+        <w:pStyle w:val="Normal"/>
+        <w:spacing w:lineRule="auto" w:line="276"/>
+        <w:jc w:val="both"/>
+        <w:rPr>
+          <w:rFonts w:ascii="DejaVu Sans" w:hAnsi="DejaVu Sans"/>
+          <w:b w:val="false"/>
+          <w:bCs w:val="false"/>
+          <w:highlight w:val="none"/>
+          <w:shd w:fill="auto" w:val="clear"/>
+        </w:rPr>
+      </w:pPr>
+      <w:r>
+        <w:rPr>
+          <w:rFonts w:ascii="DejaVu Sans" w:hAnsi="DejaVu Sans"/>
+          <w:b w:val="false"/>
+          <w:bCs w:val="false"/>
+          <w:shd w:fill="auto" w:val="clear"/>
+        </w:rPr>
+        <w:t xml:space="preserve">- TOPICO ESTPRO: va_sectorial_pais.csv y va_sectorial_pais_bys.csv se tiene el un </w:t>
+      </w:r>
+      <w:r>
+        <w:rPr>
+          <w:rFonts w:ascii="DejaVu Sans" w:hAnsi="DejaVu Sans"/>
+          <w:b/>
+          <w:bCs/>
+          <w:shd w:fill="auto" w:val="clear"/>
+        </w:rPr>
+        <w:t>código “TZ1” asociado a “TANZANIA (CONTINENTAL)”</w:t>
+      </w:r>
+      <w:r>
+        <w:rPr>
+          <w:rFonts w:ascii="DejaVu Sans" w:hAnsi="DejaVu Sans"/>
+          <w:b w:val="false"/>
+          <w:bCs w:val="false"/>
+          <w:shd w:fill="auto" w:val="clear"/>
+        </w:rPr>
+        <w:t>. En el geonomenclador se tiene “TZA” asociado a “TANZANIA”.</w:t>
+      </w:r>
+    </w:p>
+    <w:p>
+      <w:pPr>
+        <w:pStyle w:val="Normal"/>
+        <w:spacing w:lineRule="auto" w:line="276"/>
+        <w:jc w:val="both"/>
+        <w:rPr>
+          <w:rFonts w:ascii="DejaVu Sans" w:hAnsi="DejaVu Sans"/>
+          <w:b w:val="false"/>
+          <w:bCs w:val="false"/>
+          <w:highlight w:val="none"/>
+          <w:shd w:fill="auto" w:val="clear"/>
+        </w:rPr>
+      </w:pPr>
+      <w:r>
+        <w:rPr>
+          <w:rFonts w:ascii="DejaVu Sans" w:hAnsi="DejaVu Sans"/>
+          <w:b w:val="false"/>
+          <w:bCs w:val="false"/>
+          <w:shd w:fill="FFD8CE" w:val="clear"/>
+        </w:rPr>
+        <w:t>[</w:t>
+      </w:r>
+      <w:r>
+        <w:rPr>
+          <w:rFonts w:ascii="DejaVu Sans" w:hAnsi="DejaVu Sans"/>
+          <w:b w:val="false"/>
+          <w:bCs w:val="false"/>
+          <w:shd w:fill="FFD8CE" w:val="clear"/>
+        </w:rPr>
+        <w:t xml:space="preserve">usar </w:t>
+      </w:r>
+      <w:r>
+        <w:rPr>
+          <w:rFonts w:ascii="DejaVu Sans" w:hAnsi="DejaVu Sans"/>
+          <w:b w:val="false"/>
+          <w:bCs w:val="false"/>
+          <w:shd w:fill="FFD8CE" w:val="clear"/>
+        </w:rPr>
+        <w:t xml:space="preserve">“TZA” asociado a “TANZANIA” </w:t>
+      </w:r>
+      <w:r>
+        <w:rPr>
+          <w:rFonts w:ascii="DejaVu Sans" w:hAnsi="DejaVu Sans"/>
+          <w:b w:val="false"/>
+          <w:bCs w:val="false"/>
+          <w:shd w:fill="FFD8CE" w:val="clear"/>
+        </w:rPr>
+        <w:t xml:space="preserve">o generar nuevo código asociado a </w:t>
+      </w:r>
+      <w:r>
+        <w:rPr>
+          <w:rFonts w:ascii="DejaVu Sans" w:hAnsi="DejaVu Sans"/>
+          <w:b w:val="false"/>
+          <w:bCs w:val="false"/>
+          <w:shd w:fill="FFD8CE" w:val="clear"/>
+        </w:rPr>
+        <w:t>“TANZANIA (CONTINENTAL)”?]</w:t>
+      </w:r>
+    </w:p>
+    <w:p>
+      <w:pPr>
+        <w:pStyle w:val="Normal"/>
+        <w:spacing w:lineRule="auto" w:line="276"/>
+        <w:jc w:val="both"/>
+        <w:rPr>
+          <w:rFonts w:ascii="DejaVu Sans" w:hAnsi="DejaVu Sans"/>
+          <w:b w:val="false"/>
+          <w:bCs w:val="false"/>
+          <w:highlight w:val="none"/>
+          <w:shd w:fill="auto" w:val="clear"/>
+        </w:rPr>
+      </w:pPr>
+      <w:r>
+        <w:rPr>
+          <w:rFonts w:ascii="DejaVu Sans" w:hAnsi="DejaVu Sans"/>
+          <w:b w:val="false"/>
+          <w:bCs w:val="false"/>
+          <w:shd w:fill="auto" w:val="clear"/>
+        </w:rPr>
+      </w:r>
+    </w:p>
+    <w:p>
+      <w:pPr>
+        <w:pStyle w:val="Normal"/>
+        <w:spacing w:lineRule="auto" w:line="276"/>
+        <w:jc w:val="both"/>
+        <w:rPr>
+          <w:rFonts w:ascii="DejaVu Sans" w:hAnsi="DejaVu Sans"/>
+          <w:b w:val="false"/>
+          <w:bCs w:val="false"/>
+          <w:highlight w:val="none"/>
+          <w:shd w:fill="auto" w:val="clear"/>
+        </w:rPr>
+      </w:pPr>
+      <w:r>
+        <w:rPr>
+          <w:rFonts w:ascii="DejaVu Sans" w:hAnsi="DejaVu Sans"/>
+          <w:b w:val="false"/>
+          <w:bCs w:val="false"/>
+          <w:shd w:fill="auto" w:val="clear"/>
+        </w:rPr>
+        <w:t>- TOPICO ESTPRO: particip_va_intensivos_id_bys.csv</w:t>
+        <w:tab/>
+        <w:t xml:space="preserve">tiene el </w:t>
+      </w:r>
+      <w:r>
+        <w:rPr>
+          <w:rFonts w:ascii="DejaVu Sans" w:hAnsi="DejaVu Sans"/>
+          <w:b/>
+          <w:bCs/>
+          <w:shd w:fill="auto" w:val="clear"/>
+        </w:rPr>
+        <w:t xml:space="preserve">codigo 'NAFTA' que NO esta incluido en los geocodigos y tiene la string 'PAISES NAFTA' </w:t>
+      </w:r>
+      <w:r>
+        <w:rPr>
+          <w:rFonts w:ascii="DejaVu Sans" w:hAnsi="DejaVu Sans"/>
+          <w:b w:val="false"/>
+          <w:bCs w:val="false"/>
+          <w:shd w:fill="auto" w:val="clear"/>
+        </w:rPr>
+        <w:t>que NO matchea sin ambiguedad en desc_fundar.</w:t>
+      </w:r>
+    </w:p>
+    <w:p>
+      <w:pPr>
+        <w:pStyle w:val="Normal"/>
+        <w:spacing w:lineRule="auto" w:line="276"/>
+        <w:jc w:val="both"/>
+        <w:rPr>
+          <w:rFonts w:ascii="DejaVu Sans" w:hAnsi="DejaVu Sans"/>
+          <w:b w:val="false"/>
+          <w:bCs w:val="false"/>
+          <w:i w:val="false"/>
+          <w:i w:val="false"/>
+          <w:iCs w:val="false"/>
+          <w:highlight w:val="none"/>
+          <w:shd w:fill="FFD8CE" w:val="clear"/>
+        </w:rPr>
+      </w:pPr>
+      <w:r>
+        <w:rPr>
+          <w:rFonts w:ascii="DejaVu Sans" w:hAnsi="DejaVu Sans"/>
+          <w:b w:val="false"/>
+          <w:bCs w:val="false"/>
+          <w:i w:val="false"/>
+          <w:iCs w:val="false"/>
+          <w:shd w:fill="FFD8CE" w:val="clear"/>
+        </w:rPr>
+        <w:t>[usar “NAFTA_ESTPRO” (geocodigo del geonomenclador) y “Países miembros del NAFTA” (name_long correspondiente del geonomenclador)?]</w:t>
+      </w:r>
+    </w:p>
+    <w:p>
+      <w:pPr>
+        <w:pStyle w:val="Normal"/>
+        <w:spacing w:lineRule="auto" w:line="276"/>
+        <w:jc w:val="both"/>
+        <w:rPr>
+          <w:rFonts w:ascii="DejaVu Sans" w:hAnsi="DejaVu Sans"/>
+          <w:b w:val="false"/>
+          <w:bCs w:val="false"/>
+          <w:i w:val="false"/>
+          <w:i w:val="false"/>
+          <w:iCs w:val="false"/>
+          <w:highlight w:val="none"/>
+          <w:shd w:fill="FFD8CE" w:val="clear"/>
+        </w:rPr>
+      </w:pPr>
+      <w:r>
+        <w:rPr>
+          <w:rFonts w:ascii="DejaVu Sans" w:hAnsi="DejaVu Sans"/>
+          <w:b w:val="false"/>
+          <w:bCs w:val="false"/>
+          <w:i w:val="false"/>
+          <w:iCs w:val="false"/>
+          <w:shd w:fill="FFD8CE" w:val="clear"/>
+        </w:rPr>
+      </w:r>
+    </w:p>
+    <w:p>
+      <w:pPr>
+        <w:pStyle w:val="Normal"/>
+        <w:spacing w:lineRule="auto" w:line="276"/>
+        <w:jc w:val="both"/>
+        <w:rPr/>
+      </w:pPr>
+      <w:r>
+        <w:rPr>
+          <w:rFonts w:ascii="DejaVu Sans" w:hAnsi="DejaVu Sans"/>
+          <w:b w:val="false"/>
+          <w:bCs w:val="false"/>
+          <w:i w:val="false"/>
+          <w:iCs w:val="false"/>
+          <w:shd w:fill="auto" w:val="clear"/>
+        </w:rPr>
+        <w:t xml:space="preserve">- </w:t>
+      </w:r>
+      <w:r>
+        <w:rPr>
+          <w:rFonts w:ascii="DejaVu Sans" w:hAnsi="DejaVu Sans"/>
+          <w:b w:val="false"/>
+          <w:bCs w:val="false"/>
+          <w:i w:val="false"/>
+          <w:iCs w:val="false"/>
+          <w:shd w:fill="auto" w:val="clear"/>
+        </w:rPr>
+        <w:t>TOPICO E</w:t>
+      </w:r>
+      <w:r>
+        <w:rPr>
+          <w:rFonts w:ascii="DejaVu Sans" w:hAnsi="DejaVu Sans"/>
+          <w:b w:val="false"/>
+          <w:bCs w:val="false"/>
+          <w:i w:val="false"/>
+          <w:iCs w:val="false"/>
+          <w:shd w:fill="auto" w:val="clear"/>
+        </w:rPr>
+        <w:t>STPRO:</w:t>
+        <w:tab/>
+        <w:t>particip_va_intensivos_id_bys.csv</w:t>
+        <w:tab/>
+        <w:t xml:space="preserve">codigo “EU28XEU15” </w:t>
+      </w:r>
+      <w:r>
+        <w:rPr>
+          <w:rFonts w:ascii="DejaVu Sans" w:hAnsi="DejaVu Sans"/>
+          <w:b w:val="false"/>
+          <w:bCs w:val="false"/>
+          <w:i w:val="false"/>
+          <w:iCs w:val="false"/>
+          <w:shd w:fill="auto" w:val="clear"/>
+        </w:rPr>
+        <w:t>que NO esta incluido en los geocodigos y tiene la string “UNION EUROPEA (28 PAISES EXCELUYENDO EU15)”.</w:t>
+      </w:r>
+    </w:p>
+    <w:p>
+      <w:pPr>
+        <w:pStyle w:val="Normal"/>
+        <w:spacing w:lineRule="auto" w:line="276"/>
+        <w:jc w:val="both"/>
+        <w:rPr>
+          <w:rFonts w:ascii="DejaVu Sans" w:hAnsi="DejaVu Sans"/>
+          <w:b w:val="false"/>
+          <w:bCs w:val="false"/>
+          <w:i w:val="false"/>
+          <w:i w:val="false"/>
+          <w:iCs w:val="false"/>
+          <w:highlight w:val="none"/>
+          <w:shd w:fill="B4C7DC" w:val="clear"/>
+        </w:rPr>
+      </w:pPr>
+      <w:r>
+        <w:rPr>
+          <w:rFonts w:ascii="DejaVu Sans" w:hAnsi="DejaVu Sans"/>
+          <w:b w:val="false"/>
+          <w:bCs w:val="false"/>
+          <w:i w:val="false"/>
+          <w:iCs w:val="false"/>
+          <w:shd w:fill="B4C7DC" w:val="clear"/>
+        </w:rPr>
+        <w:t>[“UNION EUROPEA (28 PAISES EXCELUYENDO EU15)” aparece en el geonomenclador, cambiar código por “EU13”]</w:t>
+      </w:r>
+    </w:p>
+    <w:p>
+      <w:pPr>
+        <w:pStyle w:val="Normal"/>
+        <w:spacing w:lineRule="auto" w:line="276"/>
+        <w:jc w:val="both"/>
+        <w:rPr>
+          <w:rFonts w:ascii="DejaVu Sans" w:hAnsi="DejaVu Sans"/>
+          <w:b w:val="false"/>
+          <w:bCs w:val="false"/>
+        </w:rPr>
+      </w:pPr>
+      <w:r>
+        <w:rPr>
+          <w:rFonts w:ascii="DejaVu Sans" w:hAnsi="DejaVu Sans"/>
+          <w:b w:val="false"/>
+          <w:bCs w:val="false"/>
+        </w:rPr>
+      </w:r>
+    </w:p>
+    <w:p>
+      <w:pPr>
+        <w:pStyle w:val="Normal"/>
+        <w:spacing w:lineRule="auto" w:line="276"/>
+        <w:jc w:val="both"/>
+        <w:rPr>
+          <w:rFonts w:ascii="DejaVu Sans" w:hAnsi="DejaVu Sans"/>
+          <w:b w:val="false"/>
+          <w:bCs w:val="false"/>
+        </w:rPr>
+      </w:pPr>
+      <w:r>
+        <w:rPr>
+          <w:rFonts w:ascii="DejaVu Sans" w:hAnsi="DejaVu Sans"/>
+          <w:b w:val="false"/>
+          <w:bCs w:val="false"/>
+        </w:rPr>
+        <w:t xml:space="preserve">- TOPICO ACECON: A4_efecto_bs.csv, 2_pibpc_salud_edu.csv y A5_pibpc_propeeuu_ppa_usd.csv </w:t>
+      </w:r>
+      <w:r>
+        <w:rPr>
+          <w:rFonts w:ascii="DejaVu Sans" w:hAnsi="DejaVu Sans"/>
+          <w:b/>
+          <w:bCs/>
+        </w:rPr>
+        <w:t>se tiene el código “ZAR” asociado a “RD CONGO”</w:t>
+      </w:r>
+      <w:r>
+        <w:rPr>
+          <w:rFonts w:ascii="DejaVu Sans" w:hAnsi="DejaVu Sans"/>
+          <w:b w:val="false"/>
+          <w:bCs w:val="false"/>
+        </w:rPr>
+        <w:t xml:space="preserve">. Según </w:t>
+      </w:r>
+      <w:r>
+        <w:fldChar w:fldCharType="begin"/>
+      </w:r>
+      <w:r>
+        <w:rPr>
+          <w:rStyle w:val="Hyperlink"/>
+          <w:b w:val="false"/>
+          <w:bCs w:val="false"/>
+          <w:rFonts w:ascii="DejaVu Sans" w:hAnsi="DejaVu Sans"/>
+        </w:rPr>
+        <w:instrText xml:space="preserve"> HYPERLINK "https://dgn.isolutions.iso.org/obp/ui" \l "iso:code:3166:CD"</w:instrText>
+      </w:r>
+      <w:r>
+        <w:rPr>
+          <w:rStyle w:val="Hyperlink"/>
+          <w:b w:val="false"/>
+          <w:bCs w:val="false"/>
+          <w:rFonts w:ascii="DejaVu Sans" w:hAnsi="DejaVu Sans"/>
+        </w:rPr>
+        <w:fldChar w:fldCharType="separate"/>
+      </w:r>
+      <w:r>
+        <w:rPr>
+          <w:rStyle w:val="Hyperlink"/>
+          <w:rFonts w:ascii="DejaVu Sans" w:hAnsi="DejaVu Sans"/>
+          <w:b w:val="false"/>
+          <w:bCs w:val="false"/>
+        </w:rPr>
+        <w:t>https://dgn.isolutions.iso.org/obp/ui#iso:code:3166:CD</w:t>
+      </w:r>
+      <w:r>
+        <w:rPr>
+          <w:rStyle w:val="Hyperlink"/>
+          <w:b w:val="false"/>
+          <w:bCs w:val="false"/>
+          <w:rFonts w:ascii="DejaVu Sans" w:hAnsi="DejaVu Sans"/>
+        </w:rPr>
+        <w:fldChar w:fldCharType="end"/>
+      </w:r>
+      <w:r>
+        <w:rPr>
+          <w:rFonts w:ascii="DejaVu Sans" w:hAnsi="DejaVu Sans"/>
+          <w:b w:val="false"/>
+          <w:bCs w:val="false"/>
+        </w:rPr>
+        <w:t xml:space="preserve">: </w:t>
+      </w:r>
+    </w:p>
+    <w:p>
+      <w:pPr>
+        <w:pStyle w:val="Normal"/>
+        <w:spacing w:lineRule="auto" w:line="276"/>
+        <w:jc w:val="both"/>
+        <w:rPr>
+          <w:rFonts w:ascii="DejaVu Sans" w:hAnsi="DejaVu Sans"/>
+          <w:b w:val="false"/>
+          <w:bCs w:val="false"/>
+          <w:i/>
+          <w:i/>
+          <w:iCs/>
+        </w:rPr>
+      </w:pPr>
+      <w:r>
+        <w:rPr>
+          <w:rFonts w:ascii="DejaVu Sans" w:hAnsi="DejaVu Sans"/>
+          <w:b w:val="false"/>
+          <w:bCs w:val="false"/>
+          <w:i/>
+          <w:iCs/>
+        </w:rPr>
+        <w:t>Name changed from Zaire (ZR, ZAR, 180) to the Democratic Republic of the Congo.</w:t>
+      </w:r>
+      <w:r>
+        <w:rPr>
+          <w:rFonts w:ascii="DejaVu Sans" w:hAnsi="DejaVu Sans"/>
+          <w:b w:val="false"/>
+          <w:bCs w:val="false"/>
+          <w:i w:val="false"/>
+          <w:iCs w:val="false"/>
+        </w:rPr>
+        <w:t xml:space="preserve"> Zaire era el nombre con el que fue conocido entre 1971 </w:t>
+      </w:r>
+      <w:r>
+        <w:rPr>
+          <w:rFonts w:ascii="DejaVu Sans" w:hAnsi="DejaVu Sans"/>
+          <w:b w:val="false"/>
+          <w:bCs w:val="false"/>
+          <w:i w:val="false"/>
+          <w:iCs w:val="false"/>
+        </w:rPr>
+        <w:t>y</w:t>
+      </w:r>
+      <w:r>
+        <w:rPr>
+          <w:rFonts w:ascii="DejaVu Sans" w:hAnsi="DejaVu Sans"/>
+          <w:b w:val="false"/>
+          <w:bCs w:val="false"/>
+          <w:i w:val="false"/>
+          <w:iCs w:val="false"/>
+        </w:rPr>
+        <w:t xml:space="preserve"> 1997, el país africano actualmente </w:t>
+      </w:r>
+      <w:r>
+        <w:rPr>
+          <w:rFonts w:ascii="DejaVu Sans" w:hAnsi="DejaVu Sans"/>
+          <w:b w:val="false"/>
+          <w:bCs w:val="false"/>
+          <w:i w:val="false"/>
+          <w:iCs w:val="false"/>
+        </w:rPr>
+        <w:t xml:space="preserve">es </w:t>
+      </w:r>
+      <w:r>
+        <w:rPr>
+          <w:rFonts w:ascii="DejaVu Sans" w:hAnsi="DejaVu Sans"/>
+          <w:b w:val="false"/>
+          <w:bCs w:val="false"/>
+          <w:i w:val="false"/>
+          <w:iCs w:val="false"/>
+        </w:rPr>
+        <w:t xml:space="preserve">llamado República Democrática del Congo. </w:t>
+      </w:r>
+    </w:p>
+    <w:p>
+      <w:pPr>
+        <w:pStyle w:val="Normal"/>
+        <w:spacing w:lineRule="auto" w:line="276"/>
+        <w:jc w:val="both"/>
+        <w:rPr>
+          <w:rFonts w:ascii="DejaVu Sans" w:hAnsi="DejaVu Sans"/>
+          <w:b w:val="false"/>
+          <w:bCs w:val="false"/>
+          <w:i/>
+          <w:i/>
+          <w:iCs/>
+        </w:rPr>
+      </w:pPr>
+      <w:r>
+        <w:rPr>
+          <w:rFonts w:ascii="DejaVu Sans" w:hAnsi="DejaVu Sans"/>
+          <w:b w:val="false"/>
+          <w:bCs w:val="false"/>
+          <w:i w:val="false"/>
+          <w:iCs w:val="false"/>
+          <w:shd w:fill="FFD8CE" w:val="clear"/>
+        </w:rPr>
+        <w:t>[</w:t>
+      </w:r>
+      <w:r>
+        <w:rPr>
+          <w:rFonts w:ascii="DejaVu Sans" w:hAnsi="DejaVu Sans"/>
+          <w:b w:val="false"/>
+          <w:bCs w:val="false"/>
+          <w:i w:val="false"/>
+          <w:iCs w:val="false"/>
+          <w:shd w:fill="FFD8CE" w:val="clear"/>
+        </w:rPr>
+        <w:t>usar “</w:t>
+      </w:r>
+      <w:r>
+        <w:rPr>
+          <w:rFonts w:ascii="DejaVu Sans" w:hAnsi="DejaVu Sans"/>
+          <w:b w:val="false"/>
+          <w:bCs w:val="false"/>
+          <w:i w:val="false"/>
+          <w:iCs w:val="false"/>
+          <w:shd w:fill="FFD8CE" w:val="clear"/>
+        </w:rPr>
+        <w:t xml:space="preserve">COD” </w:t>
+      </w:r>
+      <w:r>
+        <w:rPr>
+          <w:rFonts w:ascii="DejaVu Sans" w:hAnsi="DejaVu Sans"/>
+          <w:b w:val="false"/>
+          <w:bCs w:val="false"/>
+          <w:i w:val="false"/>
+          <w:iCs w:val="false"/>
+          <w:shd w:fill="FFD8CE" w:val="clear"/>
+        </w:rPr>
+        <w:t>(geocodigo del geonomenclador) y “</w:t>
+      </w:r>
+      <w:r>
+        <w:rPr>
+          <w:rFonts w:ascii="DejaVu Sans" w:hAnsi="DejaVu Sans"/>
+          <w:b w:val="false"/>
+          <w:bCs w:val="false"/>
+          <w:i w:val="false"/>
+          <w:iCs w:val="false"/>
+          <w:shd w:fill="FFD8CE" w:val="clear"/>
+        </w:rPr>
+        <w:t xml:space="preserve">Rep. Dem. Congo” </w:t>
+      </w:r>
+      <w:r>
+        <w:rPr>
+          <w:rFonts w:ascii="DejaVu Sans" w:hAnsi="DejaVu Sans"/>
+          <w:b w:val="false"/>
+          <w:bCs w:val="false"/>
+          <w:i w:val="false"/>
+          <w:iCs w:val="false"/>
+          <w:shd w:fill="FFD8CE" w:val="clear"/>
+        </w:rPr>
+        <w:t>(name_long correspondiente del geonomenclador)</w:t>
+      </w:r>
+      <w:r>
+        <w:rPr>
+          <w:rFonts w:ascii="DejaVu Sans" w:hAnsi="DejaVu Sans"/>
+          <w:b w:val="false"/>
+          <w:bCs w:val="false"/>
+          <w:i w:val="false"/>
+          <w:iCs w:val="false"/>
+          <w:shd w:fill="FFD8CE" w:val="clear"/>
+        </w:rPr>
+        <w:t>?]</w:t>
+      </w:r>
+    </w:p>
+    <w:p>
+      <w:pPr>
+        <w:pStyle w:val="Normal"/>
+        <w:spacing w:lineRule="auto" w:line="276"/>
+        <w:jc w:val="both"/>
+        <w:rPr>
+          <w:rFonts w:ascii="DejaVu Sans" w:hAnsi="DejaVu Sans"/>
+          <w:b w:val="false"/>
+          <w:bCs w:val="false"/>
+        </w:rPr>
+      </w:pPr>
+      <w:r>
+        <w:rPr>
+          <w:rFonts w:ascii="DejaVu Sans" w:hAnsi="DejaVu Sans"/>
+          <w:b w:val="false"/>
+          <w:bCs w:val="false"/>
+        </w:rPr>
+      </w:r>
+    </w:p>
+    <w:p>
+      <w:pPr>
+        <w:pStyle w:val="Normal"/>
+        <w:spacing w:lineRule="auto" w:line="276"/>
+        <w:jc w:val="both"/>
+        <w:rPr/>
+      </w:pPr>
+      <w:r>
+        <w:rPr>
+          <w:rFonts w:ascii="DejaVu Sans" w:hAnsi="DejaVu Sans"/>
+          <w:b w:val="false"/>
+          <w:bCs w:val="false"/>
+        </w:rPr>
+        <w:t xml:space="preserve">-  </w:t>
+      </w:r>
+      <w:r>
+        <w:rPr>
+          <w:rFonts w:ascii="DejaVu Sans" w:hAnsi="DejaVu Sans"/>
+          <w:b w:val="false"/>
+          <w:bCs w:val="false"/>
+        </w:rPr>
+        <w:t>TOPICO ACECON: A1_inb_pib.csv</w:t>
+        <w:tab/>
+        <w:t>tiene el código “TMP” que NO esta incluido en los geocodigos y tiene la string “TIMOR ORIENTAL” que NO matchea con desc_fundar.</w:t>
+      </w:r>
+      <w:r>
+        <w:rPr>
+          <w:rFonts w:ascii="DejaVu Sans" w:hAnsi="DejaVu Sans"/>
+          <w:b w:val="false"/>
+          <w:bCs w:val="false"/>
+          <w:i w:val="false"/>
+          <w:iCs w:val="false"/>
+        </w:rPr>
+        <w:t xml:space="preserve"> Segun </w:t>
+      </w:r>
+      <w:hyperlink r:id="rId4">
+        <w:r>
+          <w:rPr>
+            <w:rStyle w:val="Hyperlink"/>
+            <w:rFonts w:ascii="DejaVu Sans" w:hAnsi="DejaVu Sans"/>
+            <w:b w:val="false"/>
+            <w:bCs w:val="false"/>
+            <w:i w:val="false"/>
+            <w:iCs w:val="false"/>
+          </w:rPr>
+          <w:t>https://es.wikipedia.org/wiki/Timor_Oriental</w:t>
+        </w:r>
+      </w:hyperlink>
+      <w:r>
+        <w:rPr>
+          <w:rFonts w:ascii="DejaVu Sans" w:hAnsi="DejaVu Sans"/>
+          <w:b w:val="false"/>
+          <w:bCs w:val="false"/>
+          <w:i w:val="false"/>
+          <w:iCs w:val="false"/>
+        </w:rPr>
+        <w:t xml:space="preserve"> </w:t>
+      </w:r>
+      <w:r>
+        <w:rPr>
+          <w:rFonts w:ascii="DejaVu Sans" w:hAnsi="DejaVu Sans"/>
+          <w:b w:val="false"/>
+          <w:bCs w:val="false"/>
+          <w:i/>
+          <w:iCs/>
+        </w:rPr>
+        <w:t>Timor Oriental, cuyo nombre oficial es República Democrática de Timor-Leste</w:t>
+      </w:r>
+      <w:r>
+        <w:rPr>
+          <w:rFonts w:ascii="DejaVu Sans" w:hAnsi="DejaVu Sans"/>
+          <w:b w:val="false"/>
+          <w:bCs w:val="false"/>
+          <w:i w:val="false"/>
+          <w:iCs w:val="false"/>
+        </w:rPr>
+        <w:t>.</w:t>
+      </w:r>
+      <w:r>
+        <w:rPr>
+          <w:rFonts w:eastAsia="Noto Serif CJK SC" w:cs="Lohit Devanagari" w:ascii="DejaVu Sans" w:hAnsi="DejaVu Sans"/>
+          <w:b w:val="false"/>
+          <w:bCs w:val="false"/>
+          <w:i/>
+          <w:iCs/>
+          <w:color w:val="auto"/>
+          <w:kern w:val="2"/>
+          <w:sz w:val="24"/>
+          <w:szCs w:val="24"/>
+          <w:lang w:val="en-US" w:eastAsia="zh-CN" w:bidi="hi-IN"/>
+        </w:rPr>
+        <w:t xml:space="preserve"> Después del restablecimiento de la independencia de Timor-Leste en 2002, el gobierno de Timor Oriental solicitó que se usara el nombre Timor-Leste en lugar de "Timor Oriental". Esto es para evitar el término indonesio y su recordatorio de la ocupación indonesia.</w:t>
+      </w:r>
+    </w:p>
+    <w:p>
+      <w:pPr>
+        <w:pStyle w:val="Normal"/>
+        <w:spacing w:lineRule="auto" w:line="276"/>
+        <w:jc w:val="both"/>
+        <w:rPr>
+          <w:rFonts w:ascii="DejaVu Sans" w:hAnsi="DejaVu Sans"/>
+          <w:b w:val="false"/>
+          <w:bCs w:val="false"/>
+          <w:i w:val="false"/>
+          <w:i w:val="false"/>
+          <w:iCs w:val="false"/>
+        </w:rPr>
+      </w:pPr>
+      <w:r>
+        <w:rPr>
+          <w:rFonts w:ascii="DejaVu Sans" w:hAnsi="DejaVu Sans"/>
+          <w:b w:val="false"/>
+          <w:bCs w:val="false"/>
+          <w:i w:val="false"/>
+          <w:iCs w:val="false"/>
+        </w:rPr>
+        <w:t>“</w:t>
+      </w:r>
+      <w:r>
+        <w:rPr>
+          <w:rFonts w:ascii="DejaVu Sans" w:hAnsi="DejaVu Sans"/>
+          <w:b w:val="false"/>
+          <w:bCs w:val="false"/>
+          <w:i w:val="false"/>
+          <w:iCs w:val="false"/>
+        </w:rPr>
+        <w:t xml:space="preserve">Timor-Leste” aparece el geonomenclador con geocodigo “TLS”. </w:t>
+      </w:r>
+    </w:p>
+    <w:p>
+      <w:pPr>
+        <w:pStyle w:val="Normal"/>
+        <w:spacing w:lineRule="auto" w:line="276"/>
+        <w:jc w:val="both"/>
+        <w:rPr/>
+      </w:pPr>
+      <w:r>
+        <w:rPr>
+          <w:rFonts w:ascii="DejaVu Sans" w:hAnsi="DejaVu Sans"/>
+          <w:b w:val="false"/>
+          <w:bCs w:val="false"/>
+          <w:i w:val="false"/>
+          <w:iCs w:val="false"/>
+          <w:shd w:fill="FFD8CE" w:val="clear"/>
+        </w:rPr>
+        <w:t>[</w:t>
+      </w:r>
+      <w:r>
+        <w:rPr>
+          <w:rFonts w:ascii="DejaVu Sans" w:hAnsi="DejaVu Sans"/>
+          <w:b w:val="false"/>
+          <w:bCs w:val="false"/>
+          <w:i w:val="false"/>
+          <w:iCs w:val="false"/>
+          <w:shd w:fill="FFD8CE" w:val="clear"/>
+        </w:rPr>
+        <w:t>usar “</w:t>
+      </w:r>
+      <w:r>
+        <w:rPr>
+          <w:rFonts w:ascii="DejaVu Sans" w:hAnsi="DejaVu Sans"/>
+          <w:b w:val="false"/>
+          <w:bCs w:val="false"/>
+          <w:i w:val="false"/>
+          <w:iCs w:val="false"/>
+          <w:shd w:fill="FFD8CE" w:val="clear"/>
+        </w:rPr>
+        <w:t>TLS</w:t>
+      </w:r>
+      <w:r>
+        <w:rPr>
+          <w:rFonts w:ascii="DejaVu Sans" w:hAnsi="DejaVu Sans"/>
+          <w:b w:val="false"/>
+          <w:bCs w:val="false"/>
+          <w:i w:val="false"/>
+          <w:iCs w:val="false"/>
+          <w:shd w:fill="FFD8CE" w:val="clear"/>
+        </w:rPr>
+        <w:t xml:space="preserve">” </w:t>
+      </w:r>
+      <w:r>
+        <w:rPr>
+          <w:rFonts w:ascii="DejaVu Sans" w:hAnsi="DejaVu Sans"/>
+          <w:b w:val="false"/>
+          <w:bCs w:val="false"/>
+          <w:i w:val="false"/>
+          <w:iCs w:val="false"/>
+          <w:shd w:fill="FFD8CE" w:val="clear"/>
+        </w:rPr>
+        <w:t>(geocodigo del geonomenclador) y “</w:t>
+      </w:r>
+      <w:r>
+        <w:rPr>
+          <w:rFonts w:ascii="DejaVu Sans" w:hAnsi="DejaVu Sans"/>
+          <w:b w:val="false"/>
+          <w:bCs w:val="false"/>
+          <w:i w:val="false"/>
+          <w:iCs w:val="false"/>
+          <w:shd w:fill="FFD8CE" w:val="clear"/>
+        </w:rPr>
+        <w:t>Timor-Leste</w:t>
+      </w:r>
+      <w:r>
+        <w:rPr>
+          <w:rFonts w:ascii="DejaVu Sans" w:hAnsi="DejaVu Sans"/>
+          <w:b w:val="false"/>
+          <w:bCs w:val="false"/>
+          <w:i w:val="false"/>
+          <w:iCs w:val="false"/>
+          <w:shd w:fill="FFD8CE" w:val="clear"/>
+        </w:rPr>
+        <w:t xml:space="preserve">” </w:t>
+      </w:r>
+      <w:r>
+        <w:rPr>
+          <w:rFonts w:ascii="DejaVu Sans" w:hAnsi="DejaVu Sans"/>
+          <w:b w:val="false"/>
+          <w:bCs w:val="false"/>
+          <w:i w:val="false"/>
+          <w:iCs w:val="false"/>
+          <w:shd w:fill="FFD8CE" w:val="clear"/>
+        </w:rPr>
+        <w:t>(</w:t>
+      </w:r>
+      <w:r>
+        <w:rPr>
+          <w:rFonts w:ascii="DejaVu Sans" w:hAnsi="DejaVu Sans"/>
+          <w:b w:val="false"/>
+          <w:bCs w:val="false"/>
+          <w:i w:val="false"/>
+          <w:iCs w:val="false"/>
+          <w:shd w:fill="FFD8CE" w:val="clear"/>
+        </w:rPr>
+        <w:t>desc_fundar</w:t>
+      </w:r>
+      <w:r>
+        <w:rPr>
+          <w:rFonts w:ascii="DejaVu Sans" w:hAnsi="DejaVu Sans"/>
+          <w:b w:val="false"/>
+          <w:bCs w:val="false"/>
+          <w:i w:val="false"/>
+          <w:iCs w:val="false"/>
+          <w:shd w:fill="FFD8CE" w:val="clear"/>
+        </w:rPr>
+        <w:t xml:space="preserve"> correspondiente del geonomenclador) </w:t>
+      </w:r>
+      <w:r>
+        <w:rPr>
+          <w:rFonts w:ascii="DejaVu Sans" w:hAnsi="DejaVu Sans"/>
+          <w:b w:val="false"/>
+          <w:bCs w:val="false"/>
+          <w:i w:val="false"/>
+          <w:iCs w:val="false"/>
+          <w:shd w:fill="FFD8CE" w:val="clear"/>
+        </w:rPr>
+        <w:t>o se genera geocodigo nuevo para “TIMOR ORIENTAL”</w:t>
+      </w:r>
+      <w:r>
+        <w:rPr>
+          <w:rFonts w:ascii="DejaVu Sans" w:hAnsi="DejaVu Sans"/>
+          <w:b w:val="false"/>
+          <w:bCs w:val="false"/>
+          <w:i w:val="false"/>
+          <w:iCs w:val="false"/>
+          <w:shd w:fill="FFD8CE" w:val="clear"/>
+        </w:rPr>
+        <w:t>?]</w:t>
+      </w:r>
+    </w:p>
+    <w:p>
+      <w:pPr>
+        <w:pStyle w:val="Normal"/>
+        <w:spacing w:lineRule="auto" w:line="276"/>
+        <w:jc w:val="both"/>
+        <w:rPr>
+          <w:rFonts w:ascii="DejaVu Sans" w:hAnsi="DejaVu Sans"/>
+          <w:b w:val="false"/>
+          <w:bCs w:val="false"/>
+          <w:i w:val="false"/>
+          <w:i w:val="false"/>
+          <w:iCs w:val="false"/>
+          <w:highlight w:val="none"/>
+          <w:shd w:fill="FFD8CE" w:val="clear"/>
+        </w:rPr>
+      </w:pPr>
+      <w:r>
+        <w:rPr>
+          <w:rFonts w:ascii="DejaVu Sans" w:hAnsi="DejaVu Sans"/>
+          <w:b w:val="false"/>
+          <w:bCs w:val="false"/>
+          <w:i w:val="false"/>
+          <w:iCs w:val="false"/>
+          <w:shd w:fill="FFD8CE" w:val="clear"/>
+        </w:rPr>
+      </w:r>
+    </w:p>
+    <w:p>
+      <w:pPr>
+        <w:pStyle w:val="Normal"/>
+        <w:spacing w:lineRule="auto" w:line="276"/>
+        <w:jc w:val="both"/>
+        <w:rPr>
+          <w:rFonts w:ascii="DejaVu Sans" w:hAnsi="DejaVu Sans"/>
+          <w:b/>
+          <w:bCs/>
+          <w:highlight w:val="none"/>
+          <w:u w:val="single"/>
+          <w:shd w:fill="auto" w:val="clear"/>
+        </w:rPr>
+      </w:pPr>
+      <w:r>
+        <w:rPr>
+          <w:rFonts w:ascii="DejaVu Sans" w:hAnsi="DejaVu Sans"/>
+          <w:b/>
+          <w:bCs/>
+          <w:u w:val="single"/>
+          <w:shd w:fill="auto" w:val="clear"/>
+        </w:rPr>
+        <w:t>dfProblemas_tipo3:</w:t>
+      </w:r>
+      <w:r>
+        <w:rPr>
+          <w:rFonts w:ascii="DejaVu Sans" w:hAnsi="DejaVu Sans"/>
+          <w:b/>
+          <w:bCs/>
+          <w:u w:val="single"/>
+          <w:shd w:fill="auto" w:val="clear"/>
+        </w:rPr>
+        <w:t xml:space="preserve"> dataset tiene el codigo “</w:t>
+      </w:r>
+      <w:r>
+        <w:rPr>
+          <w:rFonts w:ascii="DejaVu Sans" w:hAnsi="DejaVu Sans"/>
+          <w:b/>
+          <w:bCs/>
+          <w:u w:val="single"/>
+          <w:shd w:fill="auto" w:val="clear"/>
+        </w:rPr>
+        <w:t>XXX</w:t>
+      </w:r>
+      <w:r>
+        <w:rPr>
+          <w:rFonts w:ascii="DejaVu Sans" w:hAnsi="DejaVu Sans"/>
+          <w:b/>
+          <w:bCs/>
+          <w:u w:val="single"/>
+          <w:shd w:fill="auto" w:val="clear"/>
+        </w:rPr>
+        <w:t xml:space="preserve">” que NO esta incluido en los geocodigos y no existe columna </w:t>
+      </w:r>
+      <w:r>
+        <w:rPr>
+          <w:rFonts w:ascii="DejaVu Sans" w:hAnsi="DejaVu Sans"/>
+          <w:b/>
+          <w:bCs/>
+          <w:u w:val="single"/>
+          <w:shd w:fill="auto" w:val="clear"/>
+        </w:rPr>
+        <w:t>similar a</w:t>
+      </w:r>
+      <w:r>
+        <w:rPr>
+          <w:rFonts w:ascii="DejaVu Sans" w:hAnsi="DejaVu Sans"/>
+          <w:b/>
+          <w:bCs/>
+          <w:u w:val="single"/>
+          <w:shd w:fill="auto" w:val="clear"/>
+        </w:rPr>
+        <w:t xml:space="preserve"> desc_fundar. </w:t>
+      </w:r>
+    </w:p>
+    <w:p>
+      <w:pPr>
+        <w:pStyle w:val="Normal"/>
+        <w:spacing w:lineRule="auto" w:line="276"/>
+        <w:jc w:val="both"/>
+        <w:rPr>
+          <w:rFonts w:ascii="DejaVu Sans" w:hAnsi="DejaVu Sans"/>
+          <w:b/>
+          <w:bCs/>
+          <w:highlight w:val="none"/>
+          <w:u w:val="single"/>
+          <w:shd w:fill="auto" w:val="clear"/>
+        </w:rPr>
+      </w:pPr>
+      <w:r>
+        <w:rPr>
+          <w:rFonts w:ascii="DejaVu Sans" w:hAnsi="DejaVu Sans"/>
+          <w:b/>
+          <w:bCs/>
+          <w:u w:val="single"/>
+          <w:shd w:fill="auto" w:val="clear"/>
+        </w:rPr>
+      </w:r>
+    </w:p>
+    <w:p>
+      <w:pPr>
+        <w:pStyle w:val="Normal"/>
+        <w:spacing w:lineRule="auto" w:line="276"/>
+        <w:jc w:val="both"/>
+        <w:rPr>
+          <w:rFonts w:ascii="DejaVu Sans" w:hAnsi="DejaVu Sans"/>
+          <w:b w:val="false"/>
+          <w:bCs w:val="false"/>
+        </w:rPr>
+      </w:pPr>
+      <w:r>
+        <w:rPr>
+          <w:rFonts w:ascii="DejaVu Sans" w:hAnsi="DejaVu Sans"/>
+          <w:b w:val="false"/>
+          <w:bCs w:val="false"/>
+        </w:rPr>
+        <w:t xml:space="preserve">- </w:t>
+      </w:r>
+      <w:r>
+        <w:rPr>
+          <w:rFonts w:ascii="DejaVu Sans" w:hAnsi="DejaVu Sans"/>
+          <w:b w:val="false"/>
+          <w:bCs w:val="false"/>
+        </w:rPr>
+        <w:t xml:space="preserve">TOPICO SEBACO: 22_participacion_expo_sbc.csv tiene el codigo “ROM” que NO esta incluido en los geocodigos. Segun </w:t>
+      </w:r>
+      <w:hyperlink r:id="rId5">
+        <w:r>
+          <w:rPr>
+            <w:rStyle w:val="Hyperlink"/>
+            <w:rFonts w:ascii="DejaVu Sans" w:hAnsi="DejaVu Sans"/>
+            <w:b w:val="false"/>
+            <w:bCs w:val="false"/>
+          </w:rPr>
+          <w:t>https://en.wikipedia.org/wiki/List_of_UNDP_country_codes</w:t>
+        </w:r>
+      </w:hyperlink>
+      <w:r>
+        <w:rPr>
+          <w:rFonts w:ascii="DejaVu Sans" w:hAnsi="DejaVu Sans"/>
+          <w:b w:val="false"/>
+          <w:bCs w:val="false"/>
+        </w:rPr>
+        <w:t xml:space="preserve"> (list of UNDP (United Nations Development Programme) country codes)</w:t>
+      </w:r>
+      <w:r>
+        <w:rPr>
+          <w:rFonts w:ascii="DejaVu Sans" w:hAnsi="DejaVu Sans"/>
+          <w:b w:val="false"/>
+          <w:bCs w:val="false"/>
+          <w:i/>
+          <w:iCs/>
+        </w:rPr>
+        <w:t xml:space="preserve"> “ROM” refiere a “ROMANIA”, </w:t>
+      </w:r>
+      <w:r>
+        <w:rPr>
+          <w:rFonts w:ascii="DejaVu Sans" w:hAnsi="DejaVu Sans"/>
+          <w:b w:val="false"/>
+          <w:bCs w:val="false"/>
+          <w:i/>
+          <w:iCs/>
+        </w:rPr>
+        <w:t>Que es “Rumania” en español, y si aparece en el geonomenclador.</w:t>
+      </w:r>
+    </w:p>
+    <w:p>
+      <w:pPr>
+        <w:pStyle w:val="Normal"/>
+        <w:spacing w:lineRule="auto" w:line="276"/>
+        <w:jc w:val="both"/>
+        <w:rPr>
+          <w:rFonts w:ascii="DejaVu Sans" w:hAnsi="DejaVu Sans"/>
+          <w:b w:val="false"/>
+          <w:bCs w:val="false"/>
+          <w:i w:val="false"/>
+          <w:i w:val="false"/>
+          <w:iCs w:val="false"/>
+          <w:highlight w:val="none"/>
+          <w:shd w:fill="FFD8CE" w:val="clear"/>
+        </w:rPr>
+      </w:pPr>
+      <w:r>
+        <w:rPr>
+          <w:rFonts w:ascii="DejaVu Sans" w:hAnsi="DejaVu Sans"/>
+          <w:b w:val="false"/>
+          <w:bCs w:val="false"/>
+          <w:i w:val="false"/>
+          <w:iCs w:val="false"/>
+          <w:shd w:fill="FFD8CE" w:val="clear"/>
+        </w:rPr>
+        <w:t>[usar “ROU” (geocodigo del geonomenclador) y “Rumania” (desc_fundar correspondiente del geonomenclador)?]</w:t>
+      </w:r>
+    </w:p>
+    <w:p>
+      <w:pPr>
+        <w:pStyle w:val="Normal"/>
+        <w:spacing w:lineRule="auto" w:line="276"/>
+        <w:jc w:val="both"/>
+        <w:rPr>
+          <w:rFonts w:ascii="DejaVu Sans" w:hAnsi="DejaVu Sans"/>
+          <w:b w:val="false"/>
+          <w:bCs w:val="false"/>
+        </w:rPr>
+      </w:pPr>
+      <w:r>
+        <w:rPr>
+          <w:rFonts w:ascii="DejaVu Sans" w:hAnsi="DejaVu Sans"/>
+          <w:b w:val="false"/>
+          <w:bCs w:val="false"/>
+        </w:rPr>
+      </w:r>
+    </w:p>
+    <w:p>
+      <w:pPr>
+        <w:pStyle w:val="Normal"/>
+        <w:spacing w:lineRule="auto" w:line="276"/>
+        <w:jc w:val="both"/>
+        <w:rPr>
+          <w:rFonts w:ascii="DejaVu Sans" w:hAnsi="DejaVu Sans"/>
+          <w:b w:val="false"/>
+          <w:bCs w:val="false"/>
+        </w:rPr>
+      </w:pPr>
+      <w:r>
+        <w:rPr>
+          <w:rFonts w:ascii="DejaVu Sans" w:hAnsi="DejaVu Sans"/>
+          <w:b w:val="false"/>
+          <w:bCs w:val="false"/>
+        </w:rPr>
+        <w:t xml:space="preserve">- </w:t>
+      </w:r>
+      <w:r>
+        <w:rPr>
+          <w:rFonts w:ascii="DejaVu Sans" w:hAnsi="DejaVu Sans"/>
+          <w:b w:val="false"/>
+          <w:bCs w:val="false"/>
+        </w:rPr>
+        <w:t>TOPICO SEBACO: 22_participacion_expo_sbc.csv tiene el codigo “</w:t>
+      </w:r>
+      <w:r>
+        <w:rPr>
+          <w:rFonts w:ascii="DejaVu Sans" w:hAnsi="DejaVu Sans"/>
+          <w:b w:val="false"/>
+          <w:bCs w:val="false"/>
+        </w:rPr>
+        <w:t>CHT</w:t>
+      </w:r>
+      <w:r>
+        <w:rPr>
+          <w:rFonts w:ascii="DejaVu Sans" w:hAnsi="DejaVu Sans"/>
+          <w:b w:val="false"/>
+          <w:bCs w:val="false"/>
+        </w:rPr>
+        <w:t xml:space="preserve">” que NO esta incluido en los geocodigos. Segun </w:t>
+      </w:r>
+      <w:hyperlink r:id="rId6">
+        <w:r>
+          <w:rPr>
+            <w:rStyle w:val="Hyperlink"/>
+            <w:rFonts w:ascii="DejaVu Sans" w:hAnsi="DejaVu Sans"/>
+            <w:b w:val="false"/>
+            <w:bCs w:val="false"/>
+          </w:rPr>
+          <w:t>https://en.wikipedia.org/wiki/List_of_UNDP_country_codes</w:t>
+        </w:r>
+      </w:hyperlink>
+      <w:r>
+        <w:rPr>
+          <w:rFonts w:ascii="DejaVu Sans" w:hAnsi="DejaVu Sans"/>
+          <w:b w:val="false"/>
+          <w:bCs w:val="false"/>
+        </w:rPr>
+        <w:t xml:space="preserve"> (list of UNDP (United Nations Development Programme) country codes)</w:t>
+      </w:r>
+      <w:r>
+        <w:rPr>
+          <w:rFonts w:ascii="DejaVu Sans" w:hAnsi="DejaVu Sans"/>
+          <w:b w:val="false"/>
+          <w:bCs w:val="false"/>
+          <w:i/>
+          <w:iCs/>
+        </w:rPr>
+        <w:t xml:space="preserve"> “ROM” refiere a “ROMANIA”, </w:t>
+      </w:r>
+      <w:r>
+        <w:rPr>
+          <w:rFonts w:ascii="DejaVu Sans" w:hAnsi="DejaVu Sans"/>
+          <w:b w:val="false"/>
+          <w:bCs w:val="false"/>
+          <w:i/>
+          <w:iCs/>
+        </w:rPr>
+        <w:t>Que es “Rumania” en español, y si aparece en el geonomenclador.</w:t>
+      </w:r>
+    </w:p>
+    <w:p>
+      <w:pPr>
+        <w:pStyle w:val="Normal"/>
+        <w:spacing w:lineRule="auto" w:line="276"/>
+        <w:jc w:val="both"/>
+        <w:rPr/>
+      </w:pPr>
+      <w:r>
+        <w:rPr>
+          <w:rFonts w:ascii="DejaVu Sans" w:hAnsi="DejaVu Sans"/>
+          <w:b w:val="false"/>
+          <w:bCs w:val="false"/>
+          <w:i w:val="false"/>
+          <w:iCs w:val="false"/>
+          <w:shd w:fill="FFD8CE" w:val="clear"/>
+        </w:rPr>
+        <w:t>[</w:t>
+      </w:r>
+      <w:r>
+        <w:rPr>
+          <w:rFonts w:ascii="DejaVu Sans" w:hAnsi="DejaVu Sans"/>
+          <w:b w:val="false"/>
+          <w:bCs w:val="false"/>
+          <w:i w:val="false"/>
+          <w:iCs w:val="false"/>
+          <w:shd w:fill="FFD8CE" w:val="clear"/>
+        </w:rPr>
+        <w:t>no encontré nada</w:t>
+      </w:r>
+      <w:r>
+        <w:rPr>
+          <w:rFonts w:eastAsia="Noto Serif CJK SC" w:cs="Lohit Devanagari" w:ascii="DejaVu Sans" w:hAnsi="DejaVu Sans"/>
+          <w:b w:val="false"/>
+          <w:bCs w:val="false"/>
+          <w:i w:val="false"/>
+          <w:iCs w:val="false"/>
+          <w:color w:val="000000"/>
+          <w:kern w:val="2"/>
+          <w:sz w:val="24"/>
+          <w:szCs w:val="24"/>
+          <w:shd w:fill="FFD8CE" w:val="clear"/>
+          <w:lang w:val="en-US" w:eastAsia="zh-CN" w:bidi="hi-IN"/>
+        </w:rPr>
+        <w:t xml:space="preserve"> </w:t>
+      </w:r>
+      <w:r>
+        <w:rPr>
+          <w:rFonts w:eastAsia="Noto Serif CJK SC" w:cs="Lohit Devanagari" w:ascii="DejaVu Sans" w:hAnsi="DejaVu Sans"/>
+          <w:b w:val="false"/>
+          <w:bCs w:val="false"/>
+          <w:i/>
+          <w:iCs/>
+          <w:color w:val="000000"/>
+          <w:kern w:val="2"/>
+          <w:sz w:val="24"/>
+          <w:szCs w:val="24"/>
+          <w:shd w:fill="FFD8CE" w:val="clear"/>
+          <w:lang w:val="en-US" w:eastAsia="zh-CN" w:bidi="hi-IN"/>
+        </w:rPr>
+        <w:t>oficial</w:t>
+      </w:r>
+      <w:r>
+        <w:rPr>
+          <w:rFonts w:eastAsia="Noto Serif CJK SC" w:cs="Lohit Devanagari" w:ascii="DejaVu Sans" w:hAnsi="DejaVu Sans"/>
+          <w:b w:val="false"/>
+          <w:bCs w:val="false"/>
+          <w:i w:val="false"/>
+          <w:iCs w:val="false"/>
+          <w:color w:val="000000"/>
+          <w:kern w:val="2"/>
+          <w:sz w:val="24"/>
+          <w:szCs w:val="24"/>
+          <w:shd w:fill="FFD8CE" w:val="clear"/>
+          <w:lang w:val="en-US" w:eastAsia="zh-CN" w:bidi="hi-IN"/>
+        </w:rPr>
+        <w:t xml:space="preserve">: </w:t>
+      </w:r>
+      <w:r>
+        <w:rPr>
+          <w:rFonts w:eastAsia="Noto Serif CJK SC" w:cs="Lohit Devanagari" w:ascii="DejaVu Sans" w:hAnsi="DejaVu Sans"/>
+          <w:b w:val="false"/>
+          <w:bCs w:val="false"/>
+          <w:i/>
+          <w:iCs/>
+          <w:color w:val="000000"/>
+          <w:kern w:val="2"/>
+          <w:sz w:val="24"/>
+          <w:szCs w:val="24"/>
+          <w:shd w:fill="FFD8CE" w:val="clear"/>
+          <w:lang w:val="en-US" w:eastAsia="zh-CN" w:bidi="hi-IN"/>
+        </w:rPr>
+        <w:t xml:space="preserve">Traditional Chinese, often used in association with Taiwan. </w:t>
+      </w:r>
+      <w:r>
+        <w:rPr>
+          <w:rFonts w:eastAsia="Noto Serif CJK SC" w:cs="Lohit Devanagari" w:ascii="DejaVu Sans" w:hAnsi="DejaVu Sans"/>
+          <w:b w:val="false"/>
+          <w:bCs w:val="false"/>
+          <w:i w:val="false"/>
+          <w:iCs w:val="false"/>
+          <w:color w:val="000000"/>
+          <w:kern w:val="2"/>
+          <w:sz w:val="24"/>
+          <w:szCs w:val="24"/>
+          <w:shd w:fill="FFD8CE" w:val="clear"/>
+          <w:lang w:val="en-US" w:eastAsia="zh-CN" w:bidi="hi-IN"/>
+        </w:rPr>
+        <w:t>Q</w:t>
+      </w:r>
+      <w:r>
+        <w:rPr>
+          <w:rFonts w:eastAsia="Noto Serif CJK SC" w:cs="Lohit Devanagari" w:ascii="DejaVu Sans" w:hAnsi="DejaVu Sans"/>
+          <w:b w:val="false"/>
+          <w:bCs w:val="false"/>
+          <w:i w:val="false"/>
+          <w:iCs w:val="false"/>
+          <w:color w:val="000000"/>
+          <w:kern w:val="2"/>
+          <w:sz w:val="24"/>
+          <w:szCs w:val="24"/>
+          <w:shd w:fill="FFD8CE" w:val="clear"/>
+          <w:lang w:val="en-US" w:eastAsia="zh-CN" w:bidi="hi-IN"/>
+        </w:rPr>
+        <w:t xml:space="preserve">ué </w:t>
+      </w:r>
+      <w:r>
+        <w:rPr>
+          <w:rFonts w:eastAsia="Noto Serif CJK SC" w:cs="Lohit Devanagari" w:ascii="DejaVu Sans" w:hAnsi="DejaVu Sans"/>
+          <w:b w:val="false"/>
+          <w:bCs w:val="false"/>
+          <w:i w:val="false"/>
+          <w:iCs w:val="false"/>
+          <w:color w:val="000000"/>
+          <w:kern w:val="2"/>
+          <w:sz w:val="24"/>
+          <w:szCs w:val="24"/>
+          <w:shd w:fill="FFD8CE" w:val="clear"/>
+          <w:lang w:val="en-US" w:eastAsia="zh-CN" w:bidi="hi-IN"/>
+        </w:rPr>
+        <w:t>h</w:t>
+      </w:r>
+      <w:r>
+        <w:rPr>
+          <w:rFonts w:eastAsia="Noto Serif CJK SC" w:cs="Lohit Devanagari" w:ascii="DejaVu Sans" w:hAnsi="DejaVu Sans"/>
+          <w:b w:val="false"/>
+          <w:bCs w:val="false"/>
+          <w:i w:val="false"/>
+          <w:iCs w:val="false"/>
+          <w:color w:val="000000"/>
+          <w:kern w:val="2"/>
+          <w:sz w:val="24"/>
+          <w:szCs w:val="24"/>
+          <w:shd w:fill="FFD8CE" w:val="clear"/>
+          <w:lang w:val="en-US" w:eastAsia="zh-CN" w:bidi="hi-IN"/>
+        </w:rPr>
+        <w:t>a</w:t>
+      </w:r>
+      <w:r>
+        <w:rPr>
+          <w:rFonts w:eastAsia="Noto Serif CJK SC" w:cs="Lohit Devanagari" w:ascii="DejaVu Sans" w:hAnsi="DejaVu Sans"/>
+          <w:b w:val="false"/>
+          <w:bCs w:val="false"/>
+          <w:i w:val="false"/>
+          <w:iCs w:val="false"/>
+          <w:color w:val="000000"/>
+          <w:kern w:val="2"/>
+          <w:sz w:val="24"/>
+          <w:szCs w:val="24"/>
+          <w:shd w:fill="FFD8CE" w:val="clear"/>
+          <w:lang w:val="en-US" w:eastAsia="zh-CN" w:bidi="hi-IN"/>
+        </w:rPr>
+        <w:t>c</w:t>
+      </w:r>
+      <w:r>
+        <w:rPr>
+          <w:rFonts w:eastAsia="Noto Serif CJK SC" w:cs="Lohit Devanagari" w:ascii="DejaVu Sans" w:hAnsi="DejaVu Sans"/>
+          <w:b w:val="false"/>
+          <w:bCs w:val="false"/>
+          <w:i w:val="false"/>
+          <w:iCs w:val="false"/>
+          <w:color w:val="000000"/>
+          <w:kern w:val="2"/>
+          <w:sz w:val="24"/>
+          <w:szCs w:val="24"/>
+          <w:shd w:fill="FFD8CE" w:val="clear"/>
+          <w:lang w:val="en-US" w:eastAsia="zh-CN" w:bidi="hi-IN"/>
+        </w:rPr>
+        <w:t>e</w:t>
+      </w:r>
+      <w:r>
+        <w:rPr>
+          <w:rFonts w:eastAsia="Noto Serif CJK SC" w:cs="Lohit Devanagari" w:ascii="DejaVu Sans" w:hAnsi="DejaVu Sans"/>
+          <w:b w:val="false"/>
+          <w:bCs w:val="false"/>
+          <w:i w:val="false"/>
+          <w:iCs w:val="false"/>
+          <w:color w:val="000000"/>
+          <w:kern w:val="2"/>
+          <w:sz w:val="24"/>
+          <w:szCs w:val="24"/>
+          <w:shd w:fill="FFD8CE" w:val="clear"/>
+          <w:lang w:val="en-US" w:eastAsia="zh-CN" w:bidi="hi-IN"/>
+        </w:rPr>
+        <w:t xml:space="preserve">r </w:t>
+      </w:r>
+      <w:r>
+        <w:rPr>
+          <w:rFonts w:eastAsia="Noto Serif CJK SC" w:cs="Lohit Devanagari" w:ascii="DejaVu Sans" w:hAnsi="DejaVu Sans"/>
+          <w:b w:val="false"/>
+          <w:bCs w:val="false"/>
+          <w:i w:val="false"/>
+          <w:iCs w:val="false"/>
+          <w:color w:val="000000"/>
+          <w:kern w:val="2"/>
+          <w:sz w:val="24"/>
+          <w:szCs w:val="24"/>
+          <w:shd w:fill="FFD8CE" w:val="clear"/>
+          <w:lang w:val="en-US" w:eastAsia="zh-CN" w:bidi="hi-IN"/>
+        </w:rPr>
+        <w:t>e</w:t>
+      </w:r>
+      <w:r>
+        <w:rPr>
+          <w:rFonts w:eastAsia="Noto Serif CJK SC" w:cs="Lohit Devanagari" w:ascii="DejaVu Sans" w:hAnsi="DejaVu Sans"/>
+          <w:b w:val="false"/>
+          <w:bCs w:val="false"/>
+          <w:i w:val="false"/>
+          <w:iCs w:val="false"/>
+          <w:color w:val="000000"/>
+          <w:kern w:val="2"/>
+          <w:sz w:val="24"/>
+          <w:szCs w:val="24"/>
+          <w:shd w:fill="FFD8CE" w:val="clear"/>
+          <w:lang w:val="en-US" w:eastAsia="zh-CN" w:bidi="hi-IN"/>
+        </w:rPr>
+        <w:t xml:space="preserve">n </w:t>
+      </w:r>
+      <w:r>
+        <w:rPr>
+          <w:rFonts w:eastAsia="Noto Serif CJK SC" w:cs="Lohit Devanagari" w:ascii="DejaVu Sans" w:hAnsi="DejaVu Sans"/>
+          <w:b w:val="false"/>
+          <w:bCs w:val="false"/>
+          <w:i w:val="false"/>
+          <w:iCs w:val="false"/>
+          <w:color w:val="000000"/>
+          <w:kern w:val="2"/>
+          <w:sz w:val="24"/>
+          <w:szCs w:val="24"/>
+          <w:shd w:fill="FFD8CE" w:val="clear"/>
+          <w:lang w:val="en-US" w:eastAsia="zh-CN" w:bidi="hi-IN"/>
+        </w:rPr>
+        <w:t>e</w:t>
+      </w:r>
+      <w:r>
+        <w:rPr>
+          <w:rFonts w:eastAsia="Noto Serif CJK SC" w:cs="Lohit Devanagari" w:ascii="DejaVu Sans" w:hAnsi="DejaVu Sans"/>
+          <w:b w:val="false"/>
+          <w:bCs w:val="false"/>
+          <w:i w:val="false"/>
+          <w:iCs w:val="false"/>
+          <w:color w:val="000000"/>
+          <w:kern w:val="2"/>
+          <w:sz w:val="24"/>
+          <w:szCs w:val="24"/>
+          <w:shd w:fill="FFD8CE" w:val="clear"/>
+          <w:lang w:val="en-US" w:eastAsia="zh-CN" w:bidi="hi-IN"/>
+        </w:rPr>
+        <w:t>s</w:t>
+      </w:r>
+      <w:r>
+        <w:rPr>
+          <w:rFonts w:eastAsia="Noto Serif CJK SC" w:cs="Lohit Devanagari" w:ascii="DejaVu Sans" w:hAnsi="DejaVu Sans"/>
+          <w:b w:val="false"/>
+          <w:bCs w:val="false"/>
+          <w:i w:val="false"/>
+          <w:iCs w:val="false"/>
+          <w:color w:val="000000"/>
+          <w:kern w:val="2"/>
+          <w:sz w:val="24"/>
+          <w:szCs w:val="24"/>
+          <w:shd w:fill="FFD8CE" w:val="clear"/>
+          <w:lang w:val="en-US" w:eastAsia="zh-CN" w:bidi="hi-IN"/>
+        </w:rPr>
+        <w:t>t</w:t>
+      </w:r>
+      <w:r>
+        <w:rPr>
+          <w:rFonts w:eastAsia="Noto Serif CJK SC" w:cs="Lohit Devanagari" w:ascii="DejaVu Sans" w:hAnsi="DejaVu Sans"/>
+          <w:b w:val="false"/>
+          <w:bCs w:val="false"/>
+          <w:i w:val="false"/>
+          <w:iCs w:val="false"/>
+          <w:color w:val="000000"/>
+          <w:kern w:val="2"/>
+          <w:sz w:val="24"/>
+          <w:szCs w:val="24"/>
+          <w:shd w:fill="FFD8CE" w:val="clear"/>
+          <w:lang w:val="en-US" w:eastAsia="zh-CN" w:bidi="hi-IN"/>
+        </w:rPr>
+        <w:t xml:space="preserve">e </w:t>
+      </w:r>
+      <w:r>
+        <w:rPr>
+          <w:rFonts w:eastAsia="Noto Serif CJK SC" w:cs="Lohit Devanagari" w:ascii="DejaVu Sans" w:hAnsi="DejaVu Sans"/>
+          <w:b w:val="false"/>
+          <w:bCs w:val="false"/>
+          <w:i w:val="false"/>
+          <w:iCs w:val="false"/>
+          <w:color w:val="000000"/>
+          <w:kern w:val="2"/>
+          <w:sz w:val="24"/>
+          <w:szCs w:val="24"/>
+          <w:shd w:fill="FFD8CE" w:val="clear"/>
+          <w:lang w:val="en-US" w:eastAsia="zh-CN" w:bidi="hi-IN"/>
+        </w:rPr>
+        <w:t>c</w:t>
+      </w:r>
+      <w:r>
+        <w:rPr>
+          <w:rFonts w:eastAsia="Noto Serif CJK SC" w:cs="Lohit Devanagari" w:ascii="DejaVu Sans" w:hAnsi="DejaVu Sans"/>
+          <w:b w:val="false"/>
+          <w:bCs w:val="false"/>
+          <w:i w:val="false"/>
+          <w:iCs w:val="false"/>
+          <w:color w:val="000000"/>
+          <w:kern w:val="2"/>
+          <w:sz w:val="24"/>
+          <w:szCs w:val="24"/>
+          <w:shd w:fill="FFD8CE" w:val="clear"/>
+          <w:lang w:val="en-US" w:eastAsia="zh-CN" w:bidi="hi-IN"/>
+        </w:rPr>
+        <w:t>a</w:t>
+      </w:r>
+      <w:r>
+        <w:rPr>
+          <w:rFonts w:eastAsia="Noto Serif CJK SC" w:cs="Lohit Devanagari" w:ascii="DejaVu Sans" w:hAnsi="DejaVu Sans"/>
+          <w:b w:val="false"/>
+          <w:bCs w:val="false"/>
+          <w:i w:val="false"/>
+          <w:iCs w:val="false"/>
+          <w:color w:val="000000"/>
+          <w:kern w:val="2"/>
+          <w:sz w:val="24"/>
+          <w:szCs w:val="24"/>
+          <w:shd w:fill="FFD8CE" w:val="clear"/>
+          <w:lang w:val="en-US" w:eastAsia="zh-CN" w:bidi="hi-IN"/>
+        </w:rPr>
+        <w:t>s</w:t>
+      </w:r>
+      <w:r>
+        <w:rPr>
+          <w:rFonts w:eastAsia="Noto Serif CJK SC" w:cs="Lohit Devanagari" w:ascii="DejaVu Sans" w:hAnsi="DejaVu Sans"/>
+          <w:b w:val="false"/>
+          <w:bCs w:val="false"/>
+          <w:i w:val="false"/>
+          <w:iCs w:val="false"/>
+          <w:color w:val="000000"/>
+          <w:kern w:val="2"/>
+          <w:sz w:val="24"/>
+          <w:szCs w:val="24"/>
+          <w:shd w:fill="FFD8CE" w:val="clear"/>
+          <w:lang w:val="en-US" w:eastAsia="zh-CN" w:bidi="hi-IN"/>
+        </w:rPr>
+        <w:t>o?</w:t>
+      </w:r>
+      <w:r>
+        <w:rPr>
+          <w:rFonts w:eastAsia="Noto Serif CJK SC" w:cs="Lohit Devanagari" w:ascii="DejaVu Sans" w:hAnsi="DejaVu Sans"/>
+          <w:b w:val="false"/>
+          <w:bCs w:val="false"/>
+          <w:i w:val="false"/>
+          <w:iCs w:val="false"/>
+          <w:color w:val="000000"/>
+          <w:kern w:val="2"/>
+          <w:sz w:val="24"/>
+          <w:szCs w:val="24"/>
+          <w:shd w:fill="FFD8CE" w:val="clear"/>
+          <w:lang w:val="en-US" w:eastAsia="zh-CN" w:bidi="hi-IN"/>
+        </w:rPr>
+        <w:t>]</w:t>
+      </w:r>
+    </w:p>
+    <w:p>
+      <w:pPr>
+        <w:pStyle w:val="Normal"/>
+        <w:spacing w:lineRule="auto" w:line="276"/>
+        <w:jc w:val="both"/>
+        <w:rPr>
+          <w:rFonts w:ascii="DejaVu Sans" w:hAnsi="DejaVu Sans"/>
+          <w:b w:val="false"/>
+          <w:bCs w:val="false"/>
+        </w:rPr>
+      </w:pPr>
+      <w:r>
+        <w:rPr>
+          <w:rFonts w:ascii="DejaVu Sans" w:hAnsi="DejaVu Sans"/>
+          <w:b w:val="false"/>
+          <w:bCs w:val="false"/>
+        </w:rPr>
+      </w:r>
+    </w:p>
+    <w:p>
+      <w:pPr>
+        <w:pStyle w:val="Normal"/>
+        <w:spacing w:lineRule="auto" w:line="276"/>
+        <w:jc w:val="both"/>
+        <w:rPr>
+          <w:rFonts w:ascii="DejaVu Sans" w:hAnsi="DejaVu Sans"/>
+          <w:b w:val="false"/>
+          <w:bCs w:val="false"/>
+          <w:highlight w:val="none"/>
+          <w:shd w:fill="F10D0C" w:val="clear"/>
+        </w:rPr>
+      </w:pPr>
+      <w:r>
+        <w:rPr>
+          <w:rFonts w:ascii="DejaVu Sans" w:hAnsi="DejaVu Sans"/>
+          <w:b w:val="false"/>
+          <w:bCs w:val="false"/>
+          <w:shd w:fill="F10D0C" w:val="clear"/>
+        </w:rPr>
+        <w:t xml:space="preserve">- </w:t>
+      </w:r>
+      <w:r>
+        <w:rPr>
+          <w:rFonts w:ascii="DejaVu Sans" w:hAnsi="DejaVu Sans"/>
+          <w:b w:val="false"/>
+          <w:bCs w:val="false"/>
+          <w:shd w:fill="F10D0C" w:val="clear"/>
+        </w:rPr>
+        <w:t xml:space="preserve">TOPICO </w:t>
+      </w:r>
+      <w:r>
+        <w:rPr>
+          <w:rFonts w:ascii="DejaVu Sans" w:hAnsi="DejaVu Sans"/>
+          <w:b w:val="false"/>
+          <w:bCs w:val="false"/>
+          <w:shd w:fill="F10D0C" w:val="clear"/>
+        </w:rPr>
+        <w:t>TRANEN: el tema de los OWID</w:t>
+      </w:r>
+    </w:p>
+    <w:p>
+      <w:pPr>
+        <w:pStyle w:val="Normal"/>
+        <w:spacing w:lineRule="auto" w:line="276"/>
+        <w:jc w:val="both"/>
+        <w:rPr>
+          <w:rFonts w:ascii="DejaVu Sans" w:hAnsi="DejaVu Sans"/>
+          <w:b w:val="false"/>
+          <w:bCs w:val="false"/>
+        </w:rPr>
+      </w:pPr>
+      <w:r>
+        <w:rPr>
+          <w:rFonts w:ascii="DejaVu Sans" w:hAnsi="DejaVu Sans"/>
+          <w:b w:val="false"/>
+          <w:bCs w:val="false"/>
+        </w:rPr>
+      </w:r>
+    </w:p>
+    <w:p>
+      <w:pPr>
+        <w:pStyle w:val="Normal"/>
+        <w:spacing w:lineRule="auto" w:line="276"/>
+        <w:jc w:val="both"/>
+        <w:rPr>
+          <w:rFonts w:ascii="DejaVu Sans" w:hAnsi="DejaVu Sans"/>
+          <w:b w:val="false"/>
+          <w:bCs w:val="false"/>
+        </w:rPr>
+      </w:pPr>
+      <w:r>
+        <w:rPr>
+          <w:rFonts w:ascii="DejaVu Sans" w:hAnsi="DejaVu Sans"/>
+          <w:b w:val="false"/>
+          <w:bCs w:val="false"/>
+        </w:rPr>
+      </w:r>
+    </w:p>
+    <w:p>
+      <w:pPr>
+        <w:pStyle w:val="Normal"/>
+        <w:bidi w:val="0"/>
+        <w:spacing w:lineRule="auto" w:line="276"/>
+        <w:jc w:val="both"/>
+        <w:rPr>
+          <w:rFonts w:ascii="DejaVu Sans" w:hAnsi="DejaVu Sans"/>
+          <w:b/>
+          <w:bCs/>
+          <w:sz w:val="28"/>
+          <w:szCs w:val="28"/>
+          <w:shd w:fill="FFF5CE" w:val="clear"/>
+        </w:rPr>
+      </w:pPr>
+      <w:r>
+        <w:rPr>
+          <w:rFonts w:ascii="DejaVu Sans" w:hAnsi="DejaVu Sans"/>
+          <w:b/>
+          <w:bCs/>
+          <w:sz w:val="28"/>
+          <w:szCs w:val="28"/>
+          <w:shd w:fill="FFF5CE" w:val="clear"/>
+        </w:rPr>
         <w:t>Post 29/05/2025 Reunión Proceso Renaming</w:t>
       </w:r>
     </w:p>
@@ -236,7 +2237,7 @@
         </w:rPr>
         <w:t xml:space="preserve">- en v1_renaming.ipynb considerar el input country_keys: nombres de columnas que refieren a algo geo referencial: </w:t>
       </w:r>
-      <w:hyperlink r:id="rId4">
+      <w:hyperlink r:id="rId7">
         <w:r>
           <w:rPr>
             <w:rStyle w:val="Hyperlink"/>
@@ -262,9 +2263,7 @@
         <w:pStyle w:val="Normal"/>
         <w:spacing w:lineRule="auto" w:line="276"/>
         <w:jc w:val="both"/>
-        <w:rPr>
-          <w:rFonts w:ascii="DejaVu Sans" w:hAnsi="DejaVu Sans"/>
-        </w:rPr>
+        <w:rPr/>
       </w:pPr>
       <w:r>
         <w:rPr>
@@ -299,9 +2298,7 @@
         <w:pStyle w:val="Normal"/>
         <w:spacing w:lineRule="auto" w:line="276"/>
         <w:jc w:val="both"/>
-        <w:rPr>
-          <w:rFonts w:ascii="DejaVu Sans" w:hAnsi="DejaVu Sans"/>
-        </w:rPr>
+        <w:rPr/>
       </w:pPr>
       <w:r>
         <w:rPr>
@@ -372,9 +2369,7 @@
         <w:pStyle w:val="Normal"/>
         <w:spacing w:lineRule="auto" w:line="276"/>
         <w:jc w:val="both"/>
-        <w:rPr>
-          <w:rFonts w:ascii="DejaVu Sans" w:hAnsi="DejaVu Sans"/>
-        </w:rPr>
+        <w:rPr/>
       </w:pPr>
       <w:r>
         <w:rPr>
@@ -410,9 +2405,7 @@
         <w:bidi w:val="0"/>
         <w:spacing w:lineRule="auto" w:line="276"/>
         <w:jc w:val="both"/>
-        <w:rPr>
-          <w:rFonts w:ascii="DejaVu Sans" w:hAnsi="DejaVu Sans"/>
-        </w:rPr>
+        <w:rPr/>
       </w:pPr>
       <w:r>
         <w:rPr>
@@ -431,9 +2424,7 @@
         <w:pStyle w:val="Normal"/>
         <w:spacing w:lineRule="auto" w:line="276"/>
         <w:jc w:val="both"/>
-        <w:rPr>
-          <w:rFonts w:ascii="DejaVu Sans" w:hAnsi="DejaVu Sans"/>
-        </w:rPr>
+        <w:rPr/>
       </w:pPr>
       <w:r>
         <w:rPr>
@@ -468,9 +2459,7 @@
         <w:pStyle w:val="Normal"/>
         <w:spacing w:lineRule="auto" w:line="276"/>
         <w:jc w:val="both"/>
-        <w:rPr>
-          <w:rFonts w:ascii="DejaVu Sans" w:hAnsi="DejaVu Sans"/>
-        </w:rPr>
+        <w:rPr/>
       </w:pPr>
       <w:r>
         <w:rPr>
@@ -551,9 +2540,7 @@
         <w:pStyle w:val="Normal"/>
         <w:spacing w:lineRule="auto" w:line="276"/>
         <w:jc w:val="both"/>
-        <w:rPr>
-          <w:rFonts w:ascii="DejaVu Sans" w:hAnsi="DejaVu Sans"/>
-        </w:rPr>
+        <w:rPr/>
       </w:pPr>
       <w:r>
         <w:rPr>
@@ -619,9 +2606,7 @@
         <w:spacing w:lineRule="auto" w:line="288" w:before="0" w:after="0"/>
         <w:ind w:hanging="0" w:left="0" w:right="0"/>
         <w:jc w:val="both"/>
-        <w:rPr>
-          <w:rFonts w:ascii="DejaVu Sans" w:hAnsi="DejaVu Sans"/>
-        </w:rPr>
+        <w:rPr/>
       </w:pPr>
       <w:r>
         <w:rPr>
@@ -648,9 +2633,7 @@
         <w:spacing w:lineRule="auto" w:line="288" w:before="0" w:after="0"/>
         <w:ind w:hanging="0" w:left="0" w:right="0"/>
         <w:jc w:val="both"/>
-        <w:rPr>
-          <w:rFonts w:ascii="DejaVu Sans" w:hAnsi="DejaVu Sans"/>
-        </w:rPr>
+        <w:rPr/>
       </w:pPr>
       <w:r>
         <w:rPr>
@@ -717,9 +2700,7 @@
         <w:spacing w:lineRule="auto" w:line="288" w:before="0" w:after="0"/>
         <w:ind w:hanging="0" w:left="0" w:right="0"/>
         <w:jc w:val="both"/>
-        <w:rPr>
-          <w:rFonts w:ascii="DejaVu Sans" w:hAnsi="DejaVu Sans"/>
-        </w:rPr>
+        <w:rPr/>
       </w:pPr>
       <w:r>
         <w:rPr>
@@ -748,12 +2729,8 @@
         <w:jc w:val="both"/>
         <w:rPr>
           <w:rFonts w:ascii="DejaVu Sans" w:hAnsi="DejaVu Sans"/>
-        </w:rPr>
-      </w:pPr>
-      <w:r>
-        <w:rPr>
-          <w:rFonts w:ascii="DejaVu Sans" w:hAnsi="DejaVu Sans"/>
-          <w:b w:val="false"/>
+          <w:b w:val="false"/>
+          <w:i w:val="false"/>
           <w:i w:val="false"/>
           <w:caps w:val="false"/>
           <w:smallCaps w:val="false"/>
@@ -765,20 +2742,6 @@
           <w:effect w:val="none"/>
           <w:shd w:fill="auto" w:val="clear"/>
         </w:rPr>
-        <w:t>busca codigo y topico_codigo para topicodeshum</w:t>
-      </w:r>
-    </w:p>
-    <w:p>
-      <w:pPr>
-        <w:pStyle w:val="TableContents"/>
-        <w:widowControl/>
-        <w:bidi w:val="0"/>
-        <w:spacing w:lineRule="auto" w:line="288" w:before="0" w:after="0"/>
-        <w:ind w:hanging="0" w:left="0" w:right="0"/>
-        <w:jc w:val="both"/>
-        <w:rPr>
-          <w:rFonts w:ascii="DejaVu Sans" w:hAnsi="DejaVu Sans"/>
-        </w:rPr>
       </w:pPr>
       <w:r>
         <w:rPr>
@@ -795,25 +2758,20 @@
           <w:effect w:val="none"/>
           <w:shd w:fill="auto" w:val="clear"/>
         </w:rPr>
-        <w:t>+ACI-dataset tiene el codigo 'ZAR' que NO esta incluido en los geocodigos y tiene la string 'RD CONGO' que NO matchea sin ambiguedad en desc+AF8-fundar. Puede implicar modificaciones del geonomenclador (a revisi+//3//Q-n</w:t>
-      </w:r>
-    </w:p>
-    <w:p>
-      <w:pPr>
-        <w:pStyle w:val="TableContents"/>
-        <w:widowControl/>
+        <w:t>busca codigo y topico_codigo para topicodeshum</w:t>
+      </w:r>
+    </w:p>
+    <w:p>
+      <w:pPr>
+        <w:pStyle w:val="BodyText"/>
         <w:bidi w:val="0"/>
         <w:spacing w:lineRule="auto" w:line="288" w:before="0" w:after="0"/>
         <w:ind w:hanging="0" w:left="0" w:right="0"/>
         <w:jc w:val="both"/>
         <w:rPr>
           <w:rFonts w:ascii="DejaVu Sans" w:hAnsi="DejaVu Sans"/>
-        </w:rPr>
-      </w:pPr>
-      <w:r>
-        <w:rPr>
-          <w:rFonts w:ascii="DejaVu Sans" w:hAnsi="DejaVu Sans"/>
-          <w:b w:val="false"/>
+          <w:b w:val="false"/>
+          <w:i w:val="false"/>
           <w:i w:val="false"/>
           <w:caps w:val="false"/>
           <w:smallCaps w:val="false"/>
@@ -825,19 +2783,6 @@
           <w:effect w:val="none"/>
           <w:shd w:fill="auto" w:val="clear"/>
         </w:rPr>
-        <w:t>me genero geocod acecon_zar, hablo con Nacho</w:t>
-      </w:r>
-    </w:p>
-    <w:p>
-      <w:pPr>
-        <w:pStyle w:val="BodyText"/>
-        <w:bidi w:val="0"/>
-        <w:spacing w:lineRule="auto" w:line="288" w:before="240" w:after="0"/>
-        <w:ind w:hanging="0" w:left="0" w:right="0"/>
-        <w:jc w:val="both"/>
-        <w:rPr>
-          <w:rFonts w:ascii="DejaVu Sans" w:hAnsi="DejaVu Sans"/>
-        </w:rPr>
       </w:pPr>
       <w:r>
         <w:rPr>
@@ -854,19 +2799,17 @@
           <w:effect w:val="none"/>
           <w:shd w:fill="auto" w:val="clear"/>
         </w:rPr>
-        <w:t>df_tipo3</w:t>
-      </w:r>
-    </w:p>
-    <w:p>
-      <w:pPr>
-        <w:pStyle w:val="BodyText"/>
-        <w:bidi w:val="0"/>
-        <w:spacing w:lineRule="auto" w:line="288" w:before="240" w:after="0"/>
+      </w:r>
+    </w:p>
+    <w:p>
+      <w:pPr>
+        <w:pStyle w:val="TableContents"/>
+        <w:widowControl/>
+        <w:bidi w:val="0"/>
+        <w:spacing w:lineRule="auto" w:line="288" w:before="0" w:after="0"/>
         <w:ind w:hanging="0" w:left="0" w:right="0"/>
         <w:jc w:val="both"/>
-        <w:rPr>
-          <w:rFonts w:ascii="DejaVu Sans" w:hAnsi="DejaVu Sans"/>
-        </w:rPr>
+        <w:rPr/>
       </w:pPr>
       <w:r>
         <w:rPr>
@@ -883,19 +2826,18 @@
           <w:effect w:val="none"/>
           <w:shd w:fill="auto" w:val="clear"/>
         </w:rPr>
-        <w:t>- varios geocodigos de desc_fundar aparecen como topico_geocodigo y en el cvs esta el gódico sin el topico_ delante</w:t>
-      </w:r>
-    </w:p>
-    <w:p>
-      <w:pPr>
-        <w:pStyle w:val="BodyText"/>
+        <w:t>+ACI-dataset tiene el codigo 'ZAR' que NO esta incluido en los geocodigos y tiene la string 'RD CONGO' que NO matchea sin ambiguedad en desc+AF8-fundar. Puede implicar modificaciones del geonomenclador (a revisi+//3//Q-n</w:t>
+      </w:r>
+    </w:p>
+    <w:p>
+      <w:pPr>
+        <w:pStyle w:val="TableContents"/>
+        <w:widowControl/>
         <w:bidi w:val="0"/>
         <w:spacing w:lineRule="auto" w:line="288" w:before="0" w:after="0"/>
         <w:ind w:hanging="0" w:left="0" w:right="0"/>
         <w:jc w:val="both"/>
-        <w:rPr>
-          <w:rFonts w:ascii="DejaVu Sans" w:hAnsi="DejaVu Sans"/>
-        </w:rPr>
+        <w:rPr/>
       </w:pPr>
       <w:r>
         <w:rPr>
@@ -912,19 +2854,17 @@
           <w:effect w:val="none"/>
           <w:shd w:fill="auto" w:val="clear"/>
         </w:rPr>
-        <w:t>- muchos owid que no estan en el geo</w:t>
+        <w:t>me genero geocod acecon_zar, hablo con Nacho</w:t>
       </w:r>
     </w:p>
     <w:p>
       <w:pPr>
         <w:pStyle w:val="BodyText"/>
         <w:bidi w:val="0"/>
-        <w:spacing w:lineRule="auto" w:line="288" w:before="0" w:after="0"/>
+        <w:spacing w:lineRule="auto" w:line="288" w:before="240" w:after="0"/>
         <w:ind w:hanging="0" w:left="0" w:right="0"/>
         <w:jc w:val="both"/>
-        <w:rPr>
-          <w:rFonts w:ascii="DejaVu Sans" w:hAnsi="DejaVu Sans"/>
-        </w:rPr>
+        <w:rPr/>
       </w:pPr>
       <w:r>
         <w:rPr>
@@ -941,19 +2881,17 @@
           <w:effect w:val="none"/>
           <w:shd w:fill="auto" w:val="clear"/>
         </w:rPr>
-        <w:t xml:space="preserve">code: "OWID_YAR", name: "Yemen Arab Republic" </w:t>
+        <w:t>df_tipo3</w:t>
       </w:r>
     </w:p>
     <w:p>
       <w:pPr>
         <w:pStyle w:val="BodyText"/>
         <w:bidi w:val="0"/>
-        <w:spacing w:lineRule="auto" w:line="288" w:before="0" w:after="0"/>
+        <w:spacing w:lineRule="auto" w:line="288" w:before="240" w:after="0"/>
         <w:ind w:hanging="0" w:left="0" w:right="0"/>
         <w:jc w:val="both"/>
-        <w:rPr>
-          <w:rFonts w:ascii="DejaVu Sans" w:hAnsi="DejaVu Sans"/>
-        </w:rPr>
+        <w:rPr/>
       </w:pPr>
       <w:r>
         <w:rPr>
@@ -970,7 +2908,7 @@
           <w:effect w:val="none"/>
           <w:shd w:fill="auto" w:val="clear"/>
         </w:rPr>
-        <w:t>hablarlo con nacho a ver que hacemos, agregamos codigo?</w:t>
+        <w:t>- varios geocodigos de desc_fundar aparecen como topico_geocodigo y en el cvs esta el gódico sin el topico_ delante</w:t>
       </w:r>
     </w:p>
     <w:p>
@@ -980,9 +2918,7 @@
         <w:spacing w:lineRule="auto" w:line="288" w:before="0" w:after="0"/>
         <w:ind w:hanging="0" w:left="0" w:right="0"/>
         <w:jc w:val="both"/>
-        <w:rPr>
-          <w:rFonts w:ascii="DejaVu Sans" w:hAnsi="DejaVu Sans"/>
-        </w:rPr>
+        <w:rPr/>
       </w:pPr>
       <w:r>
         <w:rPr>
@@ -999,7 +2935,7 @@
           <w:effect w:val="none"/>
           <w:shd w:fill="auto" w:val="clear"/>
         </w:rPr>
-        <w:t>Lo de owid lo vi acá:</w:t>
+        <w:t>- muchos owid que no estan en el geo</w:t>
       </w:r>
     </w:p>
     <w:p>
@@ -1011,7 +2947,88 @@
         <w:jc w:val="both"/>
         <w:rPr/>
       </w:pPr>
-      <w:hyperlink r:id="rId5">
+      <w:r>
+        <w:rPr>
+          <w:rFonts w:ascii="DejaVu Sans" w:hAnsi="DejaVu Sans"/>
+          <w:b w:val="false"/>
+          <w:i w:val="false"/>
+          <w:caps w:val="false"/>
+          <w:smallCaps w:val="false"/>
+          <w:strike w:val="false"/>
+          <w:dstrike w:val="false"/>
+          <w:color w:val="000000"/>
+          <w:sz w:val="24"/>
+          <w:u w:val="none"/>
+          <w:effect w:val="none"/>
+          <w:shd w:fill="auto" w:val="clear"/>
+        </w:rPr>
+        <w:t xml:space="preserve">code: "OWID_YAR", name: "Yemen Arab Republic" </w:t>
+      </w:r>
+    </w:p>
+    <w:p>
+      <w:pPr>
+        <w:pStyle w:val="BodyText"/>
+        <w:bidi w:val="0"/>
+        <w:spacing w:lineRule="auto" w:line="288" w:before="0" w:after="0"/>
+        <w:ind w:hanging="0" w:left="0" w:right="0"/>
+        <w:jc w:val="both"/>
+        <w:rPr/>
+      </w:pPr>
+      <w:r>
+        <w:rPr>
+          <w:rFonts w:ascii="DejaVu Sans" w:hAnsi="DejaVu Sans"/>
+          <w:b w:val="false"/>
+          <w:i w:val="false"/>
+          <w:caps w:val="false"/>
+          <w:smallCaps w:val="false"/>
+          <w:strike w:val="false"/>
+          <w:dstrike w:val="false"/>
+          <w:color w:val="000000"/>
+          <w:sz w:val="24"/>
+          <w:u w:val="none"/>
+          <w:effect w:val="none"/>
+          <w:shd w:fill="auto" w:val="clear"/>
+        </w:rPr>
+        <w:t>hablarlo con nacho a ver que hacemos, agregamos codigo?</w:t>
+      </w:r>
+    </w:p>
+    <w:p>
+      <w:pPr>
+        <w:pStyle w:val="BodyText"/>
+        <w:bidi w:val="0"/>
+        <w:spacing w:lineRule="auto" w:line="288" w:before="0" w:after="0"/>
+        <w:ind w:hanging="0" w:left="0" w:right="0"/>
+        <w:jc w:val="both"/>
+        <w:rPr/>
+      </w:pPr>
+      <w:r>
+        <w:rPr>
+          <w:rFonts w:ascii="DejaVu Sans" w:hAnsi="DejaVu Sans"/>
+          <w:b w:val="false"/>
+          <w:i w:val="false"/>
+          <w:caps w:val="false"/>
+          <w:smallCaps w:val="false"/>
+          <w:strike w:val="false"/>
+          <w:dstrike w:val="false"/>
+          <w:color w:val="000000"/>
+          <w:sz w:val="24"/>
+          <w:u w:val="none"/>
+          <w:effect w:val="none"/>
+          <w:shd w:fill="auto" w:val="clear"/>
+        </w:rPr>
+        <w:t>Lo de owid lo vi acá:</w:t>
+      </w:r>
+    </w:p>
+    <w:p>
+      <w:pPr>
+        <w:pStyle w:val="BodyText"/>
+        <w:bidi w:val="0"/>
+        <w:spacing w:lineRule="auto" w:line="288" w:before="0" w:after="0"/>
+        <w:ind w:hanging="0" w:left="0" w:right="0"/>
+        <w:jc w:val="both"/>
+        <w:rPr/>
+      </w:pPr>
+      <w:hyperlink r:id="rId8">
         <w:r>
           <w:rPr>
             <w:rStyle w:val="Hyperlink"/>
@@ -1070,9 +3087,7 @@
         <w:spacing w:lineRule="auto" w:line="288" w:before="0" w:after="0"/>
         <w:ind w:hanging="0" w:left="0" w:right="0"/>
         <w:jc w:val="both"/>
-        <w:rPr>
-          <w:rFonts w:ascii="DejaVu Sans" w:hAnsi="DejaVu Sans"/>
-        </w:rPr>
+        <w:rPr/>
       </w:pPr>
       <w:r>
         <w:rPr>
@@ -1139,9 +3154,7 @@
         <w:spacing w:lineRule="auto" w:line="288" w:before="0" w:after="0"/>
         <w:ind w:hanging="0" w:left="0" w:right="0"/>
         <w:jc w:val="both"/>
-        <w:rPr>
-          <w:rFonts w:ascii="DejaVu Sans" w:hAnsi="DejaVu Sans"/>
-        </w:rPr>
+        <w:rPr/>
       </w:pPr>
       <w:r>
         <w:rPr>
@@ -1182,9 +3195,7 @@
         <w:spacing w:lineRule="auto" w:line="288" w:before="0" w:after="0"/>
         <w:ind w:hanging="0" w:left="0" w:right="0"/>
         <w:jc w:val="both"/>
-        <w:rPr>
-          <w:rFonts w:ascii="DejaVu Sans" w:hAnsi="DejaVu Sans"/>
-        </w:rPr>
+        <w:rPr/>
       </w:pPr>
       <w:r>
         <w:rPr>
@@ -1235,9 +3246,7 @@
         <w:bidi w:val="0"/>
         <w:spacing w:lineRule="auto" w:line="276"/>
         <w:jc w:val="both"/>
-        <w:rPr>
-          <w:rFonts w:ascii="DejaVu Sans" w:hAnsi="DejaVu Sans"/>
-        </w:rPr>
+        <w:rPr/>
       </w:pPr>
       <w:r>
         <w:rPr>
@@ -1277,9 +3286,7 @@
         <w:bidi w:val="0"/>
         <w:spacing w:lineRule="auto" w:line="276"/>
         <w:jc w:val="both"/>
-        <w:rPr>
-          <w:rFonts w:ascii="DejaVu Sans" w:hAnsi="DejaVu Sans"/>
-        </w:rPr>
+        <w:rPr/>
       </w:pPr>
       <w:r>
         <w:rPr>
@@ -1331,9 +3338,7 @@
         <w:pStyle w:val="Normal"/>
         <w:spacing w:lineRule="auto" w:line="276"/>
         <w:jc w:val="both"/>
-        <w:rPr>
-          <w:rFonts w:ascii="DejaVu Sans" w:hAnsi="DejaVu Sans"/>
-        </w:rPr>
+        <w:rPr/>
       </w:pPr>
       <w:r>
         <w:rPr>
@@ -1377,9 +3382,7 @@
         <w:pStyle w:val="Normal"/>
         <w:spacing w:lineRule="auto" w:line="276"/>
         <w:jc w:val="both"/>
-        <w:rPr>
-          <w:rFonts w:ascii="DejaVu Sans" w:hAnsi="DejaVu Sans"/>
-        </w:rPr>
+        <w:rPr/>
       </w:pPr>
       <w:r>
         <w:rPr>
@@ -1416,9 +3419,7 @@
         <w:bidi w:val="0"/>
         <w:spacing w:lineRule="auto" w:line="276"/>
         <w:jc w:val="both"/>
-        <w:rPr>
-          <w:rFonts w:ascii="DejaVu Sans" w:hAnsi="DejaVu Sans"/>
-        </w:rPr>
+        <w:rPr/>
       </w:pPr>
       <w:r>
         <w:rPr>
@@ -1463,9 +3464,7 @@
         <w:bidi w:val="0"/>
         <w:spacing w:lineRule="auto" w:line="276"/>
         <w:jc w:val="both"/>
-        <w:rPr>
-          <w:rFonts w:ascii="DejaVu Sans" w:hAnsi="DejaVu Sans"/>
-        </w:rPr>
+        <w:rPr/>
       </w:pPr>
       <w:r>
         <w:rPr>
@@ -1526,9 +3525,7 @@
         <w:bidi w:val="0"/>
         <w:spacing w:lineRule="auto" w:line="276"/>
         <w:jc w:val="both"/>
-        <w:rPr>
-          <w:rFonts w:ascii="DejaVu Sans" w:hAnsi="DejaVu Sans"/>
-        </w:rPr>
+        <w:rPr/>
       </w:pPr>
       <w:r>
         <w:rPr>
@@ -1573,9 +3570,7 @@
         <w:bidi w:val="0"/>
         <w:spacing w:lineRule="auto" w:line="276"/>
         <w:jc w:val="both"/>
-        <w:rPr>
-          <w:rFonts w:ascii="DejaVu Sans" w:hAnsi="DejaVu Sans"/>
-        </w:rPr>
+        <w:rPr/>
       </w:pPr>
       <w:r>
         <w:rPr>
@@ -1652,9 +3647,7 @@
         <w:bidi w:val="0"/>
         <w:spacing w:lineRule="auto" w:line="276"/>
         <w:jc w:val="both"/>
-        <w:rPr>
-          <w:rFonts w:ascii="DejaVu Sans" w:hAnsi="DejaVu Sans"/>
-        </w:rPr>
+        <w:rPr/>
       </w:pPr>
       <w:r>
         <w:rPr>
@@ -1717,9 +3710,7 @@
         <w:pStyle w:val="Normal"/>
         <w:bidi w:val="0"/>
         <w:jc w:val="both"/>
-        <w:rPr>
-          <w:rFonts w:ascii="DejaVu Sans" w:hAnsi="DejaVu Sans"/>
-        </w:rPr>
+        <w:rPr/>
       </w:pPr>
       <w:r>
         <w:rPr>
@@ -1778,9 +3769,7 @@
         <w:bidi w:val="0"/>
         <w:spacing w:lineRule="auto" w:line="276"/>
         <w:jc w:val="both"/>
-        <w:rPr>
-          <w:rFonts w:ascii="DejaVu Sans" w:hAnsi="DejaVu Sans"/>
-        </w:rPr>
+        <w:rPr/>
       </w:pPr>
       <w:r>
         <w:rPr>
@@ -1841,9 +3830,7 @@
         <w:bidi w:val="0"/>
         <w:spacing w:lineRule="auto" w:line="276"/>
         <w:jc w:val="both"/>
-        <w:rPr>
-          <w:rFonts w:ascii="DejaVu Sans" w:hAnsi="DejaVu Sans"/>
-        </w:rPr>
+        <w:rPr/>
       </w:pPr>
       <w:r>
         <w:rPr>
@@ -1883,9 +3870,7 @@
         <w:bidi w:val="0"/>
         <w:spacing w:lineRule="auto" w:line="276"/>
         <w:jc w:val="both"/>
-        <w:rPr>
-          <w:rFonts w:ascii="DejaVu Sans" w:hAnsi="DejaVu Sans"/>
-        </w:rPr>
+        <w:rPr/>
       </w:pPr>
       <w:r>
         <w:rPr>
@@ -1904,9 +3889,7 @@
         <w:bidi w:val="0"/>
         <w:spacing w:lineRule="auto" w:line="276"/>
         <w:jc w:val="both"/>
-        <w:rPr>
-          <w:rFonts w:ascii="DejaVu Sans" w:hAnsi="DejaVu Sans"/>
-        </w:rPr>
+        <w:rPr/>
       </w:pPr>
       <w:r>
         <w:rPr>
@@ -1980,9 +3963,7 @@
         <w:bidi w:val="0"/>
         <w:spacing w:lineRule="auto" w:line="276"/>
         <w:jc w:val="both"/>
-        <w:rPr>
-          <w:rFonts w:ascii="DejaVu Sans" w:hAnsi="DejaVu Sans"/>
-        </w:rPr>
+        <w:rPr/>
       </w:pPr>
       <w:r>
         <w:rPr>
@@ -2020,9 +4001,7 @@
         <w:bidi w:val="0"/>
         <w:spacing w:lineRule="auto" w:line="276"/>
         <w:jc w:val="both"/>
-        <w:rPr>
-          <w:rFonts w:ascii="DejaVu Sans" w:hAnsi="DejaVu Sans"/>
-        </w:rPr>
+        <w:rPr/>
       </w:pPr>
       <w:r>
         <w:rPr>
@@ -2047,9 +4026,7 @@
         <w:bidi w:val="0"/>
         <w:spacing w:lineRule="auto" w:line="276"/>
         <w:jc w:val="both"/>
-        <w:rPr>
-          <w:rFonts w:ascii="DejaVu Sans" w:hAnsi="DejaVu Sans"/>
-        </w:rPr>
+        <w:rPr/>
       </w:pPr>
       <w:r>
         <w:rPr>
@@ -2065,9 +4042,7 @@
         <w:pStyle w:val="Normal"/>
         <w:bidi w:val="0"/>
         <w:jc w:val="both"/>
-        <w:rPr>
-          <w:rFonts w:ascii="DejaVu Sans" w:hAnsi="DejaVu Sans"/>
-        </w:rPr>
+        <w:rPr/>
       </w:pPr>
       <w:r>
         <w:rPr>
@@ -2158,9 +4133,7 @@
         <w:pStyle w:val="Normal"/>
         <w:bidi w:val="0"/>
         <w:jc w:val="both"/>
-        <w:rPr>
-          <w:rFonts w:ascii="DejaVu Sans" w:hAnsi="DejaVu Sans"/>
-        </w:rPr>
+        <w:rPr/>
       </w:pPr>
       <w:r>
         <w:rPr>
@@ -2278,7 +4251,7 @@
                     </pic:cNvPicPr>
                   </pic:nvPicPr>
                   <pic:blipFill>
-                    <a:blip r:embed="rId6"/>
+                    <a:blip r:embed="rId9"/>
                     <a:stretch>
                       <a:fillRect/>
                     </a:stretch>
@@ -2612,7 +4585,7 @@
                     </pic:cNvPicPr>
                   </pic:nvPicPr>
                   <pic:blipFill>
-                    <a:blip r:embed="rId7"/>
+                    <a:blip r:embed="rId10"/>
                     <a:stretch>
                       <a:fillRect/>
                     </a:stretch>
@@ -3070,9 +5043,7 @@
         <w:pStyle w:val="Normal"/>
         <w:spacing w:lineRule="atLeast" w:line="285"/>
         <w:jc w:val="both"/>
-        <w:rPr>
-          <w:rFonts w:ascii="DejaVu Sans" w:hAnsi="DejaVu Sans"/>
-        </w:rPr>
+        <w:rPr/>
       </w:pPr>
       <w:r>
         <w:rPr>
@@ -3095,9 +5066,7 @@
         <w:pStyle w:val="Normal"/>
         <w:spacing w:lineRule="atLeast" w:line="285"/>
         <w:jc w:val="both"/>
-        <w:rPr>
-          <w:rFonts w:ascii="DejaVu Sans" w:hAnsi="DejaVu Sans"/>
-        </w:rPr>
+        <w:rPr/>
       </w:pPr>
       <w:r>
         <w:rPr>
@@ -3120,9 +5089,7 @@
         <w:pStyle w:val="Normal"/>
         <w:spacing w:lineRule="atLeast" w:line="285"/>
         <w:jc w:val="both"/>
-        <w:rPr>
-          <w:rFonts w:ascii="DejaVu Sans" w:hAnsi="DejaVu Sans"/>
-        </w:rPr>
+        <w:rPr/>
       </w:pPr>
       <w:r>
         <w:rPr>
@@ -3145,9 +5112,7 @@
         <w:pStyle w:val="Normal"/>
         <w:spacing w:lineRule="atLeast" w:line="285"/>
         <w:jc w:val="both"/>
-        <w:rPr>
-          <w:rFonts w:ascii="DejaVu Sans" w:hAnsi="DejaVu Sans"/>
-        </w:rPr>
+        <w:rPr/>
       </w:pPr>
       <w:r>
         <w:rPr>
@@ -3205,9 +5170,7 @@
         <w:pStyle w:val="Normal"/>
         <w:spacing w:lineRule="atLeast" w:line="285"/>
         <w:jc w:val="both"/>
-        <w:rPr>
-          <w:rFonts w:ascii="DejaVu Sans" w:hAnsi="DejaVu Sans"/>
-        </w:rPr>
+        <w:rPr/>
       </w:pPr>
       <w:r>
         <w:rPr>
@@ -3230,9 +5193,7 @@
         <w:pStyle w:val="Normal"/>
         <w:spacing w:lineRule="atLeast" w:line="285"/>
         <w:jc w:val="both"/>
-        <w:rPr>
-          <w:rFonts w:ascii="DejaVu Sans" w:hAnsi="DejaVu Sans"/>
-        </w:rPr>
+        <w:rPr/>
       </w:pPr>
       <w:r>
         <w:rPr>
@@ -3255,9 +5216,7 @@
         <w:pStyle w:val="Normal"/>
         <w:spacing w:lineRule="atLeast" w:line="285"/>
         <w:jc w:val="both"/>
-        <w:rPr>
-          <w:rFonts w:ascii="DejaVu Sans" w:hAnsi="DejaVu Sans"/>
-        </w:rPr>
+        <w:rPr/>
       </w:pPr>
       <w:r>
         <w:rPr>
@@ -3280,9 +5239,7 @@
         <w:pStyle w:val="Normal"/>
         <w:spacing w:lineRule="atLeast" w:line="285"/>
         <w:jc w:val="both"/>
-        <w:rPr>
-          <w:rFonts w:ascii="DejaVu Sans" w:hAnsi="DejaVu Sans"/>
-        </w:rPr>
+        <w:rPr/>
       </w:pPr>
       <w:r>
         <w:rPr>
@@ -3342,9 +5299,7 @@
       <w:pPr>
         <w:pStyle w:val="Normal"/>
         <w:jc w:val="both"/>
-        <w:rPr>
-          <w:rFonts w:ascii="DejaVu Sans" w:hAnsi="DejaVu Sans"/>
-        </w:rPr>
+        <w:rPr/>
       </w:pPr>
       <w:r>
         <w:rPr>
@@ -3368,9 +5323,7 @@
         <w:pStyle w:val="Normal"/>
         <w:spacing w:lineRule="atLeast" w:line="285"/>
         <w:jc w:val="both"/>
-        <w:rPr>
-          <w:rFonts w:ascii="DejaVu Sans" w:hAnsi="DejaVu Sans"/>
-        </w:rPr>
+        <w:rPr/>
       </w:pPr>
       <w:r>
         <w:rPr>
@@ -3393,9 +5346,7 @@
         <w:pStyle w:val="Normal"/>
         <w:spacing w:lineRule="atLeast" w:line="285"/>
         <w:jc w:val="both"/>
-        <w:rPr>
-          <w:rFonts w:ascii="DejaVu Sans" w:hAnsi="DejaVu Sans"/>
-        </w:rPr>
+        <w:rPr/>
       </w:pPr>
       <w:r>
         <w:rPr>
@@ -3418,9 +5369,7 @@
         <w:pStyle w:val="Normal"/>
         <w:spacing w:lineRule="atLeast" w:line="285"/>
         <w:jc w:val="both"/>
-        <w:rPr>
-          <w:rFonts w:ascii="DejaVu Sans" w:hAnsi="DejaVu Sans"/>
-        </w:rPr>
+        <w:rPr/>
       </w:pPr>
       <w:r>
         <w:rPr>
@@ -3443,9 +5392,7 @@
         <w:pStyle w:val="Normal"/>
         <w:spacing w:lineRule="atLeast" w:line="285"/>
         <w:jc w:val="both"/>
-        <w:rPr>
-          <w:rFonts w:ascii="DejaVu Sans" w:hAnsi="DejaVu Sans"/>
-        </w:rPr>
+        <w:rPr/>
       </w:pPr>
       <w:r>
         <w:rPr>
@@ -3520,9 +5467,7 @@
       <w:pPr>
         <w:pStyle w:val="Normal"/>
         <w:jc w:val="both"/>
-        <w:rPr>
-          <w:rFonts w:ascii="DejaVu Sans" w:hAnsi="DejaVu Sans"/>
-        </w:rPr>
+        <w:rPr/>
       </w:pPr>
       <w:r>
         <w:rPr>
@@ -3546,9 +5491,7 @@
         <w:pStyle w:val="Normal"/>
         <w:spacing w:lineRule="atLeast" w:line="285"/>
         <w:jc w:val="both"/>
-        <w:rPr>
-          <w:rFonts w:ascii="DejaVu Sans" w:hAnsi="DejaVu Sans"/>
-        </w:rPr>
+        <w:rPr/>
       </w:pPr>
       <w:r>
         <w:rPr>
@@ -3572,9 +5515,7 @@
         <w:pStyle w:val="Normal"/>
         <w:spacing w:lineRule="atLeast" w:line="285"/>
         <w:jc w:val="both"/>
-        <w:rPr>
-          <w:rFonts w:ascii="DejaVu Sans" w:hAnsi="DejaVu Sans"/>
-        </w:rPr>
+        <w:rPr/>
       </w:pPr>
       <w:r>
         <w:rPr>
@@ -3598,9 +5539,7 @@
         <w:pStyle w:val="Normal"/>
         <w:spacing w:lineRule="atLeast" w:line="285"/>
         <w:jc w:val="both"/>
-        <w:rPr>
-          <w:rFonts w:ascii="DejaVu Sans" w:hAnsi="DejaVu Sans"/>
-        </w:rPr>
+        <w:rPr/>
       </w:pPr>
       <w:r>
         <w:rPr>
@@ -3624,9 +5563,7 @@
         <w:pStyle w:val="Normal"/>
         <w:spacing w:lineRule="atLeast" w:line="285"/>
         <w:jc w:val="both"/>
-        <w:rPr>
-          <w:rFonts w:ascii="DejaVu Sans" w:hAnsi="DejaVu Sans"/>
-        </w:rPr>
+        <w:rPr/>
       </w:pPr>
       <w:r>
         <w:rPr>
@@ -3650,9 +5587,7 @@
         <w:pStyle w:val="Normal"/>
         <w:spacing w:lineRule="atLeast" w:line="285"/>
         <w:jc w:val="both"/>
-        <w:rPr>
-          <w:rFonts w:ascii="DejaVu Sans" w:hAnsi="DejaVu Sans"/>
-        </w:rPr>
+        <w:rPr/>
       </w:pPr>
       <w:r>
         <w:rPr>
@@ -3712,9 +5647,7 @@
         <w:pStyle w:val="Normal"/>
         <w:spacing w:lineRule="atLeast" w:line="285"/>
         <w:jc w:val="both"/>
-        <w:rPr>
-          <w:rFonts w:ascii="DejaVu Sans" w:hAnsi="DejaVu Sans"/>
-        </w:rPr>
+        <w:rPr/>
       </w:pPr>
       <w:r>
         <w:rPr>
@@ -3738,9 +5671,7 @@
         <w:pStyle w:val="Normal"/>
         <w:spacing w:lineRule="atLeast" w:line="285"/>
         <w:jc w:val="both"/>
-        <w:rPr>
-          <w:rFonts w:ascii="DejaVu Sans" w:hAnsi="DejaVu Sans"/>
-        </w:rPr>
+        <w:rPr/>
       </w:pPr>
       <w:r>
         <w:rPr>
@@ -3764,9 +5695,7 @@
         <w:pStyle w:val="Normal"/>
         <w:spacing w:lineRule="atLeast" w:line="285"/>
         <w:jc w:val="both"/>
-        <w:rPr>
-          <w:rFonts w:ascii="DejaVu Sans" w:hAnsi="DejaVu Sans"/>
-        </w:rPr>
+        <w:rPr/>
       </w:pPr>
       <w:r>
         <w:rPr>
@@ -3790,9 +5719,7 @@
         <w:pStyle w:val="Normal"/>
         <w:spacing w:lineRule="atLeast" w:line="285"/>
         <w:jc w:val="both"/>
-        <w:rPr>
-          <w:rFonts w:ascii="DejaVu Sans" w:hAnsi="DejaVu Sans"/>
-        </w:rPr>
+        <w:rPr/>
       </w:pPr>
       <w:r>
         <w:rPr>
@@ -3816,9 +5743,7 @@
         <w:pStyle w:val="Normal"/>
         <w:spacing w:lineRule="atLeast" w:line="285"/>
         <w:jc w:val="both"/>
-        <w:rPr>
-          <w:rFonts w:ascii="DejaVu Sans" w:hAnsi="DejaVu Sans"/>
-        </w:rPr>
+        <w:rPr/>
       </w:pPr>
       <w:r>
         <w:rPr>
@@ -3842,9 +5767,7 @@
         <w:pStyle w:val="Normal"/>
         <w:spacing w:lineRule="atLeast" w:line="285"/>
         <w:jc w:val="both"/>
-        <w:rPr>
-          <w:rFonts w:ascii="DejaVu Sans" w:hAnsi="DejaVu Sans"/>
-        </w:rPr>
+        <w:rPr/>
       </w:pPr>
       <w:r>
         <w:rPr>
@@ -3868,9 +5791,7 @@
         <w:pStyle w:val="Normal"/>
         <w:spacing w:lineRule="atLeast" w:line="285"/>
         <w:jc w:val="both"/>
-        <w:rPr>
-          <w:rFonts w:ascii="DejaVu Sans" w:hAnsi="DejaVu Sans"/>
-        </w:rPr>
+        <w:rPr/>
       </w:pPr>
       <w:r>
         <w:rPr>
@@ -3952,9 +5873,7 @@
           <w:numId w:val="2"/>
         </w:numPr>
         <w:jc w:val="both"/>
-        <w:rPr>
-          <w:rFonts w:ascii="DejaVu Sans" w:hAnsi="DejaVu Sans"/>
-        </w:rPr>
+        <w:rPr/>
       </w:pPr>
       <w:r>
         <w:rPr>
@@ -3981,9 +5900,7 @@
           <w:numId w:val="2"/>
         </w:numPr>
         <w:jc w:val="both"/>
-        <w:rPr>
-          <w:rFonts w:ascii="DejaVu Sans" w:hAnsi="DejaVu Sans"/>
-        </w:rPr>
+        <w:rPr/>
       </w:pPr>
       <w:r>
         <w:rPr>
@@ -4012,9 +5929,7 @@
           <w:numId w:val="2"/>
         </w:numPr>
         <w:jc w:val="both"/>
-        <w:rPr>
-          <w:rFonts w:ascii="DejaVu Sans" w:hAnsi="DejaVu Sans"/>
-        </w:rPr>
+        <w:rPr/>
       </w:pPr>
       <w:r>
         <w:rPr>
@@ -4041,9 +5956,7 @@
           <w:numId w:val="2"/>
         </w:numPr>
         <w:jc w:val="both"/>
-        <w:rPr>
-          <w:rFonts w:ascii="DejaVu Sans" w:hAnsi="DejaVu Sans"/>
-        </w:rPr>
+        <w:rPr/>
       </w:pPr>
       <w:r>
         <w:rPr>
@@ -4109,9 +6022,7 @@
         <w:pStyle w:val="Normal"/>
         <w:spacing w:lineRule="atLeast" w:line="285"/>
         <w:jc w:val="both"/>
-        <w:rPr>
-          <w:rFonts w:ascii="DejaVu Sans" w:hAnsi="DejaVu Sans"/>
-        </w:rPr>
+        <w:rPr/>
       </w:pPr>
       <w:r>
         <w:rPr>
@@ -4161,9 +6072,7 @@
         <w:pStyle w:val="Normal"/>
         <w:spacing w:lineRule="atLeast" w:line="285"/>
         <w:jc w:val="both"/>
-        <w:rPr>
-          <w:rFonts w:ascii="DejaVu Sans" w:hAnsi="DejaVu Sans"/>
-        </w:rPr>
+        <w:rPr/>
       </w:pPr>
       <w:r>
         <w:rPr>
@@ -4213,9 +6122,7 @@
         <w:pStyle w:val="Normal"/>
         <w:spacing w:lineRule="atLeast" w:line="285"/>
         <w:jc w:val="both"/>
-        <w:rPr>
-          <w:rFonts w:ascii="DejaVu Sans" w:hAnsi="DejaVu Sans"/>
-        </w:rPr>
+        <w:rPr/>
       </w:pPr>
       <w:r>
         <w:rPr>
@@ -4235,9 +6142,7 @@
         <w:pStyle w:val="Normal"/>
         <w:spacing w:lineRule="atLeast" w:line="285"/>
         <w:jc w:val="both"/>
-        <w:rPr>
-          <w:rFonts w:ascii="DejaVu Sans" w:hAnsi="DejaVu Sans"/>
-        </w:rPr>
+        <w:rPr/>
       </w:pPr>
       <w:r>
         <w:rPr>
@@ -4257,9 +6162,7 @@
         <w:pStyle w:val="Normal"/>
         <w:spacing w:lineRule="atLeast" w:line="285"/>
         <w:jc w:val="both"/>
-        <w:rPr>
-          <w:rFonts w:ascii="DejaVu Sans" w:hAnsi="DejaVu Sans"/>
-        </w:rPr>
+        <w:rPr/>
       </w:pPr>
       <w:r>
         <w:rPr>
@@ -4279,9 +6182,7 @@
         <w:pStyle w:val="Normal"/>
         <w:spacing w:lineRule="atLeast" w:line="285"/>
         <w:jc w:val="both"/>
-        <w:rPr>
-          <w:rFonts w:ascii="DejaVu Sans" w:hAnsi="DejaVu Sans"/>
-        </w:rPr>
+        <w:rPr/>
       </w:pPr>
       <w:r>
         <w:rPr>
@@ -4301,9 +6202,7 @@
         <w:pStyle w:val="Normal"/>
         <w:spacing w:lineRule="atLeast" w:line="285"/>
         <w:jc w:val="both"/>
-        <w:rPr>
-          <w:rFonts w:ascii="DejaVu Sans" w:hAnsi="DejaVu Sans"/>
-        </w:rPr>
+        <w:rPr/>
       </w:pPr>
       <w:r>
         <w:rPr>
@@ -4351,9 +6250,7 @@
         <w:pStyle w:val="Normal"/>
         <w:spacing w:lineRule="atLeast" w:line="285"/>
         <w:jc w:val="both"/>
-        <w:rPr>
-          <w:rFonts w:ascii="DejaVu Sans" w:hAnsi="DejaVu Sans"/>
-        </w:rPr>
+        <w:rPr/>
       </w:pPr>
       <w:r>
         <w:rPr>
@@ -4373,9 +6270,7 @@
         <w:pStyle w:val="Normal"/>
         <w:spacing w:lineRule="atLeast" w:line="285"/>
         <w:jc w:val="both"/>
-        <w:rPr>
-          <w:rFonts w:ascii="DejaVu Sans" w:hAnsi="DejaVu Sans"/>
-        </w:rPr>
+        <w:rPr/>
       </w:pPr>
       <w:r>
         <w:rPr>
@@ -4395,9 +6290,7 @@
         <w:pStyle w:val="Normal"/>
         <w:spacing w:lineRule="atLeast" w:line="285"/>
         <w:jc w:val="both"/>
-        <w:rPr>
-          <w:rFonts w:ascii="DejaVu Sans" w:hAnsi="DejaVu Sans"/>
-        </w:rPr>
+        <w:rPr/>
       </w:pPr>
       <w:r>
         <w:rPr>
@@ -4417,9 +6310,7 @@
         <w:pStyle w:val="Normal"/>
         <w:spacing w:lineRule="atLeast" w:line="285"/>
         <w:jc w:val="both"/>
-        <w:rPr>
-          <w:rFonts w:ascii="DejaVu Sans" w:hAnsi="DejaVu Sans"/>
-        </w:rPr>
+        <w:rPr/>
       </w:pPr>
       <w:r>
         <w:rPr>
@@ -4439,9 +6330,7 @@
         <w:pStyle w:val="Normal"/>
         <w:spacing w:lineRule="atLeast" w:line="285"/>
         <w:jc w:val="both"/>
-        <w:rPr>
-          <w:rFonts w:ascii="DejaVu Sans" w:hAnsi="DejaVu Sans"/>
-        </w:rPr>
+        <w:rPr/>
       </w:pPr>
       <w:r>
         <w:rPr>
@@ -4489,9 +6378,7 @@
         <w:pStyle w:val="Normal"/>
         <w:spacing w:lineRule="atLeast" w:line="285"/>
         <w:jc w:val="both"/>
-        <w:rPr>
-          <w:rFonts w:ascii="DejaVu Sans" w:hAnsi="DejaVu Sans"/>
-        </w:rPr>
+        <w:rPr/>
       </w:pPr>
       <w:r>
         <w:rPr>
@@ -4541,9 +6428,7 @@
         <w:pStyle w:val="Normal"/>
         <w:spacing w:lineRule="atLeast" w:line="285"/>
         <w:jc w:val="both"/>
-        <w:rPr>
-          <w:rFonts w:ascii="DejaVu Sans" w:hAnsi="DejaVu Sans"/>
-        </w:rPr>
+        <w:rPr/>
       </w:pPr>
       <w:r>
         <w:rPr>
@@ -4591,9 +6476,7 @@
         <w:pStyle w:val="Normal"/>
         <w:spacing w:lineRule="atLeast" w:line="285"/>
         <w:jc w:val="both"/>
-        <w:rPr>
-          <w:rFonts w:ascii="DejaVu Sans" w:hAnsi="DejaVu Sans"/>
-        </w:rPr>
+        <w:rPr/>
       </w:pPr>
       <w:r>
         <w:rPr>
@@ -4641,9 +6524,7 @@
         <w:pStyle w:val="Normal"/>
         <w:spacing w:lineRule="atLeast" w:line="285"/>
         <w:jc w:val="both"/>
-        <w:rPr>
-          <w:rFonts w:ascii="DejaVu Sans" w:hAnsi="DejaVu Sans"/>
-        </w:rPr>
+        <w:rPr/>
       </w:pPr>
       <w:r>
         <w:rPr>
@@ -4663,9 +6544,7 @@
         <w:pStyle w:val="Normal"/>
         <w:spacing w:lineRule="atLeast" w:line="285"/>
         <w:jc w:val="both"/>
-        <w:rPr>
-          <w:rFonts w:ascii="DejaVu Sans" w:hAnsi="DejaVu Sans"/>
-        </w:rPr>
+        <w:rPr/>
       </w:pPr>
       <w:r>
         <w:rPr>
@@ -4685,9 +6564,7 @@
         <w:pStyle w:val="Normal"/>
         <w:spacing w:lineRule="atLeast" w:line="285"/>
         <w:jc w:val="both"/>
-        <w:rPr>
-          <w:rFonts w:ascii="DejaVu Sans" w:hAnsi="DejaVu Sans"/>
-        </w:rPr>
+        <w:rPr/>
       </w:pPr>
       <w:r>
         <w:rPr>
@@ -4707,9 +6584,7 @@
         <w:pStyle w:val="Normal"/>
         <w:spacing w:lineRule="atLeast" w:line="285"/>
         <w:jc w:val="both"/>
-        <w:rPr>
-          <w:rFonts w:ascii="DejaVu Sans" w:hAnsi="DejaVu Sans"/>
-        </w:rPr>
+        <w:rPr/>
       </w:pPr>
       <w:r>
         <w:rPr>
@@ -4729,9 +6604,7 @@
         <w:pStyle w:val="Normal"/>
         <w:spacing w:lineRule="atLeast" w:line="285"/>
         <w:jc w:val="both"/>
-        <w:rPr>
-          <w:rFonts w:ascii="DejaVu Sans" w:hAnsi="DejaVu Sans"/>
-        </w:rPr>
+        <w:rPr/>
       </w:pPr>
       <w:r>
         <w:rPr>
@@ -4779,9 +6652,7 @@
         <w:pStyle w:val="Normal"/>
         <w:spacing w:lineRule="atLeast" w:line="285"/>
         <w:jc w:val="both"/>
-        <w:rPr>
-          <w:rFonts w:ascii="DejaVu Sans" w:hAnsi="DejaVu Sans"/>
-        </w:rPr>
+        <w:rPr/>
       </w:pPr>
       <w:r>
         <w:rPr>
@@ -4829,9 +6700,7 @@
         <w:pStyle w:val="Normal"/>
         <w:spacing w:lineRule="atLeast" w:line="285"/>
         <w:jc w:val="both"/>
-        <w:rPr>
-          <w:rFonts w:ascii="DejaVu Sans" w:hAnsi="DejaVu Sans"/>
-        </w:rPr>
+        <w:rPr/>
       </w:pPr>
       <w:r>
         <w:rPr>
@@ -4879,9 +6748,7 @@
         <w:pStyle w:val="Normal"/>
         <w:spacing w:lineRule="atLeast" w:line="285"/>
         <w:jc w:val="both"/>
-        <w:rPr>
-          <w:rFonts w:ascii="DejaVu Sans" w:hAnsi="DejaVu Sans"/>
-        </w:rPr>
+        <w:rPr/>
       </w:pPr>
       <w:r>
         <w:rPr>
@@ -4901,9 +6768,7 @@
         <w:pStyle w:val="Normal"/>
         <w:spacing w:lineRule="atLeast" w:line="285"/>
         <w:jc w:val="both"/>
-        <w:rPr>
-          <w:rFonts w:ascii="DejaVu Sans" w:hAnsi="DejaVu Sans"/>
-        </w:rPr>
+        <w:rPr/>
       </w:pPr>
       <w:r>
         <w:rPr>
@@ -4923,9 +6788,7 @@
         <w:pStyle w:val="Normal"/>
         <w:spacing w:lineRule="atLeast" w:line="285"/>
         <w:jc w:val="both"/>
-        <w:rPr>
-          <w:rFonts w:ascii="DejaVu Sans" w:hAnsi="DejaVu Sans"/>
-        </w:rPr>
+        <w:rPr/>
       </w:pPr>
       <w:r>
         <w:rPr>
@@ -4973,9 +6836,7 @@
         <w:pStyle w:val="Normal"/>
         <w:spacing w:lineRule="atLeast" w:line="285"/>
         <w:jc w:val="both"/>
-        <w:rPr>
-          <w:rFonts w:ascii="DejaVu Sans" w:hAnsi="DejaVu Sans"/>
-        </w:rPr>
+        <w:rPr/>
       </w:pPr>
       <w:r>
         <w:rPr>
@@ -4995,9 +6856,7 @@
         <w:pStyle w:val="Normal"/>
         <w:spacing w:lineRule="atLeast" w:line="285"/>
         <w:jc w:val="both"/>
-        <w:rPr>
-          <w:rFonts w:ascii="DejaVu Sans" w:hAnsi="DejaVu Sans"/>
-        </w:rPr>
+        <w:rPr/>
       </w:pPr>
       <w:r>
         <w:rPr>
@@ -5017,9 +6876,7 @@
         <w:pStyle w:val="Normal"/>
         <w:spacing w:lineRule="atLeast" w:line="285"/>
         <w:jc w:val="both"/>
-        <w:rPr>
-          <w:rFonts w:ascii="DejaVu Sans" w:hAnsi="DejaVu Sans"/>
-        </w:rPr>
+        <w:rPr/>
       </w:pPr>
       <w:r>
         <w:rPr>
@@ -5067,9 +6924,7 @@
         <w:pStyle w:val="Normal"/>
         <w:spacing w:lineRule="atLeast" w:line="285"/>
         <w:jc w:val="both"/>
-        <w:rPr>
-          <w:rFonts w:ascii="DejaVu Sans" w:hAnsi="DejaVu Sans"/>
-        </w:rPr>
+        <w:rPr/>
       </w:pPr>
       <w:r>
         <w:rPr>
@@ -5118,9 +6973,7 @@
         <w:bidi w:val="0"/>
         <w:spacing w:lineRule="auto" w:line="276"/>
         <w:jc w:val="both"/>
-        <w:rPr>
-          <w:rFonts w:ascii="DejaVu Sans" w:hAnsi="DejaVu Sans"/>
-        </w:rPr>
+        <w:rPr/>
       </w:pPr>
       <w:r>
         <w:rPr>
@@ -5167,9 +7020,7 @@
         <w:pStyle w:val="Normal"/>
         <w:spacing w:lineRule="atLeast" w:line="285"/>
         <w:jc w:val="both"/>
-        <w:rPr>
-          <w:rFonts w:ascii="DejaVu Sans" w:hAnsi="DejaVu Sans"/>
-        </w:rPr>
+        <w:rPr/>
       </w:pPr>
       <w:r>
         <w:rPr>
@@ -5217,9 +7068,7 @@
         <w:pStyle w:val="Normal"/>
         <w:spacing w:lineRule="atLeast" w:line="285"/>
         <w:jc w:val="both"/>
-        <w:rPr>
-          <w:rFonts w:ascii="DejaVu Sans" w:hAnsi="DejaVu Sans"/>
-        </w:rPr>
+        <w:rPr/>
       </w:pPr>
       <w:r>
         <w:rPr>
@@ -5267,9 +7116,7 @@
         <w:pStyle w:val="Normal"/>
         <w:spacing w:lineRule="atLeast" w:line="285"/>
         <w:jc w:val="both"/>
-        <w:rPr>
-          <w:rFonts w:ascii="DejaVu Sans" w:hAnsi="DejaVu Sans"/>
-        </w:rPr>
+        <w:rPr/>
       </w:pPr>
       <w:r>
         <w:rPr>
@@ -5289,9 +7136,7 @@
         <w:pStyle w:val="Normal"/>
         <w:spacing w:lineRule="atLeast" w:line="285"/>
         <w:jc w:val="both"/>
-        <w:rPr>
-          <w:rFonts w:ascii="DejaVu Sans" w:hAnsi="DejaVu Sans"/>
-        </w:rPr>
+        <w:rPr/>
       </w:pPr>
       <w:r>
         <w:rPr>
@@ -5339,9 +7184,7 @@
         <w:pStyle w:val="Normal"/>
         <w:spacing w:lineRule="atLeast" w:line="285"/>
         <w:jc w:val="both"/>
-        <w:rPr>
-          <w:rFonts w:ascii="DejaVu Sans" w:hAnsi="DejaVu Sans"/>
-        </w:rPr>
+        <w:rPr/>
       </w:pPr>
       <w:r>
         <w:rPr>
@@ -5389,9 +7232,7 @@
         <w:pStyle w:val="Normal"/>
         <w:spacing w:lineRule="atLeast" w:line="285"/>
         <w:jc w:val="both"/>
-        <w:rPr>
-          <w:rFonts w:ascii="DejaVu Sans" w:hAnsi="DejaVu Sans"/>
-        </w:rPr>
+        <w:rPr/>
       </w:pPr>
       <w:r>
         <w:rPr>
@@ -5411,9 +7252,7 @@
         <w:pStyle w:val="Normal"/>
         <w:spacing w:lineRule="atLeast" w:line="285"/>
         <w:jc w:val="both"/>
-        <w:rPr>
-          <w:rFonts w:ascii="DejaVu Sans" w:hAnsi="DejaVu Sans"/>
-        </w:rPr>
+        <w:rPr/>
       </w:pPr>
       <w:r>
         <w:rPr>
@@ -5461,9 +7300,7 @@
         <w:pStyle w:val="Normal"/>
         <w:spacing w:lineRule="atLeast" w:line="285"/>
         <w:jc w:val="both"/>
-        <w:rPr>
-          <w:rFonts w:ascii="DejaVu Sans" w:hAnsi="DejaVu Sans"/>
-        </w:rPr>
+        <w:rPr/>
       </w:pPr>
       <w:r>
         <w:rPr>
@@ -5483,9 +7320,7 @@
         <w:pStyle w:val="Normal"/>
         <w:spacing w:lineRule="atLeast" w:line="285"/>
         <w:jc w:val="both"/>
-        <w:rPr>
-          <w:rFonts w:ascii="DejaVu Sans" w:hAnsi="DejaVu Sans"/>
-        </w:rPr>
+        <w:rPr/>
       </w:pPr>
       <w:r>
         <w:rPr>
@@ -5533,9 +7368,7 @@
         <w:pStyle w:val="Normal"/>
         <w:spacing w:lineRule="atLeast" w:line="285"/>
         <w:jc w:val="both"/>
-        <w:rPr>
-          <w:rFonts w:ascii="DejaVu Sans" w:hAnsi="DejaVu Sans"/>
-        </w:rPr>
+        <w:rPr/>
       </w:pPr>
       <w:r>
         <w:rPr>
@@ -5555,9 +7388,7 @@
         <w:pStyle w:val="Normal"/>
         <w:spacing w:lineRule="atLeast" w:line="285"/>
         <w:jc w:val="both"/>
-        <w:rPr>
-          <w:rFonts w:ascii="DejaVu Sans" w:hAnsi="DejaVu Sans"/>
-        </w:rPr>
+        <w:rPr/>
       </w:pPr>
       <w:r>
         <w:rPr>
@@ -5605,9 +7436,7 @@
         <w:pStyle w:val="Normal"/>
         <w:spacing w:lineRule="atLeast" w:line="285"/>
         <w:jc w:val="both"/>
-        <w:rPr>
-          <w:rFonts w:ascii="DejaVu Sans" w:hAnsi="DejaVu Sans"/>
-        </w:rPr>
+        <w:rPr/>
       </w:pPr>
       <w:r>
         <w:rPr>
@@ -5627,9 +7456,7 @@
         <w:pStyle w:val="Normal"/>
         <w:spacing w:lineRule="atLeast" w:line="285"/>
         <w:jc w:val="both"/>
-        <w:rPr>
-          <w:rFonts w:ascii="DejaVu Sans" w:hAnsi="DejaVu Sans"/>
-        </w:rPr>
+        <w:rPr/>
       </w:pPr>
       <w:r>
         <w:rPr>
@@ -5649,9 +7476,7 @@
         <w:pStyle w:val="Normal"/>
         <w:spacing w:lineRule="atLeast" w:line="285"/>
         <w:jc w:val="both"/>
-        <w:rPr>
-          <w:rFonts w:ascii="DejaVu Sans" w:hAnsi="DejaVu Sans"/>
-        </w:rPr>
+        <w:rPr/>
       </w:pPr>
       <w:r>
         <w:rPr>
@@ -5671,9 +7496,7 @@
         <w:pStyle w:val="Normal"/>
         <w:spacing w:lineRule="atLeast" w:line="285"/>
         <w:jc w:val="both"/>
-        <w:rPr>
-          <w:rFonts w:ascii="DejaVu Sans" w:hAnsi="DejaVu Sans"/>
-        </w:rPr>
+        <w:rPr/>
       </w:pPr>
       <w:r>
         <w:rPr>
@@ -5705,9 +7528,7 @@
         <w:pStyle w:val="Normal"/>
         <w:spacing w:lineRule="atLeast" w:line="285"/>
         <w:jc w:val="both"/>
-        <w:rPr>
-          <w:rFonts w:ascii="DejaVu Sans" w:hAnsi="DejaVu Sans"/>
-        </w:rPr>
+        <w:rPr/>
       </w:pPr>
       <w:r>
         <w:rPr>
@@ -5727,9 +7548,7 @@
         <w:pStyle w:val="Normal"/>
         <w:spacing w:lineRule="atLeast" w:line="285"/>
         <w:jc w:val="both"/>
-        <w:rPr>
-          <w:rFonts w:ascii="DejaVu Sans" w:hAnsi="DejaVu Sans"/>
-        </w:rPr>
+        <w:rPr/>
       </w:pPr>
       <w:r>
         <w:rPr>
@@ -5749,9 +7568,7 @@
         <w:pStyle w:val="Normal"/>
         <w:spacing w:lineRule="atLeast" w:line="285"/>
         <w:jc w:val="both"/>
-        <w:rPr>
-          <w:rFonts w:ascii="DejaVu Sans" w:hAnsi="DejaVu Sans"/>
-        </w:rPr>
+        <w:rPr/>
       </w:pPr>
       <w:r>
         <w:rPr>
@@ -5799,9 +7616,7 @@
         <w:pStyle w:val="Normal"/>
         <w:spacing w:lineRule="atLeast" w:line="285"/>
         <w:jc w:val="both"/>
-        <w:rPr>
-          <w:rFonts w:ascii="DejaVu Sans" w:hAnsi="DejaVu Sans"/>
-        </w:rPr>
+        <w:rPr/>
       </w:pPr>
       <w:r>
         <w:rPr>
@@ -5821,9 +7636,7 @@
         <w:pStyle w:val="Normal"/>
         <w:spacing w:lineRule="atLeast" w:line="285"/>
         <w:jc w:val="both"/>
-        <w:rPr>
-          <w:rFonts w:ascii="DejaVu Sans" w:hAnsi="DejaVu Sans"/>
-        </w:rPr>
+        <w:rPr/>
       </w:pPr>
       <w:r>
         <w:rPr>
@@ -5843,9 +7656,7 @@
         <w:pStyle w:val="Normal"/>
         <w:spacing w:lineRule="atLeast" w:line="285"/>
         <w:jc w:val="both"/>
-        <w:rPr>
-          <w:rFonts w:ascii="DejaVu Sans" w:hAnsi="DejaVu Sans"/>
-        </w:rPr>
+        <w:rPr/>
       </w:pPr>
       <w:r>
         <w:rPr>
@@ -5893,9 +7704,7 @@
         <w:pStyle w:val="Normal"/>
         <w:spacing w:lineRule="atLeast" w:line="285"/>
         <w:jc w:val="both"/>
-        <w:rPr>
-          <w:rFonts w:ascii="DejaVu Sans" w:hAnsi="DejaVu Sans"/>
-        </w:rPr>
+        <w:rPr/>
       </w:pPr>
       <w:r>
         <w:rPr>
@@ -5915,9 +7724,7 @@
         <w:pStyle w:val="Normal"/>
         <w:spacing w:lineRule="atLeast" w:line="285"/>
         <w:jc w:val="both"/>
-        <w:rPr>
-          <w:rFonts w:ascii="DejaVu Sans" w:hAnsi="DejaVu Sans"/>
-        </w:rPr>
+        <w:rPr/>
       </w:pPr>
       <w:r>
         <w:rPr>
@@ -5937,9 +7744,7 @@
         <w:pStyle w:val="Normal"/>
         <w:spacing w:lineRule="atLeast" w:line="285"/>
         <w:jc w:val="both"/>
-        <w:rPr>
-          <w:rFonts w:ascii="DejaVu Sans" w:hAnsi="DejaVu Sans"/>
-        </w:rPr>
+        <w:rPr/>
       </w:pPr>
       <w:r>
         <w:rPr>
@@ -5987,9 +7792,7 @@
         <w:pStyle w:val="Normal"/>
         <w:spacing w:lineRule="atLeast" w:line="285"/>
         <w:jc w:val="both"/>
-        <w:rPr>
-          <w:rFonts w:ascii="DejaVu Sans" w:hAnsi="DejaVu Sans"/>
-        </w:rPr>
+        <w:rPr/>
       </w:pPr>
       <w:r>
         <w:rPr>
@@ -6009,9 +7812,7 @@
         <w:pStyle w:val="Normal"/>
         <w:spacing w:lineRule="atLeast" w:line="285"/>
         <w:jc w:val="both"/>
-        <w:rPr>
-          <w:rFonts w:ascii="DejaVu Sans" w:hAnsi="DejaVu Sans"/>
-        </w:rPr>
+        <w:rPr/>
       </w:pPr>
       <w:r>
         <w:rPr>
@@ -6031,9 +7832,7 @@
         <w:pStyle w:val="Normal"/>
         <w:spacing w:lineRule="atLeast" w:line="285"/>
         <w:jc w:val="both"/>
-        <w:rPr>
-          <w:rFonts w:ascii="DejaVu Sans" w:hAnsi="DejaVu Sans"/>
-        </w:rPr>
+        <w:rPr/>
       </w:pPr>
       <w:r>
         <w:rPr>
@@ -6081,9 +7880,7 @@
         <w:pStyle w:val="Normal"/>
         <w:spacing w:lineRule="atLeast" w:line="285"/>
         <w:jc w:val="both"/>
-        <w:rPr>
-          <w:rFonts w:ascii="DejaVu Sans" w:hAnsi="DejaVu Sans"/>
-        </w:rPr>
+        <w:rPr/>
       </w:pPr>
       <w:r>
         <w:rPr>
@@ -6582,8 +8379,8 @@
       <w:lang w:val="en-US" w:eastAsia="zh-CN" w:bidi="hi-IN"/>
     </w:rPr>
   </w:style>
-  <w:style w:type="character" w:styleId="Bulletsuser">
-    <w:name w:val="Bullets (user)"/>
+  <w:style w:type="character" w:styleId="Bullets">
+    <w:name w:val="Bullets"/>
     <w:qFormat/>
     <w:rPr>
       <w:rFonts w:ascii="OpenSymbol" w:hAnsi="OpenSymbol" w:eastAsia="OpenSymbol" w:cs="OpenSymbol"/>

</xml_diff>

<commit_message>
avance sobre analisis de problematicas renaming emparche
</commit_message>
<xml_diff>
--- a/bitacora_de_trabajo.docx
+++ b/bitacora_de_trabajo.docx
@@ -1,6 +1,6 @@
 
 <file path=word/document.xml><?xml version="1.0" encoding="utf-8"?>
-<w:document xmlns:o="urn:schemas-microsoft-com:office:office" xmlns:r="http://schemas.openxmlformats.org/officeDocument/2006/relationships" xmlns:v="urn:schemas-microsoft-com:vml" xmlns:w="http://schemas.openxmlformats.org/wordprocessingml/2006/main" xmlns:w10="urn:schemas-microsoft-com:office:word" xmlns:wp="http://schemas.openxmlformats.org/drawingml/2006/wordprocessingDrawing" xmlns:pic="http://schemas.openxmlformats.org/drawingml/2006/picture" xmlns:wps="http://schemas.microsoft.com/office/word/2010/wordprocessingShape" xmlns:wpg="http://schemas.microsoft.com/office/word/2010/wordprocessingGroup" xmlns:mc="http://schemas.openxmlformats.org/markup-compatibility/2006" xmlns:wp14="http://schemas.microsoft.com/office/word/2010/wordprocessingDrawing" xmlns:w14="http://schemas.microsoft.com/office/word/2010/wordml" xmlns:w15="http://schemas.microsoft.com/office/word/2012/wordml" mc:Ignorable="w14 wp14 w15">
+<w:document xmlns:o="urn:schemas-microsoft-com:office:office" xmlns:r="http://schemas.openxmlformats.org/officeDocument/2006/relationships" xmlns:v="urn:schemas-microsoft-com:vml" xmlns:w="http://schemas.openxmlformats.org/wordprocessingml/2006/main" xmlns:w10="urn:schemas-microsoft-com:office:word" xmlns:wp="http://schemas.openxmlformats.org/drawingml/2006/wordprocessingDrawing" xmlns:wps="http://schemas.microsoft.com/office/word/2010/wordprocessingShape" xmlns:wpg="http://schemas.microsoft.com/office/word/2010/wordprocessingGroup" xmlns:mc="http://schemas.openxmlformats.org/markup-compatibility/2006" xmlns:wp14="http://schemas.microsoft.com/office/word/2010/wordprocessingDrawing" xmlns:w14="http://schemas.microsoft.com/office/word/2010/wordml" xmlns:w15="http://schemas.microsoft.com/office/word/2012/wordml" mc:Ignorable="w14 wp14 w15">
   <w:body>
     <w:p>
       <w:pPr>
@@ -35,7 +35,7 @@
       <w:hyperlink r:id="rId2">
         <w:r>
           <w:rPr>
-            <w:rStyle w:val="Hyperlink"/>
+            <w:rStyle w:val="InternetLink"/>
             <w:rFonts w:ascii="DejaVu Sans" w:hAnsi="DejaVu Sans"/>
             <w:b/>
             <w:bCs/>
@@ -67,6 +67,7 @@
         <w:rPr>
           <w:rFonts w:ascii="DejaVu Sans" w:hAnsi="DejaVu Sans"/>
           <w:b/>
+          <w:b/>
           <w:bCs/>
           <w:sz w:val="28"/>
           <w:szCs w:val="28"/>
@@ -107,7 +108,7 @@
       <w:hyperlink r:id="rId3">
         <w:r>
           <w:rPr>
-            <w:rStyle w:val="Hyperlink"/>
+            <w:rStyle w:val="InternetLink"/>
             <w:rFonts w:ascii="DejaVu Sans" w:hAnsi="DejaVu Sans"/>
             <w:b w:val="false"/>
             <w:bCs w:val="false"/>
@@ -139,6 +140,7 @@
         <w:rPr>
           <w:rFonts w:ascii="DejaVu Sans" w:hAnsi="DejaVu Sans"/>
           <w:b/>
+          <w:b/>
           <w:bCs/>
           <w:sz w:val="28"/>
           <w:szCs w:val="28"/>
@@ -163,6 +165,7 @@
         <w:rPr>
           <w:rFonts w:ascii="DejaVu Sans" w:hAnsi="DejaVu Sans"/>
           <w:b/>
+          <w:b/>
           <w:bCs/>
           <w:sz w:val="28"/>
           <w:szCs w:val="28"/>
@@ -189,6 +192,7 @@
         <w:rPr>
           <w:rFonts w:ascii="DejaVu Sans" w:hAnsi="DejaVu Sans"/>
           <w:b/>
+          <w:b/>
           <w:bCs/>
           <w:sz w:val="28"/>
           <w:szCs w:val="28"/>
@@ -215,24 +219,26 @@
         <w:rPr>
           <w:rFonts w:ascii="DejaVu Sans" w:hAnsi="DejaVu Sans"/>
           <w:b w:val="false"/>
-          <w:bCs w:val="false"/>
-        </w:rPr>
-      </w:pPr>
-      <w:r>
-        <w:rPr>
-          <w:rFonts w:ascii="DejaVu Sans" w:hAnsi="DejaVu Sans"/>
-          <w:b w:val="false"/>
-          <w:bCs w:val="false"/>
-        </w:rPr>
-      </w:r>
-    </w:p>
-    <w:p>
-      <w:pPr>
-        <w:pStyle w:val="Normal"/>
-        <w:spacing w:lineRule="auto" w:line="276"/>
-        <w:jc w:val="both"/>
-        <w:rPr>
-          <w:rFonts w:ascii="DejaVu Sans" w:hAnsi="DejaVu Sans"/>
+          <w:b w:val="false"/>
+          <w:bCs w:val="false"/>
+        </w:rPr>
+      </w:pPr>
+      <w:r>
+        <w:rPr>
+          <w:rFonts w:ascii="DejaVu Sans" w:hAnsi="DejaVu Sans"/>
+          <w:b w:val="false"/>
+          <w:bCs w:val="false"/>
+        </w:rPr>
+      </w:r>
+    </w:p>
+    <w:p>
+      <w:pPr>
+        <w:pStyle w:val="Normal"/>
+        <w:spacing w:lineRule="auto" w:line="276"/>
+        <w:jc w:val="both"/>
+        <w:rPr>
+          <w:rFonts w:ascii="DejaVu Sans" w:hAnsi="DejaVu Sans"/>
+          <w:b w:val="false"/>
           <w:b w:val="false"/>
           <w:bCs w:val="false"/>
         </w:rPr>
@@ -263,6 +269,7 @@
         <w:rPr>
           <w:rFonts w:ascii="DejaVu Sans" w:hAnsi="DejaVu Sans"/>
           <w:b w:val="false"/>
+          <w:b w:val="false"/>
           <w:bCs w:val="false"/>
           <w:highlight w:val="none"/>
           <w:shd w:fill="auto" w:val="clear"/>
@@ -285,6 +292,7 @@
         <w:rPr>
           <w:rFonts w:ascii="DejaVu Sans" w:hAnsi="DejaVu Sans"/>
           <w:b w:val="false"/>
+          <w:b w:val="false"/>
           <w:bCs w:val="false"/>
           <w:highlight w:val="none"/>
           <w:shd w:fill="auto" w:val="clear"/>
@@ -316,6 +324,7 @@
         <w:jc w:val="both"/>
         <w:rPr>
           <w:rFonts w:ascii="DejaVu Sans" w:hAnsi="DejaVu Sans"/>
+          <w:b w:val="false"/>
           <w:b w:val="false"/>
           <w:bCs w:val="false"/>
           <w:highlight w:val="none"/>
@@ -339,6 +348,7 @@
         <w:rPr>
           <w:rFonts w:ascii="DejaVu Sans" w:hAnsi="DejaVu Sans"/>
           <w:b w:val="false"/>
+          <w:b w:val="false"/>
           <w:bCs w:val="false"/>
           <w:highlight w:val="none"/>
           <w:shd w:fill="AFD095" w:val="clear"/>
@@ -371,6 +381,7 @@
         <w:rPr>
           <w:rFonts w:ascii="DejaVu Sans" w:hAnsi="DejaVu Sans"/>
           <w:b w:val="false"/>
+          <w:b w:val="false"/>
           <w:bCs w:val="false"/>
           <w:highlight w:val="none"/>
           <w:shd w:fill="AFD095" w:val="clear"/>
@@ -393,6 +404,7 @@
         <w:rPr>
           <w:rFonts w:ascii="DejaVu Sans" w:hAnsi="DejaVu Sans"/>
           <w:b/>
+          <w:b/>
           <w:bCs/>
           <w:highlight w:val="none"/>
           <w:shd w:fill="auto" w:val="clear"/>
@@ -426,6 +438,7 @@
         <w:rPr>
           <w:rFonts w:ascii="DejaVu Sans" w:hAnsi="DejaVu Sans"/>
           <w:b w:val="false"/>
+          <w:b w:val="false"/>
           <w:bCs w:val="false"/>
           <w:highlight w:val="none"/>
           <w:shd w:fill="auto" w:val="clear"/>
@@ -448,6 +461,7 @@
         <w:rPr>
           <w:rFonts w:ascii="DejaVu Sans" w:hAnsi="DejaVu Sans"/>
           <w:b w:val="false"/>
+          <w:b w:val="false"/>
           <w:bCs w:val="false"/>
           <w:highlight w:val="none"/>
           <w:shd w:fill="auto" w:val="clear"/>
@@ -489,6 +503,7 @@
         <w:rPr>
           <w:rFonts w:ascii="DejaVu Sans" w:hAnsi="DejaVu Sans"/>
           <w:b w:val="false"/>
+          <w:b w:val="false"/>
           <w:bCs w:val="false"/>
           <w:highlight w:val="none"/>
           <w:shd w:fill="auto" w:val="clear"/>
@@ -501,16 +516,42 @@
           <w:bCs w:val="false"/>
           <w:shd w:fill="FFD8CE" w:val="clear"/>
         </w:rPr>
-        <w:t>[usar “TZA” asociado a “TANZANIA” o generar nuevo código asociado a “TANZANIA (CONTINENTAL)”?]</w:t>
-      </w:r>
-    </w:p>
-    <w:p>
-      <w:pPr>
-        <w:pStyle w:val="Normal"/>
-        <w:spacing w:lineRule="auto" w:line="276"/>
-        <w:jc w:val="both"/>
-        <w:rPr>
-          <w:rFonts w:ascii="DejaVu Sans" w:hAnsi="DejaVu Sans"/>
+        <w:t xml:space="preserve">[usar “TZA” asociado a “TANZANIA” o generar nuevo código asociado a “TANZANIA (CONTINENTAL)”? </w:t>
+      </w:r>
+      <w:r>
+        <w:rPr>
+          <w:rFonts w:eastAsia="Noto Serif CJK SC" w:cs="Lohit Devanagari" w:ascii="DejaVu Sans" w:hAnsi="DejaVu Sans"/>
+          <w:b w:val="false"/>
+          <w:bCs w:val="false"/>
+          <w:i w:val="false"/>
+          <w:iCs w:val="false"/>
+          <w:color w:val="000000"/>
+          <w:kern w:val="2"/>
+          <w:sz w:val="24"/>
+          <w:szCs w:val="24"/>
+          <w:shd w:fill="FFD8CE" w:val="clear"/>
+          <w:lang w:val="en-US" w:eastAsia="zh-CN" w:bidi="hi-IN"/>
+        </w:rPr>
+        <w:t>(esto último no me corresponde a mí, pues es modificar el geonomenclador</w:t>
+      </w:r>
+      <w:r>
+        <w:rPr>
+          <w:rFonts w:ascii="DejaVu Sans" w:hAnsi="DejaVu Sans"/>
+          <w:b w:val="false"/>
+          <w:bCs w:val="false"/>
+          <w:shd w:fill="FFD8CE" w:val="clear"/>
+        </w:rPr>
+        <w:t>]</w:t>
+      </w:r>
+    </w:p>
+    <w:p>
+      <w:pPr>
+        <w:pStyle w:val="Normal"/>
+        <w:spacing w:lineRule="auto" w:line="276"/>
+        <w:jc w:val="both"/>
+        <w:rPr>
+          <w:rFonts w:ascii="DejaVu Sans" w:hAnsi="DejaVu Sans"/>
+          <w:b w:val="false"/>
           <w:b w:val="false"/>
           <w:bCs w:val="false"/>
           <w:highlight w:val="none"/>
@@ -533,6 +574,7 @@
         <w:jc w:val="both"/>
         <w:rPr>
           <w:rFonts w:ascii="DejaVu Sans" w:hAnsi="DejaVu Sans"/>
+          <w:b w:val="false"/>
           <w:b w:val="false"/>
           <w:bCs w:val="false"/>
           <w:highlight w:val="none"/>
@@ -577,6 +619,7 @@
         <w:rPr>
           <w:rFonts w:ascii="DejaVu Sans" w:hAnsi="DejaVu Sans"/>
           <w:b w:val="false"/>
+          <w:b w:val="false"/>
           <w:bCs w:val="false"/>
           <w:i w:val="false"/>
           <w:i w:val="false"/>
@@ -604,6 +647,7 @@
         <w:jc w:val="both"/>
         <w:rPr>
           <w:rFonts w:ascii="DejaVu Sans" w:hAnsi="DejaVu Sans"/>
+          <w:b w:val="false"/>
           <w:b w:val="false"/>
           <w:bCs w:val="false"/>
           <w:i w:val="false"/>
@@ -655,6 +699,7 @@
         <w:rPr>
           <w:rFonts w:ascii="DejaVu Sans" w:hAnsi="DejaVu Sans"/>
           <w:b w:val="false"/>
+          <w:b w:val="false"/>
           <w:bCs w:val="false"/>
           <w:i w:val="false"/>
           <w:i w:val="false"/>
@@ -683,24 +728,26 @@
         <w:rPr>
           <w:rFonts w:ascii="DejaVu Sans" w:hAnsi="DejaVu Sans"/>
           <w:b w:val="false"/>
-          <w:bCs w:val="false"/>
-        </w:rPr>
-      </w:pPr>
-      <w:r>
-        <w:rPr>
-          <w:rFonts w:ascii="DejaVu Sans" w:hAnsi="DejaVu Sans"/>
-          <w:b w:val="false"/>
-          <w:bCs w:val="false"/>
-        </w:rPr>
-      </w:r>
-    </w:p>
-    <w:p>
-      <w:pPr>
-        <w:pStyle w:val="Normal"/>
-        <w:spacing w:lineRule="auto" w:line="276"/>
-        <w:jc w:val="both"/>
-        <w:rPr>
-          <w:rFonts w:ascii="DejaVu Sans" w:hAnsi="DejaVu Sans"/>
+          <w:b w:val="false"/>
+          <w:bCs w:val="false"/>
+        </w:rPr>
+      </w:pPr>
+      <w:r>
+        <w:rPr>
+          <w:rFonts w:ascii="DejaVu Sans" w:hAnsi="DejaVu Sans"/>
+          <w:b w:val="false"/>
+          <w:bCs w:val="false"/>
+        </w:rPr>
+      </w:r>
+    </w:p>
+    <w:p>
+      <w:pPr>
+        <w:pStyle w:val="Normal"/>
+        <w:spacing w:lineRule="auto" w:line="276"/>
+        <w:jc w:val="both"/>
+        <w:rPr>
+          <w:rFonts w:ascii="DejaVu Sans" w:hAnsi="DejaVu Sans"/>
+          <w:b w:val="false"/>
           <w:b w:val="false"/>
           <w:bCs w:val="false"/>
         </w:rPr>
@@ -734,7 +781,7 @@
       </w:r>
       <w:r>
         <w:rPr>
-          <w:rStyle w:val="Hyperlink"/>
+          <w:rStyle w:val="InternetLink"/>
           <w:b w:val="false"/>
           <w:bCs w:val="false"/>
           <w:rFonts w:ascii="DejaVu Sans" w:hAnsi="DejaVu Sans"/>
@@ -743,7 +790,7 @@
       </w:r>
       <w:r>
         <w:rPr>
-          <w:rStyle w:val="Hyperlink"/>
+          <w:rStyle w:val="InternetLink"/>
           <w:b w:val="false"/>
           <w:bCs w:val="false"/>
           <w:rFonts w:ascii="DejaVu Sans" w:hAnsi="DejaVu Sans"/>
@@ -752,7 +799,7 @@
       </w:r>
       <w:r>
         <w:rPr>
-          <w:rStyle w:val="Hyperlink"/>
+          <w:rStyle w:val="InternetLink"/>
           <w:rFonts w:ascii="DejaVu Sans" w:hAnsi="DejaVu Sans"/>
           <w:b w:val="false"/>
           <w:bCs w:val="false"/>
@@ -761,7 +808,7 @@
       </w:r>
       <w:r>
         <w:rPr>
-          <w:rStyle w:val="Hyperlink"/>
+          <w:rStyle w:val="InternetLink"/>
           <w:b w:val="false"/>
           <w:bCs w:val="false"/>
           <w:rFonts w:ascii="DejaVu Sans" w:hAnsi="DejaVu Sans"/>
@@ -784,6 +831,7 @@
         <w:jc w:val="both"/>
         <w:rPr>
           <w:rFonts w:ascii="DejaVu Sans" w:hAnsi="DejaVu Sans"/>
+          <w:b w:val="false"/>
           <w:b w:val="false"/>
           <w:bCs w:val="false"/>
           <w:i/>
@@ -820,6 +868,7 @@
         <w:rPr>
           <w:rFonts w:ascii="DejaVu Sans" w:hAnsi="DejaVu Sans"/>
           <w:b w:val="false"/>
+          <w:b w:val="false"/>
           <w:bCs w:val="false"/>
           <w:i/>
           <w:i/>
@@ -835,16 +884,45 @@
           <w:iCs w:val="false"/>
           <w:shd w:fill="FFD8CE" w:val="clear"/>
         </w:rPr>
-        <w:t>[usar “COD” (geocodigo del geonomenclador) y “Rep. Dem. Congo” (name_long correspondiente del geonomenclador)?]</w:t>
-      </w:r>
-    </w:p>
-    <w:p>
-      <w:pPr>
-        <w:pStyle w:val="Normal"/>
-        <w:spacing w:lineRule="auto" w:line="276"/>
-        <w:jc w:val="both"/>
-        <w:rPr>
-          <w:rFonts w:ascii="DejaVu Sans" w:hAnsi="DejaVu Sans"/>
+        <w:t>[usar “COD” (geocodigo del geonomenclador) y “Rep. Dem. Congo” (name_long correspondiente del geonomenclador)?</w:t>
+        <w:br/>
+      </w:r>
+      <w:r>
+        <w:rPr>
+          <w:rFonts w:eastAsia="Noto Serif CJK SC" w:cs="Lohit Devanagari" w:ascii="DejaVu Sans" w:hAnsi="DejaVu Sans"/>
+          <w:b w:val="false"/>
+          <w:bCs w:val="false"/>
+          <w:i w:val="false"/>
+          <w:iCs w:val="false"/>
+          <w:color w:val="000000"/>
+          <w:kern w:val="2"/>
+          <w:sz w:val="24"/>
+          <w:szCs w:val="24"/>
+          <w:shd w:fill="FFD8CE" w:val="clear"/>
+          <w:lang w:val="en-US" w:eastAsia="zh-CN" w:bidi="hi-IN"/>
+        </w:rPr>
+        <w:t>Agregar COD al geonomenglador? (esto último no me corresponde a mí, pues es modificar el geonomenclador</w:t>
+      </w:r>
+      <w:r>
+        <w:rPr>
+          <w:rFonts w:ascii="DejaVu Sans" w:hAnsi="DejaVu Sans"/>
+          <w:b w:val="false"/>
+          <w:bCs w:val="false"/>
+          <w:i w:val="false"/>
+          <w:iCs w:val="false"/>
+          <w:shd w:fill="FFD8CE" w:val="clear"/>
+        </w:rPr>
+        <w:t>]</w:t>
+      </w:r>
+    </w:p>
+    <w:p>
+      <w:pPr>
+        <w:pStyle w:val="Normal"/>
+        <w:spacing w:lineRule="auto" w:line="276"/>
+        <w:jc w:val="both"/>
+        <w:rPr>
+          <w:rFonts w:ascii="DejaVu Sans" w:hAnsi="DejaVu Sans"/>
+          <w:b w:val="false"/>
           <w:b w:val="false"/>
           <w:bCs w:val="false"/>
         </w:rPr>
@@ -887,7 +965,7 @@
       <w:hyperlink r:id="rId4">
         <w:r>
           <w:rPr>
-            <w:rStyle w:val="Hyperlink"/>
+            <w:rStyle w:val="InternetLink"/>
             <w:rFonts w:ascii="DejaVu Sans" w:hAnsi="DejaVu Sans"/>
             <w:b w:val="false"/>
             <w:bCs w:val="false"/>
@@ -951,6 +1029,7 @@
         <w:rPr>
           <w:rFonts w:ascii="DejaVu Sans" w:hAnsi="DejaVu Sans"/>
           <w:b w:val="false"/>
+          <w:b w:val="false"/>
           <w:bCs w:val="false"/>
           <w:i w:val="false"/>
           <w:i w:val="false"/>
@@ -994,16 +1073,44 @@
           <w:iCs w:val="false"/>
           <w:shd w:fill="FFD8CE" w:val="clear"/>
         </w:rPr>
-        <w:t>[usar “TLS” (geocodigo del geonomenclador) y “Timor-Leste” (desc_fundar correspondiente del geonomenclador) o se genera geocodigo nuevo para “TIMOR ORIENTAL”?]</w:t>
-      </w:r>
-    </w:p>
-    <w:p>
-      <w:pPr>
-        <w:pStyle w:val="Normal"/>
-        <w:spacing w:lineRule="auto" w:line="276"/>
-        <w:jc w:val="both"/>
-        <w:rPr>
-          <w:rFonts w:ascii="DejaVu Sans" w:hAnsi="DejaVu Sans"/>
+        <w:t>[usar “TLS” (geocodigo del geonomenclador) y “Timor-Leste” (desc_fundar correspondiente del geonomenclador) o se genera geocodigo nuevo para “TIMOR ORIENTAL”?</w:t>
+      </w:r>
+      <w:r>
+        <w:rPr>
+          <w:rFonts w:eastAsia="Noto Serif CJK SC" w:cs="Lohit Devanagari" w:ascii="DejaVu Sans" w:hAnsi="DejaVu Sans"/>
+          <w:b w:val="false"/>
+          <w:bCs w:val="false"/>
+          <w:i w:val="false"/>
+          <w:iCs w:val="false"/>
+          <w:color w:val="000000"/>
+          <w:kern w:val="2"/>
+          <w:sz w:val="24"/>
+          <w:szCs w:val="24"/>
+          <w:shd w:fill="FFD8CE" w:val="clear"/>
+          <w:lang w:val="en-US" w:eastAsia="zh-CN" w:bidi="hi-IN"/>
+        </w:rPr>
+        <w:t xml:space="preserve"> (esto último no me corresponde a mí, pues es modificar el geonomenclador</w:t>
+      </w:r>
+      <w:r>
+        <w:rPr>
+          <w:rFonts w:ascii="DejaVu Sans" w:hAnsi="DejaVu Sans"/>
+          <w:b w:val="false"/>
+          <w:bCs w:val="false"/>
+          <w:i w:val="false"/>
+          <w:iCs w:val="false"/>
+          <w:shd w:fill="FFD8CE" w:val="clear"/>
+        </w:rPr>
+        <w:t>]]</w:t>
+      </w:r>
+    </w:p>
+    <w:p>
+      <w:pPr>
+        <w:pStyle w:val="Normal"/>
+        <w:spacing w:lineRule="auto" w:line="276"/>
+        <w:jc w:val="both"/>
+        <w:rPr>
+          <w:rFonts w:ascii="DejaVu Sans" w:hAnsi="DejaVu Sans"/>
+          <w:b w:val="false"/>
           <w:b w:val="false"/>
           <w:bCs w:val="false"/>
           <w:i w:val="false"/>
@@ -1032,6 +1139,7 @@
         <w:rPr>
           <w:rFonts w:ascii="DejaVu Sans" w:hAnsi="DejaVu Sans"/>
           <w:b/>
+          <w:b/>
           <w:bCs/>
           <w:highlight w:val="none"/>
           <w:u w:val="single"/>
@@ -1057,6 +1165,7 @@
         <w:rPr>
           <w:rFonts w:ascii="DejaVu Sans" w:hAnsi="DejaVu Sans"/>
           <w:b/>
+          <w:b/>
           <w:bCs/>
           <w:highlight w:val="none"/>
           <w:u w:val="single"/>
@@ -1081,21 +1190,80 @@
         <w:rPr>
           <w:rFonts w:ascii="DejaVu Sans" w:hAnsi="DejaVu Sans"/>
           <w:b w:val="false"/>
-          <w:bCs w:val="false"/>
-        </w:rPr>
-      </w:pPr>
-      <w:r>
-        <w:rPr>
-          <w:rFonts w:ascii="DejaVu Sans" w:hAnsi="DejaVu Sans"/>
-          <w:b w:val="false"/>
-          <w:bCs w:val="false"/>
-        </w:rPr>
-        <w:t xml:space="preserve">- TOPICO SEBACO: 22_participacion_expo_sbc.csv tiene el codigo “ROM” que NO esta incluido en los geocodigos. Segun </w:t>
+          <w:b w:val="false"/>
+          <w:bCs w:val="false"/>
+        </w:rPr>
+      </w:pPr>
+      <w:r>
+        <w:rPr>
+          <w:rFonts w:ascii="DejaVu Sans" w:hAnsi="DejaVu Sans"/>
+          <w:b w:val="false"/>
+          <w:bCs w:val="false"/>
+        </w:rPr>
+        <w:t xml:space="preserve">- TOPICO SEBACO: 22_participacion_expo_sbc.csv </w:t>
+      </w:r>
+      <w:r>
+        <w:rPr>
+          <w:rFonts w:ascii="DejaVu Sans" w:hAnsi="DejaVu Sans"/>
+          <w:b w:val="false"/>
+          <w:bCs w:val="false"/>
+        </w:rPr>
+        <w:t>y 23_participacion_expo_ssi.csv</w:t>
+      </w:r>
+      <w:r>
+        <w:rPr>
+          <w:rFonts w:ascii="DejaVu Sans" w:hAnsi="DejaVu Sans"/>
+          <w:b w:val="false"/>
+          <w:bCs w:val="false"/>
+        </w:rPr>
+        <w:t xml:space="preserve"> tiene el codigo “ROM” que NO esta incluido en los geocodigos..</w:t>
+      </w:r>
+    </w:p>
+    <w:p>
+      <w:pPr>
+        <w:pStyle w:val="Normal"/>
+        <w:spacing w:lineRule="auto" w:line="276"/>
+        <w:jc w:val="both"/>
+        <w:rPr>
+          <w:rFonts w:ascii="DejaVu Sans" w:hAnsi="DejaVu Sans"/>
+          <w:b w:val="false"/>
+          <w:b w:val="false"/>
+          <w:bCs w:val="false"/>
+        </w:rPr>
+      </w:pPr>
+      <w:r>
+        <w:rPr>
+          <w:rFonts w:ascii="DejaVu Sans" w:hAnsi="DejaVu Sans"/>
+          <w:b w:val="false"/>
+          <w:bCs w:val="false"/>
+        </w:rPr>
+        <w:t>Seg</w:t>
+      </w:r>
+      <w:r>
+        <w:rPr>
+          <w:rFonts w:eastAsia="Noto Serif CJK SC" w:cs="Lohit Devanagari" w:ascii="DejaVu Sans" w:hAnsi="DejaVu Sans"/>
+          <w:b w:val="false"/>
+          <w:bCs w:val="false"/>
+          <w:color w:val="auto"/>
+          <w:kern w:val="2"/>
+          <w:sz w:val="24"/>
+          <w:szCs w:val="24"/>
+          <w:lang w:val="en-US" w:eastAsia="zh-CN" w:bidi="hi-IN"/>
+        </w:rPr>
+        <w:t>ú</w:t>
+      </w:r>
+      <w:r>
+        <w:rPr>
+          <w:rFonts w:ascii="DejaVu Sans" w:hAnsi="DejaVu Sans"/>
+          <w:b w:val="false"/>
+          <w:bCs w:val="false"/>
+        </w:rPr>
+        <w:t xml:space="preserve">n </w:t>
       </w:r>
       <w:hyperlink r:id="rId5">
         <w:r>
           <w:rPr>
-            <w:rStyle w:val="Hyperlink"/>
+            <w:rStyle w:val="InternetLink"/>
             <w:rFonts w:ascii="DejaVu Sans" w:hAnsi="DejaVu Sans"/>
             <w:b w:val="false"/>
             <w:bCs w:val="false"/>
@@ -1109,7 +1277,7 @@
           <w:b w:val="false"/>
           <w:bCs w:val="false"/>
         </w:rPr>
-        <w:t xml:space="preserve"> (list of UNDP (United Nations Development Programme) country codes)</w:t>
+        <w:t xml:space="preserve"> (list of UNDP (United Nations Development Programme)</w:t>
       </w:r>
       <w:r>
         <w:rPr>
@@ -1130,6 +1298,7 @@
         <w:rPr>
           <w:rFonts w:ascii="DejaVu Sans" w:hAnsi="DejaVu Sans"/>
           <w:b w:val="false"/>
+          <w:b w:val="false"/>
           <w:bCs w:val="false"/>
           <w:i w:val="false"/>
           <w:i w:val="false"/>
@@ -1147,35 +1316,65 @@
           <w:iCs w:val="false"/>
           <w:shd w:fill="FFD8CE" w:val="clear"/>
         </w:rPr>
-        <w:t>[usar “ROU” (geocodigo del geonomenclador) y “Rumania” (desc_fundar correspondiente del geonomenclador)?]</w:t>
-      </w:r>
-    </w:p>
-    <w:p>
-      <w:pPr>
-        <w:pStyle w:val="Normal"/>
-        <w:spacing w:lineRule="auto" w:line="276"/>
-        <w:jc w:val="both"/>
-        <w:rPr>
-          <w:rFonts w:ascii="DejaVu Sans" w:hAnsi="DejaVu Sans"/>
-          <w:b w:val="false"/>
-          <w:bCs w:val="false"/>
-        </w:rPr>
-      </w:pPr>
-      <w:r>
-        <w:rPr>
-          <w:rFonts w:ascii="DejaVu Sans" w:hAnsi="DejaVu Sans"/>
-          <w:b w:val="false"/>
-          <w:bCs w:val="false"/>
-        </w:rPr>
-      </w:r>
-    </w:p>
-    <w:p>
-      <w:pPr>
-        <w:pStyle w:val="Normal"/>
-        <w:spacing w:lineRule="auto" w:line="276"/>
-        <w:jc w:val="both"/>
-        <w:rPr>
-          <w:rFonts w:ascii="DejaVu Sans" w:hAnsi="DejaVu Sans"/>
+        <w:t>[usar “ROU” (geocodigo del geonomenclador) y “Rumania” (desc_fundar correspondiente del geonomenclador)?</w:t>
+        <w:br/>
+      </w:r>
+      <w:r>
+        <w:rPr>
+          <w:rFonts w:eastAsia="Noto Serif CJK SC" w:cs="Lohit Devanagari" w:ascii="DejaVu Sans" w:hAnsi="DejaVu Sans"/>
+          <w:b w:val="false"/>
+          <w:bCs w:val="false"/>
+          <w:i w:val="false"/>
+          <w:iCs w:val="false"/>
+          <w:color w:val="000000"/>
+          <w:kern w:val="2"/>
+          <w:sz w:val="24"/>
+          <w:szCs w:val="24"/>
+          <w:shd w:fill="FFD8CE" w:val="clear"/>
+          <w:lang w:val="en-US" w:eastAsia="zh-CN" w:bidi="hi-IN"/>
+        </w:rPr>
+        <w:tab/>
+      </w:r>
+      <w:r>
+        <w:rPr>
+          <w:rFonts w:ascii="DejaVu Sans" w:hAnsi="DejaVu Sans"/>
+          <w:b w:val="false"/>
+          <w:bCs w:val="false"/>
+          <w:i w:val="false"/>
+          <w:iCs w:val="false"/>
+          <w:shd w:fill="FFD8CE" w:val="clear"/>
+        </w:rPr>
+        <w:t>]</w:t>
+      </w:r>
+    </w:p>
+    <w:p>
+      <w:pPr>
+        <w:pStyle w:val="Normal"/>
+        <w:spacing w:lineRule="auto" w:line="276"/>
+        <w:jc w:val="both"/>
+        <w:rPr>
+          <w:rFonts w:ascii="DejaVu Sans" w:hAnsi="DejaVu Sans"/>
+          <w:b w:val="false"/>
+          <w:b w:val="false"/>
+          <w:bCs w:val="false"/>
+        </w:rPr>
+      </w:pPr>
+      <w:r>
+        <w:rPr>
+          <w:rFonts w:ascii="DejaVu Sans" w:hAnsi="DejaVu Sans"/>
+          <w:b w:val="false"/>
+          <w:bCs w:val="false"/>
+        </w:rPr>
+      </w:r>
+    </w:p>
+    <w:p>
+      <w:pPr>
+        <w:pStyle w:val="Normal"/>
+        <w:spacing w:lineRule="auto" w:line="276"/>
+        <w:jc w:val="both"/>
+        <w:rPr>
+          <w:rFonts w:ascii="DejaVu Sans" w:hAnsi="DejaVu Sans"/>
+          <w:b w:val="false"/>
           <w:b w:val="false"/>
           <w:bCs w:val="false"/>
         </w:rPr>
@@ -1302,6 +1501,89 @@
           <w:shd w:fill="FFD8CE" w:val="clear"/>
           <w:lang w:val="en-US" w:eastAsia="zh-CN" w:bidi="hi-IN"/>
         </w:rPr>
+        <w:t>[Qué hacer en este caso?]</w:t>
+      </w:r>
+    </w:p>
+    <w:p>
+      <w:pPr>
+        <w:pStyle w:val="Normal"/>
+        <w:spacing w:lineRule="auto" w:line="276"/>
+        <w:jc w:val="both"/>
+        <w:rPr>
+          <w:rFonts w:ascii="DejaVu Sans" w:hAnsi="DejaVu Sans"/>
+          <w:b w:val="false"/>
+          <w:b w:val="false"/>
+          <w:bCs w:val="false"/>
+        </w:rPr>
+      </w:pPr>
+      <w:r>
+        <w:rPr/>
+      </w:r>
+    </w:p>
+    <w:p>
+      <w:pPr>
+        <w:pStyle w:val="Normal"/>
+        <w:spacing w:lineRule="auto" w:line="276"/>
+        <w:jc w:val="both"/>
+        <w:rPr>
+          <w:rFonts w:ascii="DejaVu Sans" w:hAnsi="DejaVu Sans"/>
+          <w:b w:val="false"/>
+          <w:b w:val="false"/>
+          <w:bCs w:val="false"/>
+        </w:rPr>
+      </w:pPr>
+      <w:r>
+        <w:rPr>
+          <w:rFonts w:ascii="DejaVu Sans" w:hAnsi="DejaVu Sans"/>
+          <w:b w:val="false"/>
+          <w:bCs w:val="false"/>
+        </w:rPr>
+        <w:t xml:space="preserve">- TOPICO </w:t>
+      </w:r>
+      <w:r>
+        <w:rPr>
+          <w:rFonts w:ascii="DejaVu Sans" w:hAnsi="DejaVu Sans"/>
+          <w:b w:val="false"/>
+          <w:bCs w:val="false"/>
+        </w:rPr>
+        <w:t xml:space="preserve">SALING: ISA_salarios_mundo_i1.csv tiene el codigo 'ELS' que NO esta incluido en los geocodigos y no existe columna desc_fundar. </w:t>
+        <w:br/>
+        <w:t xml:space="preserve">Segun </w:t>
+      </w:r>
+      <w:hyperlink r:id="rId6">
+        <w:r>
+          <w:rPr>
+            <w:rStyle w:val="InternetLink"/>
+            <w:rFonts w:ascii="DejaVu Sans" w:hAnsi="DejaVu Sans"/>
+            <w:b w:val="false"/>
+            <w:bCs w:val="false"/>
+          </w:rPr>
+          <w:t>https://www.argentina.gob.ar/sites/default/files/anexo_9_-_codigos_paises.pdf</w:t>
+        </w:r>
+      </w:hyperlink>
+      <w:r>
+        <w:rPr>
+          <w:rFonts w:ascii="DejaVu Sans" w:hAnsi="DejaVu Sans"/>
+          <w:b w:val="false"/>
+          <w:bCs w:val="false"/>
+        </w:rPr>
+        <w:t xml:space="preserve"> ELS es El Salvador.</w:t>
+        <w:br/>
+      </w:r>
+      <w:r>
+        <w:rPr>
+          <w:rFonts w:eastAsia="Noto Serif CJK SC" w:cs="Lohit Devanagari" w:ascii="DejaVu Sans" w:hAnsi="DejaVu Sans"/>
+          <w:b w:val="false"/>
+          <w:bCs w:val="false"/>
+          <w:i w:val="false"/>
+          <w:iCs w:val="false"/>
+          <w:color w:val="000000"/>
+          <w:kern w:val="2"/>
+          <w:sz w:val="24"/>
+          <w:szCs w:val="24"/>
+          <w:shd w:fill="FFD8CE" w:val="clear"/>
+          <w:lang w:val="en-US" w:eastAsia="zh-CN" w:bidi="hi-IN"/>
+        </w:rPr>
         <w:t>[</w:t>
       </w:r>
       <w:r>
@@ -1318,97 +1600,837 @@
           <w:shd w:fill="FFD8CE" w:val="clear"/>
           <w:lang w:val="en-US" w:eastAsia="zh-CN" w:bidi="hi-IN"/>
         </w:rPr>
-        <w:t>Qué hacer en este caso?]</w:t>
-      </w:r>
-    </w:p>
-    <w:p>
-      <w:pPr>
-        <w:pStyle w:val="Normal"/>
-        <w:spacing w:lineRule="auto" w:line="276"/>
-        <w:jc w:val="both"/>
-        <w:rPr>
-          <w:rFonts w:ascii="DejaVu Sans" w:hAnsi="DejaVu Sans"/>
-          <w:b w:val="false"/>
-          <w:bCs w:val="false"/>
-        </w:rPr>
-      </w:pPr>
-      <w:r>
-        <w:rPr>
-          <w:rFonts w:ascii="DejaVu Sans" w:hAnsi="DejaVu Sans"/>
-          <w:b w:val="false"/>
-          <w:bCs w:val="false"/>
-        </w:rPr>
-      </w:r>
-    </w:p>
-    <w:p>
-      <w:pPr>
-        <w:pStyle w:val="Normal"/>
-        <w:spacing w:lineRule="auto" w:line="276"/>
-        <w:jc w:val="both"/>
-        <w:rPr>
-          <w:rFonts w:ascii="DejaVu Sans" w:hAnsi="DejaVu Sans"/>
-          <w:b w:val="false"/>
-          <w:bCs w:val="false"/>
-          <w:highlight w:val="none"/>
-          <w:shd w:fill="F10D0C" w:val="clear"/>
-        </w:rPr>
-      </w:pPr>
-      <w:r>
-        <w:rPr>
-          <w:rFonts w:ascii="DejaVu Sans" w:hAnsi="DejaVu Sans"/>
-          <w:b w:val="false"/>
-          <w:bCs w:val="false"/>
-          <w:shd w:fill="F10D0C" w:val="clear"/>
-        </w:rPr>
-        <w:t>- TOPICO TRANEN: el tema de los OWID</w:t>
-      </w:r>
-    </w:p>
-    <w:p>
-      <w:pPr>
-        <w:pStyle w:val="Normal"/>
-        <w:spacing w:lineRule="auto" w:line="276"/>
-        <w:jc w:val="both"/>
-        <w:rPr>
-          <w:rFonts w:ascii="DejaVu Sans" w:hAnsi="DejaVu Sans"/>
-          <w:b w:val="false"/>
-          <w:bCs w:val="false"/>
-        </w:rPr>
-      </w:pPr>
-      <w:r>
-        <w:rPr>
-          <w:rFonts w:ascii="DejaVu Sans" w:hAnsi="DejaVu Sans"/>
-          <w:b w:val="false"/>
-          <w:bCs w:val="false"/>
-        </w:rPr>
-      </w:r>
-    </w:p>
-    <w:p>
-      <w:pPr>
-        <w:pStyle w:val="Normal"/>
-        <w:spacing w:lineRule="auto" w:line="276"/>
-        <w:jc w:val="both"/>
-        <w:rPr>
-          <w:rFonts w:ascii="DejaVu Sans" w:hAnsi="DejaVu Sans"/>
-          <w:b w:val="false"/>
-          <w:bCs w:val="false"/>
-        </w:rPr>
-      </w:pPr>
-      <w:r>
-        <w:rPr>
-          <w:rFonts w:ascii="DejaVu Sans" w:hAnsi="DejaVu Sans"/>
-          <w:b w:val="false"/>
-          <w:bCs w:val="false"/>
-        </w:rPr>
-      </w:r>
-    </w:p>
-    <w:p>
-      <w:pPr>
-        <w:pStyle w:val="Normal"/>
-        <w:bidi w:val="0"/>
-        <w:spacing w:lineRule="auto" w:line="276"/>
-        <w:jc w:val="both"/>
-        <w:rPr>
-          <w:rFonts w:ascii="DejaVu Sans" w:hAnsi="DejaVu Sans"/>
+        <w:t>usar “</w:t>
+      </w:r>
+      <w:r>
+        <w:rPr>
+          <w:rFonts w:eastAsia="Noto Serif CJK SC" w:cs="Lohit Devanagari" w:ascii="DejaVu Sans" w:hAnsi="DejaVu Sans"/>
+          <w:b w:val="false"/>
+          <w:bCs w:val="false"/>
+          <w:i w:val="false"/>
+          <w:iCs w:val="false"/>
+          <w:color w:val="000000"/>
+          <w:kern w:val="2"/>
+          <w:sz w:val="24"/>
+          <w:szCs w:val="24"/>
+          <w:shd w:fill="FFD8CE" w:val="clear"/>
+          <w:lang w:val="en-US" w:eastAsia="zh-CN" w:bidi="hi-IN"/>
+        </w:rPr>
+        <w:t>SLV</w:t>
+      </w:r>
+      <w:r>
+        <w:rPr>
+          <w:rFonts w:eastAsia="Noto Serif CJK SC" w:cs="Lohit Devanagari" w:ascii="DejaVu Sans" w:hAnsi="DejaVu Sans"/>
+          <w:b w:val="false"/>
+          <w:bCs w:val="false"/>
+          <w:i w:val="false"/>
+          <w:iCs w:val="false"/>
+          <w:color w:val="000000"/>
+          <w:kern w:val="2"/>
+          <w:sz w:val="24"/>
+          <w:szCs w:val="24"/>
+          <w:shd w:fill="FFD8CE" w:val="clear"/>
+          <w:lang w:val="en-US" w:eastAsia="zh-CN" w:bidi="hi-IN"/>
+        </w:rPr>
+        <w:t>” (geocodigo del geonomenclador) y “</w:t>
+      </w:r>
+      <w:r>
+        <w:rPr>
+          <w:rFonts w:eastAsia="Noto Serif CJK SC" w:cs="Lohit Devanagari" w:ascii="DejaVu Sans" w:hAnsi="DejaVu Sans"/>
+          <w:b w:val="false"/>
+          <w:bCs w:val="false"/>
+          <w:i w:val="false"/>
+          <w:iCs w:val="false"/>
+          <w:color w:val="000000"/>
+          <w:kern w:val="2"/>
+          <w:sz w:val="24"/>
+          <w:szCs w:val="24"/>
+          <w:shd w:fill="FFD8CE" w:val="clear"/>
+          <w:lang w:val="en-US" w:eastAsia="zh-CN" w:bidi="hi-IN"/>
+        </w:rPr>
+        <w:t>El Salvador</w:t>
+      </w:r>
+      <w:r>
+        <w:rPr>
+          <w:rFonts w:eastAsia="Noto Serif CJK SC" w:cs="Lohit Devanagari" w:ascii="DejaVu Sans" w:hAnsi="DejaVu Sans"/>
+          <w:b w:val="false"/>
+          <w:bCs w:val="false"/>
+          <w:i w:val="false"/>
+          <w:iCs w:val="false"/>
+          <w:color w:val="000000"/>
+          <w:kern w:val="2"/>
+          <w:sz w:val="24"/>
+          <w:szCs w:val="24"/>
+          <w:shd w:fill="FFD8CE" w:val="clear"/>
+          <w:lang w:val="en-US" w:eastAsia="zh-CN" w:bidi="hi-IN"/>
+        </w:rPr>
+        <w:t>” (desc_fundar correspondiente del geonomenclador)?</w:t>
+        <w:br/>
+      </w:r>
+      <w:r>
+        <w:rPr>
+          <w:rFonts w:eastAsia="Noto Serif CJK SC" w:cs="Lohit Devanagari" w:ascii="DejaVu Sans" w:hAnsi="DejaVu Sans"/>
+          <w:b w:val="false"/>
+          <w:bCs w:val="false"/>
+          <w:i w:val="false"/>
+          <w:iCs w:val="false"/>
+          <w:color w:val="000000"/>
+          <w:kern w:val="2"/>
+          <w:sz w:val="24"/>
+          <w:szCs w:val="24"/>
+          <w:shd w:fill="FFD8CE" w:val="clear"/>
+          <w:lang w:val="en-US" w:eastAsia="zh-CN" w:bidi="hi-IN"/>
+        </w:rPr>
+        <w:t>Agregar ELS al geonomenglador? (esto último no me corresponde a mí, pues es modificar el geonomenclador.</w:t>
+      </w:r>
+      <w:r>
+        <w:rPr>
+          <w:rFonts w:eastAsia="Noto Serif CJK SC" w:cs="Lohit Devanagari" w:ascii="DejaVu Sans" w:hAnsi="DejaVu Sans"/>
+          <w:b w:val="false"/>
+          <w:bCs w:val="false"/>
+          <w:i w:val="false"/>
+          <w:iCs w:val="false"/>
+          <w:color w:val="000000"/>
+          <w:kern w:val="2"/>
+          <w:sz w:val="24"/>
+          <w:szCs w:val="24"/>
+          <w:shd w:fill="FFD8CE" w:val="clear"/>
+          <w:lang w:val="en-US" w:eastAsia="zh-CN" w:bidi="hi-IN"/>
+        </w:rPr>
+        <w:t>]</w:t>
+      </w:r>
+    </w:p>
+    <w:p>
+      <w:pPr>
+        <w:pStyle w:val="Normal"/>
+        <w:spacing w:lineRule="auto" w:line="276"/>
+        <w:jc w:val="both"/>
+        <w:rPr>
+          <w:rFonts w:ascii="DejaVu Sans" w:hAnsi="DejaVu Sans"/>
+          <w:b w:val="false"/>
+          <w:b w:val="false"/>
+          <w:bCs w:val="false"/>
+        </w:rPr>
+      </w:pPr>
+      <w:r>
+        <w:rPr/>
+      </w:r>
+    </w:p>
+    <w:p>
+      <w:pPr>
+        <w:pStyle w:val="Normal"/>
+        <w:spacing w:lineRule="auto" w:line="276"/>
+        <w:jc w:val="both"/>
+        <w:rPr>
+          <w:rFonts w:ascii="DejaVu Sans" w:hAnsi="DejaVu Sans"/>
+          <w:b w:val="false"/>
+          <w:b w:val="false"/>
+          <w:bCs w:val="false"/>
+        </w:rPr>
+      </w:pPr>
+      <w:r>
+        <w:rPr>
+          <w:rFonts w:eastAsia="Noto Serif CJK SC" w:cs="Lohit Devanagari" w:ascii="DejaVu Sans" w:hAnsi="DejaVu Sans"/>
+          <w:b w:val="false"/>
+          <w:bCs w:val="false"/>
+          <w:i w:val="false"/>
+          <w:iCs w:val="false"/>
+          <w:color w:val="000000"/>
+          <w:kern w:val="2"/>
+          <w:sz w:val="24"/>
+          <w:szCs w:val="24"/>
+          <w:shd w:fill="auto" w:val="clear"/>
+          <w:lang w:val="en-US" w:eastAsia="zh-CN" w:bidi="hi-IN"/>
+        </w:rPr>
+        <w:t xml:space="preserve">- TOPICO </w:t>
+      </w:r>
+      <w:r>
+        <w:rPr>
+          <w:rFonts w:eastAsia="Noto Serif CJK SC" w:cs="Lohit Devanagari" w:ascii="DejaVu Sans" w:hAnsi="DejaVu Sans"/>
+          <w:b w:val="false"/>
+          <w:bCs w:val="false"/>
+          <w:i w:val="false"/>
+          <w:iCs w:val="false"/>
+          <w:color w:val="000000"/>
+          <w:kern w:val="2"/>
+          <w:sz w:val="24"/>
+          <w:szCs w:val="24"/>
+          <w:shd w:fill="auto" w:val="clear"/>
+          <w:lang w:val="en-US" w:eastAsia="zh-CN" w:bidi="hi-IN"/>
+        </w:rPr>
+        <w:t>SALING: ISA_salarios_mundo_i1.csv tiene el codigo 'PAR' que NO esta incluido en los geocodigos y no existe columna desc_fundar.</w:t>
+        <w:br/>
+        <w:t xml:space="preserve">Segun </w:t>
+      </w:r>
+      <w:hyperlink r:id="rId7">
+        <w:r>
+          <w:rPr>
+            <w:rStyle w:val="InternetLink"/>
+            <w:rFonts w:eastAsia="Noto Serif CJK SC" w:cs="Lohit Devanagari" w:ascii="DejaVu Sans" w:hAnsi="DejaVu Sans"/>
+            <w:b w:val="false"/>
+            <w:bCs w:val="false"/>
+            <w:i w:val="false"/>
+            <w:iCs w:val="false"/>
+            <w:color w:val="000000"/>
+            <w:kern w:val="2"/>
+            <w:sz w:val="24"/>
+            <w:szCs w:val="24"/>
+            <w:shd w:fill="auto" w:val="clear"/>
+            <w:lang w:val="en-US" w:eastAsia="zh-CN" w:bidi="hi-IN"/>
+          </w:rPr>
+          <w:t>https://www.argentina.gob.ar/sites/default/files/anexo_9_-_codigos_paises.pdf</w:t>
+        </w:r>
+      </w:hyperlink>
+      <w:r>
+        <w:rPr>
+          <w:rFonts w:eastAsia="Noto Serif CJK SC" w:cs="Lohit Devanagari" w:ascii="DejaVu Sans" w:hAnsi="DejaVu Sans"/>
+          <w:b w:val="false"/>
+          <w:bCs w:val="false"/>
+          <w:i w:val="false"/>
+          <w:iCs w:val="false"/>
+          <w:color w:val="000000"/>
+          <w:kern w:val="2"/>
+          <w:sz w:val="24"/>
+          <w:szCs w:val="24"/>
+          <w:shd w:fill="auto" w:val="clear"/>
+          <w:lang w:val="en-US" w:eastAsia="zh-CN" w:bidi="hi-IN"/>
+        </w:rPr>
+        <w:t xml:space="preserve"> </w:t>
+      </w:r>
+      <w:r>
+        <w:rPr>
+          <w:rFonts w:eastAsia="Noto Serif CJK SC" w:cs="Lohit Devanagari" w:ascii="DejaVu Sans" w:hAnsi="DejaVu Sans"/>
+          <w:b w:val="false"/>
+          <w:bCs w:val="false"/>
+          <w:i w:val="false"/>
+          <w:iCs w:val="false"/>
+          <w:color w:val="000000"/>
+          <w:kern w:val="2"/>
+          <w:sz w:val="24"/>
+          <w:szCs w:val="24"/>
+          <w:shd w:fill="auto" w:val="clear"/>
+          <w:lang w:val="en-US" w:eastAsia="zh-CN" w:bidi="hi-IN"/>
+        </w:rPr>
+        <w:t>PAR</w:t>
+      </w:r>
+      <w:r>
+        <w:rPr>
+          <w:rFonts w:eastAsia="Noto Serif CJK SC" w:cs="Lohit Devanagari" w:ascii="DejaVu Sans" w:hAnsi="DejaVu Sans"/>
+          <w:b w:val="false"/>
+          <w:bCs w:val="false"/>
+          <w:i w:val="false"/>
+          <w:iCs w:val="false"/>
+          <w:color w:val="000000"/>
+          <w:kern w:val="2"/>
+          <w:sz w:val="24"/>
+          <w:szCs w:val="24"/>
+          <w:shd w:fill="auto" w:val="clear"/>
+          <w:lang w:val="en-US" w:eastAsia="zh-CN" w:bidi="hi-IN"/>
+        </w:rPr>
+        <w:t xml:space="preserve"> es </w:t>
+      </w:r>
+      <w:r>
+        <w:rPr>
+          <w:rFonts w:eastAsia="Noto Serif CJK SC" w:cs="Lohit Devanagari" w:ascii="DejaVu Sans" w:hAnsi="DejaVu Sans"/>
+          <w:b w:val="false"/>
+          <w:bCs w:val="false"/>
+          <w:i w:val="false"/>
+          <w:iCs w:val="false"/>
+          <w:color w:val="000000"/>
+          <w:kern w:val="2"/>
+          <w:sz w:val="24"/>
+          <w:szCs w:val="24"/>
+          <w:shd w:fill="auto" w:val="clear"/>
+          <w:lang w:val="en-US" w:eastAsia="zh-CN" w:bidi="hi-IN"/>
+        </w:rPr>
+        <w:t>PARAGUAY</w:t>
+      </w:r>
+      <w:r>
+        <w:rPr>
+          <w:rFonts w:eastAsia="Noto Serif CJK SC" w:cs="Lohit Devanagari" w:ascii="DejaVu Sans" w:hAnsi="DejaVu Sans"/>
+          <w:b w:val="false"/>
+          <w:bCs w:val="false"/>
+          <w:i w:val="false"/>
+          <w:iCs w:val="false"/>
+          <w:color w:val="000000"/>
+          <w:kern w:val="2"/>
+          <w:sz w:val="24"/>
+          <w:szCs w:val="24"/>
+          <w:shd w:fill="auto" w:val="clear"/>
+          <w:lang w:val="en-US" w:eastAsia="zh-CN" w:bidi="hi-IN"/>
+        </w:rPr>
+        <w:t>.</w:t>
+        <w:br/>
+      </w:r>
+      <w:r>
+        <w:rPr>
+          <w:rFonts w:eastAsia="Noto Serif CJK SC" w:cs="Lohit Devanagari" w:ascii="DejaVu Sans" w:hAnsi="DejaVu Sans"/>
+          <w:b w:val="false"/>
+          <w:bCs w:val="false"/>
+          <w:i w:val="false"/>
+          <w:iCs w:val="false"/>
+          <w:color w:val="000000"/>
+          <w:kern w:val="2"/>
+          <w:sz w:val="24"/>
+          <w:szCs w:val="24"/>
+          <w:shd w:fill="FFD8CE" w:val="clear"/>
+          <w:lang w:val="en-US" w:eastAsia="zh-CN" w:bidi="hi-IN"/>
+        </w:rPr>
+        <w:t>[</w:t>
+      </w:r>
+      <w:r>
+        <w:rPr>
+          <w:rFonts w:eastAsia="Noto Serif CJK SC" w:cs="Lohit Devanagari" w:ascii="DejaVu Sans" w:hAnsi="DejaVu Sans"/>
+          <w:b w:val="false"/>
+          <w:bCs w:val="false"/>
+          <w:i w:val="false"/>
+          <w:iCs w:val="false"/>
+          <w:color w:val="000000"/>
+          <w:kern w:val="2"/>
+          <w:sz w:val="24"/>
+          <w:szCs w:val="24"/>
+          <w:shd w:fill="FFD8CE" w:val="clear"/>
+          <w:lang w:val="en-US" w:eastAsia="zh-CN" w:bidi="hi-IN"/>
+        </w:rPr>
+        <w:t>usar “</w:t>
+      </w:r>
+      <w:r>
+        <w:rPr>
+          <w:rFonts w:eastAsia="Noto Serif CJK SC" w:cs="Lohit Devanagari" w:ascii="DejaVu Sans" w:hAnsi="DejaVu Sans"/>
+          <w:b w:val="false"/>
+          <w:bCs w:val="false"/>
+          <w:i w:val="false"/>
+          <w:iCs w:val="false"/>
+          <w:color w:val="000000"/>
+          <w:kern w:val="2"/>
+          <w:sz w:val="24"/>
+          <w:szCs w:val="24"/>
+          <w:shd w:fill="FFD8CE" w:val="clear"/>
+          <w:lang w:val="en-US" w:eastAsia="zh-CN" w:bidi="hi-IN"/>
+        </w:rPr>
+        <w:t>PRY</w:t>
+      </w:r>
+      <w:r>
+        <w:rPr>
+          <w:rFonts w:eastAsia="Noto Serif CJK SC" w:cs="Lohit Devanagari" w:ascii="DejaVu Sans" w:hAnsi="DejaVu Sans"/>
+          <w:b w:val="false"/>
+          <w:bCs w:val="false"/>
+          <w:i w:val="false"/>
+          <w:iCs w:val="false"/>
+          <w:color w:val="000000"/>
+          <w:kern w:val="2"/>
+          <w:sz w:val="24"/>
+          <w:szCs w:val="24"/>
+          <w:shd w:fill="FFD8CE" w:val="clear"/>
+          <w:lang w:val="en-US" w:eastAsia="zh-CN" w:bidi="hi-IN"/>
+        </w:rPr>
+        <w:t>” (geocodigo del geonomenclador) y “</w:t>
+      </w:r>
+      <w:r>
+        <w:rPr>
+          <w:rFonts w:eastAsia="Noto Serif CJK SC" w:cs="Lohit Devanagari" w:ascii="DejaVu Sans" w:hAnsi="DejaVu Sans"/>
+          <w:b w:val="false"/>
+          <w:bCs w:val="false"/>
+          <w:i w:val="false"/>
+          <w:iCs w:val="false"/>
+          <w:color w:val="000000"/>
+          <w:kern w:val="2"/>
+          <w:sz w:val="24"/>
+          <w:szCs w:val="24"/>
+          <w:shd w:fill="FFD8CE" w:val="clear"/>
+          <w:lang w:val="en-US" w:eastAsia="zh-CN" w:bidi="hi-IN"/>
+        </w:rPr>
+        <w:t>PARAGUAY</w:t>
+      </w:r>
+      <w:r>
+        <w:rPr>
+          <w:rFonts w:eastAsia="Noto Serif CJK SC" w:cs="Lohit Devanagari" w:ascii="DejaVu Sans" w:hAnsi="DejaVu Sans"/>
+          <w:b w:val="false"/>
+          <w:bCs w:val="false"/>
+          <w:i w:val="false"/>
+          <w:iCs w:val="false"/>
+          <w:color w:val="000000"/>
+          <w:kern w:val="2"/>
+          <w:sz w:val="24"/>
+          <w:szCs w:val="24"/>
+          <w:shd w:fill="FFD8CE" w:val="clear"/>
+          <w:lang w:val="en-US" w:eastAsia="zh-CN" w:bidi="hi-IN"/>
+        </w:rPr>
+        <w:t>” (desc_fundar correspondiente del geonomenclador)?</w:t>
+        <w:br/>
+        <w:t xml:space="preserve">Agregar </w:t>
+      </w:r>
+      <w:r>
+        <w:rPr>
+          <w:rFonts w:eastAsia="Noto Serif CJK SC" w:cs="Lohit Devanagari" w:ascii="DejaVu Sans" w:hAnsi="DejaVu Sans"/>
+          <w:b w:val="false"/>
+          <w:bCs w:val="false"/>
+          <w:i w:val="false"/>
+          <w:iCs w:val="false"/>
+          <w:color w:val="000000"/>
+          <w:kern w:val="2"/>
+          <w:sz w:val="24"/>
+          <w:szCs w:val="24"/>
+          <w:shd w:fill="FFD8CE" w:val="clear"/>
+          <w:lang w:val="en-US" w:eastAsia="zh-CN" w:bidi="hi-IN"/>
+        </w:rPr>
+        <w:t>PAR</w:t>
+      </w:r>
+      <w:r>
+        <w:rPr>
+          <w:rFonts w:eastAsia="Noto Serif CJK SC" w:cs="Lohit Devanagari" w:ascii="DejaVu Sans" w:hAnsi="DejaVu Sans"/>
+          <w:b w:val="false"/>
+          <w:bCs w:val="false"/>
+          <w:i w:val="false"/>
+          <w:iCs w:val="false"/>
+          <w:color w:val="000000"/>
+          <w:kern w:val="2"/>
+          <w:sz w:val="24"/>
+          <w:szCs w:val="24"/>
+          <w:shd w:fill="FFD8CE" w:val="clear"/>
+          <w:lang w:val="en-US" w:eastAsia="zh-CN" w:bidi="hi-IN"/>
+        </w:rPr>
+        <w:t xml:space="preserve"> al geonomenglador? (esto último no me corresponde a mí, pues es modificar el geonomenclador.</w:t>
+      </w:r>
+      <w:r>
+        <w:rPr>
+          <w:rFonts w:eastAsia="Noto Serif CJK SC" w:cs="Lohit Devanagari" w:ascii="DejaVu Sans" w:hAnsi="DejaVu Sans"/>
+          <w:b w:val="false"/>
+          <w:bCs w:val="false"/>
+          <w:i w:val="false"/>
+          <w:iCs w:val="false"/>
+          <w:color w:val="000000"/>
+          <w:kern w:val="2"/>
+          <w:sz w:val="24"/>
+          <w:szCs w:val="24"/>
+          <w:shd w:fill="FFD8CE" w:val="clear"/>
+          <w:lang w:val="en-US" w:eastAsia="zh-CN" w:bidi="hi-IN"/>
+        </w:rPr>
+        <w:t>]</w:t>
+      </w:r>
+    </w:p>
+    <w:p>
+      <w:pPr>
+        <w:pStyle w:val="Normal"/>
+        <w:spacing w:lineRule="auto" w:line="276"/>
+        <w:jc w:val="both"/>
+        <w:rPr>
+          <w:rFonts w:ascii="DejaVu Sans" w:hAnsi="DejaVu Sans"/>
+          <w:b w:val="false"/>
+          <w:b w:val="false"/>
+          <w:bCs w:val="false"/>
+        </w:rPr>
+      </w:pPr>
+      <w:r>
+        <w:rPr/>
+      </w:r>
+    </w:p>
+    <w:p>
+      <w:pPr>
+        <w:pStyle w:val="Normal"/>
+        <w:spacing w:lineRule="auto" w:line="276"/>
+        <w:jc w:val="both"/>
+        <w:rPr>
+          <w:rFonts w:ascii="DejaVu Sans" w:hAnsi="DejaVu Sans"/>
+          <w:b w:val="false"/>
+          <w:b w:val="false"/>
+          <w:bCs w:val="false"/>
+        </w:rPr>
+      </w:pPr>
+      <w:r>
+        <w:rPr>
+          <w:rFonts w:eastAsia="Noto Serif CJK SC" w:cs="Lohit Devanagari" w:ascii="DejaVu Sans" w:hAnsi="DejaVu Sans"/>
+          <w:b w:val="false"/>
+          <w:bCs w:val="false"/>
+          <w:i w:val="false"/>
+          <w:iCs w:val="false"/>
+          <w:color w:val="000000"/>
+          <w:kern w:val="2"/>
+          <w:sz w:val="24"/>
+          <w:szCs w:val="24"/>
+          <w:shd w:fill="auto" w:val="clear"/>
+          <w:lang w:val="en-US" w:eastAsia="zh-CN" w:bidi="hi-IN"/>
+        </w:rPr>
+        <w:t>-</w:t>
+      </w:r>
+      <w:r>
+        <w:rPr>
+          <w:rFonts w:eastAsia="Noto Serif CJK SC" w:cs="Lohit Devanagari" w:ascii="DejaVu Sans" w:hAnsi="DejaVu Sans"/>
+          <w:b w:val="false"/>
+          <w:bCs w:val="false"/>
+          <w:i w:val="false"/>
+          <w:iCs w:val="false"/>
+          <w:color w:val="000000"/>
+          <w:kern w:val="2"/>
+          <w:sz w:val="24"/>
+          <w:szCs w:val="24"/>
+          <w:shd w:fill="auto" w:val="clear"/>
+          <w:lang w:val="en-US" w:eastAsia="zh-CN" w:bidi="hi-IN"/>
+        </w:rPr>
+        <w:t xml:space="preserve"> TOPICO COMEX</w:t>
+      </w:r>
+      <w:r>
+        <w:rPr>
+          <w:rFonts w:eastAsia="Noto Serif CJK SC" w:cs="Lohit Devanagari" w:ascii="DejaVu Sans" w:hAnsi="DejaVu Sans"/>
+          <w:b w:val="false"/>
+          <w:bCs w:val="false"/>
+          <w:i w:val="false"/>
+          <w:iCs w:val="false"/>
+          <w:color w:val="000000"/>
+          <w:kern w:val="2"/>
+          <w:sz w:val="24"/>
+          <w:szCs w:val="24"/>
+          <w:shd w:fill="auto" w:val="clear"/>
+          <w:lang w:val="en-US" w:eastAsia="zh-CN" w:bidi="hi-IN"/>
+        </w:rPr>
+        <w:t>T:</w:t>
+      </w:r>
+    </w:p>
+    <w:p>
+      <w:pPr>
+        <w:pStyle w:val="Normal"/>
+        <w:spacing w:lineRule="auto" w:line="276"/>
+        <w:jc w:val="both"/>
+        <w:rPr>
+          <w:rFonts w:ascii="DejaVu Sans" w:hAnsi="DejaVu Sans"/>
+          <w:b w:val="false"/>
+          <w:b w:val="false"/>
+          <w:bCs w:val="false"/>
+        </w:rPr>
+      </w:pPr>
+      <w:r>
+        <w:rPr>
+          <w:rFonts w:eastAsia="Noto Serif CJK SC" w:cs="Lohit Devanagari" w:ascii="DejaVu Sans" w:hAnsi="DejaVu Sans"/>
+          <w:b w:val="false"/>
+          <w:bCs w:val="false"/>
+          <w:i w:val="false"/>
+          <w:iCs w:val="false"/>
+          <w:color w:val="000000"/>
+          <w:kern w:val="2"/>
+          <w:sz w:val="24"/>
+          <w:szCs w:val="24"/>
+          <w:shd w:fill="auto" w:val="clear"/>
+          <w:lang w:val="en-US" w:eastAsia="zh-CN" w:bidi="hi-IN"/>
+        </w:rPr>
+        <w:t xml:space="preserve">composicion_exportaciones_bienes_sectores_Brambilla_Porto.csv tiene el codigo 'S19' que NO esta incluido en los geocodigos. En el dataset “S19” refiere al </w:t>
+      </w:r>
+      <w:r>
+        <w:rPr>
+          <w:rFonts w:eastAsia="Noto Serif CJK SC" w:cs="Lohit Devanagari" w:ascii="DejaVu Sans" w:hAnsi="DejaVu Sans"/>
+          <w:b w:val="false"/>
+          <w:bCs w:val="false"/>
+          <w:i/>
+          <w:iCs/>
+          <w:strike w:val="false"/>
+          <w:dstrike w:val="false"/>
+          <w:outline w:val="false"/>
+          <w:shadow w:val="false"/>
+          <w:color w:val="000000"/>
+          <w:kern w:val="2"/>
+          <w:sz w:val="24"/>
+          <w:szCs w:val="24"/>
+          <w:u w:val="none"/>
+          <w:shd w:fill="auto" w:val="clear"/>
+          <w:em w:val="none"/>
+          <w:lang w:val="en-US" w:eastAsia="zh-CN" w:bidi="hi-IN"/>
+        </w:rPr>
+        <w:t>country_name_abbreviation:</w:t>
+      </w:r>
+      <w:r>
+        <w:rPr>
+          <w:rFonts w:eastAsia="Noto Serif CJK SC" w:cs="Lohit Devanagari" w:ascii="DejaVu Sans" w:hAnsi="DejaVu Sans"/>
+          <w:b w:val="false"/>
+          <w:bCs w:val="false"/>
+          <w:i w:val="false"/>
+          <w:iCs w:val="false"/>
+          <w:color w:val="000000"/>
+          <w:kern w:val="2"/>
+          <w:sz w:val="24"/>
+          <w:szCs w:val="24"/>
+          <w:shd w:fill="auto" w:val="clear"/>
+          <w:lang w:val="en-US" w:eastAsia="zh-CN" w:bidi="hi-IN"/>
+        </w:rPr>
+        <w:t xml:space="preserve"> </w:t>
+      </w:r>
+      <w:r>
+        <w:rPr>
+          <w:rFonts w:eastAsia="Noto Serif CJK SC" w:cs="Lohit Devanagari" w:ascii="DejaVu Sans" w:hAnsi="DejaVu Sans"/>
+          <w:b w:val="false"/>
+          <w:bCs w:val="false"/>
+          <w:i/>
+          <w:iCs/>
+          <w:strike w:val="false"/>
+          <w:dstrike w:val="false"/>
+          <w:outline w:val="false"/>
+          <w:shadow w:val="false"/>
+          <w:color w:val="000000"/>
+          <w:kern w:val="2"/>
+          <w:sz w:val="24"/>
+          <w:szCs w:val="24"/>
+          <w:u w:val="none"/>
+          <w:shd w:fill="auto" w:val="clear"/>
+          <w:em w:val="none"/>
+          <w:lang w:val="en-US" w:eastAsia="zh-CN" w:bidi="hi-IN"/>
+        </w:rPr>
+        <w:t xml:space="preserve">Other Asia, nes </w:t>
+      </w:r>
+      <w:r>
+        <w:rPr>
+          <w:rFonts w:eastAsia="Noto Serif CJK SC" w:cs="Lohit Devanagari" w:ascii="DejaVu Sans" w:hAnsi="DejaVu Sans"/>
+          <w:b w:val="false"/>
+          <w:bCs w:val="false"/>
+          <w:i w:val="false"/>
+          <w:iCs w:val="false"/>
+          <w:strike w:val="false"/>
+          <w:dstrike w:val="false"/>
+          <w:outline w:val="false"/>
+          <w:shadow w:val="false"/>
+          <w:color w:val="000000"/>
+          <w:kern w:val="2"/>
+          <w:sz w:val="24"/>
+          <w:szCs w:val="24"/>
+          <w:u w:val="none"/>
+          <w:shd w:fill="auto" w:val="clear"/>
+          <w:em w:val="none"/>
+          <w:lang w:val="en-US" w:eastAsia="zh-CN" w:bidi="hi-IN"/>
+        </w:rPr>
+        <w:t>(según  el mismo dataset)</w:t>
+      </w:r>
+      <w:r>
+        <w:rPr>
+          <w:rFonts w:eastAsia="Noto Serif CJK SC" w:cs="Lohit Devanagari" w:ascii="DejaVu Sans" w:hAnsi="DejaVu Sans"/>
+          <w:b w:val="false"/>
+          <w:bCs w:val="false"/>
+          <w:i w:val="false"/>
+          <w:iCs w:val="false"/>
+          <w:color w:val="000000"/>
+          <w:kern w:val="2"/>
+          <w:sz w:val="24"/>
+          <w:szCs w:val="24"/>
+          <w:shd w:fill="auto" w:val="clear"/>
+          <w:lang w:val="en-US" w:eastAsia="zh-CN" w:bidi="hi-IN"/>
+        </w:rPr>
+        <w:t xml:space="preserve">. </w:t>
+      </w:r>
+      <w:r>
+        <w:rPr>
+          <w:rFonts w:eastAsia="Noto Serif CJK SC" w:cs="Lohit Devanagari" w:ascii="DejaVu Sans" w:hAnsi="DejaVu Sans"/>
+          <w:b w:val="false"/>
+          <w:bCs w:val="false"/>
+          <w:i w:val="false"/>
+          <w:iCs w:val="false"/>
+          <w:color w:val="000000"/>
+          <w:kern w:val="2"/>
+          <w:sz w:val="24"/>
+          <w:szCs w:val="24"/>
+          <w:shd w:fill="auto" w:val="clear"/>
+          <w:lang w:val="en-US" w:eastAsia="zh-CN" w:bidi="hi-IN"/>
+        </w:rPr>
+        <w:t xml:space="preserve">Sin embargo, no encontré nada oficial sobre “S19” como country code. </w:t>
+      </w:r>
+      <w:r>
+        <w:rPr>
+          <w:rFonts w:eastAsia="Noto Serif CJK SC" w:cs="Lohit Devanagari" w:ascii="DejaVu Sans" w:hAnsi="DejaVu Sans"/>
+          <w:b w:val="false"/>
+          <w:bCs w:val="false"/>
+          <w:i/>
+          <w:iCs/>
+          <w:color w:val="000000"/>
+          <w:kern w:val="2"/>
+          <w:sz w:val="24"/>
+          <w:szCs w:val="24"/>
+          <w:shd w:fill="FFD8CE" w:val="clear"/>
+          <w:lang w:val="en-US" w:eastAsia="zh-CN" w:bidi="hi-IN"/>
+        </w:rPr>
+        <w:br/>
+      </w:r>
+      <w:r>
+        <w:rPr>
+          <w:rFonts w:eastAsia="Noto Serif CJK SC" w:cs="Lohit Devanagari" w:ascii="DejaVu Sans" w:hAnsi="DejaVu Sans"/>
+          <w:b w:val="false"/>
+          <w:bCs w:val="false"/>
+          <w:i w:val="false"/>
+          <w:iCs w:val="false"/>
+          <w:color w:val="000000"/>
+          <w:kern w:val="2"/>
+          <w:sz w:val="24"/>
+          <w:szCs w:val="24"/>
+          <w:shd w:fill="FFD8CE" w:val="clear"/>
+          <w:lang w:val="en-US" w:eastAsia="zh-CN" w:bidi="hi-IN"/>
+        </w:rPr>
+        <w:t>[Qué hacer en este caso?]</w:t>
+      </w:r>
+    </w:p>
+    <w:p>
+      <w:pPr>
+        <w:pStyle w:val="Normal"/>
+        <w:spacing w:lineRule="auto" w:line="276"/>
+        <w:jc w:val="both"/>
+        <w:rPr>
+          <w:rFonts w:ascii="DejaVu Sans" w:hAnsi="DejaVu Sans"/>
+          <w:b w:val="false"/>
+          <w:b w:val="false"/>
+          <w:bCs w:val="false"/>
+        </w:rPr>
+      </w:pPr>
+      <w:r>
+        <w:rPr/>
+      </w:r>
+    </w:p>
+    <w:p>
+      <w:pPr>
+        <w:pStyle w:val="Normal"/>
+        <w:spacing w:lineRule="auto" w:line="276"/>
+        <w:jc w:val="both"/>
+        <w:rPr>
+          <w:rFonts w:ascii="DejaVu Sans" w:hAnsi="DejaVu Sans"/>
+          <w:b w:val="false"/>
+          <w:b w:val="false"/>
+          <w:bCs w:val="false"/>
+        </w:rPr>
+      </w:pPr>
+      <w:r>
+        <w:rPr>
+          <w:rFonts w:eastAsia="Noto Serif CJK SC" w:cs="Lohit Devanagari" w:ascii="DejaVu Sans" w:hAnsi="DejaVu Sans"/>
+          <w:b w:val="false"/>
+          <w:bCs w:val="false"/>
+          <w:i w:val="false"/>
+          <w:iCs w:val="false"/>
+          <w:color w:val="000000"/>
+          <w:kern w:val="2"/>
+          <w:sz w:val="24"/>
+          <w:szCs w:val="24"/>
+          <w:shd w:fill="auto" w:val="clear"/>
+          <w:lang w:val="en-US" w:eastAsia="zh-CN" w:bidi="hi-IN"/>
+        </w:rPr>
+        <w:t xml:space="preserve">- </w:t>
+      </w:r>
+      <w:r>
+        <w:rPr>
+          <w:rFonts w:eastAsia="Noto Serif CJK SC" w:cs="Lohit Devanagari" w:ascii="DejaVu Sans" w:hAnsi="DejaVu Sans"/>
+          <w:b w:val="false"/>
+          <w:bCs w:val="false"/>
+          <w:i w:val="false"/>
+          <w:iCs w:val="false"/>
+          <w:color w:val="000000"/>
+          <w:kern w:val="2"/>
+          <w:sz w:val="24"/>
+          <w:szCs w:val="24"/>
+          <w:shd w:fill="FF4000" w:val="clear"/>
+          <w:lang w:val="en-US" w:eastAsia="zh-CN" w:bidi="hi-IN"/>
+        </w:rPr>
+        <w:t>LO DE OWID</w:t>
+      </w:r>
+      <w:r>
+        <w:rPr>
+          <w:rFonts w:eastAsia="Noto Serif CJK SC" w:cs="Lohit Devanagari" w:ascii="DejaVu Sans" w:hAnsi="DejaVu Sans"/>
+          <w:b w:val="false"/>
+          <w:bCs w:val="false"/>
+          <w:i w:val="false"/>
+          <w:iCs w:val="false"/>
+          <w:color w:val="000000"/>
+          <w:kern w:val="2"/>
+          <w:sz w:val="24"/>
+          <w:szCs w:val="24"/>
+          <w:shd w:fill="auto" w:val="clear"/>
+          <w:lang w:val="en-US" w:eastAsia="zh-CN" w:bidi="hi-IN"/>
+        </w:rPr>
+        <w:t xml:space="preserve"> </w:t>
+      </w:r>
+      <w:r>
+        <w:rPr>
+          <w:rFonts w:eastAsia="Noto Serif CJK SC" w:cs="Lohit Devanagari" w:ascii="DejaVu Sans" w:hAnsi="DejaVu Sans"/>
+          <w:b w:val="false"/>
+          <w:bCs w:val="false"/>
+          <w:i w:val="false"/>
+          <w:iCs w:val="false"/>
+          <w:color w:val="000000"/>
+          <w:kern w:val="2"/>
+          <w:sz w:val="24"/>
+          <w:szCs w:val="24"/>
+          <w:shd w:fill="auto" w:val="clear"/>
+          <w:lang w:val="en-US" w:eastAsia="zh-CN" w:bidi="hi-IN"/>
+        </w:rPr>
+        <w:t xml:space="preserve">TOPICO </w:t>
+      </w:r>
+      <w:r>
+        <w:rPr>
+          <w:rFonts w:eastAsia="Noto Serif CJK SC" w:cs="Lohit Devanagari" w:ascii="DejaVu Sans" w:hAnsi="DejaVu Sans"/>
+          <w:b w:val="false"/>
+          <w:bCs w:val="false"/>
+          <w:i w:val="false"/>
+          <w:iCs w:val="false"/>
+          <w:color w:val="000000"/>
+          <w:kern w:val="2"/>
+          <w:sz w:val="24"/>
+          <w:szCs w:val="24"/>
+          <w:shd w:fill="auto" w:val="clear"/>
+          <w:lang w:val="en-US" w:eastAsia="zh-CN" w:bidi="hi-IN"/>
+        </w:rPr>
+        <w:t>TRANEN</w:t>
+      </w:r>
+      <w:r>
+        <w:rPr>
+          <w:rFonts w:eastAsia="Noto Serif CJK SC" w:cs="Lohit Devanagari" w:ascii="DejaVu Sans" w:hAnsi="DejaVu Sans"/>
+          <w:b w:val="false"/>
+          <w:bCs w:val="false"/>
+          <w:i w:val="false"/>
+          <w:iCs w:val="false"/>
+          <w:color w:val="000000"/>
+          <w:kern w:val="2"/>
+          <w:sz w:val="24"/>
+          <w:szCs w:val="24"/>
+          <w:shd w:fill="auto" w:val="clear"/>
+          <w:lang w:val="en-US" w:eastAsia="zh-CN" w:bidi="hi-IN"/>
+        </w:rPr>
+        <w:t xml:space="preserve">: </w:t>
+      </w:r>
+      <w:r>
+        <w:rPr>
+          <w:rFonts w:eastAsia="Noto Serif CJK SC" w:cs="Lohit Devanagari" w:ascii="DejaVu Sans" w:hAnsi="DejaVu Sans"/>
+          <w:b w:val="false"/>
+          <w:bCs w:val="false"/>
+          <w:i w:val="false"/>
+          <w:iCs w:val="false"/>
+          <w:color w:val="000000"/>
+          <w:kern w:val="2"/>
+          <w:sz w:val="24"/>
+          <w:szCs w:val="24"/>
+          <w:shd w:fill="auto" w:val="clear"/>
+          <w:lang w:val="en-US" w:eastAsia="zh-CN" w:bidi="hi-IN"/>
+        </w:rPr>
+        <w:t>mismo tipo de problemática en varios csvs. Dejo ejemplos y cada una de las problemáticas.</w:t>
+      </w:r>
+    </w:p>
+    <w:p>
+      <w:pPr>
+        <w:pStyle w:val="Normal"/>
+        <w:spacing w:lineRule="auto" w:line="276"/>
+        <w:jc w:val="both"/>
+        <w:rPr>
+          <w:rFonts w:ascii="DejaVu Sans" w:hAnsi="DejaVu Sans"/>
+          <w:b w:val="false"/>
+          <w:b w:val="false"/>
+          <w:bCs w:val="false"/>
+        </w:rPr>
+      </w:pPr>
+      <w:r>
+        <w:rPr>
+          <w:rFonts w:ascii="DejaVu Sans" w:hAnsi="DejaVu Sans"/>
+          <w:b w:val="false"/>
+          <w:bCs w:val="false"/>
+        </w:rPr>
+      </w:r>
+    </w:p>
+    <w:p>
+      <w:pPr>
+        <w:pStyle w:val="Normal"/>
+        <w:bidi w:val="0"/>
+        <w:spacing w:lineRule="auto" w:line="276"/>
+        <w:jc w:val="both"/>
+        <w:rPr>
+          <w:rFonts w:ascii="DejaVu Sans" w:hAnsi="DejaVu Sans"/>
+          <w:b/>
           <w:b/>
           <w:bCs/>
           <w:sz w:val="28"/>
@@ -1437,6 +2459,7 @@
         <w:rPr>
           <w:rFonts w:ascii="DejaVu Sans" w:hAnsi="DejaVu Sans"/>
           <w:b w:val="false"/>
+          <w:b w:val="false"/>
           <w:bCs w:val="false"/>
         </w:rPr>
       </w:pPr>
@@ -1463,10 +2486,10 @@
         </w:rPr>
         <w:t xml:space="preserve">- en v1_renaming.ipynb considerar el input country_keys: nombres de columnas que refieren a algo geo referencial: </w:t>
       </w:r>
-      <w:hyperlink r:id="rId6">
+      <w:hyperlink r:id="rId8">
         <w:r>
           <w:rPr>
-            <w:rStyle w:val="Hyperlink"/>
+            <w:rStyle w:val="InternetLink"/>
             <w:rFonts w:ascii="DejaVu Sans" w:hAnsi="DejaVu Sans"/>
             <w:b w:val="false"/>
             <w:bCs w:val="false"/>
@@ -1508,6 +2531,7 @@
         <w:rPr>
           <w:rFonts w:ascii="DejaVu Sans" w:hAnsi="DejaVu Sans"/>
           <w:b w:val="false"/>
+          <w:b w:val="false"/>
           <w:bCs w:val="false"/>
         </w:rPr>
       </w:pPr>
@@ -1547,7 +2571,7 @@
       </w:r>
       <w:r>
         <w:rPr>
-          <w:rStyle w:val="Hyperlink"/>
+          <w:rStyle w:val="InternetLink"/>
           <w:b w:val="false"/>
           <w:bCs w:val="false"/>
           <w:rFonts w:ascii="DejaVu Sans" w:hAnsi="DejaVu Sans"/>
@@ -1556,7 +2580,7 @@
       </w:r>
       <w:r>
         <w:rPr>
-          <w:rStyle w:val="Hyperlink"/>
+          <w:rStyle w:val="InternetLink"/>
           <w:b w:val="false"/>
           <w:bCs w:val="false"/>
           <w:rFonts w:ascii="DejaVu Sans" w:hAnsi="DejaVu Sans"/>
@@ -1565,7 +2589,7 @@
       </w:r>
       <w:r>
         <w:rPr>
-          <w:rStyle w:val="Hyperlink"/>
+          <w:rStyle w:val="InternetLink"/>
           <w:rFonts w:ascii="DejaVu Sans" w:hAnsi="DejaVu Sans"/>
           <w:b w:val="false"/>
           <w:bCs w:val="false"/>
@@ -1574,7 +2598,7 @@
       </w:r>
       <w:r>
         <w:rPr>
-          <w:rStyle w:val="Hyperlink"/>
+          <w:rStyle w:val="InternetLink"/>
           <w:b w:val="false"/>
           <w:bCs w:val="false"/>
           <w:rFonts w:ascii="DejaVu Sans" w:hAnsi="DejaVu Sans"/>
@@ -1613,6 +2637,7 @@
         <w:jc w:val="both"/>
         <w:rPr>
           <w:rFonts w:ascii="DejaVu Sans" w:hAnsi="DejaVu Sans"/>
+          <w:b w:val="false"/>
           <w:b w:val="false"/>
           <w:bCs w:val="false"/>
         </w:rPr>
@@ -1731,6 +2756,7 @@
         <w:rPr>
           <w:rFonts w:ascii="DejaVu Sans" w:hAnsi="DejaVu Sans"/>
           <w:b w:val="false"/>
+          <w:b w:val="false"/>
           <w:i w:val="false"/>
           <w:i w:val="false"/>
           <w:caps w:val="false"/>
@@ -1794,6 +2820,7 @@
         <w:rPr>
           <w:rFonts w:ascii="DejaVu Sans" w:hAnsi="DejaVu Sans"/>
           <w:b w:val="false"/>
+          <w:b w:val="false"/>
           <w:i w:val="false"/>
           <w:i w:val="false"/>
           <w:caps w:val="false"/>
@@ -1827,10 +2854,10 @@
     </w:p>
     <w:p>
       <w:pPr>
-        <w:pStyle w:val="BodyText"/>
+        <w:pStyle w:val="TextBody"/>
         <w:bidi w:val="0"/>
         <w:spacing w:lineRule="auto" w:line="288" w:before="0" w:after="0"/>
-        <w:ind w:hanging="0" w:left="0" w:right="0"/>
+        <w:ind w:left="0" w:right="0" w:hanging="0"/>
         <w:jc w:val="both"/>
         <w:rPr/>
       </w:pPr>
@@ -1854,10 +2881,10 @@
     </w:p>
     <w:p>
       <w:pPr>
-        <w:pStyle w:val="BodyText"/>
+        <w:pStyle w:val="TextBody"/>
         <w:bidi w:val="0"/>
         <w:spacing w:lineRule="auto" w:line="288" w:before="0" w:after="0"/>
-        <w:ind w:hanging="0" w:left="0" w:right="0"/>
+        <w:ind w:left="0" w:right="0" w:hanging="0"/>
         <w:jc w:val="both"/>
         <w:rPr/>
       </w:pPr>
@@ -1881,13 +2908,14 @@
     </w:p>
     <w:p>
       <w:pPr>
-        <w:pStyle w:val="BodyText"/>
+        <w:pStyle w:val="TextBody"/>
         <w:bidi w:val="0"/>
         <w:spacing w:lineRule="auto" w:line="288" w:before="0" w:after="0"/>
-        <w:ind w:hanging="0" w:left="0" w:right="0"/>
-        <w:jc w:val="both"/>
-        <w:rPr>
-          <w:rFonts w:ascii="DejaVu Sans" w:hAnsi="DejaVu Sans"/>
+        <w:ind w:left="0" w:right="0" w:hanging="0"/>
+        <w:jc w:val="both"/>
+        <w:rPr>
+          <w:rFonts w:ascii="DejaVu Sans" w:hAnsi="DejaVu Sans"/>
+          <w:b w:val="false"/>
           <w:b w:val="false"/>
           <w:i w:val="false"/>
           <w:i w:val="false"/>
@@ -1921,10 +2949,10 @@
     </w:p>
     <w:p>
       <w:pPr>
-        <w:pStyle w:val="BodyText"/>
+        <w:pStyle w:val="TextBody"/>
         <w:bidi w:val="0"/>
         <w:spacing w:lineRule="auto" w:line="288" w:before="0" w:after="0"/>
-        <w:ind w:hanging="0" w:left="0" w:right="0"/>
+        <w:ind w:left="0" w:right="0" w:hanging="0"/>
         <w:jc w:val="both"/>
         <w:rPr/>
       </w:pPr>
@@ -1948,13 +2976,14 @@
     </w:p>
     <w:p>
       <w:pPr>
-        <w:pStyle w:val="BodyText"/>
+        <w:pStyle w:val="TextBody"/>
         <w:bidi w:val="0"/>
         <w:spacing w:lineRule="auto" w:line="288" w:before="0" w:after="0"/>
-        <w:ind w:hanging="0" w:left="0" w:right="0"/>
-        <w:jc w:val="both"/>
-        <w:rPr>
-          <w:rFonts w:ascii="DejaVu Sans" w:hAnsi="DejaVu Sans"/>
+        <w:ind w:left="0" w:right="0" w:hanging="0"/>
+        <w:jc w:val="both"/>
+        <w:rPr>
+          <w:rFonts w:ascii="DejaVu Sans" w:hAnsi="DejaVu Sans"/>
+          <w:b w:val="false"/>
           <w:b w:val="false"/>
           <w:i w:val="false"/>
           <w:i w:val="false"/>
@@ -1989,13 +3018,14 @@
     </w:p>
     <w:p>
       <w:pPr>
-        <w:pStyle w:val="BodyText"/>
+        <w:pStyle w:val="TextBody"/>
         <w:bidi w:val="0"/>
         <w:spacing w:lineRule="auto" w:line="288" w:before="0" w:after="0"/>
-        <w:ind w:hanging="0" w:left="0" w:right="0"/>
-        <w:jc w:val="both"/>
-        <w:rPr>
-          <w:rFonts w:ascii="DejaVu Sans" w:hAnsi="DejaVu Sans"/>
+        <w:ind w:left="0" w:right="0" w:hanging="0"/>
+        <w:jc w:val="both"/>
+        <w:rPr>
+          <w:rFonts w:ascii="DejaVu Sans" w:hAnsi="DejaVu Sans"/>
+          <w:b w:val="false"/>
           <w:b w:val="false"/>
           <w:i w:val="false"/>
           <w:i w:val="false"/>
@@ -2033,7 +3063,7 @@
         <w:widowControl/>
         <w:bidi w:val="0"/>
         <w:spacing w:lineRule="auto" w:line="288" w:before="0" w:after="0"/>
-        <w:ind w:hanging="0" w:left="0" w:right="0"/>
+        <w:ind w:left="0" w:right="0" w:hanging="0"/>
         <w:jc w:val="both"/>
         <w:rPr/>
       </w:pPr>
@@ -2061,7 +3091,7 @@
         <w:widowControl/>
         <w:bidi w:val="0"/>
         <w:spacing w:lineRule="auto" w:line="288" w:before="0" w:after="0"/>
-        <w:ind w:hanging="0" w:left="0" w:right="0"/>
+        <w:ind w:left="0" w:right="0" w:hanging="0"/>
         <w:jc w:val="both"/>
         <w:rPr/>
       </w:pPr>
@@ -2085,10 +3115,10 @@
     </w:p>
     <w:p>
       <w:pPr>
-        <w:pStyle w:val="BodyText"/>
+        <w:pStyle w:val="TextBody"/>
         <w:bidi w:val="0"/>
         <w:spacing w:lineRule="auto" w:line="288" w:before="240" w:after="0"/>
-        <w:ind w:hanging="0" w:left="0" w:right="0"/>
+        <w:ind w:left="0" w:right="0" w:hanging="0"/>
         <w:jc w:val="both"/>
         <w:rPr/>
       </w:pPr>
@@ -2112,10 +3142,10 @@
     </w:p>
     <w:p>
       <w:pPr>
-        <w:pStyle w:val="BodyText"/>
+        <w:pStyle w:val="TextBody"/>
         <w:bidi w:val="0"/>
         <w:spacing w:lineRule="auto" w:line="288" w:before="240" w:after="0"/>
-        <w:ind w:hanging="0" w:left="0" w:right="0"/>
+        <w:ind w:left="0" w:right="0" w:hanging="0"/>
         <w:jc w:val="both"/>
         <w:rPr/>
       </w:pPr>
@@ -2139,10 +3169,10 @@
     </w:p>
     <w:p>
       <w:pPr>
-        <w:pStyle w:val="BodyText"/>
+        <w:pStyle w:val="TextBody"/>
         <w:bidi w:val="0"/>
         <w:spacing w:lineRule="auto" w:line="288" w:before="0" w:after="0"/>
-        <w:ind w:hanging="0" w:left="0" w:right="0"/>
+        <w:ind w:left="0" w:right="0" w:hanging="0"/>
         <w:jc w:val="both"/>
         <w:rPr/>
       </w:pPr>
@@ -2166,10 +3196,10 @@
     </w:p>
     <w:p>
       <w:pPr>
-        <w:pStyle w:val="BodyText"/>
+        <w:pStyle w:val="TextBody"/>
         <w:bidi w:val="0"/>
         <w:spacing w:lineRule="auto" w:line="288" w:before="0" w:after="0"/>
-        <w:ind w:hanging="0" w:left="0" w:right="0"/>
+        <w:ind w:left="0" w:right="0" w:hanging="0"/>
         <w:jc w:val="both"/>
         <w:rPr/>
       </w:pPr>
@@ -2193,10 +3223,10 @@
     </w:p>
     <w:p>
       <w:pPr>
-        <w:pStyle w:val="BodyText"/>
+        <w:pStyle w:val="TextBody"/>
         <w:bidi w:val="0"/>
         <w:spacing w:lineRule="auto" w:line="288" w:before="0" w:after="0"/>
-        <w:ind w:hanging="0" w:left="0" w:right="0"/>
+        <w:ind w:left="0" w:right="0" w:hanging="0"/>
         <w:jc w:val="both"/>
         <w:rPr/>
       </w:pPr>
@@ -2220,10 +3250,10 @@
     </w:p>
     <w:p>
       <w:pPr>
-        <w:pStyle w:val="BodyText"/>
+        <w:pStyle w:val="TextBody"/>
         <w:bidi w:val="0"/>
         <w:spacing w:lineRule="auto" w:line="288" w:before="0" w:after="0"/>
-        <w:ind w:hanging="0" w:left="0" w:right="0"/>
+        <w:ind w:left="0" w:right="0" w:hanging="0"/>
         <w:jc w:val="both"/>
         <w:rPr/>
       </w:pPr>
@@ -2247,17 +3277,17 @@
     </w:p>
     <w:p>
       <w:pPr>
-        <w:pStyle w:val="BodyText"/>
+        <w:pStyle w:val="TextBody"/>
         <w:bidi w:val="0"/>
         <w:spacing w:lineRule="auto" w:line="288" w:before="0" w:after="0"/>
-        <w:ind w:hanging="0" w:left="0" w:right="0"/>
-        <w:jc w:val="both"/>
-        <w:rPr/>
-      </w:pPr>
-      <w:hyperlink r:id="rId7">
+        <w:ind w:left="0" w:right="0" w:hanging="0"/>
+        <w:jc w:val="both"/>
+        <w:rPr/>
+      </w:pPr>
+      <w:hyperlink r:id="rId9">
         <w:r>
           <w:rPr>
-            <w:rStyle w:val="Hyperlink"/>
+            <w:rStyle w:val="InternetLink"/>
             <w:rFonts w:ascii="DejaVu Sans" w:hAnsi="DejaVu Sans"/>
             <w:b w:val="false"/>
             <w:i w:val="false"/>
@@ -2294,24 +3324,24 @@
     </w:p>
     <w:p>
       <w:pPr>
-        <w:pStyle w:val="BodyText"/>
-        <w:jc w:val="both"/>
-        <w:rPr>
-          <w:rFonts w:ascii="DejaVu Sans" w:hAnsi="DejaVu Sans"/>
-        </w:rPr>
-      </w:pPr>
-      <w:r>
-        <w:rPr>
-          <w:rFonts w:ascii="DejaVu Sans" w:hAnsi="DejaVu Sans"/>
-        </w:rPr>
-      </w:r>
-    </w:p>
-    <w:p>
-      <w:pPr>
-        <w:pStyle w:val="BodyText"/>
+        <w:pStyle w:val="TextBody"/>
+        <w:jc w:val="both"/>
+        <w:rPr>
+          <w:rFonts w:ascii="DejaVu Sans" w:hAnsi="DejaVu Sans"/>
+        </w:rPr>
+      </w:pPr>
+      <w:r>
+        <w:rPr>
+          <w:rFonts w:ascii="DejaVu Sans" w:hAnsi="DejaVu Sans"/>
+        </w:rPr>
+      </w:r>
+    </w:p>
+    <w:p>
+      <w:pPr>
+        <w:pStyle w:val="TextBody"/>
         <w:bidi w:val="0"/>
         <w:spacing w:lineRule="auto" w:line="288" w:before="0" w:after="0"/>
-        <w:ind w:hanging="0" w:left="0" w:right="0"/>
+        <w:ind w:left="0" w:right="0" w:hanging="0"/>
         <w:jc w:val="both"/>
         <w:rPr/>
       </w:pPr>
@@ -2335,13 +3365,14 @@
     </w:p>
     <w:p>
       <w:pPr>
-        <w:pStyle w:val="BodyText"/>
+        <w:pStyle w:val="TextBody"/>
         <w:bidi w:val="0"/>
         <w:spacing w:lineRule="auto" w:line="288" w:before="0" w:after="0"/>
-        <w:ind w:hanging="0" w:left="0" w:right="0"/>
-        <w:jc w:val="both"/>
-        <w:rPr>
-          <w:rFonts w:ascii="DejaVu Sans" w:hAnsi="DejaVu Sans"/>
+        <w:ind w:left="0" w:right="0" w:hanging="0"/>
+        <w:jc w:val="both"/>
+        <w:rPr>
+          <w:rFonts w:ascii="DejaVu Sans" w:hAnsi="DejaVu Sans"/>
+          <w:b w:val="false"/>
           <w:b w:val="false"/>
           <w:i w:val="false"/>
           <w:i w:val="false"/>
@@ -2375,10 +3406,10 @@
     </w:p>
     <w:p>
       <w:pPr>
-        <w:pStyle w:val="BodyText"/>
+        <w:pStyle w:val="TextBody"/>
         <w:bidi w:val="0"/>
         <w:spacing w:lineRule="auto" w:line="288" w:before="0" w:after="0"/>
-        <w:ind w:hanging="0" w:left="0" w:right="0"/>
+        <w:ind w:left="0" w:right="0" w:hanging="0"/>
         <w:jc w:val="both"/>
         <w:rPr/>
       </w:pPr>
@@ -2402,24 +3433,24 @@
     </w:p>
     <w:p>
       <w:pPr>
-        <w:pStyle w:val="BodyText"/>
-        <w:jc w:val="both"/>
-        <w:rPr>
-          <w:rFonts w:ascii="DejaVu Sans" w:hAnsi="DejaVu Sans"/>
-        </w:rPr>
-      </w:pPr>
-      <w:r>
-        <w:rPr>
-          <w:rFonts w:ascii="DejaVu Sans" w:hAnsi="DejaVu Sans"/>
-        </w:rPr>
-      </w:r>
-    </w:p>
-    <w:p>
-      <w:pPr>
-        <w:pStyle w:val="BodyText"/>
+        <w:pStyle w:val="TextBody"/>
+        <w:jc w:val="both"/>
+        <w:rPr>
+          <w:rFonts w:ascii="DejaVu Sans" w:hAnsi="DejaVu Sans"/>
+        </w:rPr>
+      </w:pPr>
+      <w:r>
+        <w:rPr>
+          <w:rFonts w:ascii="DejaVu Sans" w:hAnsi="DejaVu Sans"/>
+        </w:rPr>
+      </w:r>
+    </w:p>
+    <w:p>
+      <w:pPr>
+        <w:pStyle w:val="TextBody"/>
         <w:bidi w:val="0"/>
         <w:spacing w:lineRule="auto" w:line="288" w:before="0" w:after="0"/>
-        <w:ind w:hanging="0" w:left="0" w:right="0"/>
+        <w:ind w:left="0" w:right="0" w:hanging="0"/>
         <w:jc w:val="both"/>
         <w:rPr/>
       </w:pPr>
@@ -2448,6 +3479,7 @@
         <w:rPr>
           <w:rFonts w:ascii="DejaVu Sans" w:hAnsi="DejaVu Sans"/>
           <w:b/>
+          <w:b/>
           <w:bCs/>
           <w:sz w:val="28"/>
           <w:szCs w:val="28"/>
@@ -2495,24 +3527,9 @@
         <w:rPr>
           <w:rFonts w:ascii="DejaVu Sans" w:hAnsi="DejaVu Sans"/>
           <w:b/>
-          <w:bCs/>
-        </w:rPr>
-      </w:pPr>
-      <w:r>
-        <w:rPr>
-          <w:rFonts w:ascii="DejaVu Sans" w:hAnsi="DejaVu Sans"/>
           <w:b/>
           <w:bCs/>
         </w:rPr>
-      </w:r>
-    </w:p>
-    <w:p>
-      <w:pPr>
-        <w:pStyle w:val="Normal"/>
-        <w:bidi w:val="0"/>
-        <w:spacing w:lineRule="auto" w:line="276"/>
-        <w:jc w:val="both"/>
-        <w:rPr/>
       </w:pPr>
       <w:r>
         <w:rPr>
@@ -2520,6 +3537,22 @@
           <w:b/>
           <w:bCs/>
         </w:rPr>
+      </w:r>
+    </w:p>
+    <w:p>
+      <w:pPr>
+        <w:pStyle w:val="Normal"/>
+        <w:bidi w:val="0"/>
+        <w:spacing w:lineRule="auto" w:line="276"/>
+        <w:jc w:val="both"/>
+        <w:rPr/>
+      </w:pPr>
+      <w:r>
+        <w:rPr>
+          <w:rFonts w:ascii="DejaVu Sans" w:hAnsi="DejaVu Sans"/>
+          <w:b/>
+          <w:bCs/>
+        </w:rPr>
         <w:t>El proceso de renaming tiene como uno de sus productos un dataframe (df_problemas) compuesto por las columnas: TOPICO | csv | problema</w:t>
       </w:r>
       <w:r>
@@ -2547,6 +3580,7 @@
         <w:jc w:val="both"/>
         <w:rPr>
           <w:rFonts w:ascii="DejaVu Sans" w:hAnsi="DejaVu Sans"/>
+          <w:b/>
           <w:b/>
           <w:bCs/>
         </w:rPr>
@@ -2592,6 +3626,7 @@
         <w:rPr>
           <w:rFonts w:ascii="DejaVu Sans" w:hAnsi="DejaVu Sans"/>
           <w:b w:val="false"/>
+          <w:b w:val="false"/>
           <w:bCs w:val="false"/>
         </w:rPr>
       </w:pPr>
@@ -2628,24 +3663,9 @@
         <w:rPr>
           <w:rFonts w:ascii="DejaVu Sans" w:hAnsi="DejaVu Sans"/>
           <w:b/>
-          <w:bCs/>
-        </w:rPr>
-      </w:pPr>
-      <w:r>
-        <w:rPr>
-          <w:rFonts w:ascii="DejaVu Sans" w:hAnsi="DejaVu Sans"/>
           <w:b/>
           <w:bCs/>
         </w:rPr>
-      </w:r>
-    </w:p>
-    <w:p>
-      <w:pPr>
-        <w:pStyle w:val="Normal"/>
-        <w:bidi w:val="0"/>
-        <w:spacing w:lineRule="auto" w:line="276"/>
-        <w:jc w:val="both"/>
-        <w:rPr/>
       </w:pPr>
       <w:r>
         <w:rPr>
@@ -2653,6 +3673,22 @@
           <w:b/>
           <w:bCs/>
         </w:rPr>
+      </w:r>
+    </w:p>
+    <w:p>
+      <w:pPr>
+        <w:pStyle w:val="Normal"/>
+        <w:bidi w:val="0"/>
+        <w:spacing w:lineRule="auto" w:line="276"/>
+        <w:jc w:val="both"/>
+        <w:rPr/>
+      </w:pPr>
+      <w:r>
+        <w:rPr>
+          <w:rFonts w:ascii="DejaVu Sans" w:hAnsi="DejaVu Sans"/>
+          <w:b/>
+          <w:bCs/>
+        </w:rPr>
         <w:t>El proceso de renaming considera lo siguiente</w:t>
       </w:r>
       <w:r>
@@ -2673,6 +3709,7 @@
         <w:rPr>
           <w:rFonts w:ascii="DejaVu Sans" w:hAnsi="DejaVu Sans"/>
           <w:b w:val="false"/>
+          <w:b w:val="false"/>
           <w:bCs w:val="false"/>
         </w:rPr>
       </w:pPr>
@@ -2734,15 +3771,16 @@
         <w:rPr>
           <w:rFonts w:ascii="DejaVu Sans" w:hAnsi="DejaVu Sans"/>
           <w:b/>
-          <w:bCs/>
-        </w:rPr>
-      </w:pPr>
-      <w:r>
-        <w:rPr>
-          <w:rFonts w:ascii="DejaVu Sans" w:hAnsi="DejaVu Sans"/>
           <w:b/>
           <w:bCs/>
         </w:rPr>
+      </w:pPr>
+      <w:r>
+        <w:rPr>
+          <w:rFonts w:ascii="DejaVu Sans" w:hAnsi="DejaVu Sans"/>
+          <w:b/>
+          <w:bCs/>
+        </w:rPr>
       </w:r>
     </w:p>
     <w:p>
@@ -2779,6 +3817,7 @@
         <w:rPr>
           <w:rFonts w:ascii="DejaVu Sans" w:hAnsi="DejaVu Sans"/>
           <w:b w:val="false"/>
+          <w:b w:val="false"/>
           <w:bCs w:val="false"/>
         </w:rPr>
       </w:pPr>
@@ -2855,6 +3894,7 @@
         <w:jc w:val="both"/>
         <w:rPr>
           <w:rFonts w:ascii="DejaVu Sans" w:hAnsi="DejaVu Sans"/>
+          <w:b w:val="false"/>
           <w:b w:val="false"/>
           <w:bCs w:val="false"/>
         </w:rPr>
@@ -3074,7 +4114,7 @@
         </w:numPr>
         <w:bidi w:val="0"/>
         <w:spacing w:lineRule="auto" w:line="276"/>
-        <w:ind w:hanging="0" w:left="720"/>
+        <w:ind w:left="720" w:hanging="0"/>
         <w:jc w:val="both"/>
         <w:rPr>
           <w:rFonts w:ascii="DejaVu Sans" w:hAnsi="DejaVu Sans"/>
@@ -3141,7 +4181,7 @@
         </w:numPr>
         <w:bidi w:val="0"/>
         <w:spacing w:lineRule="auto" w:line="276"/>
-        <w:ind w:hanging="0" w:left="720"/>
+        <w:ind w:left="720" w:hanging="0"/>
         <w:jc w:val="both"/>
         <w:rPr>
           <w:rFonts w:ascii="DejaVu Sans" w:hAnsi="DejaVu Sans"/>
@@ -3477,7 +4517,7 @@
                     </pic:cNvPicPr>
                   </pic:nvPicPr>
                   <pic:blipFill>
-                    <a:blip r:embed="rId8"/>
+                    <a:blip r:embed="rId10"/>
                     <a:stretch>
                       <a:fillRect/>
                     </a:stretch>
@@ -3490,7 +4530,6 @@
                     <a:prstGeom prst="rect">
                       <a:avLst/>
                     </a:prstGeom>
-                    <a:noFill/>
                   </pic:spPr>
                 </pic:pic>
               </a:graphicData>
@@ -3811,7 +4850,7 @@
                     </pic:cNvPicPr>
                   </pic:nvPicPr>
                   <pic:blipFill>
-                    <a:blip r:embed="rId9"/>
+                    <a:blip r:embed="rId11"/>
                     <a:stretch>
                       <a:fillRect/>
                     </a:stretch>
@@ -3824,7 +4863,6 @@
                     <a:prstGeom prst="rect">
                       <a:avLst/>
                     </a:prstGeom>
-                    <a:noFill/>
                   </pic:spPr>
                 </pic:pic>
               </a:graphicData>
@@ -4239,6 +5277,7 @@
         <w:rPr>
           <w:rFonts w:ascii="DejaVu Sans" w:hAnsi="DejaVu Sans" w:eastAsia="Noto Serif CJK SC" w:cs="Lohit Devanagari"/>
           <w:b w:val="false"/>
+          <w:b w:val="false"/>
           <w:i/>
           <w:i/>
           <w:color w:val="auto"/>
@@ -4364,6 +5403,7 @@
         <w:rPr>
           <w:rFonts w:ascii="DejaVu Sans" w:hAnsi="DejaVu Sans" w:eastAsia="Noto Serif CJK SC" w:cs="Lohit Devanagari"/>
           <w:b w:val="false"/>
+          <w:b w:val="false"/>
           <w:i w:val="false"/>
           <w:i w:val="false"/>
           <w:iCs w:val="false"/>
@@ -4485,7 +5525,7 @@
     </w:p>
     <w:p>
       <w:pPr>
-        <w:pStyle w:val="BodyText"/>
+        <w:pStyle w:val="TextBody"/>
         <w:jc w:val="both"/>
         <w:rPr>
           <w:rFonts w:ascii="DejaVu Sans" w:hAnsi="DejaVu Sans"/>
@@ -4644,6 +5684,7 @@
         <w:rPr>
           <w:rFonts w:ascii="DejaVu Sans" w:hAnsi="DejaVu Sans" w:eastAsia="Noto Serif CJK SC" w:cs="Lohit Devanagari"/>
           <w:b w:val="false"/>
+          <w:b w:val="false"/>
           <w:i w:val="false"/>
           <w:i w:val="false"/>
           <w:iCs w:val="false"/>
@@ -4840,6 +5881,7 @@
         <w:rPr>
           <w:rFonts w:ascii="DejaVu Sans" w:hAnsi="DejaVu Sans" w:eastAsia="Noto Serif CJK SC" w:cs="Lohit Devanagari"/>
           <w:b w:val="false"/>
+          <w:b w:val="false"/>
           <w:bCs/>
           <w:i w:val="false"/>
           <w:i w:val="false"/>
@@ -5063,37 +6105,38 @@
         <w:rPr>
           <w:rFonts w:ascii="DejaVu Sans" w:hAnsi="DejaVu Sans" w:eastAsia="Noto Serif CJK SC" w:cs="Lohit Devanagari"/>
           <w:b w:val="false"/>
-          <w:bCs/>
-          <w:i w:val="false"/>
-          <w:i w:val="false"/>
-          <w:iCs w:val="false"/>
-          <w:color w:val="000000"/>
-          <w:kern w:val="2"/>
-          <w:sz w:val="24"/>
-          <w:szCs w:val="24"/>
-          <w:shd w:fill="auto" w:val="clear"/>
-          <w:lang w:val="en-US" w:eastAsia="zh-CN" w:bidi="hi-IN"/>
-        </w:rPr>
-      </w:pPr>
-      <w:r>
-        <w:rPr>
-          <w:rFonts w:eastAsia="Noto Serif CJK SC" w:cs="Lohit Devanagari" w:ascii="DejaVu Sans" w:hAnsi="DejaVu Sans"/>
-          <w:b w:val="false"/>
-          <w:bCs/>
-          <w:i w:val="false"/>
-          <w:iCs w:val="false"/>
-          <w:color w:val="000000"/>
-          <w:kern w:val="2"/>
-          <w:sz w:val="24"/>
-          <w:szCs w:val="24"/>
-          <w:shd w:fill="auto" w:val="clear"/>
-          <w:lang w:val="en-US" w:eastAsia="zh-CN" w:bidi="hi-IN"/>
-        </w:rPr>
-      </w:r>
-    </w:p>
-    <w:p>
-      <w:pPr>
-        <w:pStyle w:val="BodyText"/>
+          <w:b w:val="false"/>
+          <w:bCs/>
+          <w:i w:val="false"/>
+          <w:i w:val="false"/>
+          <w:iCs w:val="false"/>
+          <w:color w:val="000000"/>
+          <w:kern w:val="2"/>
+          <w:sz w:val="24"/>
+          <w:szCs w:val="24"/>
+          <w:shd w:fill="auto" w:val="clear"/>
+          <w:lang w:val="en-US" w:eastAsia="zh-CN" w:bidi="hi-IN"/>
+        </w:rPr>
+      </w:pPr>
+      <w:r>
+        <w:rPr>
+          <w:rFonts w:eastAsia="Noto Serif CJK SC" w:cs="Lohit Devanagari" w:ascii="DejaVu Sans" w:hAnsi="DejaVu Sans"/>
+          <w:b w:val="false"/>
+          <w:bCs/>
+          <w:i w:val="false"/>
+          <w:iCs w:val="false"/>
+          <w:color w:val="000000"/>
+          <w:kern w:val="2"/>
+          <w:sz w:val="24"/>
+          <w:szCs w:val="24"/>
+          <w:shd w:fill="auto" w:val="clear"/>
+          <w:lang w:val="en-US" w:eastAsia="zh-CN" w:bidi="hi-IN"/>
+        </w:rPr>
+      </w:r>
+    </w:p>
+    <w:p>
+      <w:pPr>
+        <w:pStyle w:val="TextBody"/>
         <w:numPr>
           <w:ilvl w:val="0"/>
           <w:numId w:val="2"/>
@@ -5120,7 +6163,7 @@
     </w:p>
     <w:p>
       <w:pPr>
-        <w:pStyle w:val="BodyText"/>
+        <w:pStyle w:val="TextBody"/>
         <w:numPr>
           <w:ilvl w:val="0"/>
           <w:numId w:val="2"/>
@@ -5149,7 +6192,7 @@
     </w:p>
     <w:p>
       <w:pPr>
-        <w:pStyle w:val="BodyText"/>
+        <w:pStyle w:val="TextBody"/>
         <w:numPr>
           <w:ilvl w:val="0"/>
           <w:numId w:val="2"/>
@@ -5176,7 +6219,7 @@
     </w:p>
     <w:p>
       <w:pPr>
-        <w:pStyle w:val="BodyText"/>
+        <w:pStyle w:val="TextBody"/>
         <w:numPr>
           <w:ilvl w:val="0"/>
           <w:numId w:val="2"/>
@@ -5223,6 +6266,7 @@
         <w:rPr>
           <w:rFonts w:ascii="DejaVu Sans" w:hAnsi="DejaVu Sans"/>
           <w:b w:val="false"/>
+          <w:b w:val="false"/>
           <w:bCs/>
           <w:i w:val="false"/>
           <w:i w:val="false"/>
@@ -5273,6 +6317,7 @@
         <w:rPr>
           <w:rFonts w:ascii="DejaVu Sans" w:hAnsi="DejaVu Sans"/>
           <w:b w:val="false"/>
+          <w:b w:val="false"/>
           <w:bCs/>
           <w:i w:val="false"/>
           <w:i w:val="false"/>
@@ -5323,6 +6368,7 @@
         <w:rPr>
           <w:rFonts w:ascii="DejaVu Sans" w:hAnsi="DejaVu Sans"/>
           <w:b w:val="false"/>
+          <w:b w:val="false"/>
           <w:bCs/>
           <w:i w:val="false"/>
           <w:i w:val="false"/>
@@ -5451,6 +6497,7 @@
         <w:rPr>
           <w:rFonts w:ascii="DejaVu Sans" w:hAnsi="DejaVu Sans"/>
           <w:b w:val="false"/>
+          <w:b w:val="false"/>
           <w:bCs/>
           <w:i w:val="false"/>
           <w:i w:val="false"/>
@@ -5578,6 +6625,7 @@
         <w:jc w:val="both"/>
         <w:rPr>
           <w:rFonts w:ascii="DejaVu Sans" w:hAnsi="DejaVu Sans"/>
+          <w:b w:val="false"/>
           <w:b w:val="false"/>
           <w:bCs/>
           <w:i w:val="false"/>
@@ -5629,6 +6677,7 @@
         <w:rPr>
           <w:rFonts w:ascii="DejaVu Sans" w:hAnsi="DejaVu Sans"/>
           <w:b w:val="false"/>
+          <w:b w:val="false"/>
           <w:bCs/>
           <w:i w:val="false"/>
           <w:i w:val="false"/>
@@ -5677,6 +6726,7 @@
         <w:rPr>
           <w:rFonts w:ascii="DejaVu Sans" w:hAnsi="DejaVu Sans"/>
           <w:b w:val="false"/>
+          <w:b w:val="false"/>
           <w:bCs/>
           <w:i w:val="false"/>
           <w:i w:val="false"/>
@@ -5725,6 +6775,7 @@
         <w:rPr>
           <w:rFonts w:ascii="DejaVu Sans" w:hAnsi="DejaVu Sans"/>
           <w:b w:val="false"/>
+          <w:b w:val="false"/>
           <w:bCs/>
           <w:i w:val="false"/>
           <w:i w:val="false"/>
@@ -5853,6 +6904,7 @@
         <w:rPr>
           <w:rFonts w:ascii="DejaVu Sans" w:hAnsi="DejaVu Sans"/>
           <w:b w:val="false"/>
+          <w:b w:val="false"/>
           <w:bCs/>
           <w:i w:val="false"/>
           <w:i w:val="false"/>
@@ -5901,6 +6953,7 @@
         <w:rPr>
           <w:rFonts w:ascii="DejaVu Sans" w:hAnsi="DejaVu Sans"/>
           <w:b w:val="false"/>
+          <w:b w:val="false"/>
           <w:bCs/>
           <w:i w:val="false"/>
           <w:i w:val="false"/>
@@ -5949,6 +7002,7 @@
         <w:rPr>
           <w:rFonts w:ascii="DejaVu Sans" w:hAnsi="DejaVu Sans"/>
           <w:b w:val="false"/>
+          <w:b w:val="false"/>
           <w:bCs/>
           <w:i w:val="false"/>
           <w:i w:val="false"/>
@@ -6037,6 +7091,7 @@
         <w:rPr>
           <w:rFonts w:ascii="DejaVu Sans" w:hAnsi="DejaVu Sans"/>
           <w:b w:val="false"/>
+          <w:b w:val="false"/>
           <w:bCs/>
           <w:i w:val="false"/>
           <w:i w:val="false"/>
@@ -6125,6 +7180,7 @@
         <w:rPr>
           <w:rFonts w:ascii="DejaVu Sans" w:hAnsi="DejaVu Sans"/>
           <w:b w:val="false"/>
+          <w:b w:val="false"/>
           <w:bCs/>
           <w:i w:val="false"/>
           <w:i w:val="false"/>
@@ -6172,6 +7228,7 @@
         <w:jc w:val="both"/>
         <w:rPr>
           <w:rFonts w:ascii="DejaVu Sans" w:hAnsi="DejaVu Sans"/>
+          <w:b w:val="false"/>
           <w:b w:val="false"/>
           <w:bCs/>
           <w:i w:val="false"/>
@@ -6221,6 +7278,7 @@
         <w:rPr>
           <w:rFonts w:ascii="DejaVu Sans" w:hAnsi="DejaVu Sans"/>
           <w:b w:val="false"/>
+          <w:b w:val="false"/>
           <w:bCs/>
           <w:i w:val="false"/>
           <w:i w:val="false"/>
@@ -6269,6 +7327,7 @@
         <w:rPr>
           <w:rFonts w:ascii="DejaVu Sans" w:hAnsi="DejaVu Sans"/>
           <w:b w:val="false"/>
+          <w:b w:val="false"/>
           <w:bCs/>
           <w:i w:val="false"/>
           <w:i w:val="false"/>
@@ -6317,6 +7376,7 @@
         <w:rPr>
           <w:rFonts w:ascii="DejaVu Sans" w:hAnsi="DejaVu Sans"/>
           <w:b w:val="false"/>
+          <w:b w:val="false"/>
           <w:bCs/>
           <w:i w:val="false"/>
           <w:i w:val="false"/>
@@ -6385,6 +7445,7 @@
         <w:rPr>
           <w:rFonts w:ascii="DejaVu Sans" w:hAnsi="DejaVu Sans"/>
           <w:b w:val="false"/>
+          <w:b w:val="false"/>
           <w:bCs/>
           <w:i w:val="false"/>
           <w:i w:val="false"/>
@@ -6433,6 +7494,7 @@
         <w:rPr>
           <w:rFonts w:ascii="DejaVu Sans" w:hAnsi="DejaVu Sans"/>
           <w:b w:val="false"/>
+          <w:b w:val="false"/>
           <w:bCs/>
           <w:i w:val="false"/>
           <w:i w:val="false"/>
@@ -6501,6 +7563,7 @@
         <w:rPr>
           <w:rFonts w:ascii="DejaVu Sans" w:hAnsi="DejaVu Sans"/>
           <w:b w:val="false"/>
+          <w:b w:val="false"/>
           <w:bCs/>
           <w:i w:val="false"/>
           <w:i w:val="false"/>
@@ -6569,6 +7632,7 @@
         <w:rPr>
           <w:rFonts w:ascii="DejaVu Sans" w:hAnsi="DejaVu Sans"/>
           <w:b w:val="false"/>
+          <w:b w:val="false"/>
           <w:bCs/>
           <w:i w:val="false"/>
           <w:i w:val="false"/>
@@ -6637,6 +7701,7 @@
         <w:rPr>
           <w:rFonts w:ascii="DejaVu Sans" w:hAnsi="DejaVu Sans"/>
           <w:b w:val="false"/>
+          <w:b w:val="false"/>
           <w:bCs/>
           <w:i w:val="false"/>
           <w:i w:val="false"/>
@@ -6817,6 +7882,7 @@
         <w:rPr>
           <w:rFonts w:ascii="DejaVu Sans" w:hAnsi="DejaVu Sans"/>
           <w:b w:val="false"/>
+          <w:b w:val="false"/>
           <w:bCs/>
           <w:i w:val="false"/>
           <w:i w:val="false"/>
@@ -6905,6 +7971,7 @@
         <w:rPr>
           <w:rFonts w:ascii="DejaVu Sans" w:hAnsi="DejaVu Sans"/>
           <w:b w:val="false"/>
+          <w:b w:val="false"/>
           <w:bCs/>
           <w:i w:val="false"/>
           <w:i w:val="false"/>
@@ -6993,6 +8060,7 @@
         <w:rPr>
           <w:rFonts w:ascii="DejaVu Sans" w:hAnsi="DejaVu Sans"/>
           <w:b w:val="false"/>
+          <w:b w:val="false"/>
           <w:bCs/>
           <w:i w:val="false"/>
           <w:i w:val="false"/>
@@ -7080,6 +8148,7 @@
         <w:jc w:val="both"/>
         <w:rPr>
           <w:rFonts w:ascii="DejaVu Sans" w:hAnsi="DejaVu Sans"/>
+          <w:b w:val="false"/>
           <w:b w:val="false"/>
           <w:bCs/>
           <w:i w:val="false"/>
@@ -7605,8 +8674,8 @@
       <w:lang w:val="en-US" w:eastAsia="zh-CN" w:bidi="hi-IN"/>
     </w:rPr>
   </w:style>
-  <w:style w:type="character" w:styleId="Bulletsuser">
-    <w:name w:val="Bullets (user)"/>
+  <w:style w:type="character" w:styleId="Bullets">
+    <w:name w:val="Bullets"/>
     <w:qFormat/>
     <w:rPr>
       <w:rFonts w:ascii="OpenSymbol" w:hAnsi="OpenSymbol" w:eastAsia="OpenSymbol" w:cs="OpenSymbol"/>
@@ -7615,7 +8684,7 @@
       <w:color w:val="C9211E"/>
     </w:rPr>
   </w:style>
-  <w:style w:type="character" w:styleId="Hyperlink">
+  <w:style w:type="character" w:styleId="InternetLink">
     <w:name w:val="Hyperlink"/>
     <w:rPr>
       <w:color w:val="000080"/>
@@ -7625,7 +8694,7 @@
   <w:style w:type="paragraph" w:styleId="Heading">
     <w:name w:val="Heading"/>
     <w:basedOn w:val="Normal"/>
-    <w:next w:val="BodyText"/>
+    <w:next w:val="TextBody"/>
     <w:qFormat/>
     <w:pPr>
       <w:keepNext w:val="true"/>
@@ -7637,7 +8706,7 @@
       <w:szCs w:val="28"/>
     </w:rPr>
   </w:style>
-  <w:style w:type="paragraph" w:styleId="BodyText">
+  <w:style w:type="paragraph" w:styleId="TextBody">
     <w:name w:val="Body Text"/>
     <w:basedOn w:val="Normal"/>
     <w:pPr>
@@ -7647,14 +8716,14 @@
   </w:style>
   <w:style w:type="paragraph" w:styleId="List">
     <w:name w:val="List"/>
-    <w:basedOn w:val="BodyText"/>
+    <w:basedOn w:val="TextBody"/>
     <w:pPr/>
     <w:rPr>
       <w:rFonts w:cs="Lohit Devanagari"/>
     </w:rPr>
   </w:style>
   <w:style w:type="paragraph" w:styleId="Caption">
-    <w:name w:val="caption"/>
+    <w:name w:val="Caption"/>
     <w:basedOn w:val="Normal"/>
     <w:qFormat/>
     <w:pPr>
@@ -7680,10 +8749,26 @@
       <w:rFonts w:cs="Lohit Devanagari"/>
     </w:rPr>
   </w:style>
+  <w:style w:type="paragraph" w:styleId="Caption1">
+    <w:name w:val="caption"/>
+    <w:basedOn w:val="Normal"/>
+    <w:qFormat/>
+    <w:pPr>
+      <w:suppressLineNumbers/>
+      <w:spacing w:before="120" w:after="120"/>
+    </w:pPr>
+    <w:rPr>
+      <w:rFonts w:cs="Lohit Devanagari"/>
+      <w:i/>
+      <w:iCs/>
+      <w:sz w:val="24"/>
+      <w:szCs w:val="24"/>
+    </w:rPr>
+  </w:style>
   <w:style w:type="paragraph" w:styleId="HorizontalLine">
     <w:name w:val="Horizontal Line"/>
     <w:basedOn w:val="Normal"/>
-    <w:next w:val="BodyText"/>
+    <w:next w:val="TextBody"/>
     <w:qFormat/>
     <w:pPr>
       <w:suppressLineNumbers/>

</xml_diff>

<commit_message>
avance en la descripcion de las problematicas faltantes
</commit_message>
<xml_diff>
--- a/bitacora_de_trabajo.docx
+++ b/bitacora_de_trabajo.docx
@@ -1200,23 +1200,7 @@
           <w:b w:val="false"/>
           <w:bCs w:val="false"/>
         </w:rPr>
-        <w:t xml:space="preserve">- TOPICO SEBACO: 22_participacion_expo_sbc.csv </w:t>
-      </w:r>
-      <w:r>
-        <w:rPr>
-          <w:rFonts w:ascii="DejaVu Sans" w:hAnsi="DejaVu Sans"/>
-          <w:b w:val="false"/>
-          <w:bCs w:val="false"/>
-        </w:rPr>
-        <w:t>y 23_participacion_expo_ssi.csv</w:t>
-      </w:r>
-      <w:r>
-        <w:rPr>
-          <w:rFonts w:ascii="DejaVu Sans" w:hAnsi="DejaVu Sans"/>
-          <w:b w:val="false"/>
-          <w:bCs w:val="false"/>
-        </w:rPr>
-        <w:t xml:space="preserve"> tiene el codigo “ROM” que NO esta incluido en los geocodigos..</w:t>
+        <w:t>- TOPICO SEBACO: 22_participacion_expo_sbc.csv y 23_participacion_expo_ssi.csv tiene el codigo “ROM” que NO esta incluido en los geocodigos..</w:t>
       </w:r>
     </w:p>
     <w:p>
@@ -1517,36 +1501,32 @@
         </w:rPr>
       </w:pPr>
       <w:r>
-        <w:rPr/>
-      </w:r>
-    </w:p>
-    <w:p>
-      <w:pPr>
-        <w:pStyle w:val="Normal"/>
-        <w:spacing w:lineRule="auto" w:line="276"/>
-        <w:jc w:val="both"/>
-        <w:rPr>
-          <w:rFonts w:ascii="DejaVu Sans" w:hAnsi="DejaVu Sans"/>
-          <w:b w:val="false"/>
-          <w:b w:val="false"/>
-          <w:bCs w:val="false"/>
-        </w:rPr>
-      </w:pPr>
-      <w:r>
-        <w:rPr>
-          <w:rFonts w:ascii="DejaVu Sans" w:hAnsi="DejaVu Sans"/>
-          <w:b w:val="false"/>
-          <w:bCs w:val="false"/>
-        </w:rPr>
-        <w:t xml:space="preserve">- TOPICO </w:t>
-      </w:r>
-      <w:r>
-        <w:rPr>
-          <w:rFonts w:ascii="DejaVu Sans" w:hAnsi="DejaVu Sans"/>
-          <w:b w:val="false"/>
-          <w:bCs w:val="false"/>
-        </w:rPr>
-        <w:t xml:space="preserve">SALING: ISA_salarios_mundo_i1.csv tiene el codigo 'ELS' que NO esta incluido en los geocodigos y no existe columna desc_fundar. </w:t>
+        <w:rPr>
+          <w:rFonts w:ascii="DejaVu Sans" w:hAnsi="DejaVu Sans"/>
+          <w:b w:val="false"/>
+          <w:bCs w:val="false"/>
+        </w:rPr>
+      </w:r>
+    </w:p>
+    <w:p>
+      <w:pPr>
+        <w:pStyle w:val="Normal"/>
+        <w:spacing w:lineRule="auto" w:line="276"/>
+        <w:jc w:val="both"/>
+        <w:rPr>
+          <w:rFonts w:ascii="DejaVu Sans" w:hAnsi="DejaVu Sans"/>
+          <w:b w:val="false"/>
+          <w:b w:val="false"/>
+          <w:bCs w:val="false"/>
+        </w:rPr>
+      </w:pPr>
+      <w:r>
+        <w:rPr>
+          <w:rFonts w:ascii="DejaVu Sans" w:hAnsi="DejaVu Sans"/>
+          <w:b w:val="false"/>
+          <w:bCs w:val="false"/>
+        </w:rPr>
+        <w:t xml:space="preserve">- TOPICO SALING: ISA_salarios_mundo_i1.csv tiene el codigo 'ELS' que NO esta incluido en los geocodigos y no existe columna desc_fundar. </w:t>
         <w:br/>
         <w:t xml:space="preserve">Segun </w:t>
       </w:r>
@@ -1584,181 +1564,58 @@
           <w:shd w:fill="FFD8CE" w:val="clear"/>
           <w:lang w:val="en-US" w:eastAsia="zh-CN" w:bidi="hi-IN"/>
         </w:rPr>
-        <w:t>[</w:t>
-      </w:r>
-      <w:r>
-        <w:rPr>
-          <w:rFonts w:eastAsia="Noto Serif CJK SC" w:cs="Lohit Devanagari" w:ascii="DejaVu Sans" w:hAnsi="DejaVu Sans"/>
-          <w:b w:val="false"/>
-          <w:bCs w:val="false"/>
-          <w:i w:val="false"/>
-          <w:iCs w:val="false"/>
-          <w:color w:val="000000"/>
-          <w:kern w:val="2"/>
-          <w:sz w:val="24"/>
-          <w:szCs w:val="24"/>
-          <w:shd w:fill="FFD8CE" w:val="clear"/>
-          <w:lang w:val="en-US" w:eastAsia="zh-CN" w:bidi="hi-IN"/>
-        </w:rPr>
-        <w:t>usar “</w:t>
-      </w:r>
-      <w:r>
-        <w:rPr>
-          <w:rFonts w:eastAsia="Noto Serif CJK SC" w:cs="Lohit Devanagari" w:ascii="DejaVu Sans" w:hAnsi="DejaVu Sans"/>
-          <w:b w:val="false"/>
-          <w:bCs w:val="false"/>
-          <w:i w:val="false"/>
-          <w:iCs w:val="false"/>
-          <w:color w:val="000000"/>
-          <w:kern w:val="2"/>
-          <w:sz w:val="24"/>
-          <w:szCs w:val="24"/>
-          <w:shd w:fill="FFD8CE" w:val="clear"/>
-          <w:lang w:val="en-US" w:eastAsia="zh-CN" w:bidi="hi-IN"/>
-        </w:rPr>
-        <w:t>SLV</w:t>
-      </w:r>
-      <w:r>
-        <w:rPr>
-          <w:rFonts w:eastAsia="Noto Serif CJK SC" w:cs="Lohit Devanagari" w:ascii="DejaVu Sans" w:hAnsi="DejaVu Sans"/>
-          <w:b w:val="false"/>
-          <w:bCs w:val="false"/>
-          <w:i w:val="false"/>
-          <w:iCs w:val="false"/>
-          <w:color w:val="000000"/>
-          <w:kern w:val="2"/>
-          <w:sz w:val="24"/>
-          <w:szCs w:val="24"/>
-          <w:shd w:fill="FFD8CE" w:val="clear"/>
-          <w:lang w:val="en-US" w:eastAsia="zh-CN" w:bidi="hi-IN"/>
-        </w:rPr>
-        <w:t>” (geocodigo del geonomenclador) y “</w:t>
-      </w:r>
-      <w:r>
-        <w:rPr>
-          <w:rFonts w:eastAsia="Noto Serif CJK SC" w:cs="Lohit Devanagari" w:ascii="DejaVu Sans" w:hAnsi="DejaVu Sans"/>
-          <w:b w:val="false"/>
-          <w:bCs w:val="false"/>
-          <w:i w:val="false"/>
-          <w:iCs w:val="false"/>
-          <w:color w:val="000000"/>
-          <w:kern w:val="2"/>
-          <w:sz w:val="24"/>
-          <w:szCs w:val="24"/>
-          <w:shd w:fill="FFD8CE" w:val="clear"/>
-          <w:lang w:val="en-US" w:eastAsia="zh-CN" w:bidi="hi-IN"/>
-        </w:rPr>
-        <w:t>El Salvador</w:t>
-      </w:r>
-      <w:r>
-        <w:rPr>
-          <w:rFonts w:eastAsia="Noto Serif CJK SC" w:cs="Lohit Devanagari" w:ascii="DejaVu Sans" w:hAnsi="DejaVu Sans"/>
-          <w:b w:val="false"/>
-          <w:bCs w:val="false"/>
-          <w:i w:val="false"/>
-          <w:iCs w:val="false"/>
-          <w:color w:val="000000"/>
-          <w:kern w:val="2"/>
-          <w:sz w:val="24"/>
-          <w:szCs w:val="24"/>
-          <w:shd w:fill="FFD8CE" w:val="clear"/>
-          <w:lang w:val="en-US" w:eastAsia="zh-CN" w:bidi="hi-IN"/>
-        </w:rPr>
-        <w:t>” (desc_fundar correspondiente del geonomenclador)?</w:t>
+        <w:t>[usar “SLV” (geocodigo del geonomenclador) y “El Salvador” (desc_fundar correspondiente del geonomenclador)?</w:t>
         <w:br/>
-      </w:r>
-      <w:r>
-        <w:rPr>
-          <w:rFonts w:eastAsia="Noto Serif CJK SC" w:cs="Lohit Devanagari" w:ascii="DejaVu Sans" w:hAnsi="DejaVu Sans"/>
-          <w:b w:val="false"/>
-          <w:bCs w:val="false"/>
-          <w:i w:val="false"/>
-          <w:iCs w:val="false"/>
-          <w:color w:val="000000"/>
-          <w:kern w:val="2"/>
-          <w:sz w:val="24"/>
-          <w:szCs w:val="24"/>
-          <w:shd w:fill="FFD8CE" w:val="clear"/>
-          <w:lang w:val="en-US" w:eastAsia="zh-CN" w:bidi="hi-IN"/>
-        </w:rPr>
-        <w:t>Agregar ELS al geonomenglador? (esto último no me corresponde a mí, pues es modificar el geonomenclador.</w:t>
-      </w:r>
-      <w:r>
-        <w:rPr>
-          <w:rFonts w:eastAsia="Noto Serif CJK SC" w:cs="Lohit Devanagari" w:ascii="DejaVu Sans" w:hAnsi="DejaVu Sans"/>
-          <w:b w:val="false"/>
-          <w:bCs w:val="false"/>
-          <w:i w:val="false"/>
-          <w:iCs w:val="false"/>
-          <w:color w:val="000000"/>
-          <w:kern w:val="2"/>
-          <w:sz w:val="24"/>
-          <w:szCs w:val="24"/>
-          <w:shd w:fill="FFD8CE" w:val="clear"/>
-          <w:lang w:val="en-US" w:eastAsia="zh-CN" w:bidi="hi-IN"/>
-        </w:rPr>
-        <w:t>]</w:t>
-      </w:r>
-    </w:p>
-    <w:p>
-      <w:pPr>
-        <w:pStyle w:val="Normal"/>
-        <w:spacing w:lineRule="auto" w:line="276"/>
-        <w:jc w:val="both"/>
-        <w:rPr>
-          <w:rFonts w:ascii="DejaVu Sans" w:hAnsi="DejaVu Sans"/>
-          <w:b w:val="false"/>
-          <w:b w:val="false"/>
-          <w:bCs w:val="false"/>
-        </w:rPr>
-      </w:pPr>
-      <w:r>
-        <w:rPr/>
-      </w:r>
-    </w:p>
-    <w:p>
-      <w:pPr>
-        <w:pStyle w:val="Normal"/>
-        <w:spacing w:lineRule="auto" w:line="276"/>
-        <w:jc w:val="both"/>
-        <w:rPr>
-          <w:rFonts w:ascii="DejaVu Sans" w:hAnsi="DejaVu Sans"/>
-          <w:b w:val="false"/>
-          <w:b w:val="false"/>
-          <w:bCs w:val="false"/>
-        </w:rPr>
-      </w:pPr>
-      <w:r>
-        <w:rPr>
-          <w:rFonts w:eastAsia="Noto Serif CJK SC" w:cs="Lohit Devanagari" w:ascii="DejaVu Sans" w:hAnsi="DejaVu Sans"/>
-          <w:b w:val="false"/>
-          <w:bCs w:val="false"/>
-          <w:i w:val="false"/>
-          <w:iCs w:val="false"/>
-          <w:color w:val="000000"/>
-          <w:kern w:val="2"/>
-          <w:sz w:val="24"/>
-          <w:szCs w:val="24"/>
-          <w:shd w:fill="auto" w:val="clear"/>
-          <w:lang w:val="en-US" w:eastAsia="zh-CN" w:bidi="hi-IN"/>
-        </w:rPr>
-        <w:t xml:space="preserve">- TOPICO </w:t>
-      </w:r>
-      <w:r>
-        <w:rPr>
-          <w:rFonts w:eastAsia="Noto Serif CJK SC" w:cs="Lohit Devanagari" w:ascii="DejaVu Sans" w:hAnsi="DejaVu Sans"/>
-          <w:b w:val="false"/>
-          <w:bCs w:val="false"/>
-          <w:i w:val="false"/>
-          <w:iCs w:val="false"/>
-          <w:color w:val="000000"/>
-          <w:kern w:val="2"/>
-          <w:sz w:val="24"/>
-          <w:szCs w:val="24"/>
-          <w:shd w:fill="auto" w:val="clear"/>
-          <w:lang w:val="en-US" w:eastAsia="zh-CN" w:bidi="hi-IN"/>
-        </w:rPr>
-        <w:t>SALING: ISA_salarios_mundo_i1.csv tiene el codigo 'PAR' que NO esta incluido en los geocodigos y no existe columna desc_fundar.</w:t>
+        <w:t>Agregar ELS al geonomenglador? (esto último no me corresponde a mí, pues es modificar el geonomenclador.]</w:t>
+      </w:r>
+    </w:p>
+    <w:p>
+      <w:pPr>
+        <w:pStyle w:val="Normal"/>
+        <w:spacing w:lineRule="auto" w:line="276"/>
+        <w:jc w:val="both"/>
+        <w:rPr>
+          <w:rFonts w:ascii="DejaVu Sans" w:hAnsi="DejaVu Sans"/>
+          <w:b w:val="false"/>
+          <w:b w:val="false"/>
+          <w:bCs w:val="false"/>
+        </w:rPr>
+      </w:pPr>
+      <w:r>
+        <w:rPr>
+          <w:rFonts w:ascii="DejaVu Sans" w:hAnsi="DejaVu Sans"/>
+          <w:b w:val="false"/>
+          <w:bCs w:val="false"/>
+        </w:rPr>
+      </w:r>
+    </w:p>
+    <w:p>
+      <w:pPr>
+        <w:pStyle w:val="Normal"/>
+        <w:spacing w:lineRule="auto" w:line="276"/>
+        <w:jc w:val="both"/>
+        <w:rPr>
+          <w:rFonts w:ascii="DejaVu Sans" w:hAnsi="DejaVu Sans"/>
+          <w:b w:val="false"/>
+          <w:b w:val="false"/>
+          <w:bCs w:val="false"/>
+        </w:rPr>
+      </w:pPr>
+      <w:r>
+        <w:rPr>
+          <w:rFonts w:eastAsia="Noto Serif CJK SC" w:cs="Lohit Devanagari" w:ascii="DejaVu Sans" w:hAnsi="DejaVu Sans"/>
+          <w:b w:val="false"/>
+          <w:bCs w:val="false"/>
+          <w:i w:val="false"/>
+          <w:iCs w:val="false"/>
+          <w:color w:val="000000"/>
+          <w:kern w:val="2"/>
+          <w:sz w:val="24"/>
+          <w:szCs w:val="24"/>
+          <w:shd w:fill="auto" w:val="clear"/>
+          <w:lang w:val="en-US" w:eastAsia="zh-CN" w:bidi="hi-IN"/>
+        </w:rPr>
+        <w:t>- TOPICO SALING: ISA_salarios_mundo_i1.csv tiene el codigo 'PAR' que NO esta incluido en los geocodigos y no existe columna desc_fundar.</w:t>
         <w:br/>
         <w:t xml:space="preserve">Segun </w:t>
       </w:r>
@@ -1795,71 +1652,7 @@
           <w:shd w:fill="auto" w:val="clear"/>
           <w:lang w:val="en-US" w:eastAsia="zh-CN" w:bidi="hi-IN"/>
         </w:rPr>
-        <w:t xml:space="preserve"> </w:t>
-      </w:r>
-      <w:r>
-        <w:rPr>
-          <w:rFonts w:eastAsia="Noto Serif CJK SC" w:cs="Lohit Devanagari" w:ascii="DejaVu Sans" w:hAnsi="DejaVu Sans"/>
-          <w:b w:val="false"/>
-          <w:bCs w:val="false"/>
-          <w:i w:val="false"/>
-          <w:iCs w:val="false"/>
-          <w:color w:val="000000"/>
-          <w:kern w:val="2"/>
-          <w:sz w:val="24"/>
-          <w:szCs w:val="24"/>
-          <w:shd w:fill="auto" w:val="clear"/>
-          <w:lang w:val="en-US" w:eastAsia="zh-CN" w:bidi="hi-IN"/>
-        </w:rPr>
-        <w:t>PAR</w:t>
-      </w:r>
-      <w:r>
-        <w:rPr>
-          <w:rFonts w:eastAsia="Noto Serif CJK SC" w:cs="Lohit Devanagari" w:ascii="DejaVu Sans" w:hAnsi="DejaVu Sans"/>
-          <w:b w:val="false"/>
-          <w:bCs w:val="false"/>
-          <w:i w:val="false"/>
-          <w:iCs w:val="false"/>
-          <w:color w:val="000000"/>
-          <w:kern w:val="2"/>
-          <w:sz w:val="24"/>
-          <w:szCs w:val="24"/>
-          <w:shd w:fill="auto" w:val="clear"/>
-          <w:lang w:val="en-US" w:eastAsia="zh-CN" w:bidi="hi-IN"/>
-        </w:rPr>
-        <w:t xml:space="preserve"> es </w:t>
-      </w:r>
-      <w:r>
-        <w:rPr>
-          <w:rFonts w:eastAsia="Noto Serif CJK SC" w:cs="Lohit Devanagari" w:ascii="DejaVu Sans" w:hAnsi="DejaVu Sans"/>
-          <w:b w:val="false"/>
-          <w:bCs w:val="false"/>
-          <w:i w:val="false"/>
-          <w:iCs w:val="false"/>
-          <w:color w:val="000000"/>
-          <w:kern w:val="2"/>
-          <w:sz w:val="24"/>
-          <w:szCs w:val="24"/>
-          <w:shd w:fill="auto" w:val="clear"/>
-          <w:lang w:val="en-US" w:eastAsia="zh-CN" w:bidi="hi-IN"/>
-        </w:rPr>
-        <w:t>PARAGUAY</w:t>
-      </w:r>
-      <w:r>
-        <w:rPr>
-          <w:rFonts w:eastAsia="Noto Serif CJK SC" w:cs="Lohit Devanagari" w:ascii="DejaVu Sans" w:hAnsi="DejaVu Sans"/>
-          <w:b w:val="false"/>
-          <w:bCs w:val="false"/>
-          <w:i w:val="false"/>
-          <w:iCs w:val="false"/>
-          <w:color w:val="000000"/>
-          <w:kern w:val="2"/>
-          <w:sz w:val="24"/>
-          <w:szCs w:val="24"/>
-          <w:shd w:fill="auto" w:val="clear"/>
-          <w:lang w:val="en-US" w:eastAsia="zh-CN" w:bidi="hi-IN"/>
-        </w:rPr>
-        <w:t>.</w:t>
+        <w:t xml:space="preserve"> PAR es PARAGUAY.</w:t>
         <w:br/>
       </w:r>
       <w:r>
@@ -1876,214 +1669,58 @@
           <w:shd w:fill="FFD8CE" w:val="clear"/>
           <w:lang w:val="en-US" w:eastAsia="zh-CN" w:bidi="hi-IN"/>
         </w:rPr>
-        <w:t>[</w:t>
-      </w:r>
-      <w:r>
-        <w:rPr>
-          <w:rFonts w:eastAsia="Noto Serif CJK SC" w:cs="Lohit Devanagari" w:ascii="DejaVu Sans" w:hAnsi="DejaVu Sans"/>
-          <w:b w:val="false"/>
-          <w:bCs w:val="false"/>
-          <w:i w:val="false"/>
-          <w:iCs w:val="false"/>
-          <w:color w:val="000000"/>
-          <w:kern w:val="2"/>
-          <w:sz w:val="24"/>
-          <w:szCs w:val="24"/>
-          <w:shd w:fill="FFD8CE" w:val="clear"/>
-          <w:lang w:val="en-US" w:eastAsia="zh-CN" w:bidi="hi-IN"/>
-        </w:rPr>
-        <w:t>usar “</w:t>
-      </w:r>
-      <w:r>
-        <w:rPr>
-          <w:rFonts w:eastAsia="Noto Serif CJK SC" w:cs="Lohit Devanagari" w:ascii="DejaVu Sans" w:hAnsi="DejaVu Sans"/>
-          <w:b w:val="false"/>
-          <w:bCs w:val="false"/>
-          <w:i w:val="false"/>
-          <w:iCs w:val="false"/>
-          <w:color w:val="000000"/>
-          <w:kern w:val="2"/>
-          <w:sz w:val="24"/>
-          <w:szCs w:val="24"/>
-          <w:shd w:fill="FFD8CE" w:val="clear"/>
-          <w:lang w:val="en-US" w:eastAsia="zh-CN" w:bidi="hi-IN"/>
-        </w:rPr>
-        <w:t>PRY</w:t>
-      </w:r>
-      <w:r>
-        <w:rPr>
-          <w:rFonts w:eastAsia="Noto Serif CJK SC" w:cs="Lohit Devanagari" w:ascii="DejaVu Sans" w:hAnsi="DejaVu Sans"/>
-          <w:b w:val="false"/>
-          <w:bCs w:val="false"/>
-          <w:i w:val="false"/>
-          <w:iCs w:val="false"/>
-          <w:color w:val="000000"/>
-          <w:kern w:val="2"/>
-          <w:sz w:val="24"/>
-          <w:szCs w:val="24"/>
-          <w:shd w:fill="FFD8CE" w:val="clear"/>
-          <w:lang w:val="en-US" w:eastAsia="zh-CN" w:bidi="hi-IN"/>
-        </w:rPr>
-        <w:t>” (geocodigo del geonomenclador) y “</w:t>
-      </w:r>
-      <w:r>
-        <w:rPr>
-          <w:rFonts w:eastAsia="Noto Serif CJK SC" w:cs="Lohit Devanagari" w:ascii="DejaVu Sans" w:hAnsi="DejaVu Sans"/>
-          <w:b w:val="false"/>
-          <w:bCs w:val="false"/>
-          <w:i w:val="false"/>
-          <w:iCs w:val="false"/>
-          <w:color w:val="000000"/>
-          <w:kern w:val="2"/>
-          <w:sz w:val="24"/>
-          <w:szCs w:val="24"/>
-          <w:shd w:fill="FFD8CE" w:val="clear"/>
-          <w:lang w:val="en-US" w:eastAsia="zh-CN" w:bidi="hi-IN"/>
-        </w:rPr>
-        <w:t>PARAGUAY</w:t>
-      </w:r>
-      <w:r>
-        <w:rPr>
-          <w:rFonts w:eastAsia="Noto Serif CJK SC" w:cs="Lohit Devanagari" w:ascii="DejaVu Sans" w:hAnsi="DejaVu Sans"/>
-          <w:b w:val="false"/>
-          <w:bCs w:val="false"/>
-          <w:i w:val="false"/>
-          <w:iCs w:val="false"/>
-          <w:color w:val="000000"/>
-          <w:kern w:val="2"/>
-          <w:sz w:val="24"/>
-          <w:szCs w:val="24"/>
-          <w:shd w:fill="FFD8CE" w:val="clear"/>
-          <w:lang w:val="en-US" w:eastAsia="zh-CN" w:bidi="hi-IN"/>
-        </w:rPr>
-        <w:t>” (desc_fundar correspondiente del geonomenclador)?</w:t>
+        <w:t>[usar “PRY” (geocodigo del geonomenclador) y “PARAGUAY” (desc_fundar correspondiente del geonomenclador)?</w:t>
         <w:br/>
-        <w:t xml:space="preserve">Agregar </w:t>
-      </w:r>
-      <w:r>
-        <w:rPr>
-          <w:rFonts w:eastAsia="Noto Serif CJK SC" w:cs="Lohit Devanagari" w:ascii="DejaVu Sans" w:hAnsi="DejaVu Sans"/>
-          <w:b w:val="false"/>
-          <w:bCs w:val="false"/>
-          <w:i w:val="false"/>
-          <w:iCs w:val="false"/>
-          <w:color w:val="000000"/>
-          <w:kern w:val="2"/>
-          <w:sz w:val="24"/>
-          <w:szCs w:val="24"/>
-          <w:shd w:fill="FFD8CE" w:val="clear"/>
-          <w:lang w:val="en-US" w:eastAsia="zh-CN" w:bidi="hi-IN"/>
-        </w:rPr>
-        <w:t>PAR</w:t>
-      </w:r>
-      <w:r>
-        <w:rPr>
-          <w:rFonts w:eastAsia="Noto Serif CJK SC" w:cs="Lohit Devanagari" w:ascii="DejaVu Sans" w:hAnsi="DejaVu Sans"/>
-          <w:b w:val="false"/>
-          <w:bCs w:val="false"/>
-          <w:i w:val="false"/>
-          <w:iCs w:val="false"/>
-          <w:color w:val="000000"/>
-          <w:kern w:val="2"/>
-          <w:sz w:val="24"/>
-          <w:szCs w:val="24"/>
-          <w:shd w:fill="FFD8CE" w:val="clear"/>
-          <w:lang w:val="en-US" w:eastAsia="zh-CN" w:bidi="hi-IN"/>
-        </w:rPr>
-        <w:t xml:space="preserve"> al geonomenglador? (esto último no me corresponde a mí, pues es modificar el geonomenclador.</w:t>
-      </w:r>
-      <w:r>
-        <w:rPr>
-          <w:rFonts w:eastAsia="Noto Serif CJK SC" w:cs="Lohit Devanagari" w:ascii="DejaVu Sans" w:hAnsi="DejaVu Sans"/>
-          <w:b w:val="false"/>
-          <w:bCs w:val="false"/>
-          <w:i w:val="false"/>
-          <w:iCs w:val="false"/>
-          <w:color w:val="000000"/>
-          <w:kern w:val="2"/>
-          <w:sz w:val="24"/>
-          <w:szCs w:val="24"/>
-          <w:shd w:fill="FFD8CE" w:val="clear"/>
-          <w:lang w:val="en-US" w:eastAsia="zh-CN" w:bidi="hi-IN"/>
-        </w:rPr>
-        <w:t>]</w:t>
-      </w:r>
-    </w:p>
-    <w:p>
-      <w:pPr>
-        <w:pStyle w:val="Normal"/>
-        <w:spacing w:lineRule="auto" w:line="276"/>
-        <w:jc w:val="both"/>
-        <w:rPr>
-          <w:rFonts w:ascii="DejaVu Sans" w:hAnsi="DejaVu Sans"/>
-          <w:b w:val="false"/>
-          <w:b w:val="false"/>
-          <w:bCs w:val="false"/>
-        </w:rPr>
-      </w:pPr>
-      <w:r>
-        <w:rPr/>
-      </w:r>
-    </w:p>
-    <w:p>
-      <w:pPr>
-        <w:pStyle w:val="Normal"/>
-        <w:spacing w:lineRule="auto" w:line="276"/>
-        <w:jc w:val="both"/>
-        <w:rPr>
-          <w:rFonts w:ascii="DejaVu Sans" w:hAnsi="DejaVu Sans"/>
-          <w:b w:val="false"/>
-          <w:b w:val="false"/>
-          <w:bCs w:val="false"/>
-        </w:rPr>
-      </w:pPr>
-      <w:r>
-        <w:rPr>
-          <w:rFonts w:eastAsia="Noto Serif CJK SC" w:cs="Lohit Devanagari" w:ascii="DejaVu Sans" w:hAnsi="DejaVu Sans"/>
-          <w:b w:val="false"/>
-          <w:bCs w:val="false"/>
-          <w:i w:val="false"/>
-          <w:iCs w:val="false"/>
-          <w:color w:val="000000"/>
-          <w:kern w:val="2"/>
-          <w:sz w:val="24"/>
-          <w:szCs w:val="24"/>
-          <w:shd w:fill="auto" w:val="clear"/>
-          <w:lang w:val="en-US" w:eastAsia="zh-CN" w:bidi="hi-IN"/>
-        </w:rPr>
-        <w:t>-</w:t>
-      </w:r>
-      <w:r>
-        <w:rPr>
-          <w:rFonts w:eastAsia="Noto Serif CJK SC" w:cs="Lohit Devanagari" w:ascii="DejaVu Sans" w:hAnsi="DejaVu Sans"/>
-          <w:b w:val="false"/>
-          <w:bCs w:val="false"/>
-          <w:i w:val="false"/>
-          <w:iCs w:val="false"/>
-          <w:color w:val="000000"/>
-          <w:kern w:val="2"/>
-          <w:sz w:val="24"/>
-          <w:szCs w:val="24"/>
-          <w:shd w:fill="auto" w:val="clear"/>
-          <w:lang w:val="en-US" w:eastAsia="zh-CN" w:bidi="hi-IN"/>
-        </w:rPr>
-        <w:t xml:space="preserve"> TOPICO COMEX</w:t>
-      </w:r>
-      <w:r>
-        <w:rPr>
-          <w:rFonts w:eastAsia="Noto Serif CJK SC" w:cs="Lohit Devanagari" w:ascii="DejaVu Sans" w:hAnsi="DejaVu Sans"/>
-          <w:b w:val="false"/>
-          <w:bCs w:val="false"/>
-          <w:i w:val="false"/>
-          <w:iCs w:val="false"/>
-          <w:color w:val="000000"/>
-          <w:kern w:val="2"/>
-          <w:sz w:val="24"/>
-          <w:szCs w:val="24"/>
-          <w:shd w:fill="auto" w:val="clear"/>
-          <w:lang w:val="en-US" w:eastAsia="zh-CN" w:bidi="hi-IN"/>
-        </w:rPr>
-        <w:t>T:</w:t>
+        <w:t>Agregar PAR al geonomenglador? (esto último no me corresponde a mí, pues es modificar el geonomenclador.]</w:t>
+      </w:r>
+    </w:p>
+    <w:p>
+      <w:pPr>
+        <w:pStyle w:val="Normal"/>
+        <w:spacing w:lineRule="auto" w:line="276"/>
+        <w:jc w:val="both"/>
+        <w:rPr>
+          <w:rFonts w:ascii="DejaVu Sans" w:hAnsi="DejaVu Sans"/>
+          <w:b w:val="false"/>
+          <w:b w:val="false"/>
+          <w:bCs w:val="false"/>
+        </w:rPr>
+      </w:pPr>
+      <w:r>
+        <w:rPr>
+          <w:rFonts w:ascii="DejaVu Sans" w:hAnsi="DejaVu Sans"/>
+          <w:b w:val="false"/>
+          <w:bCs w:val="false"/>
+        </w:rPr>
+      </w:r>
+    </w:p>
+    <w:p>
+      <w:pPr>
+        <w:pStyle w:val="Normal"/>
+        <w:spacing w:lineRule="auto" w:line="276"/>
+        <w:jc w:val="both"/>
+        <w:rPr>
+          <w:rFonts w:ascii="DejaVu Sans" w:hAnsi="DejaVu Sans"/>
+          <w:b w:val="false"/>
+          <w:b w:val="false"/>
+          <w:bCs w:val="false"/>
+        </w:rPr>
+      </w:pPr>
+      <w:r>
+        <w:rPr>
+          <w:rFonts w:eastAsia="Noto Serif CJK SC" w:cs="Lohit Devanagari" w:ascii="DejaVu Sans" w:hAnsi="DejaVu Sans"/>
+          <w:b w:val="false"/>
+          <w:bCs w:val="false"/>
+          <w:i w:val="false"/>
+          <w:iCs w:val="false"/>
+          <w:color w:val="000000"/>
+          <w:kern w:val="2"/>
+          <w:sz w:val="24"/>
+          <w:szCs w:val="24"/>
+          <w:shd w:fill="auto" w:val="clear"/>
+          <w:lang w:val="en-US" w:eastAsia="zh-CN" w:bidi="hi-IN"/>
+        </w:rPr>
+        <w:t>- TOPICO COMEXT:</w:t>
       </w:r>
     </w:p>
     <w:p>
@@ -2210,23 +1847,7 @@
           <w:shd w:fill="auto" w:val="clear"/>
           <w:lang w:val="en-US" w:eastAsia="zh-CN" w:bidi="hi-IN"/>
         </w:rPr>
-        <w:t xml:space="preserve">. </w:t>
-      </w:r>
-      <w:r>
-        <w:rPr>
-          <w:rFonts w:eastAsia="Noto Serif CJK SC" w:cs="Lohit Devanagari" w:ascii="DejaVu Sans" w:hAnsi="DejaVu Sans"/>
-          <w:b w:val="false"/>
-          <w:bCs w:val="false"/>
-          <w:i w:val="false"/>
-          <w:iCs w:val="false"/>
-          <w:color w:val="000000"/>
-          <w:kern w:val="2"/>
-          <w:sz w:val="24"/>
-          <w:szCs w:val="24"/>
-          <w:shd w:fill="auto" w:val="clear"/>
-          <w:lang w:val="en-US" w:eastAsia="zh-CN" w:bidi="hi-IN"/>
-        </w:rPr>
-        <w:t xml:space="preserve">Sin embargo, no encontré nada oficial sobre “S19” como country code. </w:t>
+        <w:t xml:space="preserve">. Sin embargo, no encontré nada oficial sobre “S19” como country code. </w:t>
       </w:r>
       <w:r>
         <w:rPr>
@@ -2274,52 +1895,117 @@
         </w:rPr>
       </w:pPr>
       <w:r>
-        <w:rPr/>
-      </w:r>
-    </w:p>
-    <w:p>
-      <w:pPr>
-        <w:pStyle w:val="Normal"/>
-        <w:spacing w:lineRule="auto" w:line="276"/>
-        <w:jc w:val="both"/>
-        <w:rPr>
-          <w:rFonts w:ascii="DejaVu Sans" w:hAnsi="DejaVu Sans"/>
-          <w:b w:val="false"/>
-          <w:b w:val="false"/>
-          <w:bCs w:val="false"/>
-        </w:rPr>
-      </w:pPr>
-      <w:r>
-        <w:rPr>
-          <w:rFonts w:eastAsia="Noto Serif CJK SC" w:cs="Lohit Devanagari" w:ascii="DejaVu Sans" w:hAnsi="DejaVu Sans"/>
-          <w:b w:val="false"/>
-          <w:bCs w:val="false"/>
-          <w:i w:val="false"/>
-          <w:iCs w:val="false"/>
-          <w:color w:val="000000"/>
-          <w:kern w:val="2"/>
-          <w:sz w:val="24"/>
-          <w:szCs w:val="24"/>
-          <w:shd w:fill="auto" w:val="clear"/>
-          <w:lang w:val="en-US" w:eastAsia="zh-CN" w:bidi="hi-IN"/>
-        </w:rPr>
-        <w:t xml:space="preserve">- </w:t>
-      </w:r>
-      <w:r>
-        <w:rPr>
-          <w:rFonts w:eastAsia="Noto Serif CJK SC" w:cs="Lohit Devanagari" w:ascii="DejaVu Sans" w:hAnsi="DejaVu Sans"/>
-          <w:b w:val="false"/>
-          <w:bCs w:val="false"/>
-          <w:i w:val="false"/>
-          <w:iCs w:val="false"/>
-          <w:color w:val="000000"/>
-          <w:kern w:val="2"/>
-          <w:sz w:val="24"/>
-          <w:szCs w:val="24"/>
-          <w:shd w:fill="FF4000" w:val="clear"/>
-          <w:lang w:val="en-US" w:eastAsia="zh-CN" w:bidi="hi-IN"/>
-        </w:rPr>
-        <w:t>LO DE OWID</w:t>
+        <w:rPr>
+          <w:rFonts w:ascii="DejaVu Sans" w:hAnsi="DejaVu Sans"/>
+          <w:b w:val="false"/>
+          <w:bCs w:val="false"/>
+        </w:rPr>
+      </w:r>
+    </w:p>
+    <w:p>
+      <w:pPr>
+        <w:pStyle w:val="Normal"/>
+        <w:spacing w:lineRule="auto" w:line="276"/>
+        <w:jc w:val="both"/>
+        <w:rPr>
+          <w:rFonts w:ascii="DejaVu Sans" w:hAnsi="DejaVu Sans"/>
+          <w:b w:val="false"/>
+          <w:b w:val="false"/>
+          <w:bCs w:val="false"/>
+        </w:rPr>
+      </w:pPr>
+      <w:r>
+        <w:rPr>
+          <w:rFonts w:eastAsia="Noto Serif CJK SC" w:cs="Lohit Devanagari" w:ascii="DejaVu Sans" w:hAnsi="DejaVu Sans"/>
+          <w:b w:val="false"/>
+          <w:bCs w:val="false"/>
+          <w:i w:val="false"/>
+          <w:iCs w:val="false"/>
+          <w:color w:val="000000"/>
+          <w:kern w:val="2"/>
+          <w:sz w:val="24"/>
+          <w:szCs w:val="24"/>
+          <w:shd w:fill="auto" w:val="clear"/>
+          <w:lang w:val="en-US" w:eastAsia="zh-CN" w:bidi="hi-IN"/>
+        </w:rPr>
+        <w:t xml:space="preserve">- TOPICO TRANEN: mismo tipo de problemática en varios csvs. Dejo ejemplos y cada una de las problemáticas. </w:t>
+      </w:r>
+      <w:r>
+        <w:rPr>
+          <w:rFonts w:eastAsia="Noto Serif CJK SC" w:cs="Lohit Devanagari" w:ascii="DejaVu Sans" w:hAnsi="DejaVu Sans"/>
+          <w:b w:val="false"/>
+          <w:bCs w:val="false"/>
+          <w:i w:val="false"/>
+          <w:iCs w:val="false"/>
+          <w:color w:val="000000"/>
+          <w:kern w:val="2"/>
+          <w:sz w:val="24"/>
+          <w:szCs w:val="24"/>
+          <w:shd w:fill="auto" w:val="clear"/>
+          <w:lang w:val="en-US" w:eastAsia="zh-CN" w:bidi="hi-IN"/>
+        </w:rPr>
+        <w:t>Son códigos no incluidos en el geonomenclador.</w:t>
+      </w:r>
+    </w:p>
+    <w:p>
+      <w:pPr>
+        <w:pStyle w:val="Normal"/>
+        <w:spacing w:lineRule="auto" w:line="276"/>
+        <w:jc w:val="both"/>
+        <w:rPr>
+          <w:rFonts w:ascii="DejaVu Sans" w:hAnsi="DejaVu Sans"/>
+          <w:b w:val="false"/>
+          <w:b w:val="false"/>
+          <w:bCs w:val="false"/>
+        </w:rPr>
+      </w:pPr>
+      <w:r>
+        <w:rPr>
+          <w:rFonts w:eastAsia="Noto Serif CJK SC" w:cs="Lohit Devanagari" w:ascii="DejaVu Sans" w:hAnsi="DejaVu Sans"/>
+          <w:b w:val="false"/>
+          <w:bCs w:val="false"/>
+          <w:i w:val="false"/>
+          <w:iCs w:val="false"/>
+          <w:color w:val="000000"/>
+          <w:kern w:val="2"/>
+          <w:sz w:val="24"/>
+          <w:szCs w:val="24"/>
+          <w:shd w:fill="auto" w:val="clear"/>
+          <w:lang w:val="en-US" w:eastAsia="zh-CN" w:bidi="hi-IN"/>
+        </w:rPr>
+        <w:t xml:space="preserve">a. </w:t>
+      </w:r>
+      <w:r>
+        <w:rPr>
+          <w:rFonts w:eastAsia="Noto Serif CJK SC" w:cs="Lohit Devanagari" w:ascii="DejaVu Sans" w:hAnsi="DejaVu Sans"/>
+          <w:b w:val="false"/>
+          <w:bCs w:val="false"/>
+          <w:i w:val="false"/>
+          <w:iCs w:val="false"/>
+          <w:color w:val="000000"/>
+          <w:kern w:val="2"/>
+          <w:sz w:val="24"/>
+          <w:szCs w:val="24"/>
+          <w:shd w:fill="auto" w:val="clear"/>
+          <w:lang w:val="en-US" w:eastAsia="zh-CN" w:bidi="hi-IN"/>
+        </w:rPr>
+        <w:t xml:space="preserve">matriz_prim_mundo_historic.csv: </w:t>
+      </w:r>
+      <w:r>
+        <w:rPr>
+          <w:rFonts w:eastAsia="Noto Serif CJK SC" w:cs="Lohit Devanagari" w:ascii="DejaVu Sans" w:hAnsi="DejaVu Sans"/>
+          <w:b w:val="false"/>
+          <w:bCs w:val="false"/>
+          <w:i w:val="false"/>
+          <w:iCs w:val="false"/>
+          <w:color w:val="000000"/>
+          <w:kern w:val="2"/>
+          <w:sz w:val="24"/>
+          <w:szCs w:val="24"/>
+          <w:shd w:fill="auto" w:val="clear"/>
+          <w:lang w:val="en-US" w:eastAsia="zh-CN" w:bidi="hi-IN"/>
+        </w:rPr>
+        <w:t>tiene el código</w:t>
       </w:r>
       <w:r>
         <w:rPr>
@@ -2351,55 +2037,1556 @@
           <w:shd w:fill="auto" w:val="clear"/>
           <w:lang w:val="en-US" w:eastAsia="zh-CN" w:bidi="hi-IN"/>
         </w:rPr>
-        <w:t xml:space="preserve">TOPICO </w:t>
-      </w:r>
-      <w:r>
-        <w:rPr>
-          <w:rFonts w:eastAsia="Noto Serif CJK SC" w:cs="Lohit Devanagari" w:ascii="DejaVu Sans" w:hAnsi="DejaVu Sans"/>
-          <w:b w:val="false"/>
-          <w:bCs w:val="false"/>
-          <w:i w:val="false"/>
-          <w:iCs w:val="false"/>
-          <w:color w:val="000000"/>
-          <w:kern w:val="2"/>
-          <w:sz w:val="24"/>
-          <w:szCs w:val="24"/>
-          <w:shd w:fill="auto" w:val="clear"/>
-          <w:lang w:val="en-US" w:eastAsia="zh-CN" w:bidi="hi-IN"/>
-        </w:rPr>
-        <w:t>TRANEN</w:t>
-      </w:r>
-      <w:r>
-        <w:rPr>
-          <w:rFonts w:eastAsia="Noto Serif CJK SC" w:cs="Lohit Devanagari" w:ascii="DejaVu Sans" w:hAnsi="DejaVu Sans"/>
-          <w:b w:val="false"/>
-          <w:bCs w:val="false"/>
-          <w:i w:val="false"/>
-          <w:iCs w:val="false"/>
-          <w:color w:val="000000"/>
-          <w:kern w:val="2"/>
-          <w:sz w:val="24"/>
-          <w:szCs w:val="24"/>
-          <w:shd w:fill="auto" w:val="clear"/>
-          <w:lang w:val="en-US" w:eastAsia="zh-CN" w:bidi="hi-IN"/>
-        </w:rPr>
-        <w:t xml:space="preserve">: </w:t>
-      </w:r>
-      <w:r>
-        <w:rPr>
-          <w:rFonts w:eastAsia="Noto Serif CJK SC" w:cs="Lohit Devanagari" w:ascii="DejaVu Sans" w:hAnsi="DejaVu Sans"/>
-          <w:b w:val="false"/>
-          <w:bCs w:val="false"/>
-          <w:i w:val="false"/>
-          <w:iCs w:val="false"/>
-          <w:color w:val="000000"/>
-          <w:kern w:val="2"/>
-          <w:sz w:val="24"/>
-          <w:szCs w:val="24"/>
-          <w:shd w:fill="auto" w:val="clear"/>
-          <w:lang w:val="en-US" w:eastAsia="zh-CN" w:bidi="hi-IN"/>
-        </w:rPr>
-        <w:t>mismo tipo de problemática en varios csvs. Dejo ejemplos y cada una de las problemáticas.</w:t>
+        <w:t>OWID_WRL</w:t>
+      </w:r>
+    </w:p>
+    <w:p>
+      <w:pPr>
+        <w:pStyle w:val="Normal"/>
+        <w:spacing w:lineRule="auto" w:line="276"/>
+        <w:jc w:val="both"/>
+        <w:rPr>
+          <w:rFonts w:ascii="DejaVu Sans" w:hAnsi="DejaVu Sans"/>
+          <w:b w:val="false"/>
+          <w:b w:val="false"/>
+          <w:bCs w:val="false"/>
+        </w:rPr>
+      </w:pPr>
+      <w:r>
+        <w:rPr>
+          <w:rFonts w:eastAsia="Noto Serif CJK SC" w:cs="Lohit Devanagari" w:ascii="DejaVu Sans" w:hAnsi="DejaVu Sans"/>
+          <w:b w:val="false"/>
+          <w:bCs w:val="false"/>
+          <w:i w:val="false"/>
+          <w:iCs w:val="false"/>
+          <w:color w:val="000000"/>
+          <w:kern w:val="2"/>
+          <w:sz w:val="24"/>
+          <w:szCs w:val="24"/>
+          <w:shd w:fill="auto" w:val="clear"/>
+          <w:lang w:val="en-US" w:eastAsia="zh-CN" w:bidi="hi-IN"/>
+        </w:rPr>
+        <w:t xml:space="preserve">b. </w:t>
+      </w:r>
+      <w:r>
+        <w:rPr>
+          <w:rFonts w:eastAsia="Noto Serif CJK SC" w:cs="Lohit Devanagari" w:ascii="DejaVu Sans" w:hAnsi="DejaVu Sans"/>
+          <w:b w:val="false"/>
+          <w:bCs w:val="false"/>
+          <w:i w:val="false"/>
+          <w:iCs w:val="false"/>
+          <w:color w:val="000000"/>
+          <w:kern w:val="2"/>
+          <w:sz w:val="24"/>
+          <w:szCs w:val="24"/>
+          <w:shd w:fill="auto" w:val="clear"/>
+          <w:lang w:val="en-US" w:eastAsia="zh-CN" w:bidi="hi-IN"/>
+        </w:rPr>
+        <w:t>intensidad_energ_mundo.csv: tiene el código OWID_CZS</w:t>
+      </w:r>
+    </w:p>
+    <w:p>
+      <w:pPr>
+        <w:pStyle w:val="Normal"/>
+        <w:spacing w:lineRule="auto" w:line="276"/>
+        <w:jc w:val="both"/>
+        <w:rPr>
+          <w:rFonts w:ascii="DejaVu Sans" w:hAnsi="DejaVu Sans"/>
+          <w:b w:val="false"/>
+          <w:b w:val="false"/>
+          <w:bCs w:val="false"/>
+        </w:rPr>
+      </w:pPr>
+      <w:r>
+        <w:rPr>
+          <w:rFonts w:eastAsia="Noto Serif CJK SC" w:cs="Lohit Devanagari" w:ascii="DejaVu Sans" w:hAnsi="DejaVu Sans"/>
+          <w:b w:val="false"/>
+          <w:bCs w:val="false"/>
+          <w:i w:val="false"/>
+          <w:iCs w:val="false"/>
+          <w:color w:val="000000"/>
+          <w:kern w:val="2"/>
+          <w:sz w:val="24"/>
+          <w:szCs w:val="24"/>
+          <w:shd w:fill="auto" w:val="clear"/>
+          <w:lang w:val="en-US" w:eastAsia="zh-CN" w:bidi="hi-IN"/>
+        </w:rPr>
+        <w:t xml:space="preserve">c. </w:t>
+      </w:r>
+      <w:r>
+        <w:rPr>
+          <w:rFonts w:eastAsia="Noto Serif CJK SC" w:cs="Lohit Devanagari" w:ascii="DejaVu Sans" w:hAnsi="DejaVu Sans"/>
+          <w:b w:val="false"/>
+          <w:bCs w:val="false"/>
+          <w:i w:val="false"/>
+          <w:iCs w:val="false"/>
+          <w:color w:val="000000"/>
+          <w:kern w:val="2"/>
+          <w:sz w:val="24"/>
+          <w:szCs w:val="24"/>
+          <w:shd w:fill="auto" w:val="clear"/>
+          <w:lang w:val="en-US" w:eastAsia="zh-CN" w:bidi="hi-IN"/>
+        </w:rPr>
+        <w:t>intensidad_energ_mundo.csv: tiene el codigo OWID_YGS</w:t>
+      </w:r>
+    </w:p>
+    <w:p>
+      <w:pPr>
+        <w:pStyle w:val="Normal"/>
+        <w:spacing w:lineRule="auto" w:line="276"/>
+        <w:jc w:val="both"/>
+        <w:rPr>
+          <w:rFonts w:ascii="DejaVu Sans" w:hAnsi="DejaVu Sans"/>
+          <w:b w:val="false"/>
+          <w:b w:val="false"/>
+          <w:bCs w:val="false"/>
+        </w:rPr>
+      </w:pPr>
+      <w:r>
+        <w:rPr>
+          <w:rFonts w:eastAsia="Noto Serif CJK SC" w:cs="Lohit Devanagari" w:ascii="DejaVu Sans" w:hAnsi="DejaVu Sans"/>
+          <w:b w:val="false"/>
+          <w:bCs w:val="false"/>
+          <w:i w:val="false"/>
+          <w:iCs w:val="false"/>
+          <w:color w:val="000000"/>
+          <w:kern w:val="2"/>
+          <w:sz w:val="24"/>
+          <w:szCs w:val="24"/>
+          <w:shd w:fill="auto" w:val="clear"/>
+          <w:lang w:val="en-US" w:eastAsia="zh-CN" w:bidi="hi-IN"/>
+        </w:rPr>
+        <w:t xml:space="preserve">d. </w:t>
+      </w:r>
+      <w:r>
+        <w:rPr>
+          <w:rFonts w:eastAsia="Noto Serif CJK SC" w:cs="Lohit Devanagari" w:ascii="DejaVu Sans" w:hAnsi="DejaVu Sans"/>
+          <w:b w:val="false"/>
+          <w:bCs w:val="false"/>
+          <w:i w:val="false"/>
+          <w:iCs w:val="false"/>
+          <w:color w:val="000000"/>
+          <w:kern w:val="2"/>
+          <w:sz w:val="24"/>
+          <w:szCs w:val="24"/>
+          <w:shd w:fill="auto" w:val="clear"/>
+          <w:lang w:val="en-US" w:eastAsia="zh-CN" w:bidi="hi-IN"/>
+        </w:rPr>
+        <w:t>generacion_nuclear_twh.csv: tiene el codigo OWID_KOS</w:t>
+      </w:r>
+    </w:p>
+    <w:p>
+      <w:pPr>
+        <w:pStyle w:val="Normal"/>
+        <w:spacing w:lineRule="auto" w:line="276"/>
+        <w:jc w:val="both"/>
+        <w:rPr>
+          <w:rFonts w:ascii="DejaVu Sans" w:hAnsi="DejaVu Sans"/>
+          <w:b w:val="false"/>
+          <w:b w:val="false"/>
+          <w:bCs w:val="false"/>
+        </w:rPr>
+      </w:pPr>
+      <w:r>
+        <w:rPr>
+          <w:rFonts w:eastAsia="Noto Serif CJK SC" w:cs="Lohit Devanagari" w:ascii="DejaVu Sans" w:hAnsi="DejaVu Sans"/>
+          <w:b w:val="false"/>
+          <w:bCs w:val="false"/>
+          <w:i w:val="false"/>
+          <w:iCs w:val="false"/>
+          <w:color w:val="000000"/>
+          <w:kern w:val="2"/>
+          <w:sz w:val="24"/>
+          <w:szCs w:val="24"/>
+          <w:shd w:fill="auto" w:val="clear"/>
+          <w:lang w:val="en-US" w:eastAsia="zh-CN" w:bidi="hi-IN"/>
+        </w:rPr>
+        <w:t xml:space="preserve">e. </w:t>
+      </w:r>
+      <w:r>
+        <w:rPr>
+          <w:rFonts w:eastAsia="Noto Serif CJK SC" w:cs="Lohit Devanagari" w:ascii="DejaVu Sans" w:hAnsi="DejaVu Sans"/>
+          <w:b w:val="false"/>
+          <w:bCs w:val="false"/>
+          <w:i w:val="false"/>
+          <w:iCs w:val="false"/>
+          <w:color w:val="000000"/>
+          <w:kern w:val="2"/>
+          <w:sz w:val="24"/>
+          <w:szCs w:val="24"/>
+          <w:shd w:fill="auto" w:val="clear"/>
+          <w:lang w:val="en-US" w:eastAsia="zh-CN" w:bidi="hi-IN"/>
+        </w:rPr>
+        <w:t>identidad_kaya_mundo.csv:</w:t>
+        <w:tab/>
+        <w:t>tiene el código OWID_ERE</w:t>
+      </w:r>
+    </w:p>
+    <w:p>
+      <w:pPr>
+        <w:pStyle w:val="Normal"/>
+        <w:spacing w:lineRule="auto" w:line="276"/>
+        <w:jc w:val="both"/>
+        <w:rPr>
+          <w:rFonts w:ascii="DejaVu Sans" w:hAnsi="DejaVu Sans"/>
+          <w:b w:val="false"/>
+          <w:b w:val="false"/>
+          <w:bCs w:val="false"/>
+        </w:rPr>
+      </w:pPr>
+      <w:r>
+        <w:rPr>
+          <w:rFonts w:eastAsia="Noto Serif CJK SC" w:cs="Lohit Devanagari" w:ascii="DejaVu Sans" w:hAnsi="DejaVu Sans"/>
+          <w:b w:val="false"/>
+          <w:bCs w:val="false"/>
+          <w:i w:val="false"/>
+          <w:iCs w:val="false"/>
+          <w:color w:val="000000"/>
+          <w:kern w:val="2"/>
+          <w:sz w:val="24"/>
+          <w:szCs w:val="24"/>
+          <w:shd w:fill="auto" w:val="clear"/>
+          <w:lang w:val="en-US" w:eastAsia="zh-CN" w:bidi="hi-IN"/>
+        </w:rPr>
+        <w:t xml:space="preserve">f. </w:t>
+      </w:r>
+      <w:r>
+        <w:rPr>
+          <w:rFonts w:eastAsia="Noto Serif CJK SC" w:cs="Lohit Devanagari" w:ascii="DejaVu Sans" w:hAnsi="DejaVu Sans"/>
+          <w:b w:val="false"/>
+          <w:bCs w:val="false"/>
+          <w:i w:val="false"/>
+          <w:iCs w:val="false"/>
+          <w:color w:val="000000"/>
+          <w:kern w:val="2"/>
+          <w:sz w:val="24"/>
+          <w:szCs w:val="24"/>
+          <w:shd w:fill="auto" w:val="clear"/>
+          <w:lang w:val="en-US" w:eastAsia="zh-CN" w:bidi="hi-IN"/>
+        </w:rPr>
+        <w:t>identidad_kaya_mundo.csv:</w:t>
+        <w:tab/>
+        <w:t>tiene el códigp OWID_GFR</w:t>
+      </w:r>
+    </w:p>
+    <w:p>
+      <w:pPr>
+        <w:pStyle w:val="Normal"/>
+        <w:spacing w:lineRule="auto" w:line="276"/>
+        <w:jc w:val="both"/>
+        <w:rPr>
+          <w:rFonts w:ascii="DejaVu Sans" w:hAnsi="DejaVu Sans"/>
+          <w:b w:val="false"/>
+          <w:b w:val="false"/>
+          <w:bCs w:val="false"/>
+        </w:rPr>
+      </w:pPr>
+      <w:r>
+        <w:rPr>
+          <w:rFonts w:eastAsia="Noto Serif CJK SC" w:cs="Lohit Devanagari" w:ascii="DejaVu Sans" w:hAnsi="DejaVu Sans"/>
+          <w:b w:val="false"/>
+          <w:bCs w:val="false"/>
+          <w:i w:val="false"/>
+          <w:iCs w:val="false"/>
+          <w:color w:val="000000"/>
+          <w:kern w:val="2"/>
+          <w:sz w:val="24"/>
+          <w:szCs w:val="24"/>
+          <w:shd w:fill="auto" w:val="clear"/>
+          <w:lang w:val="en-US" w:eastAsia="zh-CN" w:bidi="hi-IN"/>
+        </w:rPr>
+        <w:t xml:space="preserve">g. </w:t>
+      </w:r>
+      <w:r>
+        <w:rPr>
+          <w:rFonts w:eastAsia="Noto Serif CJK SC" w:cs="Lohit Devanagari" w:ascii="DejaVu Sans" w:hAnsi="DejaVu Sans"/>
+          <w:b w:val="false"/>
+          <w:bCs w:val="false"/>
+          <w:i w:val="false"/>
+          <w:iCs w:val="false"/>
+          <w:color w:val="000000"/>
+          <w:kern w:val="2"/>
+          <w:sz w:val="24"/>
+          <w:szCs w:val="24"/>
+          <w:shd w:fill="auto" w:val="clear"/>
+          <w:lang w:val="en-US" w:eastAsia="zh-CN" w:bidi="hi-IN"/>
+        </w:rPr>
+        <w:t>identidad_kaya_mundo.csv</w:t>
+        <w:tab/>
+        <w:t>tiene el codigo OWID_GDR</w:t>
+      </w:r>
+    </w:p>
+    <w:p>
+      <w:pPr>
+        <w:pStyle w:val="Normal"/>
+        <w:spacing w:lineRule="auto" w:line="276"/>
+        <w:jc w:val="both"/>
+        <w:rPr>
+          <w:rFonts w:ascii="DejaVu Sans" w:hAnsi="DejaVu Sans"/>
+          <w:b w:val="false"/>
+          <w:b w:val="false"/>
+          <w:bCs w:val="false"/>
+        </w:rPr>
+      </w:pPr>
+      <w:r>
+        <w:rPr>
+          <w:rFonts w:eastAsia="Noto Serif CJK SC" w:cs="Lohit Devanagari" w:ascii="DejaVu Sans" w:hAnsi="DejaVu Sans"/>
+          <w:b w:val="false"/>
+          <w:bCs w:val="false"/>
+          <w:i w:val="false"/>
+          <w:iCs w:val="false"/>
+          <w:color w:val="000000"/>
+          <w:kern w:val="2"/>
+          <w:sz w:val="24"/>
+          <w:szCs w:val="24"/>
+          <w:shd w:fill="auto" w:val="clear"/>
+          <w:lang w:val="en-US" w:eastAsia="zh-CN" w:bidi="hi-IN"/>
+        </w:rPr>
+        <w:t xml:space="preserve">h. </w:t>
+      </w:r>
+      <w:r>
+        <w:rPr>
+          <w:rFonts w:eastAsia="Noto Serif CJK SC" w:cs="Lohit Devanagari" w:ascii="DejaVu Sans" w:hAnsi="DejaVu Sans"/>
+          <w:b w:val="false"/>
+          <w:bCs w:val="false"/>
+          <w:i w:val="false"/>
+          <w:iCs w:val="false"/>
+          <w:color w:val="000000"/>
+          <w:kern w:val="2"/>
+          <w:sz w:val="24"/>
+          <w:szCs w:val="24"/>
+          <w:shd w:fill="auto" w:val="clear"/>
+          <w:lang w:val="en-US" w:eastAsia="zh-CN" w:bidi="hi-IN"/>
+        </w:rPr>
+        <w:t>identidad_kaya_mundo.csv: tiene el codigo OWID_SRM</w:t>
+      </w:r>
+    </w:p>
+    <w:p>
+      <w:pPr>
+        <w:pStyle w:val="Normal"/>
+        <w:spacing w:lineRule="auto" w:line="276"/>
+        <w:jc w:val="both"/>
+        <w:rPr>
+          <w:rFonts w:ascii="DejaVu Sans" w:hAnsi="DejaVu Sans"/>
+          <w:b w:val="false"/>
+          <w:b w:val="false"/>
+          <w:bCs w:val="false"/>
+        </w:rPr>
+      </w:pPr>
+      <w:r>
+        <w:rPr>
+          <w:rFonts w:eastAsia="Noto Serif CJK SC" w:cs="Lohit Devanagari" w:ascii="DejaVu Sans" w:hAnsi="DejaVu Sans"/>
+          <w:b w:val="false"/>
+          <w:bCs w:val="false"/>
+          <w:i w:val="false"/>
+          <w:iCs w:val="false"/>
+          <w:color w:val="000000"/>
+          <w:kern w:val="2"/>
+          <w:sz w:val="24"/>
+          <w:szCs w:val="24"/>
+          <w:shd w:fill="auto" w:val="clear"/>
+          <w:lang w:val="en-US" w:eastAsia="zh-CN" w:bidi="hi-IN"/>
+        </w:rPr>
+        <w:t xml:space="preserve">i. </w:t>
+      </w:r>
+      <w:r>
+        <w:rPr>
+          <w:rFonts w:eastAsia="Noto Serif CJK SC" w:cs="Lohit Devanagari" w:ascii="DejaVu Sans" w:hAnsi="DejaVu Sans"/>
+          <w:b w:val="false"/>
+          <w:bCs w:val="false"/>
+          <w:i w:val="false"/>
+          <w:iCs w:val="false"/>
+          <w:color w:val="000000"/>
+          <w:kern w:val="2"/>
+          <w:sz w:val="24"/>
+          <w:szCs w:val="24"/>
+          <w:shd w:fill="auto" w:val="clear"/>
+          <w:lang w:val="en-US" w:eastAsia="zh-CN" w:bidi="hi-IN"/>
+        </w:rPr>
+        <w:t>identidad_kaya_mundo.csv: tiene el codigo OWID_YAR</w:t>
+      </w:r>
+    </w:p>
+    <w:p>
+      <w:pPr>
+        <w:pStyle w:val="Normal"/>
+        <w:spacing w:lineRule="auto" w:line="276"/>
+        <w:jc w:val="both"/>
+        <w:rPr>
+          <w:rFonts w:ascii="DejaVu Sans" w:hAnsi="DejaVu Sans"/>
+          <w:b w:val="false"/>
+          <w:b w:val="false"/>
+          <w:bCs w:val="false"/>
+        </w:rPr>
+      </w:pPr>
+      <w:r>
+        <w:rPr>
+          <w:rFonts w:eastAsia="Noto Serif CJK SC" w:cs="Lohit Devanagari" w:ascii="DejaVu Sans" w:hAnsi="DejaVu Sans"/>
+          <w:b w:val="false"/>
+          <w:bCs w:val="false"/>
+          <w:i w:val="false"/>
+          <w:iCs w:val="false"/>
+          <w:color w:val="000000"/>
+          <w:kern w:val="2"/>
+          <w:sz w:val="24"/>
+          <w:szCs w:val="24"/>
+          <w:shd w:fill="auto" w:val="clear"/>
+          <w:lang w:val="en-US" w:eastAsia="zh-CN" w:bidi="hi-IN"/>
+        </w:rPr>
+        <w:t xml:space="preserve">j. </w:t>
+      </w:r>
+      <w:r>
+        <w:rPr>
+          <w:rFonts w:eastAsia="Noto Serif CJK SC" w:cs="Lohit Devanagari" w:ascii="DejaVu Sans" w:hAnsi="DejaVu Sans"/>
+          <w:b w:val="false"/>
+          <w:bCs w:val="false"/>
+          <w:i w:val="false"/>
+          <w:iCs w:val="false"/>
+          <w:color w:val="000000"/>
+          <w:kern w:val="2"/>
+          <w:sz w:val="24"/>
+          <w:szCs w:val="24"/>
+          <w:shd w:fill="auto" w:val="clear"/>
+          <w:lang w:val="en-US" w:eastAsia="zh-CN" w:bidi="hi-IN"/>
+        </w:rPr>
+        <w:t>identidad_kaya_mundo.csv:</w:t>
+        <w:tab/>
+        <w:t>tiene el codigo OWID_YPR</w:t>
+      </w:r>
+    </w:p>
+    <w:p>
+      <w:pPr>
+        <w:pStyle w:val="Normal"/>
+        <w:spacing w:lineRule="auto" w:line="276"/>
+        <w:jc w:val="both"/>
+        <w:rPr>
+          <w:rFonts w:ascii="DejaVu Sans" w:hAnsi="DejaVu Sans"/>
+          <w:b w:val="false"/>
+          <w:b w:val="false"/>
+          <w:bCs w:val="false"/>
+        </w:rPr>
+      </w:pPr>
+      <w:r>
+        <w:rPr>
+          <w:rFonts w:eastAsia="Noto Serif CJK SC" w:cs="Lohit Devanagari" w:ascii="DejaVu Sans" w:hAnsi="DejaVu Sans"/>
+          <w:b w:val="false"/>
+          <w:bCs w:val="false"/>
+          <w:i w:val="false"/>
+          <w:iCs w:val="false"/>
+          <w:color w:val="000000"/>
+          <w:kern w:val="2"/>
+          <w:sz w:val="24"/>
+          <w:szCs w:val="24"/>
+          <w:shd w:fill="auto" w:val="clear"/>
+          <w:lang w:val="en-US" w:eastAsia="zh-CN" w:bidi="hi-IN"/>
+        </w:rPr>
+        <w:t>E</w:t>
+      </w:r>
+      <w:r>
+        <w:rPr>
+          <w:rFonts w:eastAsia="Noto Serif CJK SC" w:cs="Lohit Devanagari" w:ascii="DejaVu Sans" w:hAnsi="DejaVu Sans"/>
+          <w:b w:val="false"/>
+          <w:bCs w:val="false"/>
+          <w:i w:val="false"/>
+          <w:iCs w:val="false"/>
+          <w:color w:val="000000"/>
+          <w:kern w:val="2"/>
+          <w:sz w:val="24"/>
+          <w:szCs w:val="24"/>
+          <w:shd w:fill="auto" w:val="clear"/>
+          <w:lang w:val="en-US" w:eastAsia="zh-CN" w:bidi="hi-IN"/>
+        </w:rPr>
+        <w:t xml:space="preserve">n el repo de OWID </w:t>
+      </w:r>
+      <w:hyperlink r:id="rId8">
+        <w:r>
+          <w:rPr>
+            <w:rStyle w:val="InternetLink"/>
+            <w:rFonts w:eastAsia="Noto Serif CJK SC" w:cs="Lohit Devanagari" w:ascii="DejaVu Sans" w:hAnsi="DejaVu Sans"/>
+            <w:b w:val="false"/>
+            <w:bCs w:val="false"/>
+            <w:i w:val="false"/>
+            <w:iCs w:val="false"/>
+            <w:color w:val="000000"/>
+            <w:kern w:val="2"/>
+            <w:sz w:val="24"/>
+            <w:szCs w:val="24"/>
+            <w:shd w:fill="auto" w:val="clear"/>
+            <w:lang w:val="en-US" w:eastAsia="zh-CN" w:bidi="hi-IN"/>
+          </w:rPr>
+          <w:t>https://github.com/owid</w:t>
+        </w:r>
+      </w:hyperlink>
+      <w:r>
+        <w:rPr>
+          <w:rFonts w:eastAsia="Noto Serif CJK SC" w:cs="Lohit Devanagari" w:ascii="DejaVu Sans" w:hAnsi="DejaVu Sans"/>
+          <w:b w:val="false"/>
+          <w:bCs w:val="false"/>
+          <w:i w:val="false"/>
+          <w:iCs w:val="false"/>
+          <w:color w:val="000000"/>
+          <w:kern w:val="2"/>
+          <w:sz w:val="24"/>
+          <w:szCs w:val="24"/>
+          <w:shd w:fill="auto" w:val="clear"/>
+          <w:lang w:val="en-US" w:eastAsia="zh-CN" w:bidi="hi-IN"/>
+        </w:rPr>
+        <w:t xml:space="preserve">, se tiene </w:t>
+      </w:r>
+      <w:hyperlink r:id="rId9">
+        <w:r>
+          <w:rPr>
+            <w:rStyle w:val="InternetLink"/>
+            <w:rFonts w:eastAsia="Noto Serif CJK SC" w:cs="Lohit Devanagari" w:ascii="DejaVu Sans" w:hAnsi="DejaVu Sans"/>
+            <w:b w:val="false"/>
+            <w:bCs w:val="false"/>
+            <w:i w:val="false"/>
+            <w:iCs w:val="false"/>
+            <w:color w:val="000000"/>
+            <w:kern w:val="2"/>
+            <w:sz w:val="24"/>
+            <w:szCs w:val="24"/>
+            <w:shd w:fill="auto" w:val="clear"/>
+            <w:lang w:val="en-US" w:eastAsia="zh-CN" w:bidi="hi-IN"/>
+          </w:rPr>
+          <w:t>https://github.com/owid/etl/blob/master/etl/steps/data/garden/regions/2023-01-01/regions.yml</w:t>
+        </w:r>
+      </w:hyperlink>
+      <w:r>
+        <w:rPr>
+          <w:rFonts w:eastAsia="Noto Serif CJK SC" w:cs="Lohit Devanagari" w:ascii="DejaVu Sans" w:hAnsi="DejaVu Sans"/>
+          <w:b w:val="false"/>
+          <w:bCs w:val="false"/>
+          <w:i w:val="false"/>
+          <w:iCs w:val="false"/>
+          <w:color w:val="000000"/>
+          <w:kern w:val="2"/>
+          <w:sz w:val="24"/>
+          <w:szCs w:val="24"/>
+          <w:shd w:fill="auto" w:val="clear"/>
+          <w:lang w:val="en-US" w:eastAsia="zh-CN" w:bidi="hi-IN"/>
+        </w:rPr>
+        <w:t xml:space="preserve"> (*)</w:t>
+      </w:r>
+    </w:p>
+    <w:p>
+      <w:pPr>
+        <w:pStyle w:val="Normal"/>
+        <w:spacing w:lineRule="auto" w:line="276"/>
+        <w:jc w:val="both"/>
+        <w:rPr>
+          <w:rFonts w:ascii="DejaVu Sans" w:hAnsi="DejaVu Sans" w:eastAsia="Noto Serif CJK SC" w:cs="Lohit Devanagari"/>
+          <w:b w:val="false"/>
+          <w:b w:val="false"/>
+          <w:bCs w:val="false"/>
+          <w:i w:val="false"/>
+          <w:i w:val="false"/>
+          <w:iCs w:val="false"/>
+          <w:color w:val="000000"/>
+          <w:kern w:val="2"/>
+          <w:sz w:val="24"/>
+          <w:szCs w:val="24"/>
+          <w:shd w:fill="FFD8CE" w:val="clear"/>
+          <w:lang w:val="en-US" w:eastAsia="zh-CN" w:bidi="hi-IN"/>
+        </w:rPr>
+      </w:pPr>
+      <w:r>
+        <w:rPr>
+          <w:rFonts w:eastAsia="Noto Serif CJK SC" w:cs="Lohit Devanagari" w:ascii="DejaVu Sans" w:hAnsi="DejaVu Sans"/>
+          <w:b w:val="false"/>
+          <w:bCs w:val="false"/>
+          <w:i w:val="false"/>
+          <w:iCs w:val="false"/>
+          <w:color w:val="000000"/>
+          <w:kern w:val="2"/>
+          <w:sz w:val="24"/>
+          <w:szCs w:val="24"/>
+          <w:shd w:fill="auto" w:val="clear"/>
+          <w:lang w:val="en-US" w:eastAsia="zh-CN" w:bidi="hi-IN"/>
+        </w:rPr>
+        <w:t xml:space="preserve">a. </w:t>
+      </w:r>
+      <w:r>
+        <w:rPr>
+          <w:rFonts w:eastAsia="Noto Serif CJK SC" w:cs="Lohit Devanagari" w:ascii="DejaVu Sans" w:hAnsi="DejaVu Sans"/>
+          <w:b w:val="false"/>
+          <w:bCs w:val="false"/>
+          <w:i w:val="false"/>
+          <w:iCs w:val="false"/>
+          <w:color w:val="000000"/>
+          <w:kern w:val="2"/>
+          <w:sz w:val="24"/>
+          <w:szCs w:val="24"/>
+          <w:shd w:fill="FFD8CE" w:val="clear"/>
+          <w:lang w:val="en-US" w:eastAsia="zh-CN" w:bidi="hi-IN"/>
+        </w:rPr>
+        <w:t>[Según (*) code: "OWID_WRL", name: "World". En el dataset nuevo, vamos por geocodigoFundar: WLD y en geonombreFundar: Mundo (ambos en el geonomenclador)?</w:t>
+        <w:br/>
+        <w:t>Agregar el código al geonomenglador? (esto último no me corresponde a mí, pues es modificar el geonomenclador)]</w:t>
+      </w:r>
+    </w:p>
+    <w:p>
+      <w:pPr>
+        <w:pStyle w:val="Normal"/>
+        <w:spacing w:lineRule="auto" w:line="276"/>
+        <w:jc w:val="both"/>
+        <w:rPr>
+          <w:rFonts w:ascii="DejaVu Sans" w:hAnsi="DejaVu Sans" w:eastAsia="Noto Serif CJK SC" w:cs="Lohit Devanagari"/>
+          <w:b w:val="false"/>
+          <w:b w:val="false"/>
+          <w:bCs w:val="false"/>
+          <w:i w:val="false"/>
+          <w:i w:val="false"/>
+          <w:iCs w:val="false"/>
+          <w:color w:val="000000"/>
+          <w:kern w:val="2"/>
+          <w:sz w:val="24"/>
+          <w:szCs w:val="24"/>
+          <w:shd w:fill="FFD8CE" w:val="clear"/>
+          <w:lang w:val="en-US" w:eastAsia="zh-CN" w:bidi="hi-IN"/>
+        </w:rPr>
+      </w:pPr>
+      <w:r>
+        <w:rPr>
+          <w:rFonts w:eastAsia="Noto Serif CJK SC" w:cs="Lohit Devanagari" w:ascii="DejaVu Sans" w:hAnsi="DejaVu Sans"/>
+          <w:b w:val="false"/>
+          <w:bCs w:val="false"/>
+          <w:i w:val="false"/>
+          <w:iCs w:val="false"/>
+          <w:color w:val="000000"/>
+          <w:kern w:val="2"/>
+          <w:sz w:val="24"/>
+          <w:szCs w:val="24"/>
+          <w:shd w:fill="auto" w:val="clear"/>
+          <w:lang w:val="en-US" w:eastAsia="zh-CN" w:bidi="hi-IN"/>
+        </w:rPr>
+        <w:t xml:space="preserve">b. </w:t>
+      </w:r>
+      <w:r>
+        <w:rPr>
+          <w:rFonts w:eastAsia="Noto Serif CJK SC" w:cs="Lohit Devanagari" w:ascii="DejaVu Sans" w:hAnsi="DejaVu Sans"/>
+          <w:b w:val="false"/>
+          <w:bCs w:val="false"/>
+          <w:i w:val="false"/>
+          <w:iCs w:val="false"/>
+          <w:color w:val="000000"/>
+          <w:kern w:val="2"/>
+          <w:sz w:val="24"/>
+          <w:szCs w:val="24"/>
+          <w:shd w:fill="FFD8CE" w:val="clear"/>
+          <w:lang w:val="en-US" w:eastAsia="zh-CN" w:bidi="hi-IN"/>
+        </w:rPr>
+        <w:t xml:space="preserve">[Según (*) code: "OWID_CZS", name: "Czechoslovakia". En el dataset nuevo, vamos por geocodigoFundar: CSK y en geonombreFundar: </w:t>
+        <w:tab/>
+      </w:r>
+      <w:r>
+        <w:rPr>
+          <w:rFonts w:eastAsia="Noto Serif CJK SC" w:cs="Lohit Devanagari" w:ascii="DejaVu Sans" w:hAnsi="DejaVu Sans"/>
+          <w:b w:val="false"/>
+          <w:bCs w:val="false"/>
+          <w:i w:val="false"/>
+          <w:iCs w:val="false"/>
+          <w:strike w:val="false"/>
+          <w:dstrike w:val="false"/>
+          <w:outline w:val="false"/>
+          <w:shadow w:val="false"/>
+          <w:color w:val="000000"/>
+          <w:kern w:val="2"/>
+          <w:sz w:val="24"/>
+          <w:szCs w:val="24"/>
+          <w:u w:val="none"/>
+          <w:shd w:fill="FFD8CE" w:val="clear"/>
+          <w:em w:val="none"/>
+          <w:lang w:val="en-US" w:eastAsia="zh-CN" w:bidi="hi-IN"/>
+        </w:rPr>
+        <w:t>Checoslovaquia</w:t>
+      </w:r>
+      <w:r>
+        <w:rPr>
+          <w:rFonts w:eastAsia="Noto Serif CJK SC" w:cs="Lohit Devanagari" w:ascii="DejaVu Sans" w:hAnsi="DejaVu Sans"/>
+          <w:b w:val="false"/>
+          <w:bCs w:val="false"/>
+          <w:i w:val="false"/>
+          <w:iCs w:val="false"/>
+          <w:color w:val="000000"/>
+          <w:kern w:val="2"/>
+          <w:sz w:val="24"/>
+          <w:szCs w:val="24"/>
+          <w:shd w:fill="FFD8CE" w:val="clear"/>
+          <w:lang w:val="en-US" w:eastAsia="zh-CN" w:bidi="hi-IN"/>
+        </w:rPr>
+        <w:t xml:space="preserve"> (ambos en el geonomenclador)?</w:t>
+      </w:r>
+    </w:p>
+    <w:p>
+      <w:pPr>
+        <w:pStyle w:val="Normal"/>
+        <w:spacing w:lineRule="auto" w:line="276"/>
+        <w:jc w:val="both"/>
+        <w:rPr>
+          <w:rFonts w:ascii="DejaVu Sans" w:hAnsi="DejaVu Sans" w:eastAsia="Noto Serif CJK SC" w:cs="Lohit Devanagari"/>
+          <w:b w:val="false"/>
+          <w:b w:val="false"/>
+          <w:bCs w:val="false"/>
+          <w:i w:val="false"/>
+          <w:i w:val="false"/>
+          <w:iCs w:val="false"/>
+          <w:color w:val="000000"/>
+          <w:kern w:val="2"/>
+          <w:sz w:val="24"/>
+          <w:szCs w:val="24"/>
+          <w:shd w:fill="FFD8CE" w:val="clear"/>
+          <w:lang w:val="en-US" w:eastAsia="zh-CN" w:bidi="hi-IN"/>
+        </w:rPr>
+      </w:pPr>
+      <w:r>
+        <w:rPr>
+          <w:rFonts w:eastAsia="Noto Serif CJK SC" w:cs="Lohit Devanagari" w:ascii="DejaVu Sans" w:hAnsi="DejaVu Sans"/>
+          <w:b w:val="false"/>
+          <w:bCs w:val="false"/>
+          <w:i w:val="false"/>
+          <w:iCs w:val="false"/>
+          <w:color w:val="000000"/>
+          <w:kern w:val="2"/>
+          <w:sz w:val="24"/>
+          <w:szCs w:val="24"/>
+          <w:shd w:fill="FFD8CE" w:val="clear"/>
+          <w:lang w:val="en-US" w:eastAsia="zh-CN" w:bidi="hi-IN"/>
+        </w:rPr>
+        <w:t>Agregar el código al geonomenglador? (esto último no me corresponde a mí, pues es modificar el geonomenclador)]</w:t>
+      </w:r>
+    </w:p>
+    <w:p>
+      <w:pPr>
+        <w:pStyle w:val="Normal"/>
+        <w:spacing w:lineRule="auto" w:line="276"/>
+        <w:jc w:val="both"/>
+        <w:rPr>
+          <w:rFonts w:ascii="DejaVu Sans" w:hAnsi="DejaVu Sans" w:eastAsia="Noto Serif CJK SC" w:cs="Lohit Devanagari"/>
+          <w:b w:val="false"/>
+          <w:b w:val="false"/>
+          <w:bCs w:val="false"/>
+          <w:i w:val="false"/>
+          <w:i w:val="false"/>
+          <w:iCs w:val="false"/>
+          <w:color w:val="000000"/>
+          <w:kern w:val="2"/>
+          <w:sz w:val="24"/>
+          <w:szCs w:val="24"/>
+          <w:shd w:fill="FFD8CE" w:val="clear"/>
+          <w:lang w:val="en-US" w:eastAsia="zh-CN" w:bidi="hi-IN"/>
+        </w:rPr>
+      </w:pPr>
+      <w:r>
+        <w:rPr>
+          <w:rFonts w:eastAsia="Noto Serif CJK SC" w:cs="Lohit Devanagari" w:ascii="DejaVu Sans" w:hAnsi="DejaVu Sans"/>
+          <w:b w:val="false"/>
+          <w:bCs w:val="false"/>
+          <w:i w:val="false"/>
+          <w:iCs w:val="false"/>
+          <w:color w:val="000000"/>
+          <w:kern w:val="2"/>
+          <w:sz w:val="24"/>
+          <w:szCs w:val="24"/>
+          <w:shd w:fill="auto" w:val="clear"/>
+          <w:lang w:val="en-US" w:eastAsia="zh-CN" w:bidi="hi-IN"/>
+        </w:rPr>
+        <w:t xml:space="preserve">c. </w:t>
+      </w:r>
+      <w:r>
+        <w:rPr>
+          <w:rFonts w:eastAsia="Noto Serif CJK SC" w:cs="Lohit Devanagari" w:ascii="DejaVu Sans" w:hAnsi="DejaVu Sans"/>
+          <w:b w:val="false"/>
+          <w:bCs w:val="false"/>
+          <w:i w:val="false"/>
+          <w:iCs w:val="false"/>
+          <w:color w:val="000000"/>
+          <w:kern w:val="2"/>
+          <w:sz w:val="24"/>
+          <w:szCs w:val="24"/>
+          <w:shd w:fill="FFD8CE" w:val="clear"/>
+          <w:lang w:val="en-US" w:eastAsia="zh-CN" w:bidi="hi-IN"/>
+        </w:rPr>
+        <w:t>[Según (*) code: "OWID_YGS", name: "Yugoslavia". En el dataset nuevo, vamos por geocodigoFundar: YUG o SER (ambos están en el geonomenclador) y en geonombreFundar: Yugoslavia (ambos en el geonomenclador)?</w:t>
+      </w:r>
+    </w:p>
+    <w:p>
+      <w:pPr>
+        <w:pStyle w:val="Normal"/>
+        <w:spacing w:lineRule="auto" w:line="276"/>
+        <w:jc w:val="both"/>
+        <w:rPr>
+          <w:rFonts w:ascii="DejaVu Sans" w:hAnsi="DejaVu Sans" w:eastAsia="Noto Serif CJK SC" w:cs="Lohit Devanagari"/>
+          <w:b w:val="false"/>
+          <w:b w:val="false"/>
+          <w:bCs w:val="false"/>
+          <w:i w:val="false"/>
+          <w:i w:val="false"/>
+          <w:iCs w:val="false"/>
+          <w:color w:val="000000"/>
+          <w:kern w:val="2"/>
+          <w:sz w:val="24"/>
+          <w:szCs w:val="24"/>
+          <w:shd w:fill="FFD8CE" w:val="clear"/>
+          <w:lang w:val="en-US" w:eastAsia="zh-CN" w:bidi="hi-IN"/>
+        </w:rPr>
+      </w:pPr>
+      <w:r>
+        <w:rPr>
+          <w:rFonts w:eastAsia="Noto Serif CJK SC" w:cs="Lohit Devanagari" w:ascii="DejaVu Sans" w:hAnsi="DejaVu Sans"/>
+          <w:b w:val="false"/>
+          <w:bCs w:val="false"/>
+          <w:i w:val="false"/>
+          <w:iCs w:val="false"/>
+          <w:color w:val="000000"/>
+          <w:kern w:val="2"/>
+          <w:sz w:val="24"/>
+          <w:szCs w:val="24"/>
+          <w:shd w:fill="FFD8CE" w:val="clear"/>
+          <w:lang w:val="en-US" w:eastAsia="zh-CN" w:bidi="hi-IN"/>
+        </w:rPr>
+        <w:t>Agregar el código al geonomenglador? (esto último no me corresponde a mí, pues es modificar el geonomenclador)]</w:t>
+      </w:r>
+    </w:p>
+    <w:p>
+      <w:pPr>
+        <w:pStyle w:val="Normal"/>
+        <w:spacing w:lineRule="auto" w:line="276"/>
+        <w:jc w:val="both"/>
+        <w:rPr>
+          <w:rFonts w:ascii="DejaVu Sans" w:hAnsi="DejaVu Sans" w:eastAsia="Noto Serif CJK SC" w:cs="Lohit Devanagari"/>
+          <w:b w:val="false"/>
+          <w:b w:val="false"/>
+          <w:bCs w:val="false"/>
+          <w:i w:val="false"/>
+          <w:i w:val="false"/>
+          <w:iCs w:val="false"/>
+          <w:color w:val="000000"/>
+          <w:kern w:val="2"/>
+          <w:sz w:val="24"/>
+          <w:szCs w:val="24"/>
+          <w:shd w:fill="FFD8CE" w:val="clear"/>
+          <w:lang w:val="en-US" w:eastAsia="zh-CN" w:bidi="hi-IN"/>
+        </w:rPr>
+      </w:pPr>
+      <w:r>
+        <w:rPr>
+          <w:rFonts w:eastAsia="Noto Serif CJK SC" w:cs="Lohit Devanagari" w:ascii="DejaVu Sans" w:hAnsi="DejaVu Sans"/>
+          <w:b w:val="false"/>
+          <w:bCs w:val="false"/>
+          <w:i w:val="false"/>
+          <w:iCs w:val="false"/>
+          <w:color w:val="000000"/>
+          <w:kern w:val="2"/>
+          <w:sz w:val="24"/>
+          <w:szCs w:val="24"/>
+          <w:shd w:fill="auto" w:val="clear"/>
+          <w:lang w:val="en-US" w:eastAsia="zh-CN" w:bidi="hi-IN"/>
+        </w:rPr>
+        <w:t xml:space="preserve">d. </w:t>
+      </w:r>
+      <w:r>
+        <w:rPr>
+          <w:rFonts w:eastAsia="Noto Serif CJK SC" w:cs="Lohit Devanagari" w:ascii="DejaVu Sans" w:hAnsi="DejaVu Sans"/>
+          <w:b w:val="false"/>
+          <w:bCs w:val="false"/>
+          <w:i w:val="false"/>
+          <w:iCs w:val="false"/>
+          <w:color w:val="000000"/>
+          <w:kern w:val="2"/>
+          <w:sz w:val="24"/>
+          <w:szCs w:val="24"/>
+          <w:shd w:fill="FFD8CE" w:val="clear"/>
+          <w:lang w:val="en-US" w:eastAsia="zh-CN" w:bidi="hi-IN"/>
+        </w:rPr>
+        <w:t xml:space="preserve">[Según (*) code: "OWID_KOS", name: "Kosovo". En el dataset nuevo, vamos por geocodigoFundar: </w:t>
+      </w:r>
+      <w:r>
+        <w:rPr>
+          <w:rFonts w:eastAsia="Noto Serif CJK SC" w:cs="Lohit Devanagari" w:ascii="DejaVu Sans" w:hAnsi="DejaVu Sans"/>
+          <w:b w:val="false"/>
+          <w:bCs w:val="false"/>
+          <w:i w:val="false"/>
+          <w:iCs w:val="false"/>
+          <w:strike w:val="false"/>
+          <w:dstrike w:val="false"/>
+          <w:outline w:val="false"/>
+          <w:shadow w:val="false"/>
+          <w:color w:val="000000"/>
+          <w:kern w:val="2"/>
+          <w:sz w:val="24"/>
+          <w:szCs w:val="24"/>
+          <w:u w:val="none"/>
+          <w:shd w:fill="FFD8CE" w:val="clear"/>
+          <w:em w:val="none"/>
+          <w:lang w:val="en-US" w:eastAsia="zh-CN" w:bidi="hi-IN"/>
+        </w:rPr>
+        <w:t>XKX</w:t>
+      </w:r>
+      <w:r>
+        <w:rPr>
+          <w:rFonts w:eastAsia="Noto Serif CJK SC" w:cs="Lohit Devanagari" w:ascii="DejaVu Sans" w:hAnsi="DejaVu Sans"/>
+          <w:b w:val="false"/>
+          <w:bCs w:val="false"/>
+          <w:i w:val="false"/>
+          <w:iCs w:val="false"/>
+          <w:color w:val="000000"/>
+          <w:kern w:val="2"/>
+          <w:sz w:val="24"/>
+          <w:szCs w:val="24"/>
+          <w:shd w:fill="FFD8CE" w:val="clear"/>
+          <w:lang w:val="en-US" w:eastAsia="zh-CN" w:bidi="hi-IN"/>
+        </w:rPr>
+        <w:t xml:space="preserve"> y en geonombreFundar: </w:t>
+      </w:r>
+      <w:r>
+        <w:rPr>
+          <w:rFonts w:eastAsia="Noto Serif CJK SC" w:cs="Lohit Devanagari" w:ascii="DejaVu Sans" w:hAnsi="DejaVu Sans"/>
+          <w:b w:val="false"/>
+          <w:bCs w:val="false"/>
+          <w:i w:val="false"/>
+          <w:iCs w:val="false"/>
+          <w:strike w:val="false"/>
+          <w:dstrike w:val="false"/>
+          <w:outline w:val="false"/>
+          <w:shadow w:val="false"/>
+          <w:color w:val="000000"/>
+          <w:kern w:val="2"/>
+          <w:sz w:val="24"/>
+          <w:szCs w:val="24"/>
+          <w:u w:val="none"/>
+          <w:shd w:fill="FFD8CE" w:val="clear"/>
+          <w:em w:val="none"/>
+          <w:lang w:val="en-US" w:eastAsia="zh-CN" w:bidi="hi-IN"/>
+        </w:rPr>
+        <w:t xml:space="preserve">Kosovo </w:t>
+      </w:r>
+      <w:r>
+        <w:rPr>
+          <w:rFonts w:eastAsia="Noto Serif CJK SC" w:cs="Lohit Devanagari" w:ascii="DejaVu Sans" w:hAnsi="DejaVu Sans"/>
+          <w:b w:val="false"/>
+          <w:bCs w:val="false"/>
+          <w:i w:val="false"/>
+          <w:iCs w:val="false"/>
+          <w:color w:val="000000"/>
+          <w:kern w:val="2"/>
+          <w:sz w:val="24"/>
+          <w:szCs w:val="24"/>
+          <w:shd w:fill="FFD8CE" w:val="clear"/>
+          <w:lang w:val="en-US" w:eastAsia="zh-CN" w:bidi="hi-IN"/>
+        </w:rPr>
+        <w:t>(ambos en el geonomenclador)?</w:t>
+        <w:br/>
+        <w:t>Agregar el código al geonomenglador? (esto último no me corresponde a mí, pues es modificar el geonomenclador)]</w:t>
+      </w:r>
+    </w:p>
+    <w:p>
+      <w:pPr>
+        <w:pStyle w:val="Normal"/>
+        <w:spacing w:lineRule="auto" w:line="276"/>
+        <w:jc w:val="both"/>
+        <w:rPr>
+          <w:rFonts w:ascii="DejaVu Sans" w:hAnsi="DejaVu Sans" w:eastAsia="Noto Serif CJK SC" w:cs="Lohit Devanagari"/>
+          <w:b w:val="false"/>
+          <w:b w:val="false"/>
+          <w:bCs w:val="false"/>
+          <w:i w:val="false"/>
+          <w:i w:val="false"/>
+          <w:iCs w:val="false"/>
+          <w:color w:val="000000"/>
+          <w:kern w:val="2"/>
+          <w:sz w:val="24"/>
+          <w:szCs w:val="24"/>
+          <w:shd w:fill="FFD8CE" w:val="clear"/>
+          <w:lang w:val="en-US" w:eastAsia="zh-CN" w:bidi="hi-IN"/>
+        </w:rPr>
+      </w:pPr>
+      <w:r>
+        <w:rPr>
+          <w:rFonts w:eastAsia="Noto Serif CJK SC" w:cs="Lohit Devanagari" w:ascii="DejaVu Sans" w:hAnsi="DejaVu Sans"/>
+          <w:b w:val="false"/>
+          <w:bCs w:val="false"/>
+          <w:i w:val="false"/>
+          <w:iCs w:val="false"/>
+          <w:color w:val="000000"/>
+          <w:kern w:val="2"/>
+          <w:sz w:val="24"/>
+          <w:szCs w:val="24"/>
+          <w:shd w:fill="auto" w:val="clear"/>
+          <w:lang w:val="en-US" w:eastAsia="zh-CN" w:bidi="hi-IN"/>
+        </w:rPr>
+        <w:t xml:space="preserve">e. </w:t>
+      </w:r>
+      <w:r>
+        <w:rPr>
+          <w:rFonts w:eastAsia="Noto Serif CJK SC" w:cs="Lohit Devanagari" w:ascii="DejaVu Sans" w:hAnsi="DejaVu Sans"/>
+          <w:b w:val="false"/>
+          <w:bCs w:val="false"/>
+          <w:i w:val="false"/>
+          <w:iCs w:val="false"/>
+          <w:color w:val="000000"/>
+          <w:kern w:val="2"/>
+          <w:sz w:val="24"/>
+          <w:szCs w:val="24"/>
+          <w:shd w:fill="FFD8CE" w:val="clear"/>
+          <w:lang w:val="en-US" w:eastAsia="zh-CN" w:bidi="hi-IN"/>
+        </w:rPr>
+        <w:t xml:space="preserve">[Según (*) code: "OWID_ERE", name: "Ethiopia (former)". </w:t>
+      </w:r>
+      <w:r>
+        <w:rPr>
+          <w:rFonts w:eastAsia="Noto Serif CJK SC" w:cs="Lohit Devanagari" w:ascii="DejaVu Sans" w:hAnsi="DejaVu Sans"/>
+          <w:b w:val="false"/>
+          <w:bCs w:val="false"/>
+          <w:i w:val="false"/>
+          <w:iCs w:val="false"/>
+          <w:strike w:val="false"/>
+          <w:dstrike w:val="false"/>
+          <w:outline w:val="false"/>
+          <w:shadow w:val="false"/>
+          <w:color w:val="000000"/>
+          <w:kern w:val="2"/>
+          <w:sz w:val="24"/>
+          <w:szCs w:val="24"/>
+          <w:u w:val="none"/>
+          <w:shd w:fill="FFD8CE" w:val="clear"/>
+          <w:em w:val="none"/>
+          <w:lang w:val="en-US" w:eastAsia="zh-CN" w:bidi="hi-IN"/>
+        </w:rPr>
+        <w:t>Etiopia no figura en el geonomenclador.</w:t>
+      </w:r>
+    </w:p>
+    <w:p>
+      <w:pPr>
+        <w:pStyle w:val="Normal"/>
+        <w:spacing w:lineRule="auto" w:line="276"/>
+        <w:jc w:val="both"/>
+        <w:rPr>
+          <w:rFonts w:ascii="DejaVu Sans" w:hAnsi="DejaVu Sans" w:eastAsia="Noto Serif CJK SC" w:cs="Lohit Devanagari"/>
+          <w:b w:val="false"/>
+          <w:b w:val="false"/>
+          <w:bCs w:val="false"/>
+          <w:i w:val="false"/>
+          <w:i w:val="false"/>
+          <w:iCs w:val="false"/>
+          <w:color w:val="000000"/>
+          <w:kern w:val="2"/>
+          <w:sz w:val="24"/>
+          <w:szCs w:val="24"/>
+          <w:shd w:fill="FFD8CE" w:val="clear"/>
+          <w:lang w:val="en-US" w:eastAsia="zh-CN" w:bidi="hi-IN"/>
+        </w:rPr>
+      </w:pPr>
+      <w:r>
+        <w:rPr>
+          <w:rFonts w:eastAsia="Noto Serif CJK SC" w:cs="Lohit Devanagari" w:ascii="DejaVu Sans" w:hAnsi="DejaVu Sans"/>
+          <w:b w:val="false"/>
+          <w:bCs w:val="false"/>
+          <w:i w:val="false"/>
+          <w:iCs w:val="false"/>
+          <w:color w:val="000000"/>
+          <w:kern w:val="2"/>
+          <w:sz w:val="24"/>
+          <w:szCs w:val="24"/>
+          <w:shd w:fill="FFD8CE" w:val="clear"/>
+          <w:lang w:val="en-US" w:eastAsia="zh-CN" w:bidi="hi-IN"/>
+        </w:rPr>
+        <w:t>Agregar el código al geonomenglador? (esto último no me corresponde a mí, pues es modificar el geonomenclador)]</w:t>
+      </w:r>
+    </w:p>
+    <w:p>
+      <w:pPr>
+        <w:pStyle w:val="Normal"/>
+        <w:spacing w:lineRule="auto" w:line="276"/>
+        <w:jc w:val="both"/>
+        <w:rPr>
+          <w:rFonts w:ascii="DejaVu Sans" w:hAnsi="DejaVu Sans" w:eastAsia="Noto Serif CJK SC" w:cs="Lohit Devanagari"/>
+          <w:b w:val="false"/>
+          <w:b w:val="false"/>
+          <w:bCs w:val="false"/>
+          <w:i w:val="false"/>
+          <w:i w:val="false"/>
+          <w:iCs w:val="false"/>
+          <w:color w:val="000000"/>
+          <w:kern w:val="2"/>
+          <w:sz w:val="24"/>
+          <w:szCs w:val="24"/>
+          <w:shd w:fill="FFD8CE" w:val="clear"/>
+          <w:lang w:val="en-US" w:eastAsia="zh-CN" w:bidi="hi-IN"/>
+        </w:rPr>
+      </w:pPr>
+      <w:r>
+        <w:rPr>
+          <w:rFonts w:eastAsia="Noto Serif CJK SC" w:cs="Lohit Devanagari" w:ascii="DejaVu Sans" w:hAnsi="DejaVu Sans"/>
+          <w:b w:val="false"/>
+          <w:bCs w:val="false"/>
+          <w:i w:val="false"/>
+          <w:iCs w:val="false"/>
+          <w:color w:val="000000"/>
+          <w:kern w:val="2"/>
+          <w:sz w:val="24"/>
+          <w:szCs w:val="24"/>
+          <w:shd w:fill="auto" w:val="clear"/>
+          <w:lang w:val="en-US" w:eastAsia="zh-CN" w:bidi="hi-IN"/>
+        </w:rPr>
+        <w:t xml:space="preserve">f. </w:t>
+      </w:r>
+      <w:r>
+        <w:rPr>
+          <w:rFonts w:eastAsia="Noto Serif CJK SC" w:cs="Lohit Devanagari" w:ascii="DejaVu Sans" w:hAnsi="DejaVu Sans"/>
+          <w:b w:val="false"/>
+          <w:bCs w:val="false"/>
+          <w:i w:val="false"/>
+          <w:iCs w:val="false"/>
+          <w:color w:val="000000"/>
+          <w:kern w:val="2"/>
+          <w:sz w:val="24"/>
+          <w:szCs w:val="24"/>
+          <w:shd w:fill="FFD8CE" w:val="clear"/>
+          <w:lang w:val="en-US" w:eastAsia="zh-CN" w:bidi="hi-IN"/>
+        </w:rPr>
+        <w:t>[Según (*) code: "OWID_GFR", name: "West Germany". No figura algo similar en el geonomenclador.Agregar el código al geonomenglador? (esto último no me corresponde a mí, pues es modificar el geonomenclador)]</w:t>
+      </w:r>
+    </w:p>
+    <w:p>
+      <w:pPr>
+        <w:pStyle w:val="Normal"/>
+        <w:spacing w:lineRule="auto" w:line="276"/>
+        <w:jc w:val="both"/>
+        <w:rPr>
+          <w:rFonts w:ascii="DejaVu Sans" w:hAnsi="DejaVu Sans" w:eastAsia="Noto Serif CJK SC" w:cs="Lohit Devanagari"/>
+          <w:b w:val="false"/>
+          <w:b w:val="false"/>
+          <w:bCs w:val="false"/>
+          <w:i w:val="false"/>
+          <w:i w:val="false"/>
+          <w:iCs w:val="false"/>
+          <w:color w:val="000000"/>
+          <w:kern w:val="2"/>
+          <w:sz w:val="24"/>
+          <w:szCs w:val="24"/>
+          <w:shd w:fill="FFD8CE" w:val="clear"/>
+          <w:lang w:val="en-US" w:eastAsia="zh-CN" w:bidi="hi-IN"/>
+        </w:rPr>
+      </w:pPr>
+      <w:r>
+        <w:rPr>
+          <w:rFonts w:eastAsia="Noto Serif CJK SC" w:cs="Lohit Devanagari" w:ascii="DejaVu Sans" w:hAnsi="DejaVu Sans"/>
+          <w:b w:val="false"/>
+          <w:bCs w:val="false"/>
+          <w:i w:val="false"/>
+          <w:iCs w:val="false"/>
+          <w:color w:val="000000"/>
+          <w:kern w:val="2"/>
+          <w:sz w:val="24"/>
+          <w:szCs w:val="24"/>
+          <w:shd w:fill="auto" w:val="clear"/>
+          <w:lang w:val="en-US" w:eastAsia="zh-CN" w:bidi="hi-IN"/>
+        </w:rPr>
+        <w:t xml:space="preserve">g. </w:t>
+      </w:r>
+      <w:r>
+        <w:rPr>
+          <w:rFonts w:eastAsia="Noto Serif CJK SC" w:cs="Lohit Devanagari" w:ascii="DejaVu Sans" w:hAnsi="DejaVu Sans"/>
+          <w:b w:val="false"/>
+          <w:bCs w:val="false"/>
+          <w:i w:val="false"/>
+          <w:iCs w:val="false"/>
+          <w:color w:val="000000"/>
+          <w:kern w:val="2"/>
+          <w:sz w:val="24"/>
+          <w:szCs w:val="24"/>
+          <w:shd w:fill="FFD8CE" w:val="clear"/>
+          <w:lang w:val="en-US" w:eastAsia="zh-CN" w:bidi="hi-IN"/>
+        </w:rPr>
+        <w:t>[Según (*) code: "OWID_GDR", name: "East Germany". No figura algo similar en el geonomenclador.Agregar el código al geonomenglador? (esto último no me corresponde a mí, pues es modificar el geonomenclador)]</w:t>
+      </w:r>
+    </w:p>
+    <w:p>
+      <w:pPr>
+        <w:pStyle w:val="Normal"/>
+        <w:spacing w:lineRule="auto" w:line="276"/>
+        <w:jc w:val="both"/>
+        <w:rPr>
+          <w:rFonts w:ascii="DejaVu Sans" w:hAnsi="DejaVu Sans" w:eastAsia="Noto Serif CJK SC" w:cs="Lohit Devanagari"/>
+          <w:b w:val="false"/>
+          <w:b w:val="false"/>
+          <w:bCs w:val="false"/>
+          <w:i w:val="false"/>
+          <w:i w:val="false"/>
+          <w:iCs w:val="false"/>
+          <w:color w:val="000000"/>
+          <w:kern w:val="2"/>
+          <w:sz w:val="24"/>
+          <w:szCs w:val="24"/>
+          <w:shd w:fill="FFD8CE" w:val="clear"/>
+          <w:lang w:val="en-US" w:eastAsia="zh-CN" w:bidi="hi-IN"/>
+        </w:rPr>
+      </w:pPr>
+      <w:r>
+        <w:rPr>
+          <w:rFonts w:eastAsia="Noto Serif CJK SC" w:cs="Lohit Devanagari" w:ascii="DejaVu Sans" w:hAnsi="DejaVu Sans"/>
+          <w:b w:val="false"/>
+          <w:bCs w:val="false"/>
+          <w:i w:val="false"/>
+          <w:iCs w:val="false"/>
+          <w:color w:val="000000"/>
+          <w:kern w:val="2"/>
+          <w:sz w:val="24"/>
+          <w:szCs w:val="24"/>
+          <w:shd w:fill="auto" w:val="clear"/>
+          <w:lang w:val="en-US" w:eastAsia="zh-CN" w:bidi="hi-IN"/>
+        </w:rPr>
+        <w:t xml:space="preserve">h. </w:t>
+      </w:r>
+      <w:r>
+        <w:rPr>
+          <w:rFonts w:eastAsia="Noto Serif CJK SC" w:cs="Lohit Devanagari" w:ascii="DejaVu Sans" w:hAnsi="DejaVu Sans"/>
+          <w:b w:val="false"/>
+          <w:bCs w:val="false"/>
+          <w:i w:val="false"/>
+          <w:iCs w:val="false"/>
+          <w:color w:val="000000"/>
+          <w:kern w:val="2"/>
+          <w:sz w:val="24"/>
+          <w:szCs w:val="24"/>
+          <w:shd w:fill="FFD8CE" w:val="clear"/>
+          <w:lang w:val="en-US" w:eastAsia="zh-CN" w:bidi="hi-IN"/>
+        </w:rPr>
+        <w:t>[Según (*) code: "OWID_SRM", name: "Serbia and Montenegro". En el dataset nuevo, vamos por geocodigoFundar: SCG y en geonombreFundar: Serbia y Montenegro (ambos en el geonomenclador)?</w:t>
+      </w:r>
+    </w:p>
+    <w:p>
+      <w:pPr>
+        <w:pStyle w:val="Normal"/>
+        <w:spacing w:lineRule="auto" w:line="276"/>
+        <w:jc w:val="both"/>
+        <w:rPr>
+          <w:rFonts w:ascii="DejaVu Sans" w:hAnsi="DejaVu Sans" w:eastAsia="Noto Serif CJK SC" w:cs="Lohit Devanagari"/>
+          <w:b w:val="false"/>
+          <w:b w:val="false"/>
+          <w:bCs w:val="false"/>
+          <w:i w:val="false"/>
+          <w:i w:val="false"/>
+          <w:iCs w:val="false"/>
+          <w:color w:val="000000"/>
+          <w:kern w:val="2"/>
+          <w:sz w:val="24"/>
+          <w:szCs w:val="24"/>
+          <w:shd w:fill="FFD8CE" w:val="clear"/>
+          <w:lang w:val="en-US" w:eastAsia="zh-CN" w:bidi="hi-IN"/>
+        </w:rPr>
+      </w:pPr>
+      <w:r>
+        <w:rPr>
+          <w:rFonts w:eastAsia="Noto Serif CJK SC" w:cs="Lohit Devanagari" w:ascii="DejaVu Sans" w:hAnsi="DejaVu Sans"/>
+          <w:b w:val="false"/>
+          <w:bCs w:val="false"/>
+          <w:i w:val="false"/>
+          <w:iCs w:val="false"/>
+          <w:color w:val="000000"/>
+          <w:kern w:val="2"/>
+          <w:sz w:val="24"/>
+          <w:szCs w:val="24"/>
+          <w:shd w:fill="FFD8CE" w:val="clear"/>
+          <w:lang w:val="en-US" w:eastAsia="zh-CN" w:bidi="hi-IN"/>
+        </w:rPr>
+        <w:t>Agregar el código al geonomenglador? (esto último no me corresponde a mí, pues es modificar el geonomenclador)]</w:t>
+      </w:r>
+    </w:p>
+    <w:p>
+      <w:pPr>
+        <w:pStyle w:val="Normal"/>
+        <w:spacing w:lineRule="auto" w:line="276"/>
+        <w:jc w:val="both"/>
+        <w:rPr>
+          <w:rFonts w:ascii="DejaVu Sans" w:hAnsi="DejaVu Sans" w:eastAsia="Noto Serif CJK SC" w:cs="Lohit Devanagari"/>
+          <w:b w:val="false"/>
+          <w:b w:val="false"/>
+          <w:bCs w:val="false"/>
+          <w:i w:val="false"/>
+          <w:i w:val="false"/>
+          <w:iCs w:val="false"/>
+          <w:color w:val="000000"/>
+          <w:kern w:val="2"/>
+          <w:sz w:val="24"/>
+          <w:szCs w:val="24"/>
+          <w:shd w:fill="FFD8CE" w:val="clear"/>
+          <w:lang w:val="en-US" w:eastAsia="zh-CN" w:bidi="hi-IN"/>
+        </w:rPr>
+      </w:pPr>
+      <w:r>
+        <w:rPr>
+          <w:rFonts w:eastAsia="Noto Serif CJK SC" w:cs="Lohit Devanagari" w:ascii="DejaVu Sans" w:hAnsi="DejaVu Sans"/>
+          <w:b w:val="false"/>
+          <w:bCs w:val="false"/>
+          <w:i w:val="false"/>
+          <w:iCs w:val="false"/>
+          <w:color w:val="000000"/>
+          <w:kern w:val="2"/>
+          <w:sz w:val="24"/>
+          <w:szCs w:val="24"/>
+          <w:shd w:fill="auto" w:val="clear"/>
+          <w:lang w:val="en-US" w:eastAsia="zh-CN" w:bidi="hi-IN"/>
+        </w:rPr>
+        <w:t xml:space="preserve">i. </w:t>
+      </w:r>
+      <w:r>
+        <w:rPr>
+          <w:rFonts w:eastAsia="Noto Serif CJK SC" w:cs="Lohit Devanagari" w:ascii="DejaVu Sans" w:hAnsi="DejaVu Sans"/>
+          <w:b w:val="false"/>
+          <w:bCs w:val="false"/>
+          <w:i w:val="false"/>
+          <w:iCs w:val="false"/>
+          <w:color w:val="000000"/>
+          <w:kern w:val="2"/>
+          <w:sz w:val="24"/>
+          <w:szCs w:val="24"/>
+          <w:shd w:fill="FFD8CE" w:val="clear"/>
+          <w:lang w:val="en-US" w:eastAsia="zh-CN" w:bidi="hi-IN"/>
+        </w:rPr>
+        <w:t>[Según (*) code: "OWID_YAR", name: "Yemen Arab Republic". En el dataset nuevo, vamos por geocodigoFundar: YMD y en geonombreFundar: Yemen o República Arábica de Yemen (ambos en el geonomenclador)?</w:t>
+      </w:r>
+    </w:p>
+    <w:p>
+      <w:pPr>
+        <w:pStyle w:val="Normal"/>
+        <w:spacing w:lineRule="auto" w:line="276"/>
+        <w:jc w:val="both"/>
+        <w:rPr>
+          <w:rFonts w:ascii="DejaVu Sans" w:hAnsi="DejaVu Sans" w:eastAsia="Noto Serif CJK SC" w:cs="Lohit Devanagari"/>
+          <w:b w:val="false"/>
+          <w:b w:val="false"/>
+          <w:bCs w:val="false"/>
+          <w:i w:val="false"/>
+          <w:i w:val="false"/>
+          <w:iCs w:val="false"/>
+          <w:color w:val="000000"/>
+          <w:kern w:val="2"/>
+          <w:sz w:val="24"/>
+          <w:szCs w:val="24"/>
+          <w:shd w:fill="FFD8CE" w:val="clear"/>
+          <w:lang w:val="en-US" w:eastAsia="zh-CN" w:bidi="hi-IN"/>
+        </w:rPr>
+      </w:pPr>
+      <w:r>
+        <w:rPr>
+          <w:rFonts w:eastAsia="Noto Serif CJK SC" w:cs="Lohit Devanagari" w:ascii="DejaVu Sans" w:hAnsi="DejaVu Sans"/>
+          <w:b w:val="false"/>
+          <w:bCs w:val="false"/>
+          <w:i w:val="false"/>
+          <w:iCs w:val="false"/>
+          <w:color w:val="000000"/>
+          <w:kern w:val="2"/>
+          <w:sz w:val="24"/>
+          <w:szCs w:val="24"/>
+          <w:shd w:fill="FFD8CE" w:val="clear"/>
+          <w:lang w:val="en-US" w:eastAsia="zh-CN" w:bidi="hi-IN"/>
+        </w:rPr>
+        <w:t>Agregar el código al geonomenglador? (esto último no me corresponde a mí, pues es modificar el geonomenclador)]</w:t>
+      </w:r>
+    </w:p>
+    <w:p>
+      <w:pPr>
+        <w:pStyle w:val="Normal"/>
+        <w:spacing w:lineRule="auto" w:line="276"/>
+        <w:jc w:val="both"/>
+        <w:rPr>
+          <w:rFonts w:ascii="DejaVu Sans" w:hAnsi="DejaVu Sans" w:eastAsia="Noto Serif CJK SC" w:cs="Lohit Devanagari"/>
+          <w:b w:val="false"/>
+          <w:b w:val="false"/>
+          <w:bCs w:val="false"/>
+          <w:i w:val="false"/>
+          <w:i w:val="false"/>
+          <w:iCs w:val="false"/>
+          <w:color w:val="000000"/>
+          <w:kern w:val="2"/>
+          <w:sz w:val="24"/>
+          <w:szCs w:val="24"/>
+          <w:shd w:fill="FFD8CE" w:val="clear"/>
+          <w:lang w:val="en-US" w:eastAsia="zh-CN" w:bidi="hi-IN"/>
+        </w:rPr>
+      </w:pPr>
+      <w:r>
+        <w:rPr>
+          <w:rFonts w:eastAsia="Noto Serif CJK SC" w:cs="Lohit Devanagari" w:ascii="DejaVu Sans" w:hAnsi="DejaVu Sans"/>
+          <w:b w:val="false"/>
+          <w:bCs w:val="false"/>
+          <w:i w:val="false"/>
+          <w:iCs w:val="false"/>
+          <w:color w:val="000000"/>
+          <w:kern w:val="2"/>
+          <w:sz w:val="24"/>
+          <w:szCs w:val="24"/>
+          <w:shd w:fill="auto" w:val="clear"/>
+          <w:lang w:val="en-US" w:eastAsia="zh-CN" w:bidi="hi-IN"/>
+        </w:rPr>
+        <w:t xml:space="preserve">j. </w:t>
+      </w:r>
+      <w:r>
+        <w:rPr>
+          <w:rFonts w:eastAsia="Noto Serif CJK SC" w:cs="Lohit Devanagari" w:ascii="DejaVu Sans" w:hAnsi="DejaVu Sans"/>
+          <w:b w:val="false"/>
+          <w:bCs w:val="false"/>
+          <w:i w:val="false"/>
+          <w:iCs w:val="false"/>
+          <w:color w:val="000000"/>
+          <w:kern w:val="2"/>
+          <w:sz w:val="24"/>
+          <w:szCs w:val="24"/>
+          <w:shd w:fill="FFD8CE" w:val="clear"/>
+          <w:lang w:val="en-US" w:eastAsia="zh-CN" w:bidi="hi-IN"/>
+        </w:rPr>
+        <w:t xml:space="preserve">[Según (*) code: "OWID_YPR", name: "Yemen People's Republic". En el dataset nuevo, vamos por geocodigoFundar: YMD y en geonombreFundar: </w:t>
+      </w:r>
+      <w:r>
+        <w:rPr>
+          <w:rFonts w:eastAsia="Noto Serif CJK SC" w:cs="Lohit Devanagari" w:ascii="DejaVu Sans" w:hAnsi="DejaVu Sans"/>
+          <w:b w:val="false"/>
+          <w:bCs w:val="false"/>
+          <w:i w:val="false"/>
+          <w:iCs w:val="false"/>
+          <w:strike w:val="false"/>
+          <w:dstrike w:val="false"/>
+          <w:outline w:val="false"/>
+          <w:shadow w:val="false"/>
+          <w:color w:val="000000"/>
+          <w:kern w:val="2"/>
+          <w:sz w:val="24"/>
+          <w:szCs w:val="24"/>
+          <w:u w:val="none"/>
+          <w:shd w:fill="FFD8CE" w:val="clear"/>
+          <w:em w:val="none"/>
+          <w:lang w:val="en-US" w:eastAsia="zh-CN" w:bidi="hi-IN"/>
+        </w:rPr>
+        <w:t>Rep. Dem. Pop. Yemen</w:t>
+      </w:r>
+      <w:r>
+        <w:rPr>
+          <w:rFonts w:eastAsia="Noto Serif CJK SC" w:cs="Lohit Devanagari" w:ascii="DejaVu Sans" w:hAnsi="DejaVu Sans"/>
+          <w:b w:val="false"/>
+          <w:bCs w:val="false"/>
+          <w:i w:val="false"/>
+          <w:iCs w:val="false"/>
+          <w:color w:val="000000"/>
+          <w:kern w:val="2"/>
+          <w:sz w:val="24"/>
+          <w:szCs w:val="24"/>
+          <w:shd w:fill="FFD8CE" w:val="clear"/>
+          <w:lang w:val="en-US" w:eastAsia="zh-CN" w:bidi="hi-IN"/>
+        </w:rPr>
+        <w:t xml:space="preserve"> (ambos en el geonomenclador)?</w:t>
+      </w:r>
+    </w:p>
+    <w:p>
+      <w:pPr>
+        <w:pStyle w:val="Normal"/>
+        <w:spacing w:lineRule="auto" w:line="276"/>
+        <w:jc w:val="both"/>
+        <w:rPr>
+          <w:rFonts w:ascii="DejaVu Sans" w:hAnsi="DejaVu Sans" w:eastAsia="Noto Serif CJK SC" w:cs="Lohit Devanagari"/>
+          <w:b w:val="false"/>
+          <w:b w:val="false"/>
+          <w:bCs w:val="false"/>
+          <w:i w:val="false"/>
+          <w:i w:val="false"/>
+          <w:iCs w:val="false"/>
+          <w:color w:val="000000"/>
+          <w:kern w:val="2"/>
+          <w:sz w:val="24"/>
+          <w:szCs w:val="24"/>
+          <w:shd w:fill="FFD8CE" w:val="clear"/>
+          <w:lang w:val="en-US" w:eastAsia="zh-CN" w:bidi="hi-IN"/>
+        </w:rPr>
+      </w:pPr>
+      <w:r>
+        <w:rPr>
+          <w:rFonts w:eastAsia="Noto Serif CJK SC" w:cs="Lohit Devanagari" w:ascii="DejaVu Sans" w:hAnsi="DejaVu Sans"/>
+          <w:b w:val="false"/>
+          <w:bCs w:val="false"/>
+          <w:i w:val="false"/>
+          <w:iCs w:val="false"/>
+          <w:color w:val="000000"/>
+          <w:kern w:val="2"/>
+          <w:sz w:val="24"/>
+          <w:szCs w:val="24"/>
+          <w:shd w:fill="FFD8CE" w:val="clear"/>
+          <w:lang w:val="en-US" w:eastAsia="zh-CN" w:bidi="hi-IN"/>
+        </w:rPr>
+        <w:t>Agregar el código al geonomenglador? (esto último no me corresponde a mí, pues es modificar el geonomenclador)]</w:t>
+      </w:r>
+    </w:p>
+    <w:p>
+      <w:pPr>
+        <w:pStyle w:val="Normal"/>
+        <w:spacing w:lineRule="auto" w:line="276"/>
+        <w:jc w:val="both"/>
+        <w:rPr>
+          <w:rFonts w:ascii="DejaVu Sans" w:hAnsi="DejaVu Sans" w:eastAsia="Noto Serif CJK SC" w:cs="Lohit Devanagari"/>
+          <w:b w:val="false"/>
+          <w:b w:val="false"/>
+          <w:bCs w:val="false"/>
+          <w:i w:val="false"/>
+          <w:i w:val="false"/>
+          <w:iCs w:val="false"/>
+          <w:color w:val="000000"/>
+          <w:kern w:val="2"/>
+          <w:sz w:val="24"/>
+          <w:szCs w:val="24"/>
+          <w:shd w:fill="FFD8CE" w:val="clear"/>
+          <w:lang w:val="en-US" w:eastAsia="zh-CN" w:bidi="hi-IN"/>
+        </w:rPr>
+      </w:pPr>
+      <w:r>
+        <w:rPr>
+          <w:rFonts w:eastAsia="Noto Serif CJK SC" w:cs="Lohit Devanagari" w:ascii="DejaVu Sans" w:hAnsi="DejaVu Sans"/>
+          <w:b w:val="false"/>
+          <w:bCs w:val="false"/>
+          <w:i w:val="false"/>
+          <w:iCs w:val="false"/>
+          <w:color w:val="000000"/>
+          <w:kern w:val="2"/>
+          <w:sz w:val="24"/>
+          <w:szCs w:val="24"/>
+          <w:shd w:fill="FFD8CE" w:val="clear"/>
+          <w:lang w:val="en-US" w:eastAsia="zh-CN" w:bidi="hi-IN"/>
+        </w:rPr>
+      </w:r>
+    </w:p>
+    <w:p>
+      <w:pPr>
+        <w:pStyle w:val="Normal"/>
+        <w:spacing w:lineRule="auto" w:line="276"/>
+        <w:jc w:val="both"/>
+        <w:rPr>
+          <w:rFonts w:ascii="DejaVu Sans" w:hAnsi="DejaVu Sans" w:eastAsia="Noto Serif CJK SC" w:cs="Lohit Devanagari"/>
+          <w:b w:val="false"/>
+          <w:b w:val="false"/>
+          <w:bCs w:val="false"/>
+          <w:i w:val="false"/>
+          <w:i w:val="false"/>
+          <w:iCs w:val="false"/>
+          <w:color w:val="000000"/>
+          <w:kern w:val="2"/>
+          <w:sz w:val="24"/>
+          <w:szCs w:val="24"/>
+          <w:shd w:fill="FFD8CE" w:val="clear"/>
+          <w:lang w:val="en-US" w:eastAsia="zh-CN" w:bidi="hi-IN"/>
+        </w:rPr>
+      </w:pPr>
+      <w:r>
+        <w:rPr>
+          <w:rFonts w:eastAsia="Noto Serif CJK SC" w:cs="Lohit Devanagari" w:ascii="DejaVu Sans" w:hAnsi="DejaVu Sans"/>
+          <w:b w:val="false"/>
+          <w:bCs w:val="false"/>
+          <w:i w:val="false"/>
+          <w:iCs w:val="false"/>
+          <w:color w:val="000000"/>
+          <w:kern w:val="2"/>
+          <w:sz w:val="24"/>
+          <w:szCs w:val="24"/>
+          <w:shd w:fill="FFD8CE" w:val="clear"/>
+          <w:lang w:val="en-US" w:eastAsia="zh-CN" w:bidi="hi-IN"/>
+        </w:rPr>
       </w:r>
     </w:p>
     <w:p>
@@ -2486,7 +3673,7 @@
         </w:rPr>
         <w:t xml:space="preserve">- en v1_renaming.ipynb considerar el input country_keys: nombres de columnas que refieren a algo geo referencial: </w:t>
       </w:r>
-      <w:hyperlink r:id="rId8">
+      <w:hyperlink r:id="rId10">
         <w:r>
           <w:rPr>
             <w:rStyle w:val="InternetLink"/>
@@ -3284,7 +4471,7 @@
         <w:jc w:val="both"/>
         <w:rPr/>
       </w:pPr>
-      <w:hyperlink r:id="rId9">
+      <w:hyperlink r:id="rId11">
         <w:r>
           <w:rPr>
             <w:rStyle w:val="InternetLink"/>
@@ -4517,7 +5704,7 @@
                     </pic:cNvPicPr>
                   </pic:nvPicPr>
                   <pic:blipFill>
-                    <a:blip r:embed="rId10"/>
+                    <a:blip r:embed="rId12"/>
                     <a:stretch>
                       <a:fillRect/>
                     </a:stretch>
@@ -4850,7 +6037,7 @@
                     </pic:cNvPicPr>
                   </pic:nvPicPr>
                   <pic:blipFill>
-                    <a:blip r:embed="rId11"/>
+                    <a:blip r:embed="rId13"/>
                     <a:stretch>
                       <a:fillRect/>
                     </a:stretch>

</xml_diff>

<commit_message>
se continuo con la indagacion de problematicas
</commit_message>
<xml_diff>
--- a/bitacora_de_trabajo.docx
+++ b/bitacora_de_trabajo.docx
@@ -1928,296 +1928,152 @@
           <w:shd w:fill="auto" w:val="clear"/>
           <w:lang w:val="en-US" w:eastAsia="zh-CN" w:bidi="hi-IN"/>
         </w:rPr>
-        <w:t xml:space="preserve">- TOPICO TRANEN: mismo tipo de problemática en varios csvs. Dejo ejemplos y cada una de las problemáticas. </w:t>
-      </w:r>
-      <w:r>
-        <w:rPr>
-          <w:rFonts w:eastAsia="Noto Serif CJK SC" w:cs="Lohit Devanagari" w:ascii="DejaVu Sans" w:hAnsi="DejaVu Sans"/>
-          <w:b w:val="false"/>
-          <w:bCs w:val="false"/>
-          <w:i w:val="false"/>
-          <w:iCs w:val="false"/>
-          <w:color w:val="000000"/>
-          <w:kern w:val="2"/>
-          <w:sz w:val="24"/>
-          <w:szCs w:val="24"/>
-          <w:shd w:fill="auto" w:val="clear"/>
-          <w:lang w:val="en-US" w:eastAsia="zh-CN" w:bidi="hi-IN"/>
-        </w:rPr>
-        <w:t>Son códigos no incluidos en el geonomenclador.</w:t>
-      </w:r>
-    </w:p>
-    <w:p>
-      <w:pPr>
-        <w:pStyle w:val="Normal"/>
-        <w:spacing w:lineRule="auto" w:line="276"/>
-        <w:jc w:val="both"/>
-        <w:rPr>
-          <w:rFonts w:ascii="DejaVu Sans" w:hAnsi="DejaVu Sans"/>
-          <w:b w:val="false"/>
-          <w:b w:val="false"/>
-          <w:bCs w:val="false"/>
-        </w:rPr>
-      </w:pPr>
-      <w:r>
-        <w:rPr>
-          <w:rFonts w:eastAsia="Noto Serif CJK SC" w:cs="Lohit Devanagari" w:ascii="DejaVu Sans" w:hAnsi="DejaVu Sans"/>
-          <w:b w:val="false"/>
-          <w:bCs w:val="false"/>
-          <w:i w:val="false"/>
-          <w:iCs w:val="false"/>
-          <w:color w:val="000000"/>
-          <w:kern w:val="2"/>
-          <w:sz w:val="24"/>
-          <w:szCs w:val="24"/>
-          <w:shd w:fill="auto" w:val="clear"/>
-          <w:lang w:val="en-US" w:eastAsia="zh-CN" w:bidi="hi-IN"/>
-        </w:rPr>
-        <w:t xml:space="preserve">a. </w:t>
-      </w:r>
-      <w:r>
-        <w:rPr>
-          <w:rFonts w:eastAsia="Noto Serif CJK SC" w:cs="Lohit Devanagari" w:ascii="DejaVu Sans" w:hAnsi="DejaVu Sans"/>
-          <w:b w:val="false"/>
-          <w:bCs w:val="false"/>
-          <w:i w:val="false"/>
-          <w:iCs w:val="false"/>
-          <w:color w:val="000000"/>
-          <w:kern w:val="2"/>
-          <w:sz w:val="24"/>
-          <w:szCs w:val="24"/>
-          <w:shd w:fill="auto" w:val="clear"/>
-          <w:lang w:val="en-US" w:eastAsia="zh-CN" w:bidi="hi-IN"/>
-        </w:rPr>
-        <w:t xml:space="preserve">matriz_prim_mundo_historic.csv: </w:t>
-      </w:r>
-      <w:r>
-        <w:rPr>
-          <w:rFonts w:eastAsia="Noto Serif CJK SC" w:cs="Lohit Devanagari" w:ascii="DejaVu Sans" w:hAnsi="DejaVu Sans"/>
-          <w:b w:val="false"/>
-          <w:bCs w:val="false"/>
-          <w:i w:val="false"/>
-          <w:iCs w:val="false"/>
-          <w:color w:val="000000"/>
-          <w:kern w:val="2"/>
-          <w:sz w:val="24"/>
-          <w:szCs w:val="24"/>
-          <w:shd w:fill="auto" w:val="clear"/>
-          <w:lang w:val="en-US" w:eastAsia="zh-CN" w:bidi="hi-IN"/>
-        </w:rPr>
-        <w:t>tiene el código</w:t>
-      </w:r>
-      <w:r>
-        <w:rPr>
-          <w:rFonts w:eastAsia="Noto Serif CJK SC" w:cs="Lohit Devanagari" w:ascii="DejaVu Sans" w:hAnsi="DejaVu Sans"/>
-          <w:b w:val="false"/>
-          <w:bCs w:val="false"/>
-          <w:i w:val="false"/>
-          <w:iCs w:val="false"/>
-          <w:color w:val="000000"/>
-          <w:kern w:val="2"/>
-          <w:sz w:val="24"/>
-          <w:szCs w:val="24"/>
-          <w:shd w:fill="auto" w:val="clear"/>
-          <w:lang w:val="en-US" w:eastAsia="zh-CN" w:bidi="hi-IN"/>
-        </w:rPr>
-        <w:t xml:space="preserve"> </w:t>
-      </w:r>
-      <w:r>
-        <w:rPr>
-          <w:rFonts w:eastAsia="Noto Serif CJK SC" w:cs="Lohit Devanagari" w:ascii="DejaVu Sans" w:hAnsi="DejaVu Sans"/>
-          <w:b w:val="false"/>
-          <w:bCs w:val="false"/>
-          <w:i w:val="false"/>
-          <w:iCs w:val="false"/>
-          <w:color w:val="000000"/>
-          <w:kern w:val="2"/>
-          <w:sz w:val="24"/>
-          <w:szCs w:val="24"/>
-          <w:shd w:fill="auto" w:val="clear"/>
-          <w:lang w:val="en-US" w:eastAsia="zh-CN" w:bidi="hi-IN"/>
-        </w:rPr>
-        <w:t>OWID_WRL</w:t>
-      </w:r>
-    </w:p>
-    <w:p>
-      <w:pPr>
-        <w:pStyle w:val="Normal"/>
-        <w:spacing w:lineRule="auto" w:line="276"/>
-        <w:jc w:val="both"/>
-        <w:rPr>
-          <w:rFonts w:ascii="DejaVu Sans" w:hAnsi="DejaVu Sans"/>
-          <w:b w:val="false"/>
-          <w:b w:val="false"/>
-          <w:bCs w:val="false"/>
-        </w:rPr>
-      </w:pPr>
-      <w:r>
-        <w:rPr>
-          <w:rFonts w:eastAsia="Noto Serif CJK SC" w:cs="Lohit Devanagari" w:ascii="DejaVu Sans" w:hAnsi="DejaVu Sans"/>
-          <w:b w:val="false"/>
-          <w:bCs w:val="false"/>
-          <w:i w:val="false"/>
-          <w:iCs w:val="false"/>
-          <w:color w:val="000000"/>
-          <w:kern w:val="2"/>
-          <w:sz w:val="24"/>
-          <w:szCs w:val="24"/>
-          <w:shd w:fill="auto" w:val="clear"/>
-          <w:lang w:val="en-US" w:eastAsia="zh-CN" w:bidi="hi-IN"/>
-        </w:rPr>
-        <w:t xml:space="preserve">b. </w:t>
-      </w:r>
-      <w:r>
-        <w:rPr>
-          <w:rFonts w:eastAsia="Noto Serif CJK SC" w:cs="Lohit Devanagari" w:ascii="DejaVu Sans" w:hAnsi="DejaVu Sans"/>
-          <w:b w:val="false"/>
-          <w:bCs w:val="false"/>
-          <w:i w:val="false"/>
-          <w:iCs w:val="false"/>
-          <w:color w:val="000000"/>
-          <w:kern w:val="2"/>
-          <w:sz w:val="24"/>
-          <w:szCs w:val="24"/>
-          <w:shd w:fill="auto" w:val="clear"/>
-          <w:lang w:val="en-US" w:eastAsia="zh-CN" w:bidi="hi-IN"/>
-        </w:rPr>
-        <w:t>intensidad_energ_mundo.csv: tiene el código OWID_CZS</w:t>
-      </w:r>
-    </w:p>
-    <w:p>
-      <w:pPr>
-        <w:pStyle w:val="Normal"/>
-        <w:spacing w:lineRule="auto" w:line="276"/>
-        <w:jc w:val="both"/>
-        <w:rPr>
-          <w:rFonts w:ascii="DejaVu Sans" w:hAnsi="DejaVu Sans"/>
-          <w:b w:val="false"/>
-          <w:b w:val="false"/>
-          <w:bCs w:val="false"/>
-        </w:rPr>
-      </w:pPr>
-      <w:r>
-        <w:rPr>
-          <w:rFonts w:eastAsia="Noto Serif CJK SC" w:cs="Lohit Devanagari" w:ascii="DejaVu Sans" w:hAnsi="DejaVu Sans"/>
-          <w:b w:val="false"/>
-          <w:bCs w:val="false"/>
-          <w:i w:val="false"/>
-          <w:iCs w:val="false"/>
-          <w:color w:val="000000"/>
-          <w:kern w:val="2"/>
-          <w:sz w:val="24"/>
-          <w:szCs w:val="24"/>
-          <w:shd w:fill="auto" w:val="clear"/>
-          <w:lang w:val="en-US" w:eastAsia="zh-CN" w:bidi="hi-IN"/>
-        </w:rPr>
-        <w:t xml:space="preserve">c. </w:t>
-      </w:r>
-      <w:r>
-        <w:rPr>
-          <w:rFonts w:eastAsia="Noto Serif CJK SC" w:cs="Lohit Devanagari" w:ascii="DejaVu Sans" w:hAnsi="DejaVu Sans"/>
-          <w:b w:val="false"/>
-          <w:bCs w:val="false"/>
-          <w:i w:val="false"/>
-          <w:iCs w:val="false"/>
-          <w:color w:val="000000"/>
-          <w:kern w:val="2"/>
-          <w:sz w:val="24"/>
-          <w:szCs w:val="24"/>
-          <w:shd w:fill="auto" w:val="clear"/>
-          <w:lang w:val="en-US" w:eastAsia="zh-CN" w:bidi="hi-IN"/>
-        </w:rPr>
-        <w:t>intensidad_energ_mundo.csv: tiene el codigo OWID_YGS</w:t>
-      </w:r>
-    </w:p>
-    <w:p>
-      <w:pPr>
-        <w:pStyle w:val="Normal"/>
-        <w:spacing w:lineRule="auto" w:line="276"/>
-        <w:jc w:val="both"/>
-        <w:rPr>
-          <w:rFonts w:ascii="DejaVu Sans" w:hAnsi="DejaVu Sans"/>
-          <w:b w:val="false"/>
-          <w:b w:val="false"/>
-          <w:bCs w:val="false"/>
-        </w:rPr>
-      </w:pPr>
-      <w:r>
-        <w:rPr>
-          <w:rFonts w:eastAsia="Noto Serif CJK SC" w:cs="Lohit Devanagari" w:ascii="DejaVu Sans" w:hAnsi="DejaVu Sans"/>
-          <w:b w:val="false"/>
-          <w:bCs w:val="false"/>
-          <w:i w:val="false"/>
-          <w:iCs w:val="false"/>
-          <w:color w:val="000000"/>
-          <w:kern w:val="2"/>
-          <w:sz w:val="24"/>
-          <w:szCs w:val="24"/>
-          <w:shd w:fill="auto" w:val="clear"/>
-          <w:lang w:val="en-US" w:eastAsia="zh-CN" w:bidi="hi-IN"/>
-        </w:rPr>
-        <w:t xml:space="preserve">d. </w:t>
-      </w:r>
-      <w:r>
-        <w:rPr>
-          <w:rFonts w:eastAsia="Noto Serif CJK SC" w:cs="Lohit Devanagari" w:ascii="DejaVu Sans" w:hAnsi="DejaVu Sans"/>
-          <w:b w:val="false"/>
-          <w:bCs w:val="false"/>
-          <w:i w:val="false"/>
-          <w:iCs w:val="false"/>
-          <w:color w:val="000000"/>
-          <w:kern w:val="2"/>
-          <w:sz w:val="24"/>
-          <w:szCs w:val="24"/>
-          <w:shd w:fill="auto" w:val="clear"/>
-          <w:lang w:val="en-US" w:eastAsia="zh-CN" w:bidi="hi-IN"/>
-        </w:rPr>
-        <w:t>generacion_nuclear_twh.csv: tiene el codigo OWID_KOS</w:t>
-      </w:r>
-    </w:p>
-    <w:p>
-      <w:pPr>
-        <w:pStyle w:val="Normal"/>
-        <w:spacing w:lineRule="auto" w:line="276"/>
-        <w:jc w:val="both"/>
-        <w:rPr>
-          <w:rFonts w:ascii="DejaVu Sans" w:hAnsi="DejaVu Sans"/>
-          <w:b w:val="false"/>
-          <w:b w:val="false"/>
-          <w:bCs w:val="false"/>
-        </w:rPr>
-      </w:pPr>
-      <w:r>
-        <w:rPr>
-          <w:rFonts w:eastAsia="Noto Serif CJK SC" w:cs="Lohit Devanagari" w:ascii="DejaVu Sans" w:hAnsi="DejaVu Sans"/>
-          <w:b w:val="false"/>
-          <w:bCs w:val="false"/>
-          <w:i w:val="false"/>
-          <w:iCs w:val="false"/>
-          <w:color w:val="000000"/>
-          <w:kern w:val="2"/>
-          <w:sz w:val="24"/>
-          <w:szCs w:val="24"/>
-          <w:shd w:fill="auto" w:val="clear"/>
-          <w:lang w:val="en-US" w:eastAsia="zh-CN" w:bidi="hi-IN"/>
-        </w:rPr>
-        <w:t xml:space="preserve">e. </w:t>
-      </w:r>
-      <w:r>
-        <w:rPr>
-          <w:rFonts w:eastAsia="Noto Serif CJK SC" w:cs="Lohit Devanagari" w:ascii="DejaVu Sans" w:hAnsi="DejaVu Sans"/>
-          <w:b w:val="false"/>
-          <w:bCs w:val="false"/>
-          <w:i w:val="false"/>
-          <w:iCs w:val="false"/>
-          <w:color w:val="000000"/>
-          <w:kern w:val="2"/>
-          <w:sz w:val="24"/>
-          <w:szCs w:val="24"/>
-          <w:shd w:fill="auto" w:val="clear"/>
-          <w:lang w:val="en-US" w:eastAsia="zh-CN" w:bidi="hi-IN"/>
-        </w:rPr>
-        <w:t>identidad_kaya_mundo.csv:</w:t>
+        <w:t>- TOPICO TRANEN: mismo tipo de problemática en varios csvs. Dejo ejemplos y cada una de las problemáticas. Son códigos no incluidos en el geonomenclador.</w:t>
+      </w:r>
+    </w:p>
+    <w:p>
+      <w:pPr>
+        <w:pStyle w:val="Normal"/>
+        <w:spacing w:lineRule="auto" w:line="276"/>
+        <w:jc w:val="both"/>
+        <w:rPr>
+          <w:rFonts w:ascii="DejaVu Sans" w:hAnsi="DejaVu Sans"/>
+          <w:b w:val="false"/>
+          <w:b w:val="false"/>
+          <w:bCs w:val="false"/>
+        </w:rPr>
+      </w:pPr>
+      <w:r>
+        <w:rPr>
+          <w:rFonts w:eastAsia="Noto Serif CJK SC" w:cs="Lohit Devanagari" w:ascii="DejaVu Sans" w:hAnsi="DejaVu Sans"/>
+          <w:b w:val="false"/>
+          <w:bCs w:val="false"/>
+          <w:i w:val="false"/>
+          <w:iCs w:val="false"/>
+          <w:color w:val="000000"/>
+          <w:kern w:val="2"/>
+          <w:sz w:val="24"/>
+          <w:szCs w:val="24"/>
+          <w:shd w:fill="auto" w:val="clear"/>
+          <w:lang w:val="en-US" w:eastAsia="zh-CN" w:bidi="hi-IN"/>
+        </w:rPr>
+        <w:t>a. matriz_prim_mundo_historic.csv: tiene el código OWID_WRL</w:t>
+      </w:r>
+    </w:p>
+    <w:p>
+      <w:pPr>
+        <w:pStyle w:val="Normal"/>
+        <w:spacing w:lineRule="auto" w:line="276"/>
+        <w:jc w:val="both"/>
+        <w:rPr>
+          <w:rFonts w:ascii="DejaVu Sans" w:hAnsi="DejaVu Sans"/>
+          <w:b w:val="false"/>
+          <w:b w:val="false"/>
+          <w:bCs w:val="false"/>
+        </w:rPr>
+      </w:pPr>
+      <w:r>
+        <w:rPr>
+          <w:rFonts w:eastAsia="Noto Serif CJK SC" w:cs="Lohit Devanagari" w:ascii="DejaVu Sans" w:hAnsi="DejaVu Sans"/>
+          <w:b w:val="false"/>
+          <w:bCs w:val="false"/>
+          <w:i w:val="false"/>
+          <w:iCs w:val="false"/>
+          <w:color w:val="000000"/>
+          <w:kern w:val="2"/>
+          <w:sz w:val="24"/>
+          <w:szCs w:val="24"/>
+          <w:shd w:fill="auto" w:val="clear"/>
+          <w:lang w:val="en-US" w:eastAsia="zh-CN" w:bidi="hi-IN"/>
+        </w:rPr>
+        <w:t>b. intensidad_energ_mundo.csv: tiene el código OWID_CZS</w:t>
+      </w:r>
+    </w:p>
+    <w:p>
+      <w:pPr>
+        <w:pStyle w:val="Normal"/>
+        <w:spacing w:lineRule="auto" w:line="276"/>
+        <w:jc w:val="both"/>
+        <w:rPr>
+          <w:rFonts w:ascii="DejaVu Sans" w:hAnsi="DejaVu Sans"/>
+          <w:b w:val="false"/>
+          <w:b w:val="false"/>
+          <w:bCs w:val="false"/>
+        </w:rPr>
+      </w:pPr>
+      <w:r>
+        <w:rPr>
+          <w:rFonts w:eastAsia="Noto Serif CJK SC" w:cs="Lohit Devanagari" w:ascii="DejaVu Sans" w:hAnsi="DejaVu Sans"/>
+          <w:b w:val="false"/>
+          <w:bCs w:val="false"/>
+          <w:i w:val="false"/>
+          <w:iCs w:val="false"/>
+          <w:color w:val="000000"/>
+          <w:kern w:val="2"/>
+          <w:sz w:val="24"/>
+          <w:szCs w:val="24"/>
+          <w:shd w:fill="auto" w:val="clear"/>
+          <w:lang w:val="en-US" w:eastAsia="zh-CN" w:bidi="hi-IN"/>
+        </w:rPr>
+        <w:t>c. intensidad_energ_mundo.csv: tiene el codigo OWID_YGS</w:t>
+      </w:r>
+    </w:p>
+    <w:p>
+      <w:pPr>
+        <w:pStyle w:val="Normal"/>
+        <w:spacing w:lineRule="auto" w:line="276"/>
+        <w:jc w:val="both"/>
+        <w:rPr>
+          <w:rFonts w:ascii="DejaVu Sans" w:hAnsi="DejaVu Sans"/>
+          <w:b w:val="false"/>
+          <w:b w:val="false"/>
+          <w:bCs w:val="false"/>
+        </w:rPr>
+      </w:pPr>
+      <w:r>
+        <w:rPr>
+          <w:rFonts w:eastAsia="Noto Serif CJK SC" w:cs="Lohit Devanagari" w:ascii="DejaVu Sans" w:hAnsi="DejaVu Sans"/>
+          <w:b w:val="false"/>
+          <w:bCs w:val="false"/>
+          <w:i w:val="false"/>
+          <w:iCs w:val="false"/>
+          <w:color w:val="000000"/>
+          <w:kern w:val="2"/>
+          <w:sz w:val="24"/>
+          <w:szCs w:val="24"/>
+          <w:shd w:fill="auto" w:val="clear"/>
+          <w:lang w:val="en-US" w:eastAsia="zh-CN" w:bidi="hi-IN"/>
+        </w:rPr>
+        <w:t>d. generacion_nuclear_twh.csv: tiene el codigo OWID_KOS</w:t>
+      </w:r>
+    </w:p>
+    <w:p>
+      <w:pPr>
+        <w:pStyle w:val="Normal"/>
+        <w:spacing w:lineRule="auto" w:line="276"/>
+        <w:jc w:val="both"/>
+        <w:rPr>
+          <w:rFonts w:ascii="DejaVu Sans" w:hAnsi="DejaVu Sans"/>
+          <w:b w:val="false"/>
+          <w:b w:val="false"/>
+          <w:bCs w:val="false"/>
+        </w:rPr>
+      </w:pPr>
+      <w:r>
+        <w:rPr>
+          <w:rFonts w:eastAsia="Noto Serif CJK SC" w:cs="Lohit Devanagari" w:ascii="DejaVu Sans" w:hAnsi="DejaVu Sans"/>
+          <w:b w:val="false"/>
+          <w:bCs w:val="false"/>
+          <w:i w:val="false"/>
+          <w:iCs w:val="false"/>
+          <w:color w:val="000000"/>
+          <w:kern w:val="2"/>
+          <w:sz w:val="24"/>
+          <w:szCs w:val="24"/>
+          <w:shd w:fill="auto" w:val="clear"/>
+          <w:lang w:val="en-US" w:eastAsia="zh-CN" w:bidi="hi-IN"/>
+        </w:rPr>
+        <w:t>e. identidad_kaya_mundo.csv:</w:t>
         <w:tab/>
         <w:t>tiene el código OWID_ERE</w:t>
       </w:r>
@@ -2248,23 +2104,7 @@
           <w:shd w:fill="auto" w:val="clear"/>
           <w:lang w:val="en-US" w:eastAsia="zh-CN" w:bidi="hi-IN"/>
         </w:rPr>
-        <w:t xml:space="preserve">f. </w:t>
-      </w:r>
-      <w:r>
-        <w:rPr>
-          <w:rFonts w:eastAsia="Noto Serif CJK SC" w:cs="Lohit Devanagari" w:ascii="DejaVu Sans" w:hAnsi="DejaVu Sans"/>
-          <w:b w:val="false"/>
-          <w:bCs w:val="false"/>
-          <w:i w:val="false"/>
-          <w:iCs w:val="false"/>
-          <w:color w:val="000000"/>
-          <w:kern w:val="2"/>
-          <w:sz w:val="24"/>
-          <w:szCs w:val="24"/>
-          <w:shd w:fill="auto" w:val="clear"/>
-          <w:lang w:val="en-US" w:eastAsia="zh-CN" w:bidi="hi-IN"/>
-        </w:rPr>
-        <w:t>identidad_kaya_mundo.csv:</w:t>
+        <w:t>f. identidad_kaya_mundo.csv:</w:t>
         <w:tab/>
         <w:t>tiene el códigp OWID_GFR</w:t>
       </w:r>
@@ -2295,23 +2135,7 @@
           <w:shd w:fill="auto" w:val="clear"/>
           <w:lang w:val="en-US" w:eastAsia="zh-CN" w:bidi="hi-IN"/>
         </w:rPr>
-        <w:t xml:space="preserve">g. </w:t>
-      </w:r>
-      <w:r>
-        <w:rPr>
-          <w:rFonts w:eastAsia="Noto Serif CJK SC" w:cs="Lohit Devanagari" w:ascii="DejaVu Sans" w:hAnsi="DejaVu Sans"/>
-          <w:b w:val="false"/>
-          <w:bCs w:val="false"/>
-          <w:i w:val="false"/>
-          <w:iCs w:val="false"/>
-          <w:color w:val="000000"/>
-          <w:kern w:val="2"/>
-          <w:sz w:val="24"/>
-          <w:szCs w:val="24"/>
-          <w:shd w:fill="auto" w:val="clear"/>
-          <w:lang w:val="en-US" w:eastAsia="zh-CN" w:bidi="hi-IN"/>
-        </w:rPr>
-        <w:t>identidad_kaya_mundo.csv</w:t>
+        <w:t>g. identidad_kaya_mundo.csv</w:t>
         <w:tab/>
         <w:t>tiene el codigo OWID_GDR</w:t>
       </w:r>
@@ -2342,113 +2166,65 @@
           <w:shd w:fill="auto" w:val="clear"/>
           <w:lang w:val="en-US" w:eastAsia="zh-CN" w:bidi="hi-IN"/>
         </w:rPr>
-        <w:t xml:space="preserve">h. </w:t>
-      </w:r>
-      <w:r>
-        <w:rPr>
-          <w:rFonts w:eastAsia="Noto Serif CJK SC" w:cs="Lohit Devanagari" w:ascii="DejaVu Sans" w:hAnsi="DejaVu Sans"/>
-          <w:b w:val="false"/>
-          <w:bCs w:val="false"/>
-          <w:i w:val="false"/>
-          <w:iCs w:val="false"/>
-          <w:color w:val="000000"/>
-          <w:kern w:val="2"/>
-          <w:sz w:val="24"/>
-          <w:szCs w:val="24"/>
-          <w:shd w:fill="auto" w:val="clear"/>
-          <w:lang w:val="en-US" w:eastAsia="zh-CN" w:bidi="hi-IN"/>
-        </w:rPr>
-        <w:t>identidad_kaya_mundo.csv: tiene el codigo OWID_SRM</w:t>
-      </w:r>
-    </w:p>
-    <w:p>
-      <w:pPr>
-        <w:pStyle w:val="Normal"/>
-        <w:spacing w:lineRule="auto" w:line="276"/>
-        <w:jc w:val="both"/>
-        <w:rPr>
-          <w:rFonts w:ascii="DejaVu Sans" w:hAnsi="DejaVu Sans"/>
-          <w:b w:val="false"/>
-          <w:b w:val="false"/>
-          <w:bCs w:val="false"/>
-        </w:rPr>
-      </w:pPr>
-      <w:r>
-        <w:rPr>
-          <w:rFonts w:eastAsia="Noto Serif CJK SC" w:cs="Lohit Devanagari" w:ascii="DejaVu Sans" w:hAnsi="DejaVu Sans"/>
-          <w:b w:val="false"/>
-          <w:bCs w:val="false"/>
-          <w:i w:val="false"/>
-          <w:iCs w:val="false"/>
-          <w:color w:val="000000"/>
-          <w:kern w:val="2"/>
-          <w:sz w:val="24"/>
-          <w:szCs w:val="24"/>
-          <w:shd w:fill="auto" w:val="clear"/>
-          <w:lang w:val="en-US" w:eastAsia="zh-CN" w:bidi="hi-IN"/>
-        </w:rPr>
-        <w:t xml:space="preserve">i. </w:t>
-      </w:r>
-      <w:r>
-        <w:rPr>
-          <w:rFonts w:eastAsia="Noto Serif CJK SC" w:cs="Lohit Devanagari" w:ascii="DejaVu Sans" w:hAnsi="DejaVu Sans"/>
-          <w:b w:val="false"/>
-          <w:bCs w:val="false"/>
-          <w:i w:val="false"/>
-          <w:iCs w:val="false"/>
-          <w:color w:val="000000"/>
-          <w:kern w:val="2"/>
-          <w:sz w:val="24"/>
-          <w:szCs w:val="24"/>
-          <w:shd w:fill="auto" w:val="clear"/>
-          <w:lang w:val="en-US" w:eastAsia="zh-CN" w:bidi="hi-IN"/>
-        </w:rPr>
-        <w:t>identidad_kaya_mundo.csv: tiene el codigo OWID_YAR</w:t>
-      </w:r>
-    </w:p>
-    <w:p>
-      <w:pPr>
-        <w:pStyle w:val="Normal"/>
-        <w:spacing w:lineRule="auto" w:line="276"/>
-        <w:jc w:val="both"/>
-        <w:rPr>
-          <w:rFonts w:ascii="DejaVu Sans" w:hAnsi="DejaVu Sans"/>
-          <w:b w:val="false"/>
-          <w:b w:val="false"/>
-          <w:bCs w:val="false"/>
-        </w:rPr>
-      </w:pPr>
-      <w:r>
-        <w:rPr>
-          <w:rFonts w:eastAsia="Noto Serif CJK SC" w:cs="Lohit Devanagari" w:ascii="DejaVu Sans" w:hAnsi="DejaVu Sans"/>
-          <w:b w:val="false"/>
-          <w:bCs w:val="false"/>
-          <w:i w:val="false"/>
-          <w:iCs w:val="false"/>
-          <w:color w:val="000000"/>
-          <w:kern w:val="2"/>
-          <w:sz w:val="24"/>
-          <w:szCs w:val="24"/>
-          <w:shd w:fill="auto" w:val="clear"/>
-          <w:lang w:val="en-US" w:eastAsia="zh-CN" w:bidi="hi-IN"/>
-        </w:rPr>
-        <w:t xml:space="preserve">j. </w:t>
-      </w:r>
-      <w:r>
-        <w:rPr>
-          <w:rFonts w:eastAsia="Noto Serif CJK SC" w:cs="Lohit Devanagari" w:ascii="DejaVu Sans" w:hAnsi="DejaVu Sans"/>
-          <w:b w:val="false"/>
-          <w:bCs w:val="false"/>
-          <w:i w:val="false"/>
-          <w:iCs w:val="false"/>
-          <w:color w:val="000000"/>
-          <w:kern w:val="2"/>
-          <w:sz w:val="24"/>
-          <w:szCs w:val="24"/>
-          <w:shd w:fill="auto" w:val="clear"/>
-          <w:lang w:val="en-US" w:eastAsia="zh-CN" w:bidi="hi-IN"/>
-        </w:rPr>
-        <w:t>identidad_kaya_mundo.csv:</w:t>
+        <w:t>h. identidad_kaya_mundo.csv: tiene el codigo OWID_SRM</w:t>
+      </w:r>
+    </w:p>
+    <w:p>
+      <w:pPr>
+        <w:pStyle w:val="Normal"/>
+        <w:spacing w:lineRule="auto" w:line="276"/>
+        <w:jc w:val="both"/>
+        <w:rPr>
+          <w:rFonts w:ascii="DejaVu Sans" w:hAnsi="DejaVu Sans"/>
+          <w:b w:val="false"/>
+          <w:b w:val="false"/>
+          <w:bCs w:val="false"/>
+        </w:rPr>
+      </w:pPr>
+      <w:r>
+        <w:rPr>
+          <w:rFonts w:eastAsia="Noto Serif CJK SC" w:cs="Lohit Devanagari" w:ascii="DejaVu Sans" w:hAnsi="DejaVu Sans"/>
+          <w:b w:val="false"/>
+          <w:bCs w:val="false"/>
+          <w:i w:val="false"/>
+          <w:iCs w:val="false"/>
+          <w:color w:val="000000"/>
+          <w:kern w:val="2"/>
+          <w:sz w:val="24"/>
+          <w:szCs w:val="24"/>
+          <w:shd w:fill="auto" w:val="clear"/>
+          <w:lang w:val="en-US" w:eastAsia="zh-CN" w:bidi="hi-IN"/>
+        </w:rPr>
+        <w:t>i. identidad_kaya_mundo.csv: tiene el codigo OWID_YAR</w:t>
+      </w:r>
+    </w:p>
+    <w:p>
+      <w:pPr>
+        <w:pStyle w:val="Normal"/>
+        <w:spacing w:lineRule="auto" w:line="276"/>
+        <w:jc w:val="both"/>
+        <w:rPr>
+          <w:rFonts w:ascii="DejaVu Sans" w:hAnsi="DejaVu Sans"/>
+          <w:b w:val="false"/>
+          <w:b w:val="false"/>
+          <w:bCs w:val="false"/>
+        </w:rPr>
+      </w:pPr>
+      <w:r>
+        <w:rPr>
+          <w:rFonts w:eastAsia="Noto Serif CJK SC" w:cs="Lohit Devanagari" w:ascii="DejaVu Sans" w:hAnsi="DejaVu Sans"/>
+          <w:b w:val="false"/>
+          <w:bCs w:val="false"/>
+          <w:i w:val="false"/>
+          <w:iCs w:val="false"/>
+          <w:color w:val="000000"/>
+          <w:kern w:val="2"/>
+          <w:sz w:val="24"/>
+          <w:szCs w:val="24"/>
+          <w:shd w:fill="auto" w:val="clear"/>
+          <w:lang w:val="en-US" w:eastAsia="zh-CN" w:bidi="hi-IN"/>
+        </w:rPr>
+        <w:t>j. identidad_kaya_mundo.csv:</w:t>
         <w:tab/>
         <w:t>tiene el codigo OWID_YPR</w:t>
       </w:r>
@@ -2479,23 +2255,7 @@
           <w:shd w:fill="auto" w:val="clear"/>
           <w:lang w:val="en-US" w:eastAsia="zh-CN" w:bidi="hi-IN"/>
         </w:rPr>
-        <w:t>E</w:t>
-      </w:r>
-      <w:r>
-        <w:rPr>
-          <w:rFonts w:eastAsia="Noto Serif CJK SC" w:cs="Lohit Devanagari" w:ascii="DejaVu Sans" w:hAnsi="DejaVu Sans"/>
-          <w:b w:val="false"/>
-          <w:bCs w:val="false"/>
-          <w:i w:val="false"/>
-          <w:iCs w:val="false"/>
-          <w:color w:val="000000"/>
-          <w:kern w:val="2"/>
-          <w:sz w:val="24"/>
-          <w:szCs w:val="24"/>
-          <w:shd w:fill="auto" w:val="clear"/>
-          <w:lang w:val="en-US" w:eastAsia="zh-CN" w:bidi="hi-IN"/>
-        </w:rPr>
-        <w:t xml:space="preserve">n el repo de OWID </w:t>
+        <w:t xml:space="preserve">En el repo de OWID </w:t>
       </w:r>
       <w:hyperlink r:id="rId8">
         <w:r>
@@ -3558,6 +3318,535 @@
         <w:spacing w:lineRule="auto" w:line="276"/>
         <w:jc w:val="both"/>
         <w:rPr>
+          <w:rFonts w:ascii="DejaVu Sans" w:hAnsi="DejaVu Sans"/>
+          <w:b w:val="false"/>
+          <w:b w:val="false"/>
+          <w:bCs w:val="false"/>
+        </w:rPr>
+      </w:pPr>
+      <w:r>
+        <w:rPr>
+          <w:rFonts w:eastAsia="Noto Serif CJK SC" w:cs="Lohit Devanagari" w:ascii="DejaVu Sans" w:hAnsi="DejaVu Sans"/>
+          <w:b w:val="false"/>
+          <w:bCs w:val="false"/>
+          <w:i w:val="false"/>
+          <w:iCs w:val="false"/>
+          <w:color w:val="000000"/>
+          <w:kern w:val="2"/>
+          <w:sz w:val="24"/>
+          <w:szCs w:val="24"/>
+          <w:shd w:fill="auto" w:val="clear"/>
+          <w:lang w:val="en-US" w:eastAsia="zh-CN" w:bidi="hi-IN"/>
+        </w:rPr>
+        <w:t xml:space="preserve">- TOPICO </w:t>
+      </w:r>
+      <w:r>
+        <w:rPr>
+          <w:rFonts w:eastAsia="Noto Serif CJK SC" w:cs="Lohit Devanagari" w:ascii="DejaVu Sans" w:hAnsi="DejaVu Sans"/>
+          <w:b w:val="false"/>
+          <w:bCs w:val="false"/>
+          <w:i w:val="false"/>
+          <w:iCs w:val="false"/>
+          <w:color w:val="000000"/>
+          <w:kern w:val="2"/>
+          <w:sz w:val="24"/>
+          <w:szCs w:val="24"/>
+          <w:shd w:fill="auto" w:val="clear"/>
+          <w:lang w:val="en-US" w:eastAsia="zh-CN" w:bidi="hi-IN"/>
+        </w:rPr>
+        <w:t>SEBACO</w:t>
+      </w:r>
+      <w:r>
+        <w:rPr>
+          <w:rFonts w:eastAsia="Noto Serif CJK SC" w:cs="Lohit Devanagari" w:ascii="DejaVu Sans" w:hAnsi="DejaVu Sans"/>
+          <w:b w:val="false"/>
+          <w:bCs w:val="false"/>
+          <w:i w:val="false"/>
+          <w:iCs w:val="false"/>
+          <w:color w:val="000000"/>
+          <w:kern w:val="2"/>
+          <w:sz w:val="24"/>
+          <w:szCs w:val="24"/>
+          <w:shd w:fill="auto" w:val="clear"/>
+          <w:lang w:val="en-US" w:eastAsia="zh-CN" w:bidi="hi-IN"/>
+        </w:rPr>
+        <w:t>: 06_empleo_sbc_provincia.csv, 'CABA'.</w:t>
+        <w:br/>
+      </w:r>
+      <w:r>
+        <w:rPr>
+          <w:rFonts w:eastAsia="Noto Serif CJK SC" w:cs="Lohit Devanagari" w:ascii="DejaVu Sans" w:hAnsi="DejaVu Sans"/>
+          <w:b w:val="false"/>
+          <w:bCs w:val="false"/>
+          <w:i w:val="false"/>
+          <w:iCs w:val="false"/>
+          <w:color w:val="000000"/>
+          <w:kern w:val="2"/>
+          <w:sz w:val="24"/>
+          <w:szCs w:val="24"/>
+          <w:shd w:fill="FFD8CE" w:val="clear"/>
+          <w:lang w:val="en-US" w:eastAsia="zh-CN" w:bidi="hi-IN"/>
+        </w:rPr>
+        <w:t>[usar “</w:t>
+      </w:r>
+      <w:r>
+        <w:rPr>
+          <w:rFonts w:eastAsia="Noto Serif CJK SC" w:cs="Lohit Devanagari" w:ascii="DejaVu Sans" w:hAnsi="DejaVu Sans"/>
+          <w:b w:val="false"/>
+          <w:bCs w:val="false"/>
+          <w:i w:val="false"/>
+          <w:iCs w:val="false"/>
+          <w:color w:val="000000"/>
+          <w:kern w:val="2"/>
+          <w:sz w:val="24"/>
+          <w:szCs w:val="24"/>
+          <w:shd w:fill="FFD8CE" w:val="clear"/>
+          <w:lang w:val="en-US" w:eastAsia="zh-CN" w:bidi="hi-IN"/>
+        </w:rPr>
+        <w:t>AR-C</w:t>
+      </w:r>
+      <w:r>
+        <w:rPr>
+          <w:rFonts w:eastAsia="Noto Serif CJK SC" w:cs="Lohit Devanagari" w:ascii="DejaVu Sans" w:hAnsi="DejaVu Sans"/>
+          <w:b w:val="false"/>
+          <w:bCs w:val="false"/>
+          <w:i w:val="false"/>
+          <w:iCs w:val="false"/>
+          <w:color w:val="000000"/>
+          <w:kern w:val="2"/>
+          <w:sz w:val="24"/>
+          <w:szCs w:val="24"/>
+          <w:shd w:fill="FFD8CE" w:val="clear"/>
+          <w:lang w:val="en-US" w:eastAsia="zh-CN" w:bidi="hi-IN"/>
+        </w:rPr>
+        <w:t>” (geocodigo del geonomenclador) y “</w:t>
+      </w:r>
+      <w:r>
+        <w:rPr>
+          <w:rFonts w:eastAsia="Noto Serif CJK SC" w:cs="Lohit Devanagari" w:ascii="DejaVu Sans" w:hAnsi="DejaVu Sans"/>
+          <w:b w:val="false"/>
+          <w:bCs w:val="false"/>
+          <w:i w:val="false"/>
+          <w:iCs w:val="false"/>
+          <w:color w:val="000000"/>
+          <w:kern w:val="2"/>
+          <w:sz w:val="24"/>
+          <w:szCs w:val="24"/>
+          <w:shd w:fill="FFD8CE" w:val="clear"/>
+          <w:lang w:val="en-US" w:eastAsia="zh-CN" w:bidi="hi-IN"/>
+        </w:rPr>
+        <w:t>CABA</w:t>
+      </w:r>
+      <w:r>
+        <w:rPr>
+          <w:rFonts w:eastAsia="Noto Serif CJK SC" w:cs="Lohit Devanagari" w:ascii="DejaVu Sans" w:hAnsi="DejaVu Sans"/>
+          <w:b w:val="false"/>
+          <w:bCs w:val="false"/>
+          <w:i w:val="false"/>
+          <w:iCs w:val="false"/>
+          <w:color w:val="000000"/>
+          <w:kern w:val="2"/>
+          <w:sz w:val="24"/>
+          <w:szCs w:val="24"/>
+          <w:shd w:fill="FFD8CE" w:val="clear"/>
+          <w:lang w:val="en-US" w:eastAsia="zh-CN" w:bidi="hi-IN"/>
+        </w:rPr>
+        <w:t>” (</w:t>
+      </w:r>
+      <w:r>
+        <w:rPr>
+          <w:rFonts w:eastAsia="Noto Serif CJK SC" w:cs="Lohit Devanagari" w:ascii="DejaVu Sans" w:hAnsi="DejaVu Sans"/>
+          <w:b w:val="false"/>
+          <w:bCs w:val="false"/>
+          <w:i w:val="false"/>
+          <w:iCs w:val="false"/>
+          <w:color w:val="000000"/>
+          <w:kern w:val="2"/>
+          <w:sz w:val="24"/>
+          <w:szCs w:val="24"/>
+          <w:shd w:fill="FFD8CE" w:val="clear"/>
+          <w:lang w:val="en-US" w:eastAsia="zh-CN" w:bidi="hi-IN"/>
+        </w:rPr>
+        <w:t>name_long</w:t>
+      </w:r>
+      <w:r>
+        <w:rPr>
+          <w:rFonts w:eastAsia="Noto Serif CJK SC" w:cs="Lohit Devanagari" w:ascii="DejaVu Sans" w:hAnsi="DejaVu Sans"/>
+          <w:b w:val="false"/>
+          <w:bCs w:val="false"/>
+          <w:i w:val="false"/>
+          <w:iCs w:val="false"/>
+          <w:color w:val="000000"/>
+          <w:kern w:val="2"/>
+          <w:sz w:val="24"/>
+          <w:szCs w:val="24"/>
+          <w:shd w:fill="FFD8CE" w:val="clear"/>
+          <w:lang w:val="en-US" w:eastAsia="zh-CN" w:bidi="hi-IN"/>
+        </w:rPr>
+        <w:t xml:space="preserve"> correspondiente del geonomenclador)?</w:t>
+      </w:r>
+    </w:p>
+    <w:p>
+      <w:pPr>
+        <w:pStyle w:val="Normal"/>
+        <w:spacing w:lineRule="auto" w:line="276"/>
+        <w:jc w:val="both"/>
+        <w:rPr>
+          <w:rFonts w:ascii="DejaVu Sans" w:hAnsi="DejaVu Sans"/>
+          <w:b w:val="false"/>
+          <w:b w:val="false"/>
+          <w:bCs w:val="false"/>
+        </w:rPr>
+      </w:pPr>
+      <w:r>
+        <w:rPr>
+          <w:rFonts w:eastAsia="Noto Serif CJK SC" w:cs="Lohit Devanagari" w:ascii="DejaVu Sans" w:hAnsi="DejaVu Sans"/>
+          <w:b w:val="false"/>
+          <w:bCs w:val="false"/>
+          <w:i w:val="false"/>
+          <w:iCs w:val="false"/>
+          <w:color w:val="000000"/>
+          <w:kern w:val="2"/>
+          <w:sz w:val="24"/>
+          <w:szCs w:val="24"/>
+          <w:shd w:fill="FFD8CE" w:val="clear"/>
+          <w:lang w:val="en-US" w:eastAsia="zh-CN" w:bidi="hi-IN"/>
+        </w:rPr>
+        <w:t>O usamos “Ciudad Autónoma de Buenos Aires? (desc_fundar)]</w:t>
+      </w:r>
+    </w:p>
+    <w:p>
+      <w:pPr>
+        <w:pStyle w:val="Normal"/>
+        <w:spacing w:lineRule="auto" w:line="276"/>
+        <w:jc w:val="both"/>
+        <w:rPr>
+          <w:rFonts w:ascii="DejaVu Sans" w:hAnsi="DejaVu Sans"/>
+          <w:b w:val="false"/>
+          <w:b w:val="false"/>
+          <w:bCs w:val="false"/>
+        </w:rPr>
+      </w:pPr>
+      <w:r>
+        <w:rPr>
+          <w:rFonts w:eastAsia="Noto Serif CJK SC" w:cs="Lohit Devanagari" w:ascii="DejaVu Sans" w:hAnsi="DejaVu Sans"/>
+          <w:b w:val="false"/>
+          <w:bCs w:val="false"/>
+          <w:i w:val="false"/>
+          <w:iCs w:val="false"/>
+          <w:color w:val="000000"/>
+          <w:kern w:val="2"/>
+          <w:sz w:val="24"/>
+          <w:szCs w:val="24"/>
+          <w:shd w:fill="auto" w:val="clear"/>
+          <w:lang w:val="en-US" w:eastAsia="zh-CN" w:bidi="hi-IN"/>
+        </w:rPr>
+        <w:t xml:space="preserve">- TOPICO </w:t>
+      </w:r>
+      <w:r>
+        <w:rPr>
+          <w:rFonts w:eastAsia="Noto Serif CJK SC" w:cs="Lohit Devanagari" w:ascii="DejaVu Sans" w:hAnsi="DejaVu Sans"/>
+          <w:b w:val="false"/>
+          <w:bCs w:val="false"/>
+          <w:i w:val="false"/>
+          <w:iCs w:val="false"/>
+          <w:color w:val="000000"/>
+          <w:kern w:val="2"/>
+          <w:sz w:val="24"/>
+          <w:szCs w:val="24"/>
+          <w:shd w:fill="auto" w:val="clear"/>
+          <w:lang w:val="en-US" w:eastAsia="zh-CN" w:bidi="hi-IN"/>
+        </w:rPr>
+        <w:t>SEBACO</w:t>
+      </w:r>
+      <w:r>
+        <w:rPr>
+          <w:rFonts w:eastAsia="Noto Serif CJK SC" w:cs="Lohit Devanagari" w:ascii="DejaVu Sans" w:hAnsi="DejaVu Sans"/>
+          <w:b w:val="false"/>
+          <w:bCs w:val="false"/>
+          <w:i w:val="false"/>
+          <w:iCs w:val="false"/>
+          <w:color w:val="000000"/>
+          <w:kern w:val="2"/>
+          <w:sz w:val="24"/>
+          <w:szCs w:val="24"/>
+          <w:shd w:fill="auto" w:val="clear"/>
+          <w:lang w:val="en-US" w:eastAsia="zh-CN" w:bidi="hi-IN"/>
+        </w:rPr>
+        <w:t>: 06_empleo_sbc_provincia.csv Para la string '</w:t>
+      </w:r>
+      <w:r>
+        <w:rPr>
+          <w:rFonts w:eastAsia="Noto Serif CJK SC" w:cs="Lohit Devanagari" w:ascii="DejaVu Sans" w:hAnsi="DejaVu Sans"/>
+          <w:b w:val="false"/>
+          <w:bCs w:val="false"/>
+          <w:i w:val="false"/>
+          <w:iCs w:val="false"/>
+          <w:color w:val="000000"/>
+          <w:kern w:val="2"/>
+          <w:sz w:val="24"/>
+          <w:szCs w:val="24"/>
+          <w:shd w:fill="auto" w:val="clear"/>
+          <w:lang w:val="en-US" w:eastAsia="zh-CN" w:bidi="hi-IN"/>
+        </w:rPr>
+        <w:t>GBA</w:t>
+      </w:r>
+      <w:r>
+        <w:rPr>
+          <w:rFonts w:eastAsia="Noto Serif CJK SC" w:cs="Lohit Devanagari" w:ascii="DejaVu Sans" w:hAnsi="DejaVu Sans"/>
+          <w:b w:val="false"/>
+          <w:bCs w:val="false"/>
+          <w:i w:val="false"/>
+          <w:iCs w:val="false"/>
+          <w:color w:val="000000"/>
+          <w:kern w:val="2"/>
+          <w:sz w:val="24"/>
+          <w:szCs w:val="24"/>
+          <w:shd w:fill="auto" w:val="clear"/>
+          <w:lang w:val="en-US" w:eastAsia="zh-CN" w:bidi="hi-IN"/>
+        </w:rPr>
+        <w:t>'.</w:t>
+        <w:br/>
+      </w:r>
+      <w:r>
+        <w:rPr>
+          <w:rFonts w:eastAsia="Noto Serif CJK SC" w:cs="Lohit Devanagari" w:ascii="DejaVu Sans" w:hAnsi="DejaVu Sans"/>
+          <w:b w:val="false"/>
+          <w:bCs w:val="false"/>
+          <w:i w:val="false"/>
+          <w:iCs w:val="false"/>
+          <w:color w:val="000000"/>
+          <w:kern w:val="2"/>
+          <w:sz w:val="24"/>
+          <w:szCs w:val="24"/>
+          <w:shd w:fill="FFD8CE" w:val="clear"/>
+          <w:lang w:val="en-US" w:eastAsia="zh-CN" w:bidi="hi-IN"/>
+        </w:rPr>
+        <w:t>[usar “AR-GBA” (geocodigo del geonomenclador) y “Gran Buenos Aires” (desc_fundar correspondiente del geonomenclador)?</w:t>
+      </w:r>
+    </w:p>
+    <w:p>
+      <w:pPr>
+        <w:pStyle w:val="Normal"/>
+        <w:spacing w:lineRule="auto" w:line="276"/>
+        <w:jc w:val="both"/>
+        <w:rPr>
+          <w:rFonts w:ascii="DejaVu Sans" w:hAnsi="DejaVu Sans"/>
+          <w:b w:val="false"/>
+          <w:b w:val="false"/>
+          <w:bCs w:val="false"/>
+        </w:rPr>
+      </w:pPr>
+      <w:r>
+        <w:rPr>
+          <w:rFonts w:eastAsia="Noto Serif CJK SC" w:cs="Lohit Devanagari" w:ascii="DejaVu Sans" w:hAnsi="DejaVu Sans"/>
+          <w:b w:val="false"/>
+          <w:bCs w:val="false"/>
+          <w:i w:val="false"/>
+          <w:iCs w:val="false"/>
+          <w:color w:val="000000"/>
+          <w:kern w:val="2"/>
+          <w:sz w:val="24"/>
+          <w:szCs w:val="24"/>
+          <w:shd w:fill="FFD8CE" w:val="clear"/>
+          <w:lang w:val="en-US" w:eastAsia="zh-CN" w:bidi="hi-IN"/>
+        </w:rPr>
+      </w:r>
+    </w:p>
+    <w:p>
+      <w:pPr>
+        <w:pStyle w:val="Normal"/>
+        <w:spacing w:lineRule="auto" w:line="276"/>
+        <w:jc w:val="both"/>
+        <w:rPr>
+          <w:rFonts w:ascii="DejaVu Sans" w:hAnsi="DejaVu Sans"/>
+          <w:b w:val="false"/>
+          <w:b w:val="false"/>
+          <w:bCs w:val="false"/>
+        </w:rPr>
+      </w:pPr>
+      <w:r>
+        <w:rPr>
+          <w:rFonts w:eastAsia="Noto Serif CJK SC" w:cs="Lohit Devanagari" w:ascii="DejaVu Sans" w:hAnsi="DejaVu Sans"/>
+          <w:b w:val="false"/>
+          <w:bCs w:val="false"/>
+          <w:i w:val="false"/>
+          <w:iCs w:val="false"/>
+          <w:color w:val="000000"/>
+          <w:kern w:val="2"/>
+          <w:sz w:val="24"/>
+          <w:szCs w:val="24"/>
+          <w:shd w:fill="auto" w:val="clear"/>
+          <w:lang w:val="en-US" w:eastAsia="zh-CN" w:bidi="hi-IN"/>
+        </w:rPr>
+        <w:t>- TOPICO ESTPRO</w:t>
+        <w:tab/>
+        <w:t>: densidad_empresarial_depto.csv, '</w:t>
+      </w:r>
+      <w:r>
+        <w:rPr>
+          <w:rFonts w:eastAsia="Noto Serif CJK SC" w:cs="Lohit Devanagari" w:ascii="DejaVu Sans" w:hAnsi="DejaVu Sans"/>
+          <w:b w:val="false"/>
+          <w:bCs w:val="false"/>
+          <w:i w:val="false"/>
+          <w:iCs w:val="false"/>
+          <w:color w:val="000000"/>
+          <w:kern w:val="2"/>
+          <w:sz w:val="24"/>
+          <w:szCs w:val="24"/>
+          <w:shd w:fill="auto" w:val="clear"/>
+          <w:lang w:val="en-US" w:eastAsia="zh-CN" w:bidi="hi-IN"/>
+        </w:rPr>
+        <w:t>CIUDAD DE BUENOS AIRES</w:t>
+      </w:r>
+      <w:r>
+        <w:rPr>
+          <w:rFonts w:eastAsia="Noto Serif CJK SC" w:cs="Lohit Devanagari" w:ascii="DejaVu Sans" w:hAnsi="DejaVu Sans"/>
+          <w:b w:val="false"/>
+          <w:bCs w:val="false"/>
+          <w:i w:val="false"/>
+          <w:iCs w:val="false"/>
+          <w:color w:val="000000"/>
+          <w:kern w:val="2"/>
+          <w:sz w:val="24"/>
+          <w:szCs w:val="24"/>
+          <w:shd w:fill="auto" w:val="clear"/>
+          <w:lang w:val="en-US" w:eastAsia="zh-CN" w:bidi="hi-IN"/>
+        </w:rPr>
+        <w:t>'.</w:t>
+      </w:r>
+    </w:p>
+    <w:p>
+      <w:pPr>
+        <w:pStyle w:val="Normal"/>
+        <w:spacing w:lineRule="auto" w:line="276"/>
+        <w:jc w:val="both"/>
+        <w:rPr>
+          <w:rFonts w:ascii="DejaVu Sans" w:hAnsi="DejaVu Sans"/>
+          <w:b w:val="false"/>
+          <w:b w:val="false"/>
+          <w:bCs w:val="false"/>
+        </w:rPr>
+      </w:pPr>
+      <w:r>
+        <w:rPr>
+          <w:rFonts w:eastAsia="Noto Serif CJK SC" w:cs="Lohit Devanagari" w:ascii="DejaVu Sans" w:hAnsi="DejaVu Sans"/>
+          <w:b w:val="false"/>
+          <w:bCs w:val="false"/>
+          <w:i w:val="false"/>
+          <w:iCs w:val="false"/>
+          <w:color w:val="000000"/>
+          <w:kern w:val="2"/>
+          <w:sz w:val="24"/>
+          <w:szCs w:val="24"/>
+          <w:shd w:fill="FFD8CE" w:val="clear"/>
+          <w:lang w:val="en-US" w:eastAsia="zh-CN" w:bidi="hi-IN"/>
+        </w:rPr>
+        <w:t>[usar “</w:t>
+      </w:r>
+      <w:r>
+        <w:rPr>
+          <w:rFonts w:eastAsia="Noto Serif CJK SC" w:cs="Lohit Devanagari" w:ascii="DejaVu Sans" w:hAnsi="DejaVu Sans"/>
+          <w:b w:val="false"/>
+          <w:bCs w:val="false"/>
+          <w:i w:val="false"/>
+          <w:iCs w:val="false"/>
+          <w:color w:val="000000"/>
+          <w:kern w:val="2"/>
+          <w:sz w:val="24"/>
+          <w:szCs w:val="24"/>
+          <w:shd w:fill="FFD8CE" w:val="clear"/>
+          <w:lang w:val="en-US" w:eastAsia="zh-CN" w:bidi="hi-IN"/>
+        </w:rPr>
+        <w:t>AR-C</w:t>
+      </w:r>
+      <w:r>
+        <w:rPr>
+          <w:rFonts w:eastAsia="Noto Serif CJK SC" w:cs="Lohit Devanagari" w:ascii="DejaVu Sans" w:hAnsi="DejaVu Sans"/>
+          <w:b w:val="false"/>
+          <w:bCs w:val="false"/>
+          <w:i w:val="false"/>
+          <w:iCs w:val="false"/>
+          <w:color w:val="000000"/>
+          <w:kern w:val="2"/>
+          <w:sz w:val="24"/>
+          <w:szCs w:val="24"/>
+          <w:shd w:fill="FFD8CE" w:val="clear"/>
+          <w:lang w:val="en-US" w:eastAsia="zh-CN" w:bidi="hi-IN"/>
+        </w:rPr>
+        <w:t>” (geocodigo del geonomenclador) y “</w:t>
+      </w:r>
+      <w:r>
+        <w:rPr>
+          <w:rFonts w:eastAsia="Noto Serif CJK SC" w:cs="Lohit Devanagari" w:ascii="DejaVu Sans" w:hAnsi="DejaVu Sans"/>
+          <w:b w:val="false"/>
+          <w:bCs w:val="false"/>
+          <w:i w:val="false"/>
+          <w:iCs w:val="false"/>
+          <w:color w:val="000000"/>
+          <w:kern w:val="2"/>
+          <w:sz w:val="24"/>
+          <w:szCs w:val="24"/>
+          <w:shd w:fill="FFD8CE" w:val="clear"/>
+          <w:lang w:val="en-US" w:eastAsia="zh-CN" w:bidi="hi-IN"/>
+        </w:rPr>
+        <w:t>CABA</w:t>
+      </w:r>
+      <w:r>
+        <w:rPr>
+          <w:rFonts w:eastAsia="Noto Serif CJK SC" w:cs="Lohit Devanagari" w:ascii="DejaVu Sans" w:hAnsi="DejaVu Sans"/>
+          <w:b w:val="false"/>
+          <w:bCs w:val="false"/>
+          <w:i w:val="false"/>
+          <w:iCs w:val="false"/>
+          <w:color w:val="000000"/>
+          <w:kern w:val="2"/>
+          <w:sz w:val="24"/>
+          <w:szCs w:val="24"/>
+          <w:shd w:fill="FFD8CE" w:val="clear"/>
+          <w:lang w:val="en-US" w:eastAsia="zh-CN" w:bidi="hi-IN"/>
+        </w:rPr>
+        <w:t>” (</w:t>
+      </w:r>
+      <w:r>
+        <w:rPr>
+          <w:rFonts w:eastAsia="Noto Serif CJK SC" w:cs="Lohit Devanagari" w:ascii="DejaVu Sans" w:hAnsi="DejaVu Sans"/>
+          <w:b w:val="false"/>
+          <w:bCs w:val="false"/>
+          <w:i w:val="false"/>
+          <w:iCs w:val="false"/>
+          <w:color w:val="000000"/>
+          <w:kern w:val="2"/>
+          <w:sz w:val="24"/>
+          <w:szCs w:val="24"/>
+          <w:shd w:fill="FFD8CE" w:val="clear"/>
+          <w:lang w:val="en-US" w:eastAsia="zh-CN" w:bidi="hi-IN"/>
+        </w:rPr>
+        <w:t>name_long</w:t>
+      </w:r>
+      <w:r>
+        <w:rPr>
+          <w:rFonts w:eastAsia="Noto Serif CJK SC" w:cs="Lohit Devanagari" w:ascii="DejaVu Sans" w:hAnsi="DejaVu Sans"/>
+          <w:b w:val="false"/>
+          <w:bCs w:val="false"/>
+          <w:i w:val="false"/>
+          <w:iCs w:val="false"/>
+          <w:color w:val="000000"/>
+          <w:kern w:val="2"/>
+          <w:sz w:val="24"/>
+          <w:szCs w:val="24"/>
+          <w:shd w:fill="FFD8CE" w:val="clear"/>
+          <w:lang w:val="en-US" w:eastAsia="zh-CN" w:bidi="hi-IN"/>
+        </w:rPr>
+        <w:t xml:space="preserve"> correspondiente del geonomenclador)?</w:t>
+      </w:r>
+    </w:p>
+    <w:p>
+      <w:pPr>
+        <w:pStyle w:val="Normal"/>
+        <w:spacing w:lineRule="auto" w:line="276"/>
+        <w:jc w:val="both"/>
+        <w:rPr>
           <w:rFonts w:ascii="DejaVu Sans" w:hAnsi="DejaVu Sans" w:eastAsia="Noto Serif CJK SC" w:cs="Lohit Devanagari"/>
           <w:b w:val="false"/>
           <w:b w:val="false"/>
@@ -3569,10 +3858,168 @@
           <w:kern w:val="2"/>
           <w:sz w:val="24"/>
           <w:szCs w:val="24"/>
+          <w:highlight w:val="none"/>
+          <w:shd w:fill="auto" w:val="clear"/>
+          <w:lang w:val="en-US" w:eastAsia="zh-CN" w:bidi="hi-IN"/>
+        </w:rPr>
+      </w:pPr>
+      <w:r>
+        <w:rPr>
+          <w:rFonts w:eastAsia="Noto Serif CJK SC" w:cs="Lohit Devanagari" w:ascii="DejaVu Sans" w:hAnsi="DejaVu Sans"/>
+          <w:b w:val="false"/>
+          <w:bCs w:val="false"/>
+          <w:i w:val="false"/>
+          <w:iCs w:val="false"/>
+          <w:color w:val="000000"/>
+          <w:kern w:val="2"/>
+          <w:sz w:val="24"/>
+          <w:szCs w:val="24"/>
+          <w:shd w:fill="auto" w:val="clear"/>
+          <w:lang w:val="en-US" w:eastAsia="zh-CN" w:bidi="hi-IN"/>
+        </w:rPr>
+        <w:t>También pasa en algunos csvs del TOPICO MERTRA</w:t>
+      </w:r>
+    </w:p>
+    <w:p>
+      <w:pPr>
+        <w:pStyle w:val="Normal"/>
+        <w:spacing w:lineRule="auto" w:line="276"/>
+        <w:jc w:val="both"/>
+        <w:rPr>
+          <w:rFonts w:ascii="DejaVu Sans" w:hAnsi="DejaVu Sans"/>
+          <w:b w:val="false"/>
+          <w:b w:val="false"/>
+          <w:bCs w:val="false"/>
+        </w:rPr>
+      </w:pPr>
+      <w:r>
+        <w:rPr>
+          <w:rFonts w:ascii="DejaVu Sans" w:hAnsi="DejaVu Sans"/>
+          <w:b w:val="false"/>
+          <w:bCs w:val="false"/>
+        </w:rPr>
+      </w:r>
+    </w:p>
+    <w:p>
+      <w:pPr>
+        <w:pStyle w:val="Normal"/>
+        <w:spacing w:lineRule="auto" w:line="276"/>
+        <w:jc w:val="both"/>
+        <w:rPr>
+          <w:rFonts w:ascii="DejaVu Sans" w:hAnsi="DejaVu Sans"/>
+          <w:b w:val="false"/>
+          <w:b w:val="false"/>
+          <w:bCs w:val="false"/>
+        </w:rPr>
+      </w:pPr>
+      <w:r>
+        <w:rPr>
+          <w:rFonts w:ascii="DejaVu Sans" w:hAnsi="DejaVu Sans"/>
+          <w:b w:val="false"/>
+          <w:bCs w:val="false"/>
+        </w:rPr>
+        <w:t xml:space="preserve">- </w:t>
+      </w:r>
+      <w:r>
+        <w:rPr>
+          <w:rFonts w:ascii="DejaVu Sans" w:hAnsi="DejaVu Sans"/>
+          <w:b w:val="false"/>
+          <w:bCs w:val="false"/>
+        </w:rPr>
+        <w:t>TOPICO</w:t>
+      </w:r>
+      <w:r>
+        <w:rPr>
+          <w:rFonts w:ascii="DejaVu Sans" w:hAnsi="DejaVu Sans"/>
+          <w:b w:val="false"/>
+          <w:bCs w:val="false"/>
+        </w:rPr>
+        <w:tab/>
+        <w:t>ACECON:</w:t>
+        <w:tab/>
+        <w:t>9_pibpc_ppa_log_1950.csv</w:t>
+        <w:tab/>
+        <w:t xml:space="preserve">Para la string 'TIGRES ASIATICOS'. </w:t>
+      </w:r>
+      <w:r>
+        <w:rPr>
+          <w:rFonts w:ascii="DejaVu Sans" w:hAnsi="DejaVu Sans"/>
+          <w:b w:val="false"/>
+          <w:bCs w:val="false"/>
+        </w:rPr>
+        <w:t>Seg</w:t>
+      </w:r>
+      <w:r>
+        <w:rPr>
+          <w:rFonts w:eastAsia="Noto Serif CJK SC" w:cs="Lohit Devanagari" w:ascii="DejaVu Sans" w:hAnsi="DejaVu Sans"/>
+          <w:b w:val="false"/>
+          <w:bCs w:val="false"/>
+          <w:color w:val="auto"/>
+          <w:kern w:val="2"/>
+          <w:sz w:val="24"/>
+          <w:szCs w:val="24"/>
+          <w:lang w:val="en-US" w:eastAsia="zh-CN" w:bidi="hi-IN"/>
+        </w:rPr>
+        <w:t xml:space="preserve">ún: </w:t>
+      </w:r>
+      <w:hyperlink r:id="rId10">
+        <w:r>
+          <w:rPr>
+            <w:rStyle w:val="InternetLink"/>
+            <w:rFonts w:eastAsia="Noto Serif CJK SC" w:cs="Lohit Devanagari" w:ascii="DejaVu Sans" w:hAnsi="DejaVu Sans"/>
+            <w:b w:val="false"/>
+            <w:bCs w:val="false"/>
+            <w:color w:val="auto"/>
+            <w:kern w:val="2"/>
+            <w:sz w:val="24"/>
+            <w:szCs w:val="24"/>
+            <w:lang w:val="en-US" w:eastAsia="zh-CN" w:bidi="hi-IN"/>
+          </w:rPr>
+          <w:t>https://es.wikipedia.org/wiki/Cuatro_tigres_asi%C3%A1ticos</w:t>
+        </w:r>
+      </w:hyperlink>
+      <w:r>
+        <w:rPr>
+          <w:rFonts w:eastAsia="Noto Serif CJK SC" w:cs="Lohit Devanagari" w:ascii="DejaVu Sans" w:hAnsi="DejaVu Sans"/>
+          <w:b w:val="false"/>
+          <w:bCs w:val="false"/>
+          <w:color w:val="auto"/>
+          <w:kern w:val="2"/>
+          <w:sz w:val="24"/>
+          <w:szCs w:val="24"/>
+          <w:lang w:val="en-US" w:eastAsia="zh-CN" w:bidi="hi-IN"/>
+        </w:rPr>
+        <w:t xml:space="preserve"> tigres asiáticos es Taiwán, Corea del Sur, Singapur y Hong Kong.</w:t>
+      </w:r>
+    </w:p>
+    <w:p>
+      <w:pPr>
+        <w:pStyle w:val="Normal"/>
+        <w:spacing w:lineRule="auto" w:line="276"/>
+        <w:jc w:val="both"/>
+        <w:rPr>
+          <w:rFonts w:ascii="DejaVu Sans" w:hAnsi="DejaVu Sans"/>
+          <w:b w:val="false"/>
+          <w:b w:val="false"/>
+          <w:bCs w:val="false"/>
+        </w:rPr>
+      </w:pPr>
+      <w:r>
+        <w:rPr>
+          <w:rFonts w:eastAsia="Noto Serif CJK SC" w:cs="Lohit Devanagari" w:ascii="DejaVu Sans" w:hAnsi="DejaVu Sans"/>
+          <w:b w:val="false"/>
+          <w:bCs w:val="false"/>
+          <w:i w:val="false"/>
+          <w:iCs w:val="false"/>
+          <w:color w:val="000000"/>
+          <w:kern w:val="2"/>
+          <w:sz w:val="24"/>
+          <w:szCs w:val="24"/>
           <w:shd w:fill="FFD8CE" w:val="clear"/>
           <w:lang w:val="en-US" w:eastAsia="zh-CN" w:bidi="hi-IN"/>
         </w:rPr>
-      </w:pPr>
+        <w:t>[</w:t>
+      </w:r>
       <w:r>
         <w:rPr>
           <w:rFonts w:eastAsia="Noto Serif CJK SC" w:cs="Lohit Devanagari" w:ascii="DejaVu Sans" w:hAnsi="DejaVu Sans"/>
@@ -3587,6 +4034,7 @@
           <w:shd w:fill="FFD8CE" w:val="clear"/>
           <w:lang w:val="en-US" w:eastAsia="zh-CN" w:bidi="hi-IN"/>
         </w:rPr>
+        <w:t>qué hacer en ese caso?]</w:t>
       </w:r>
     </w:p>
     <w:p>
@@ -3673,7 +4121,7 @@
         </w:rPr>
         <w:t xml:space="preserve">- en v1_renaming.ipynb considerar el input country_keys: nombres de columnas que refieren a algo geo referencial: </w:t>
       </w:r>
-      <w:hyperlink r:id="rId10">
+      <w:hyperlink r:id="rId11">
         <w:r>
           <w:rPr>
             <w:rStyle w:val="InternetLink"/>
@@ -4471,7 +4919,7 @@
         <w:jc w:val="both"/>
         <w:rPr/>
       </w:pPr>
-      <w:hyperlink r:id="rId11">
+      <w:hyperlink r:id="rId12">
         <w:r>
           <w:rPr>
             <w:rStyle w:val="InternetLink"/>
@@ -5704,7 +6152,7 @@
                     </pic:cNvPicPr>
                   </pic:nvPicPr>
                   <pic:blipFill>
-                    <a:blip r:embed="rId12"/>
+                    <a:blip r:embed="rId13"/>
                     <a:stretch>
                       <a:fillRect/>
                     </a:stretch>
@@ -6037,7 +6485,7 @@
                     </pic:cNvPicPr>
                   </pic:nvPicPr>
                   <pic:blipFill>
-                    <a:blip r:embed="rId13"/>
+                    <a:blip r:embed="rId14"/>
                     <a:stretch>
                       <a:fillRect/>
                     </a:stretch>

</xml_diff>

<commit_message>
se finalizo con emparchado problemas tipo2
</commit_message>
<xml_diff>
--- a/bitacora_de_trabajo.docx
+++ b/bitacora_de_trabajo.docx
@@ -160,6 +160,81 @@
     </w:p>
     <w:p>
       <w:pPr>
+        <w:pStyle w:val="Normal"/>
+        <w:bidi w:val="0"/>
+        <w:spacing w:lineRule="auto" w:line="276"/>
+        <w:jc w:val="both"/>
+        <w:rPr>
+          <w:rFonts w:ascii="DejaVu Sans" w:hAnsi="DejaVu Sans"/>
+          <w:b/>
+          <w:b/>
+          <w:bCs/>
+          <w:sz w:val="28"/>
+          <w:szCs w:val="28"/>
+          <w:shd w:fill="FFF5CE" w:val="clear"/>
+        </w:rPr>
+      </w:pPr>
+      <w:r>
+        <w:rPr>
+          <w:rFonts w:ascii="DejaVu Sans" w:hAnsi="DejaVu Sans"/>
+          <w:b/>
+          <w:bCs/>
+          <w:sz w:val="28"/>
+          <w:szCs w:val="28"/>
+          <w:shd w:fill="FFF5CE" w:val="clear"/>
+        </w:rPr>
+        <w:t>Respuestas de Nacho para resolver las problem</w:t>
+      </w:r>
+      <w:r>
+        <w:rPr>
+          <w:rFonts w:eastAsia="Noto Serif CJK SC" w:cs="Lohit Devanagari" w:ascii="DejaVu Sans" w:hAnsi="DejaVu Sans"/>
+          <w:b/>
+          <w:bCs/>
+          <w:color w:val="000000"/>
+          <w:kern w:val="2"/>
+          <w:sz w:val="28"/>
+          <w:szCs w:val="28"/>
+          <w:shd w:fill="FFF5CE" w:val="clear"/>
+          <w:lang w:val="en-US" w:eastAsia="zh-CN" w:bidi="hi-IN"/>
+        </w:rPr>
+        <w:t xml:space="preserve">áticas: </w:t>
+      </w:r>
+      <w:hyperlink r:id="rId4">
+        <w:r>
+          <w:rPr>
+            <w:rStyle w:val="InternetLink"/>
+            <w:rFonts w:eastAsia="Noto Serif CJK SC" w:cs="Lohit Devanagari" w:ascii="DejaVu Sans" w:hAnsi="DejaVu Sans"/>
+            <w:b w:val="false"/>
+            <w:bCs w:val="false"/>
+            <w:color w:val="000000"/>
+            <w:kern w:val="2"/>
+            <w:sz w:val="28"/>
+            <w:szCs w:val="28"/>
+            <w:shd w:fill="FFF5CE" w:val="clear"/>
+            <w:lang w:val="en-US" w:eastAsia="zh-CN" w:bidi="hi-IN"/>
+          </w:rPr>
+          <w:t>https://docs.google.com/document/d/1Pk8xTd8Vq33R1Xw9aVrJYzVUklExBYpsRy220FwjCds/edit?tab=t.0</w:t>
+        </w:r>
+      </w:hyperlink>
+      <w:hyperlink r:id="rId5">
+        <w:r>
+          <w:rPr>
+            <w:rFonts w:eastAsia="Noto Serif CJK SC" w:cs="Lohit Devanagari" w:ascii="DejaVu Sans" w:hAnsi="DejaVu Sans"/>
+            <w:b w:val="false"/>
+            <w:bCs w:val="false"/>
+            <w:color w:val="000000"/>
+            <w:kern w:val="2"/>
+            <w:sz w:val="28"/>
+            <w:szCs w:val="28"/>
+            <w:shd w:fill="FFF5CE" w:val="clear"/>
+            <w:lang w:val="en-US" w:eastAsia="zh-CN" w:bidi="hi-IN"/>
+          </w:rPr>
+          <w:t xml:space="preserve"> </w:t>
+        </w:r>
+      </w:hyperlink>
+    </w:p>
+    <w:p>
+      <w:pPr>
         <w:pStyle w:val="HorizontalLine"/>
         <w:jc w:val="both"/>
         <w:rPr>
@@ -962,7 +1037,7 @@
         </w:rPr>
         <w:t xml:space="preserve"> Segun </w:t>
       </w:r>
-      <w:hyperlink r:id="rId4">
+      <w:hyperlink r:id="rId6">
         <w:r>
           <w:rPr>
             <w:rStyle w:val="InternetLink"/>
@@ -1244,7 +1319,7 @@
         </w:rPr>
         <w:t xml:space="preserve">n </w:t>
       </w:r>
-      <w:hyperlink r:id="rId5">
+      <w:hyperlink r:id="rId7">
         <w:r>
           <w:rPr>
             <w:rStyle w:val="InternetLink"/>
@@ -1530,7 +1605,7 @@
         <w:br/>
         <w:t xml:space="preserve">Segun </w:t>
       </w:r>
-      <w:hyperlink r:id="rId6">
+      <w:hyperlink r:id="rId8">
         <w:r>
           <w:rPr>
             <w:rStyle w:val="InternetLink"/>
@@ -1619,7 +1694,7 @@
         <w:br/>
         <w:t xml:space="preserve">Segun </w:t>
       </w:r>
-      <w:hyperlink r:id="rId7">
+      <w:hyperlink r:id="rId9">
         <w:r>
           <w:rPr>
             <w:rStyle w:val="InternetLink"/>
@@ -2257,7 +2332,7 @@
         </w:rPr>
         <w:t xml:space="preserve">En el repo de OWID </w:t>
       </w:r>
-      <w:hyperlink r:id="rId8">
+      <w:hyperlink r:id="rId10">
         <w:r>
           <w:rPr>
             <w:rStyle w:val="InternetLink"/>
@@ -2292,7 +2367,7 @@
         </w:rPr>
         <w:t xml:space="preserve">, se tiene </w:t>
       </w:r>
-      <w:hyperlink r:id="rId9">
+      <w:hyperlink r:id="rId11">
         <w:r>
           <w:rPr>
             <w:rStyle w:val="InternetLink"/>
@@ -3338,39 +3413,7 @@
           <w:shd w:fill="auto" w:val="clear"/>
           <w:lang w:val="en-US" w:eastAsia="zh-CN" w:bidi="hi-IN"/>
         </w:rPr>
-        <w:t xml:space="preserve">- TOPICO </w:t>
-      </w:r>
-      <w:r>
-        <w:rPr>
-          <w:rFonts w:eastAsia="Noto Serif CJK SC" w:cs="Lohit Devanagari" w:ascii="DejaVu Sans" w:hAnsi="DejaVu Sans"/>
-          <w:b w:val="false"/>
-          <w:bCs w:val="false"/>
-          <w:i w:val="false"/>
-          <w:iCs w:val="false"/>
-          <w:color w:val="000000"/>
-          <w:kern w:val="2"/>
-          <w:sz w:val="24"/>
-          <w:szCs w:val="24"/>
-          <w:shd w:fill="auto" w:val="clear"/>
-          <w:lang w:val="en-US" w:eastAsia="zh-CN" w:bidi="hi-IN"/>
-        </w:rPr>
-        <w:t>SEBACO</w:t>
-      </w:r>
-      <w:r>
-        <w:rPr>
-          <w:rFonts w:eastAsia="Noto Serif CJK SC" w:cs="Lohit Devanagari" w:ascii="DejaVu Sans" w:hAnsi="DejaVu Sans"/>
-          <w:b w:val="false"/>
-          <w:bCs w:val="false"/>
-          <w:i w:val="false"/>
-          <w:iCs w:val="false"/>
-          <w:color w:val="000000"/>
-          <w:kern w:val="2"/>
-          <w:sz w:val="24"/>
-          <w:szCs w:val="24"/>
-          <w:shd w:fill="auto" w:val="clear"/>
-          <w:lang w:val="en-US" w:eastAsia="zh-CN" w:bidi="hi-IN"/>
-        </w:rPr>
-        <w:t>: 06_empleo_sbc_provincia.csv, 'CABA'.</w:t>
+        <w:t>- TOPICO SEBACO: 06_empleo_sbc_provincia.csv, 'CABA'.</w:t>
         <w:br/>
       </w:r>
       <w:r>
@@ -3387,8 +3430,21 @@
           <w:shd w:fill="FFD8CE" w:val="clear"/>
           <w:lang w:val="en-US" w:eastAsia="zh-CN" w:bidi="hi-IN"/>
         </w:rPr>
-        <w:t>[usar “</w:t>
-      </w:r>
+        <w:t>[usar “AR-C” (geocodigo del geonomenclador) y “CABA” (name_long correspondiente del geonomenclador)?</w:t>
+      </w:r>
+    </w:p>
+    <w:p>
+      <w:pPr>
+        <w:pStyle w:val="Normal"/>
+        <w:spacing w:lineRule="auto" w:line="276"/>
+        <w:jc w:val="both"/>
+        <w:rPr>
+          <w:rFonts w:ascii="DejaVu Sans" w:hAnsi="DejaVu Sans"/>
+          <w:b w:val="false"/>
+          <w:b w:val="false"/>
+          <w:bCs w:val="false"/>
+        </w:rPr>
+      </w:pPr>
       <w:r>
         <w:rPr>
           <w:rFonts w:eastAsia="Noto Serif CJK SC" w:cs="Lohit Devanagari" w:ascii="DejaVu Sans" w:hAnsi="DejaVu Sans"/>
@@ -3403,7 +3459,37 @@
           <w:shd w:fill="FFD8CE" w:val="clear"/>
           <w:lang w:val="en-US" w:eastAsia="zh-CN" w:bidi="hi-IN"/>
         </w:rPr>
-        <w:t>AR-C</w:t>
+        <w:t>O usamos “Ciudad Autónoma de Buenos Aires? (desc_fundar)]</w:t>
+      </w:r>
+    </w:p>
+    <w:p>
+      <w:pPr>
+        <w:pStyle w:val="Normal"/>
+        <w:spacing w:lineRule="auto" w:line="276"/>
+        <w:jc w:val="both"/>
+        <w:rPr>
+          <w:rFonts w:ascii="DejaVu Sans" w:hAnsi="DejaVu Sans"/>
+          <w:b w:val="false"/>
+          <w:b w:val="false"/>
+          <w:bCs w:val="false"/>
+        </w:rPr>
+      </w:pPr>
+      <w:r>
+        <w:rPr>
+          <w:rFonts w:eastAsia="Noto Serif CJK SC" w:cs="Lohit Devanagari" w:ascii="DejaVu Sans" w:hAnsi="DejaVu Sans"/>
+          <w:b w:val="false"/>
+          <w:bCs w:val="false"/>
+          <w:i w:val="false"/>
+          <w:iCs w:val="false"/>
+          <w:color w:val="000000"/>
+          <w:kern w:val="2"/>
+          <w:sz w:val="24"/>
+          <w:szCs w:val="24"/>
+          <w:shd w:fill="auto" w:val="clear"/>
+          <w:lang w:val="en-US" w:eastAsia="zh-CN" w:bidi="hi-IN"/>
+        </w:rPr>
+        <w:t>- TOPICO SEBACO: 06_empleo_sbc_provincia.csv Para la string 'GBA'.</w:t>
+        <w:br/>
       </w:r>
       <w:r>
         <w:rPr>
@@ -3419,209 +3505,6 @@
           <w:shd w:fill="FFD8CE" w:val="clear"/>
           <w:lang w:val="en-US" w:eastAsia="zh-CN" w:bidi="hi-IN"/>
         </w:rPr>
-        <w:t>” (geocodigo del geonomenclador) y “</w:t>
-      </w:r>
-      <w:r>
-        <w:rPr>
-          <w:rFonts w:eastAsia="Noto Serif CJK SC" w:cs="Lohit Devanagari" w:ascii="DejaVu Sans" w:hAnsi="DejaVu Sans"/>
-          <w:b w:val="false"/>
-          <w:bCs w:val="false"/>
-          <w:i w:val="false"/>
-          <w:iCs w:val="false"/>
-          <w:color w:val="000000"/>
-          <w:kern w:val="2"/>
-          <w:sz w:val="24"/>
-          <w:szCs w:val="24"/>
-          <w:shd w:fill="FFD8CE" w:val="clear"/>
-          <w:lang w:val="en-US" w:eastAsia="zh-CN" w:bidi="hi-IN"/>
-        </w:rPr>
-        <w:t>CABA</w:t>
-      </w:r>
-      <w:r>
-        <w:rPr>
-          <w:rFonts w:eastAsia="Noto Serif CJK SC" w:cs="Lohit Devanagari" w:ascii="DejaVu Sans" w:hAnsi="DejaVu Sans"/>
-          <w:b w:val="false"/>
-          <w:bCs w:val="false"/>
-          <w:i w:val="false"/>
-          <w:iCs w:val="false"/>
-          <w:color w:val="000000"/>
-          <w:kern w:val="2"/>
-          <w:sz w:val="24"/>
-          <w:szCs w:val="24"/>
-          <w:shd w:fill="FFD8CE" w:val="clear"/>
-          <w:lang w:val="en-US" w:eastAsia="zh-CN" w:bidi="hi-IN"/>
-        </w:rPr>
-        <w:t>” (</w:t>
-      </w:r>
-      <w:r>
-        <w:rPr>
-          <w:rFonts w:eastAsia="Noto Serif CJK SC" w:cs="Lohit Devanagari" w:ascii="DejaVu Sans" w:hAnsi="DejaVu Sans"/>
-          <w:b w:val="false"/>
-          <w:bCs w:val="false"/>
-          <w:i w:val="false"/>
-          <w:iCs w:val="false"/>
-          <w:color w:val="000000"/>
-          <w:kern w:val="2"/>
-          <w:sz w:val="24"/>
-          <w:szCs w:val="24"/>
-          <w:shd w:fill="FFD8CE" w:val="clear"/>
-          <w:lang w:val="en-US" w:eastAsia="zh-CN" w:bidi="hi-IN"/>
-        </w:rPr>
-        <w:t>name_long</w:t>
-      </w:r>
-      <w:r>
-        <w:rPr>
-          <w:rFonts w:eastAsia="Noto Serif CJK SC" w:cs="Lohit Devanagari" w:ascii="DejaVu Sans" w:hAnsi="DejaVu Sans"/>
-          <w:b w:val="false"/>
-          <w:bCs w:val="false"/>
-          <w:i w:val="false"/>
-          <w:iCs w:val="false"/>
-          <w:color w:val="000000"/>
-          <w:kern w:val="2"/>
-          <w:sz w:val="24"/>
-          <w:szCs w:val="24"/>
-          <w:shd w:fill="FFD8CE" w:val="clear"/>
-          <w:lang w:val="en-US" w:eastAsia="zh-CN" w:bidi="hi-IN"/>
-        </w:rPr>
-        <w:t xml:space="preserve"> correspondiente del geonomenclador)?</w:t>
-      </w:r>
-    </w:p>
-    <w:p>
-      <w:pPr>
-        <w:pStyle w:val="Normal"/>
-        <w:spacing w:lineRule="auto" w:line="276"/>
-        <w:jc w:val="both"/>
-        <w:rPr>
-          <w:rFonts w:ascii="DejaVu Sans" w:hAnsi="DejaVu Sans"/>
-          <w:b w:val="false"/>
-          <w:b w:val="false"/>
-          <w:bCs w:val="false"/>
-        </w:rPr>
-      </w:pPr>
-      <w:r>
-        <w:rPr>
-          <w:rFonts w:eastAsia="Noto Serif CJK SC" w:cs="Lohit Devanagari" w:ascii="DejaVu Sans" w:hAnsi="DejaVu Sans"/>
-          <w:b w:val="false"/>
-          <w:bCs w:val="false"/>
-          <w:i w:val="false"/>
-          <w:iCs w:val="false"/>
-          <w:color w:val="000000"/>
-          <w:kern w:val="2"/>
-          <w:sz w:val="24"/>
-          <w:szCs w:val="24"/>
-          <w:shd w:fill="FFD8CE" w:val="clear"/>
-          <w:lang w:val="en-US" w:eastAsia="zh-CN" w:bidi="hi-IN"/>
-        </w:rPr>
-        <w:t>O usamos “Ciudad Autónoma de Buenos Aires? (desc_fundar)]</w:t>
-      </w:r>
-    </w:p>
-    <w:p>
-      <w:pPr>
-        <w:pStyle w:val="Normal"/>
-        <w:spacing w:lineRule="auto" w:line="276"/>
-        <w:jc w:val="both"/>
-        <w:rPr>
-          <w:rFonts w:ascii="DejaVu Sans" w:hAnsi="DejaVu Sans"/>
-          <w:b w:val="false"/>
-          <w:b w:val="false"/>
-          <w:bCs w:val="false"/>
-        </w:rPr>
-      </w:pPr>
-      <w:r>
-        <w:rPr>
-          <w:rFonts w:eastAsia="Noto Serif CJK SC" w:cs="Lohit Devanagari" w:ascii="DejaVu Sans" w:hAnsi="DejaVu Sans"/>
-          <w:b w:val="false"/>
-          <w:bCs w:val="false"/>
-          <w:i w:val="false"/>
-          <w:iCs w:val="false"/>
-          <w:color w:val="000000"/>
-          <w:kern w:val="2"/>
-          <w:sz w:val="24"/>
-          <w:szCs w:val="24"/>
-          <w:shd w:fill="auto" w:val="clear"/>
-          <w:lang w:val="en-US" w:eastAsia="zh-CN" w:bidi="hi-IN"/>
-        </w:rPr>
-        <w:t xml:space="preserve">- TOPICO </w:t>
-      </w:r>
-      <w:r>
-        <w:rPr>
-          <w:rFonts w:eastAsia="Noto Serif CJK SC" w:cs="Lohit Devanagari" w:ascii="DejaVu Sans" w:hAnsi="DejaVu Sans"/>
-          <w:b w:val="false"/>
-          <w:bCs w:val="false"/>
-          <w:i w:val="false"/>
-          <w:iCs w:val="false"/>
-          <w:color w:val="000000"/>
-          <w:kern w:val="2"/>
-          <w:sz w:val="24"/>
-          <w:szCs w:val="24"/>
-          <w:shd w:fill="auto" w:val="clear"/>
-          <w:lang w:val="en-US" w:eastAsia="zh-CN" w:bidi="hi-IN"/>
-        </w:rPr>
-        <w:t>SEBACO</w:t>
-      </w:r>
-      <w:r>
-        <w:rPr>
-          <w:rFonts w:eastAsia="Noto Serif CJK SC" w:cs="Lohit Devanagari" w:ascii="DejaVu Sans" w:hAnsi="DejaVu Sans"/>
-          <w:b w:val="false"/>
-          <w:bCs w:val="false"/>
-          <w:i w:val="false"/>
-          <w:iCs w:val="false"/>
-          <w:color w:val="000000"/>
-          <w:kern w:val="2"/>
-          <w:sz w:val="24"/>
-          <w:szCs w:val="24"/>
-          <w:shd w:fill="auto" w:val="clear"/>
-          <w:lang w:val="en-US" w:eastAsia="zh-CN" w:bidi="hi-IN"/>
-        </w:rPr>
-        <w:t>: 06_empleo_sbc_provincia.csv Para la string '</w:t>
-      </w:r>
-      <w:r>
-        <w:rPr>
-          <w:rFonts w:eastAsia="Noto Serif CJK SC" w:cs="Lohit Devanagari" w:ascii="DejaVu Sans" w:hAnsi="DejaVu Sans"/>
-          <w:b w:val="false"/>
-          <w:bCs w:val="false"/>
-          <w:i w:val="false"/>
-          <w:iCs w:val="false"/>
-          <w:color w:val="000000"/>
-          <w:kern w:val="2"/>
-          <w:sz w:val="24"/>
-          <w:szCs w:val="24"/>
-          <w:shd w:fill="auto" w:val="clear"/>
-          <w:lang w:val="en-US" w:eastAsia="zh-CN" w:bidi="hi-IN"/>
-        </w:rPr>
-        <w:t>GBA</w:t>
-      </w:r>
-      <w:r>
-        <w:rPr>
-          <w:rFonts w:eastAsia="Noto Serif CJK SC" w:cs="Lohit Devanagari" w:ascii="DejaVu Sans" w:hAnsi="DejaVu Sans"/>
-          <w:b w:val="false"/>
-          <w:bCs w:val="false"/>
-          <w:i w:val="false"/>
-          <w:iCs w:val="false"/>
-          <w:color w:val="000000"/>
-          <w:kern w:val="2"/>
-          <w:sz w:val="24"/>
-          <w:szCs w:val="24"/>
-          <w:shd w:fill="auto" w:val="clear"/>
-          <w:lang w:val="en-US" w:eastAsia="zh-CN" w:bidi="hi-IN"/>
-        </w:rPr>
-        <w:t>'.</w:t>
-        <w:br/>
-      </w:r>
-      <w:r>
-        <w:rPr>
-          <w:rFonts w:eastAsia="Noto Serif CJK SC" w:cs="Lohit Devanagari" w:ascii="DejaVu Sans" w:hAnsi="DejaVu Sans"/>
-          <w:b w:val="false"/>
-          <w:bCs w:val="false"/>
-          <w:i w:val="false"/>
-          <w:iCs w:val="false"/>
-          <w:color w:val="000000"/>
-          <w:kern w:val="2"/>
-          <w:sz w:val="24"/>
-          <w:szCs w:val="24"/>
-          <w:shd w:fill="FFD8CE" w:val="clear"/>
-          <w:lang w:val="en-US" w:eastAsia="zh-CN" w:bidi="hi-IN"/>
-        </w:rPr>
         <w:t>[usar “AR-GBA” (geocodigo del geonomenclador) y “Gran Buenos Aires” (desc_fundar correspondiente del geonomenclador)?</w:t>
       </w:r>
     </w:p>
@@ -3639,17 +3522,9 @@
       </w:pPr>
       <w:r>
         <w:rPr>
-          <w:rFonts w:eastAsia="Noto Serif CJK SC" w:cs="Lohit Devanagari" w:ascii="DejaVu Sans" w:hAnsi="DejaVu Sans"/>
-          <w:b w:val="false"/>
-          <w:bCs w:val="false"/>
-          <w:i w:val="false"/>
-          <w:iCs w:val="false"/>
-          <w:color w:val="000000"/>
-          <w:kern w:val="2"/>
-          <w:sz w:val="24"/>
-          <w:szCs w:val="24"/>
-          <w:shd w:fill="FFD8CE" w:val="clear"/>
-          <w:lang w:val="en-US" w:eastAsia="zh-CN" w:bidi="hi-IN"/>
+          <w:rFonts w:ascii="DejaVu Sans" w:hAnsi="DejaVu Sans"/>
+          <w:b w:val="false"/>
+          <w:bCs w:val="false"/>
         </w:rPr>
       </w:r>
     </w:p>
@@ -3681,39 +3556,7 @@
         </w:rPr>
         <w:t>- TOPICO ESTPRO</w:t>
         <w:tab/>
-        <w:t>: densidad_empresarial_depto.csv, '</w:t>
-      </w:r>
-      <w:r>
-        <w:rPr>
-          <w:rFonts w:eastAsia="Noto Serif CJK SC" w:cs="Lohit Devanagari" w:ascii="DejaVu Sans" w:hAnsi="DejaVu Sans"/>
-          <w:b w:val="false"/>
-          <w:bCs w:val="false"/>
-          <w:i w:val="false"/>
-          <w:iCs w:val="false"/>
-          <w:color w:val="000000"/>
-          <w:kern w:val="2"/>
-          <w:sz w:val="24"/>
-          <w:szCs w:val="24"/>
-          <w:shd w:fill="auto" w:val="clear"/>
-          <w:lang w:val="en-US" w:eastAsia="zh-CN" w:bidi="hi-IN"/>
-        </w:rPr>
-        <w:t>CIUDAD DE BUENOS AIRES</w:t>
-      </w:r>
-      <w:r>
-        <w:rPr>
-          <w:rFonts w:eastAsia="Noto Serif CJK SC" w:cs="Lohit Devanagari" w:ascii="DejaVu Sans" w:hAnsi="DejaVu Sans"/>
-          <w:b w:val="false"/>
-          <w:bCs w:val="false"/>
-          <w:i w:val="false"/>
-          <w:iCs w:val="false"/>
-          <w:color w:val="000000"/>
-          <w:kern w:val="2"/>
-          <w:sz w:val="24"/>
-          <w:szCs w:val="24"/>
-          <w:shd w:fill="auto" w:val="clear"/>
-          <w:lang w:val="en-US" w:eastAsia="zh-CN" w:bidi="hi-IN"/>
-        </w:rPr>
-        <w:t>'.</w:t>
+        <w:t>: densidad_empresarial_depto.csv, 'CIUDAD DE BUENOS AIRES'.</w:t>
       </w:r>
     </w:p>
     <w:p>
@@ -3742,103 +3585,7 @@
           <w:shd w:fill="FFD8CE" w:val="clear"/>
           <w:lang w:val="en-US" w:eastAsia="zh-CN" w:bidi="hi-IN"/>
         </w:rPr>
-        <w:t>[usar “</w:t>
-      </w:r>
-      <w:r>
-        <w:rPr>
-          <w:rFonts w:eastAsia="Noto Serif CJK SC" w:cs="Lohit Devanagari" w:ascii="DejaVu Sans" w:hAnsi="DejaVu Sans"/>
-          <w:b w:val="false"/>
-          <w:bCs w:val="false"/>
-          <w:i w:val="false"/>
-          <w:iCs w:val="false"/>
-          <w:color w:val="000000"/>
-          <w:kern w:val="2"/>
-          <w:sz w:val="24"/>
-          <w:szCs w:val="24"/>
-          <w:shd w:fill="FFD8CE" w:val="clear"/>
-          <w:lang w:val="en-US" w:eastAsia="zh-CN" w:bidi="hi-IN"/>
-        </w:rPr>
-        <w:t>AR-C</w:t>
-      </w:r>
-      <w:r>
-        <w:rPr>
-          <w:rFonts w:eastAsia="Noto Serif CJK SC" w:cs="Lohit Devanagari" w:ascii="DejaVu Sans" w:hAnsi="DejaVu Sans"/>
-          <w:b w:val="false"/>
-          <w:bCs w:val="false"/>
-          <w:i w:val="false"/>
-          <w:iCs w:val="false"/>
-          <w:color w:val="000000"/>
-          <w:kern w:val="2"/>
-          <w:sz w:val="24"/>
-          <w:szCs w:val="24"/>
-          <w:shd w:fill="FFD8CE" w:val="clear"/>
-          <w:lang w:val="en-US" w:eastAsia="zh-CN" w:bidi="hi-IN"/>
-        </w:rPr>
-        <w:t>” (geocodigo del geonomenclador) y “</w:t>
-      </w:r>
-      <w:r>
-        <w:rPr>
-          <w:rFonts w:eastAsia="Noto Serif CJK SC" w:cs="Lohit Devanagari" w:ascii="DejaVu Sans" w:hAnsi="DejaVu Sans"/>
-          <w:b w:val="false"/>
-          <w:bCs w:val="false"/>
-          <w:i w:val="false"/>
-          <w:iCs w:val="false"/>
-          <w:color w:val="000000"/>
-          <w:kern w:val="2"/>
-          <w:sz w:val="24"/>
-          <w:szCs w:val="24"/>
-          <w:shd w:fill="FFD8CE" w:val="clear"/>
-          <w:lang w:val="en-US" w:eastAsia="zh-CN" w:bidi="hi-IN"/>
-        </w:rPr>
-        <w:t>CABA</w:t>
-      </w:r>
-      <w:r>
-        <w:rPr>
-          <w:rFonts w:eastAsia="Noto Serif CJK SC" w:cs="Lohit Devanagari" w:ascii="DejaVu Sans" w:hAnsi="DejaVu Sans"/>
-          <w:b w:val="false"/>
-          <w:bCs w:val="false"/>
-          <w:i w:val="false"/>
-          <w:iCs w:val="false"/>
-          <w:color w:val="000000"/>
-          <w:kern w:val="2"/>
-          <w:sz w:val="24"/>
-          <w:szCs w:val="24"/>
-          <w:shd w:fill="FFD8CE" w:val="clear"/>
-          <w:lang w:val="en-US" w:eastAsia="zh-CN" w:bidi="hi-IN"/>
-        </w:rPr>
-        <w:t>” (</w:t>
-      </w:r>
-      <w:r>
-        <w:rPr>
-          <w:rFonts w:eastAsia="Noto Serif CJK SC" w:cs="Lohit Devanagari" w:ascii="DejaVu Sans" w:hAnsi="DejaVu Sans"/>
-          <w:b w:val="false"/>
-          <w:bCs w:val="false"/>
-          <w:i w:val="false"/>
-          <w:iCs w:val="false"/>
-          <w:color w:val="000000"/>
-          <w:kern w:val="2"/>
-          <w:sz w:val="24"/>
-          <w:szCs w:val="24"/>
-          <w:shd w:fill="FFD8CE" w:val="clear"/>
-          <w:lang w:val="en-US" w:eastAsia="zh-CN" w:bidi="hi-IN"/>
-        </w:rPr>
-        <w:t>name_long</w:t>
-      </w:r>
-      <w:r>
-        <w:rPr>
-          <w:rFonts w:eastAsia="Noto Serif CJK SC" w:cs="Lohit Devanagari" w:ascii="DejaVu Sans" w:hAnsi="DejaVu Sans"/>
-          <w:b w:val="false"/>
-          <w:bCs w:val="false"/>
-          <w:i w:val="false"/>
-          <w:iCs w:val="false"/>
-          <w:color w:val="000000"/>
-          <w:kern w:val="2"/>
-          <w:sz w:val="24"/>
-          <w:szCs w:val="24"/>
-          <w:shd w:fill="FFD8CE" w:val="clear"/>
-          <w:lang w:val="en-US" w:eastAsia="zh-CN" w:bidi="hi-IN"/>
-        </w:rPr>
-        <w:t xml:space="preserve"> correspondiente del geonomenclador)?</w:t>
+        <w:t>[usar “AR-C” (geocodigo del geonomenclador) y “CABA” (name_long correspondiente del geonomenclador)?</w:t>
       </w:r>
     </w:p>
     <w:p>
@@ -3918,36 +3665,13 @@
           <w:b w:val="false"/>
           <w:bCs w:val="false"/>
         </w:rPr>
-        <w:t xml:space="preserve">- </w:t>
-      </w:r>
-      <w:r>
-        <w:rPr>
-          <w:rFonts w:ascii="DejaVu Sans" w:hAnsi="DejaVu Sans"/>
-          <w:b w:val="false"/>
-          <w:bCs w:val="false"/>
-        </w:rPr>
-        <w:t>TOPICO</w:t>
-      </w:r>
-      <w:r>
-        <w:rPr>
-          <w:rFonts w:ascii="DejaVu Sans" w:hAnsi="DejaVu Sans"/>
-          <w:b w:val="false"/>
-          <w:bCs w:val="false"/>
-        </w:rPr>
+        <w:t>- TOPICO</w:t>
         <w:tab/>
         <w:t>ACECON:</w:t>
         <w:tab/>
         <w:t>9_pibpc_ppa_log_1950.csv</w:t>
         <w:tab/>
-        <w:t xml:space="preserve">Para la string 'TIGRES ASIATICOS'. </w:t>
-      </w:r>
-      <w:r>
-        <w:rPr>
-          <w:rFonts w:ascii="DejaVu Sans" w:hAnsi="DejaVu Sans"/>
-          <w:b w:val="false"/>
-          <w:bCs w:val="false"/>
-        </w:rPr>
-        <w:t>Seg</w:t>
+        <w:t>Para la string 'TIGRES ASIATICOS'. Seg</w:t>
       </w:r>
       <w:r>
         <w:rPr>
@@ -3962,7 +3686,7 @@
         </w:rPr>
         <w:t xml:space="preserve">ún: </w:t>
       </w:r>
-      <w:hyperlink r:id="rId10">
+      <w:hyperlink r:id="rId12">
         <w:r>
           <w:rPr>
             <w:rStyle w:val="InternetLink"/>
@@ -4018,23 +3742,7 @@
           <w:shd w:fill="FFD8CE" w:val="clear"/>
           <w:lang w:val="en-US" w:eastAsia="zh-CN" w:bidi="hi-IN"/>
         </w:rPr>
-        <w:t>[</w:t>
-      </w:r>
-      <w:r>
-        <w:rPr>
-          <w:rFonts w:eastAsia="Noto Serif CJK SC" w:cs="Lohit Devanagari" w:ascii="DejaVu Sans" w:hAnsi="DejaVu Sans"/>
-          <w:b w:val="false"/>
-          <w:bCs w:val="false"/>
-          <w:i w:val="false"/>
-          <w:iCs w:val="false"/>
-          <w:color w:val="000000"/>
-          <w:kern w:val="2"/>
-          <w:sz w:val="24"/>
-          <w:szCs w:val="24"/>
-          <w:shd w:fill="FFD8CE" w:val="clear"/>
-          <w:lang w:val="en-US" w:eastAsia="zh-CN" w:bidi="hi-IN"/>
-        </w:rPr>
-        <w:t>qué hacer en ese caso?]</w:t>
+        <w:t>[qué hacer en ese caso?]</w:t>
       </w:r>
     </w:p>
     <w:p>
@@ -4121,7 +3829,7 @@
         </w:rPr>
         <w:t xml:space="preserve">- en v1_renaming.ipynb considerar el input country_keys: nombres de columnas que refieren a algo geo referencial: </w:t>
       </w:r>
-      <w:hyperlink r:id="rId11">
+      <w:hyperlink r:id="rId13">
         <w:r>
           <w:rPr>
             <w:rStyle w:val="InternetLink"/>
@@ -4919,7 +4627,7 @@
         <w:jc w:val="both"/>
         <w:rPr/>
       </w:pPr>
-      <w:hyperlink r:id="rId12">
+      <w:hyperlink r:id="rId14">
         <w:r>
           <w:rPr>
             <w:rStyle w:val="InternetLink"/>
@@ -6152,7 +5860,7 @@
                     </pic:cNvPicPr>
                   </pic:nvPicPr>
                   <pic:blipFill>
-                    <a:blip r:embed="rId13"/>
+                    <a:blip r:embed="rId15"/>
                     <a:stretch>
                       <a:fillRect/>
                     </a:stretch>
@@ -6485,7 +6193,7 @@
                     </pic:cNvPicPr>
                   </pic:nvPicPr>
                   <pic:blipFill>
-                    <a:blip r:embed="rId14"/>
+                    <a:blip r:embed="rId16"/>
                     <a:stretch>
                       <a:fillRect/>
                     </a:stretch>

</xml_diff>

<commit_message>
se cierra esta primera vuelta de renaming ad hoc
</commit_message>
<xml_diff>
--- a/bitacora_de_trabajo.docx
+++ b/bitacora_de_trabajo.docx
@@ -164,15 +164,7 @@
         <w:bidi w:val="0"/>
         <w:spacing w:lineRule="auto" w:line="276"/>
         <w:jc w:val="both"/>
-        <w:rPr>
-          <w:rFonts w:ascii="DejaVu Sans" w:hAnsi="DejaVu Sans"/>
-          <w:b/>
-          <w:b/>
-          <w:bCs/>
-          <w:sz w:val="28"/>
-          <w:szCs w:val="28"/>
-          <w:shd w:fill="FFF5CE" w:val="clear"/>
-        </w:rPr>
+        <w:rPr/>
       </w:pPr>
       <w:r>
         <w:rPr>
@@ -216,9 +208,73 @@
           <w:t>https://docs.google.com/document/d/1Pk8xTd8Vq33R1Xw9aVrJYzVUklExBYpsRy220FwjCds/edit?tab=t.0</w:t>
         </w:r>
       </w:hyperlink>
+      <w:r>
+        <w:rPr>
+          <w:rFonts w:eastAsia="Noto Serif CJK SC" w:cs="Lohit Devanagari" w:ascii="DejaVu Sans" w:hAnsi="DejaVu Sans"/>
+          <w:b w:val="false"/>
+          <w:bCs w:val="false"/>
+          <w:color w:val="000000"/>
+          <w:kern w:val="2"/>
+          <w:sz w:val="28"/>
+          <w:szCs w:val="28"/>
+          <w:shd w:fill="FFF5CE" w:val="clear"/>
+          <w:lang w:val="en-US" w:eastAsia="zh-CN" w:bidi="hi-IN"/>
+        </w:rPr>
+        <w:t xml:space="preserve"> </w:t>
+      </w:r>
+    </w:p>
+    <w:p>
+      <w:pPr>
+        <w:pStyle w:val="Normal"/>
+        <w:bidi w:val="0"/>
+        <w:spacing w:lineRule="auto" w:line="276"/>
+        <w:jc w:val="both"/>
+        <w:rPr/>
+      </w:pPr>
+      <w:r>
+        <w:rPr/>
+      </w:r>
+    </w:p>
+    <w:p>
+      <w:pPr>
+        <w:pStyle w:val="Normal"/>
+        <w:bidi w:val="0"/>
+        <w:spacing w:lineRule="auto" w:line="276"/>
+        <w:jc w:val="both"/>
+        <w:rPr/>
+      </w:pPr>
+      <w:r>
+        <w:rPr>
+          <w:rFonts w:eastAsia="Noto Serif CJK SC" w:cs="Lohit Devanagari" w:ascii="DejaVu Sans" w:hAnsi="DejaVu Sans"/>
+          <w:b/>
+          <w:bCs/>
+          <w:color w:val="000000"/>
+          <w:kern w:val="2"/>
+          <w:sz w:val="28"/>
+          <w:szCs w:val="28"/>
+          <w:shd w:fill="FFF5CE" w:val="clear"/>
+          <w:lang w:val="en-US" w:eastAsia="zh-CN" w:bidi="hi-IN"/>
+        </w:rPr>
+        <w:t>GDOCS donde se continúa con esta bitácora</w:t>
+      </w:r>
+      <w:r>
+        <w:rPr>
+          <w:rFonts w:eastAsia="Noto Serif CJK SC" w:cs="Lohit Devanagari" w:ascii="DejaVu Sans" w:hAnsi="DejaVu Sans"/>
+          <w:b/>
+          <w:bCs/>
+          <w:color w:val="000000"/>
+          <w:kern w:val="2"/>
+          <w:sz w:val="28"/>
+          <w:szCs w:val="28"/>
+          <w:shd w:fill="FFF5CE" w:val="clear"/>
+          <w:lang w:val="en-US" w:eastAsia="zh-CN" w:bidi="hi-IN"/>
+        </w:rPr>
+        <w:t xml:space="preserve">: </w:t>
+      </w:r>
       <w:hyperlink r:id="rId5">
         <w:r>
           <w:rPr>
+            <w:rStyle w:val="InternetLink"/>
             <w:rFonts w:eastAsia="Noto Serif CJK SC" w:cs="Lohit Devanagari" w:ascii="DejaVu Sans" w:hAnsi="DejaVu Sans"/>
             <w:b w:val="false"/>
             <w:bCs w:val="false"/>
@@ -229,50 +285,56 @@
             <w:shd w:fill="FFF5CE" w:val="clear"/>
             <w:lang w:val="en-US" w:eastAsia="zh-CN" w:bidi="hi-IN"/>
           </w:rPr>
-          <w:t xml:space="preserve"> </w:t>
+          <w:t>https://docs.google.com/document/d/1Pk8xTd8Vq33R1Xw9aVrJYzVUklExBYpsRy220FwjCds/edit?tab=t.0</w:t>
         </w:r>
       </w:hyperlink>
-    </w:p>
-    <w:p>
-      <w:pPr>
-        <w:pStyle w:val="HorizontalLine"/>
-        <w:jc w:val="both"/>
-        <w:rPr>
-          <w:rFonts w:ascii="DejaVu Sans" w:hAnsi="DejaVu Sans"/>
-          <w:b/>
-          <w:b/>
-          <w:bCs/>
+      <w:r>
+        <w:rPr>
+          <w:rFonts w:eastAsia="Noto Serif CJK SC" w:cs="Lohit Devanagari" w:ascii="DejaVu Sans" w:hAnsi="DejaVu Sans"/>
+          <w:b w:val="false"/>
+          <w:bCs w:val="false"/>
+          <w:color w:val="000000"/>
+          <w:kern w:val="2"/>
           <w:sz w:val="28"/>
           <w:szCs w:val="28"/>
           <w:shd w:fill="FFF5CE" w:val="clear"/>
-        </w:rPr>
-      </w:pPr>
-      <w:r>
-        <w:rPr>
-          <w:rFonts w:ascii="DejaVu Sans" w:hAnsi="DejaVu Sans"/>
+          <w:lang w:val="en-US" w:eastAsia="zh-CN" w:bidi="hi-IN"/>
+        </w:rPr>
+        <w:t xml:space="preserve"> </w:t>
+      </w:r>
+    </w:p>
+    <w:p>
+      <w:pPr>
+        <w:pStyle w:val="HorizontalLine"/>
+        <w:jc w:val="both"/>
+        <w:rPr>
+          <w:rFonts w:ascii="DejaVu Sans" w:hAnsi="DejaVu Sans"/>
+          <w:b/>
           <w:b/>
           <w:bCs/>
           <w:sz w:val="28"/>
           <w:szCs w:val="28"/>
           <w:shd w:fill="FFF5CE" w:val="clear"/>
         </w:rPr>
-      </w:r>
-    </w:p>
-    <w:p>
-      <w:pPr>
-        <w:pStyle w:val="Normal"/>
-        <w:bidi w:val="0"/>
-        <w:spacing w:lineRule="auto" w:line="276"/>
-        <w:jc w:val="both"/>
-        <w:rPr>
-          <w:rFonts w:ascii="DejaVu Sans" w:hAnsi="DejaVu Sans"/>
-          <w:b/>
+      </w:pPr>
+      <w:r>
+        <w:rPr>
+          <w:rFonts w:ascii="DejaVu Sans" w:hAnsi="DejaVu Sans"/>
           <w:b/>
           <w:bCs/>
           <w:sz w:val="28"/>
           <w:szCs w:val="28"/>
           <w:shd w:fill="FFF5CE" w:val="clear"/>
         </w:rPr>
+      </w:r>
+    </w:p>
+    <w:p>
+      <w:pPr>
+        <w:pStyle w:val="Normal"/>
+        <w:bidi w:val="0"/>
+        <w:spacing w:lineRule="auto" w:line="276"/>
+        <w:jc w:val="both"/>
+        <w:rPr/>
       </w:pPr>
       <w:r>
         <w:rPr>
@@ -311,12 +373,7 @@
         <w:pStyle w:val="Normal"/>
         <w:spacing w:lineRule="auto" w:line="276"/>
         <w:jc w:val="both"/>
-        <w:rPr>
-          <w:rFonts w:ascii="DejaVu Sans" w:hAnsi="DejaVu Sans"/>
-          <w:b w:val="false"/>
-          <w:b w:val="false"/>
-          <w:bCs w:val="false"/>
-        </w:rPr>
+        <w:rPr/>
       </w:pPr>
       <w:r>
         <w:rPr>
@@ -364,14 +421,7 @@
         <w:pStyle w:val="Normal"/>
         <w:spacing w:lineRule="auto" w:line="276"/>
         <w:jc w:val="both"/>
-        <w:rPr>
-          <w:rFonts w:ascii="DejaVu Sans" w:hAnsi="DejaVu Sans"/>
-          <w:b w:val="false"/>
-          <w:b w:val="false"/>
-          <w:bCs w:val="false"/>
-          <w:highlight w:val="none"/>
-          <w:shd w:fill="auto" w:val="clear"/>
-        </w:rPr>
+        <w:rPr/>
       </w:pPr>
       <w:r>
         <w:rPr>
@@ -420,6 +470,32 @@
         <w:pStyle w:val="Normal"/>
         <w:spacing w:lineRule="auto" w:line="276"/>
         <w:jc w:val="both"/>
+        <w:rPr/>
+      </w:pPr>
+      <w:r>
+        <w:rPr>
+          <w:rFonts w:ascii="DejaVu Sans" w:hAnsi="DejaVu Sans"/>
+          <w:b w:val="false"/>
+          <w:bCs w:val="false"/>
+          <w:shd w:fill="auto" w:val="clear"/>
+        </w:rPr>
+        <w:t xml:space="preserve">-  no completar geocodigoFundar y geonombreFundar en algunas filas de csvs de tópicos DESHUM porque los códigos en el geonomenglador estaban como DESHUM_codigo </w:t>
+      </w:r>
+      <w:r>
+        <w:rPr>
+          <w:rFonts w:ascii="DejaVu Sans" w:hAnsi="DejaVu Sans"/>
+          <w:b w:val="false"/>
+          <w:bCs w:val="false"/>
+          <w:shd w:fill="AFD095" w:val="clear"/>
+        </w:rPr>
+        <w:t>[listo]</w:t>
+      </w:r>
+    </w:p>
+    <w:p>
+      <w:pPr>
+        <w:pStyle w:val="Normal"/>
+        <w:spacing w:lineRule="auto" w:line="276"/>
+        <w:jc w:val="both"/>
         <w:rPr>
           <w:rFonts w:ascii="DejaVu Sans" w:hAnsi="DejaVu Sans"/>
           <w:b w:val="false"/>
@@ -434,18 +510,35 @@
           <w:rFonts w:ascii="DejaVu Sans" w:hAnsi="DejaVu Sans"/>
           <w:b w:val="false"/>
           <w:bCs w:val="false"/>
-          <w:shd w:fill="auto" w:val="clear"/>
-        </w:rPr>
-        <w:t xml:space="preserve">-  no completar geocodigoFundar y geonombreFundar en algunas filas de csvs de tópicos DESHUM porque los códigos en el geonomenglador estaban como DESHUM_codigo </w:t>
-      </w:r>
-      <w:r>
-        <w:rPr>
-          <w:rFonts w:ascii="DejaVu Sans" w:hAnsi="DejaVu Sans"/>
-          <w:b w:val="false"/>
-          <w:bCs w:val="false"/>
           <w:shd w:fill="AFD095" w:val="clear"/>
         </w:rPr>
-        <w:t>[listo]</w:t>
+      </w:r>
+    </w:p>
+    <w:p>
+      <w:pPr>
+        <w:pStyle w:val="Normal"/>
+        <w:spacing w:lineRule="auto" w:line="276"/>
+        <w:jc w:val="both"/>
+        <w:rPr/>
+      </w:pPr>
+      <w:r>
+        <w:rPr>
+          <w:rFonts w:ascii="DejaVu Sans" w:hAnsi="DejaVu Sans"/>
+          <w:b/>
+          <w:bCs/>
+          <w:u w:val="single"/>
+          <w:shd w:fill="auto" w:val="clear"/>
+        </w:rPr>
+        <w:t>dfProblema_tipo2: dataset tiene el codigo “XXX” que NO esta incluido en los geocodigos del geonomenclador, asociado a la string “YYY” que NO matchea sin ambiguedad en desc_funda</w:t>
+      </w:r>
+      <w:r>
+        <w:rPr>
+          <w:rFonts w:ascii="DejaVu Sans" w:hAnsi="DejaVu Sans"/>
+          <w:b/>
+          <w:bCs/>
+          <w:shd w:fill="auto" w:val="clear"/>
+        </w:rPr>
+        <w:t xml:space="preserve">r </w:t>
       </w:r>
     </w:p>
     <w:p>
@@ -459,28 +552,105 @@
           <w:b w:val="false"/>
           <w:bCs w:val="false"/>
           <w:highlight w:val="none"/>
-          <w:shd w:fill="AFD095" w:val="clear"/>
-        </w:rPr>
-      </w:pPr>
-      <w:r>
-        <w:rPr>
-          <w:rFonts w:ascii="DejaVu Sans" w:hAnsi="DejaVu Sans"/>
-          <w:b w:val="false"/>
-          <w:bCs w:val="false"/>
-          <w:shd w:fill="AFD095" w:val="clear"/>
-        </w:rPr>
-      </w:r>
-    </w:p>
-    <w:p>
-      <w:pPr>
-        <w:pStyle w:val="Normal"/>
-        <w:spacing w:lineRule="auto" w:line="276"/>
-        <w:jc w:val="both"/>
+          <w:shd w:fill="auto" w:val="clear"/>
+        </w:rPr>
+      </w:pPr>
+      <w:r>
+        <w:rPr>
+          <w:rFonts w:ascii="DejaVu Sans" w:hAnsi="DejaVu Sans"/>
+          <w:b w:val="false"/>
+          <w:bCs w:val="false"/>
+          <w:shd w:fill="auto" w:val="clear"/>
+        </w:rPr>
+      </w:r>
+    </w:p>
+    <w:p>
+      <w:pPr>
+        <w:pStyle w:val="Normal"/>
+        <w:spacing w:lineRule="auto" w:line="276"/>
+        <w:jc w:val="both"/>
+        <w:rPr/>
+      </w:pPr>
+      <w:r>
+        <w:rPr>
+          <w:rFonts w:ascii="DejaVu Sans" w:hAnsi="DejaVu Sans"/>
+          <w:b w:val="false"/>
+          <w:bCs w:val="false"/>
+          <w:shd w:fill="auto" w:val="clear"/>
+        </w:rPr>
+        <w:t xml:space="preserve">- TOPICO ESTPRO: va_sectorial_pais.csv y va_sectorial_pais_bys.csv se tiene el un </w:t>
+      </w:r>
+      <w:r>
         <w:rPr>
           <w:rFonts w:ascii="DejaVu Sans" w:hAnsi="DejaVu Sans"/>
           <w:b/>
-          <w:b/>
-          <w:bCs/>
+          <w:bCs/>
+          <w:shd w:fill="auto" w:val="clear"/>
+        </w:rPr>
+        <w:t>código “TZ1” asociado a “TANZANIA (CONTINENTAL)”</w:t>
+      </w:r>
+      <w:r>
+        <w:rPr>
+          <w:rFonts w:ascii="DejaVu Sans" w:hAnsi="DejaVu Sans"/>
+          <w:b w:val="false"/>
+          <w:bCs w:val="false"/>
+          <w:shd w:fill="auto" w:val="clear"/>
+        </w:rPr>
+        <w:t>. En el geonomenclador se tiene “TZA” asociado a “TANZANIA”.</w:t>
+      </w:r>
+    </w:p>
+    <w:p>
+      <w:pPr>
+        <w:pStyle w:val="Normal"/>
+        <w:spacing w:lineRule="auto" w:line="276"/>
+        <w:jc w:val="both"/>
+        <w:rPr/>
+      </w:pPr>
+      <w:r>
+        <w:rPr>
+          <w:rFonts w:ascii="DejaVu Sans" w:hAnsi="DejaVu Sans"/>
+          <w:b w:val="false"/>
+          <w:bCs w:val="false"/>
+          <w:shd w:fill="FFD8CE" w:val="clear"/>
+        </w:rPr>
+        <w:t xml:space="preserve">[usar “TZA” asociado a “TANZANIA” o generar nuevo código asociado a “TANZANIA (CONTINENTAL)”? </w:t>
+      </w:r>
+      <w:r>
+        <w:rPr>
+          <w:rFonts w:eastAsia="Noto Serif CJK SC" w:cs="Lohit Devanagari" w:ascii="DejaVu Sans" w:hAnsi="DejaVu Sans"/>
+          <w:b w:val="false"/>
+          <w:bCs w:val="false"/>
+          <w:i w:val="false"/>
+          <w:iCs w:val="false"/>
+          <w:color w:val="000000"/>
+          <w:kern w:val="2"/>
+          <w:sz w:val="24"/>
+          <w:szCs w:val="24"/>
+          <w:shd w:fill="FFD8CE" w:val="clear"/>
+          <w:lang w:val="en-US" w:eastAsia="zh-CN" w:bidi="hi-IN"/>
+        </w:rPr>
+        <w:t>(esto último no me corresponde a mí, pues es modificar el geonomenclador</w:t>
+      </w:r>
+      <w:r>
+        <w:rPr>
+          <w:rFonts w:ascii="DejaVu Sans" w:hAnsi="DejaVu Sans"/>
+          <w:b w:val="false"/>
+          <w:bCs w:val="false"/>
+          <w:shd w:fill="FFD8CE" w:val="clear"/>
+        </w:rPr>
+        <w:t>]</w:t>
+      </w:r>
+    </w:p>
+    <w:p>
+      <w:pPr>
+        <w:pStyle w:val="Normal"/>
+        <w:spacing w:lineRule="auto" w:line="276"/>
+        <w:jc w:val="both"/>
+        <w:rPr>
+          <w:rFonts w:ascii="DejaVu Sans" w:hAnsi="DejaVu Sans"/>
+          <w:b w:val="false"/>
+          <w:b w:val="false"/>
+          <w:bCs w:val="false"/>
           <w:highlight w:val="none"/>
           <w:shd w:fill="auto" w:val="clear"/>
         </w:rPr>
@@ -488,173 +658,18 @@
       <w:r>
         <w:rPr>
           <w:rFonts w:ascii="DejaVu Sans" w:hAnsi="DejaVu Sans"/>
-          <w:b/>
-          <w:bCs/>
-          <w:u w:val="single"/>
-          <w:shd w:fill="auto" w:val="clear"/>
-        </w:rPr>
-        <w:t>dfProblema_tipo2: dataset tiene el codigo “XXX” que NO esta incluido en los geocodigos del geonomenclador, asociado a la string “YYY” que NO matchea sin ambiguedad en desc_funda</w:t>
-      </w:r>
-      <w:r>
-        <w:rPr>
-          <w:rFonts w:ascii="DejaVu Sans" w:hAnsi="DejaVu Sans"/>
-          <w:b/>
-          <w:bCs/>
-          <w:shd w:fill="auto" w:val="clear"/>
-        </w:rPr>
-        <w:t xml:space="preserve">r </w:t>
-      </w:r>
-    </w:p>
-    <w:p>
-      <w:pPr>
-        <w:pStyle w:val="Normal"/>
-        <w:spacing w:lineRule="auto" w:line="276"/>
-        <w:jc w:val="both"/>
-        <w:rPr>
-          <w:rFonts w:ascii="DejaVu Sans" w:hAnsi="DejaVu Sans"/>
-          <w:b w:val="false"/>
-          <w:b w:val="false"/>
-          <w:bCs w:val="false"/>
-          <w:highlight w:val="none"/>
-          <w:shd w:fill="auto" w:val="clear"/>
-        </w:rPr>
-      </w:pPr>
-      <w:r>
-        <w:rPr>
-          <w:rFonts w:ascii="DejaVu Sans" w:hAnsi="DejaVu Sans"/>
-          <w:b w:val="false"/>
-          <w:bCs w:val="false"/>
-          <w:shd w:fill="auto" w:val="clear"/>
-        </w:rPr>
-      </w:r>
-    </w:p>
-    <w:p>
-      <w:pPr>
-        <w:pStyle w:val="Normal"/>
-        <w:spacing w:lineRule="auto" w:line="276"/>
-        <w:jc w:val="both"/>
-        <w:rPr>
-          <w:rFonts w:ascii="DejaVu Sans" w:hAnsi="DejaVu Sans"/>
-          <w:b w:val="false"/>
-          <w:b w:val="false"/>
-          <w:bCs w:val="false"/>
-          <w:highlight w:val="none"/>
-          <w:shd w:fill="auto" w:val="clear"/>
-        </w:rPr>
-      </w:pPr>
-      <w:r>
-        <w:rPr>
-          <w:rFonts w:ascii="DejaVu Sans" w:hAnsi="DejaVu Sans"/>
-          <w:b w:val="false"/>
-          <w:bCs w:val="false"/>
-          <w:shd w:fill="auto" w:val="clear"/>
-        </w:rPr>
-        <w:t xml:space="preserve">- TOPICO ESTPRO: va_sectorial_pais.csv y va_sectorial_pais_bys.csv se tiene el un </w:t>
-      </w:r>
-      <w:r>
-        <w:rPr>
-          <w:rFonts w:ascii="DejaVu Sans" w:hAnsi="DejaVu Sans"/>
-          <w:b/>
-          <w:bCs/>
-          <w:shd w:fill="auto" w:val="clear"/>
-        </w:rPr>
-        <w:t>código “TZ1” asociado a “TANZANIA (CONTINENTAL)”</w:t>
-      </w:r>
-      <w:r>
-        <w:rPr>
-          <w:rFonts w:ascii="DejaVu Sans" w:hAnsi="DejaVu Sans"/>
-          <w:b w:val="false"/>
-          <w:bCs w:val="false"/>
-          <w:shd w:fill="auto" w:val="clear"/>
-        </w:rPr>
-        <w:t>. En el geonomenclador se tiene “TZA” asociado a “TANZANIA”.</w:t>
-      </w:r>
-    </w:p>
-    <w:p>
-      <w:pPr>
-        <w:pStyle w:val="Normal"/>
-        <w:spacing w:lineRule="auto" w:line="276"/>
-        <w:jc w:val="both"/>
-        <w:rPr>
-          <w:rFonts w:ascii="DejaVu Sans" w:hAnsi="DejaVu Sans"/>
-          <w:b w:val="false"/>
-          <w:b w:val="false"/>
-          <w:bCs w:val="false"/>
-          <w:highlight w:val="none"/>
-          <w:shd w:fill="auto" w:val="clear"/>
-        </w:rPr>
-      </w:pPr>
-      <w:r>
-        <w:rPr>
-          <w:rFonts w:ascii="DejaVu Sans" w:hAnsi="DejaVu Sans"/>
-          <w:b w:val="false"/>
-          <w:bCs w:val="false"/>
-          <w:shd w:fill="FFD8CE" w:val="clear"/>
-        </w:rPr>
-        <w:t xml:space="preserve">[usar “TZA” asociado a “TANZANIA” o generar nuevo código asociado a “TANZANIA (CONTINENTAL)”? </w:t>
-      </w:r>
-      <w:r>
-        <w:rPr>
-          <w:rFonts w:eastAsia="Noto Serif CJK SC" w:cs="Lohit Devanagari" w:ascii="DejaVu Sans" w:hAnsi="DejaVu Sans"/>
-          <w:b w:val="false"/>
-          <w:bCs w:val="false"/>
-          <w:i w:val="false"/>
-          <w:iCs w:val="false"/>
-          <w:color w:val="000000"/>
-          <w:kern w:val="2"/>
-          <w:sz w:val="24"/>
-          <w:szCs w:val="24"/>
-          <w:shd w:fill="FFD8CE" w:val="clear"/>
-          <w:lang w:val="en-US" w:eastAsia="zh-CN" w:bidi="hi-IN"/>
-        </w:rPr>
-        <w:t>(esto último no me corresponde a mí, pues es modificar el geonomenclador</w:t>
-      </w:r>
-      <w:r>
-        <w:rPr>
-          <w:rFonts w:ascii="DejaVu Sans" w:hAnsi="DejaVu Sans"/>
-          <w:b w:val="false"/>
-          <w:bCs w:val="false"/>
-          <w:shd w:fill="FFD8CE" w:val="clear"/>
-        </w:rPr>
-        <w:t>]</w:t>
-      </w:r>
-    </w:p>
-    <w:p>
-      <w:pPr>
-        <w:pStyle w:val="Normal"/>
-        <w:spacing w:lineRule="auto" w:line="276"/>
-        <w:jc w:val="both"/>
-        <w:rPr>
-          <w:rFonts w:ascii="DejaVu Sans" w:hAnsi="DejaVu Sans"/>
-          <w:b w:val="false"/>
-          <w:b w:val="false"/>
-          <w:bCs w:val="false"/>
-          <w:highlight w:val="none"/>
-          <w:shd w:fill="auto" w:val="clear"/>
-        </w:rPr>
-      </w:pPr>
-      <w:r>
-        <w:rPr>
-          <w:rFonts w:ascii="DejaVu Sans" w:hAnsi="DejaVu Sans"/>
-          <w:b w:val="false"/>
-          <w:bCs w:val="false"/>
-          <w:shd w:fill="auto" w:val="clear"/>
-        </w:rPr>
-      </w:r>
-    </w:p>
-    <w:p>
-      <w:pPr>
-        <w:pStyle w:val="Normal"/>
-        <w:spacing w:lineRule="auto" w:line="276"/>
-        <w:jc w:val="both"/>
-        <w:rPr>
-          <w:rFonts w:ascii="DejaVu Sans" w:hAnsi="DejaVu Sans"/>
-          <w:b w:val="false"/>
-          <w:b w:val="false"/>
-          <w:bCs w:val="false"/>
-          <w:highlight w:val="none"/>
-          <w:shd w:fill="auto" w:val="clear"/>
-        </w:rPr>
+          <w:b w:val="false"/>
+          <w:bCs w:val="false"/>
+          <w:shd w:fill="auto" w:val="clear"/>
+        </w:rPr>
+      </w:r>
+    </w:p>
+    <w:p>
+      <w:pPr>
+        <w:pStyle w:val="Normal"/>
+        <w:spacing w:lineRule="auto" w:line="276"/>
+        <w:jc w:val="both"/>
+        <w:rPr/>
       </w:pPr>
       <w:r>
         <w:rPr>
@@ -691,17 +706,7 @@
         <w:pStyle w:val="Normal"/>
         <w:spacing w:lineRule="auto" w:line="276"/>
         <w:jc w:val="both"/>
-        <w:rPr>
-          <w:rFonts w:ascii="DejaVu Sans" w:hAnsi="DejaVu Sans"/>
-          <w:b w:val="false"/>
-          <w:b w:val="false"/>
-          <w:bCs w:val="false"/>
-          <w:i w:val="false"/>
-          <w:i w:val="false"/>
-          <w:iCs w:val="false"/>
-          <w:highlight w:val="none"/>
-          <w:shd w:fill="FFD8CE" w:val="clear"/>
-        </w:rPr>
+        <w:rPr/>
       </w:pPr>
       <w:r>
         <w:rPr>
@@ -771,27 +776,17 @@
         <w:pStyle w:val="Normal"/>
         <w:spacing w:lineRule="auto" w:line="276"/>
         <w:jc w:val="both"/>
-        <w:rPr>
-          <w:rFonts w:ascii="DejaVu Sans" w:hAnsi="DejaVu Sans"/>
-          <w:b w:val="false"/>
-          <w:b w:val="false"/>
-          <w:bCs w:val="false"/>
-          <w:i w:val="false"/>
-          <w:i w:val="false"/>
-          <w:iCs w:val="false"/>
-          <w:highlight w:val="none"/>
+        <w:rPr/>
+      </w:pPr>
+      <w:r>
+        <w:rPr>
+          <w:rFonts w:ascii="DejaVu Sans" w:hAnsi="DejaVu Sans"/>
+          <w:b w:val="false"/>
+          <w:bCs w:val="false"/>
+          <w:i w:val="false"/>
+          <w:iCs w:val="false"/>
           <w:shd w:fill="B4C7DC" w:val="clear"/>
         </w:rPr>
-      </w:pPr>
-      <w:r>
-        <w:rPr>
-          <w:rFonts w:ascii="DejaVu Sans" w:hAnsi="DejaVu Sans"/>
-          <w:b w:val="false"/>
-          <w:bCs w:val="false"/>
-          <w:i w:val="false"/>
-          <w:iCs w:val="false"/>
-          <w:shd w:fill="B4C7DC" w:val="clear"/>
-        </w:rPr>
         <w:t>[“UNION EUROPEA (28 PAISES EXCELUYENDO EU15)” aparece en el geonomenclador, cambiar código por “EU13”]</w:t>
       </w:r>
     </w:p>
@@ -820,12 +815,7 @@
         <w:pStyle w:val="Normal"/>
         <w:spacing w:lineRule="auto" w:line="276"/>
         <w:jc w:val="both"/>
-        <w:rPr>
-          <w:rFonts w:ascii="DejaVu Sans" w:hAnsi="DejaVu Sans"/>
-          <w:b w:val="false"/>
-          <w:b w:val="false"/>
-          <w:bCs w:val="false"/>
-        </w:rPr>
+        <w:rPr/>
       </w:pPr>
       <w:r>
         <w:rPr>
@@ -904,24 +894,16 @@
         <w:pStyle w:val="Normal"/>
         <w:spacing w:lineRule="auto" w:line="276"/>
         <w:jc w:val="both"/>
-        <w:rPr>
-          <w:rFonts w:ascii="DejaVu Sans" w:hAnsi="DejaVu Sans"/>
-          <w:b w:val="false"/>
-          <w:b w:val="false"/>
-          <w:bCs w:val="false"/>
-          <w:i/>
+        <w:rPr/>
+      </w:pPr>
+      <w:r>
+        <w:rPr>
+          <w:rFonts w:ascii="DejaVu Sans" w:hAnsi="DejaVu Sans"/>
+          <w:b w:val="false"/>
+          <w:bCs w:val="false"/>
           <w:i/>
           <w:iCs/>
         </w:rPr>
-      </w:pPr>
-      <w:r>
-        <w:rPr>
-          <w:rFonts w:ascii="DejaVu Sans" w:hAnsi="DejaVu Sans"/>
-          <w:b w:val="false"/>
-          <w:bCs w:val="false"/>
-          <w:i/>
-          <w:iCs/>
-        </w:rPr>
         <w:t>Name changed from Zaire (ZR, ZAR, 180) to the Democratic Republic of the Congo.</w:t>
       </w:r>
       <w:r>
@@ -940,15 +922,7 @@
         <w:pStyle w:val="Normal"/>
         <w:spacing w:lineRule="auto" w:line="276"/>
         <w:jc w:val="both"/>
-        <w:rPr>
-          <w:rFonts w:ascii="DejaVu Sans" w:hAnsi="DejaVu Sans"/>
-          <w:b w:val="false"/>
-          <w:b w:val="false"/>
-          <w:bCs w:val="false"/>
-          <w:i/>
-          <w:i/>
-          <w:iCs/>
-        </w:rPr>
+        <w:rPr/>
       </w:pPr>
       <w:r>
         <w:rPr>
@@ -1101,15 +1075,7 @@
         <w:pStyle w:val="Normal"/>
         <w:spacing w:lineRule="auto" w:line="276"/>
         <w:jc w:val="both"/>
-        <w:rPr>
-          <w:rFonts w:ascii="DejaVu Sans" w:hAnsi="DejaVu Sans"/>
-          <w:b w:val="false"/>
-          <w:b w:val="false"/>
-          <w:bCs w:val="false"/>
-          <w:i w:val="false"/>
-          <w:i w:val="false"/>
-          <w:iCs w:val="false"/>
-        </w:rPr>
+        <w:rPr/>
       </w:pPr>
       <w:r>
         <w:rPr>
@@ -1211,6 +1177,24 @@
         <w:pStyle w:val="Normal"/>
         <w:spacing w:lineRule="auto" w:line="276"/>
         <w:jc w:val="both"/>
+        <w:rPr/>
+      </w:pPr>
+      <w:r>
+        <w:rPr>
+          <w:rFonts w:ascii="DejaVu Sans" w:hAnsi="DejaVu Sans"/>
+          <w:b/>
+          <w:bCs/>
+          <w:u w:val="single"/>
+          <w:shd w:fill="auto" w:val="clear"/>
+        </w:rPr>
+        <w:t xml:space="preserve">dfProblemas_tipo3: dataset tiene el codigo “XXX” que NO esta incluido en los geocodigos y no existe columna similar a desc_fundar. </w:t>
+      </w:r>
+    </w:p>
+    <w:p>
+      <w:pPr>
+        <w:pStyle w:val="Normal"/>
+        <w:spacing w:lineRule="auto" w:line="276"/>
+        <w:jc w:val="both"/>
         <w:rPr>
           <w:rFonts w:ascii="DejaVu Sans" w:hAnsi="DejaVu Sans"/>
           <w:b/>
@@ -1229,45 +1213,14 @@
           <w:u w:val="single"/>
           <w:shd w:fill="auto" w:val="clear"/>
         </w:rPr>
-        <w:t xml:space="preserve">dfProblemas_tipo3: dataset tiene el codigo “XXX” que NO esta incluido en los geocodigos y no existe columna similar a desc_fundar. </w:t>
-      </w:r>
-    </w:p>
-    <w:p>
-      <w:pPr>
-        <w:pStyle w:val="Normal"/>
-        <w:spacing w:lineRule="auto" w:line="276"/>
-        <w:jc w:val="both"/>
-        <w:rPr>
-          <w:rFonts w:ascii="DejaVu Sans" w:hAnsi="DejaVu Sans"/>
-          <w:b/>
-          <w:b/>
-          <w:bCs/>
-          <w:highlight w:val="none"/>
-          <w:u w:val="single"/>
-          <w:shd w:fill="auto" w:val="clear"/>
-        </w:rPr>
-      </w:pPr>
-      <w:r>
-        <w:rPr>
-          <w:rFonts w:ascii="DejaVu Sans" w:hAnsi="DejaVu Sans"/>
-          <w:b/>
-          <w:bCs/>
-          <w:u w:val="single"/>
-          <w:shd w:fill="auto" w:val="clear"/>
-        </w:rPr>
-      </w:r>
-    </w:p>
-    <w:p>
-      <w:pPr>
-        <w:pStyle w:val="Normal"/>
-        <w:spacing w:lineRule="auto" w:line="276"/>
-        <w:jc w:val="both"/>
-        <w:rPr>
-          <w:rFonts w:ascii="DejaVu Sans" w:hAnsi="DejaVu Sans"/>
-          <w:b w:val="false"/>
-          <w:b w:val="false"/>
-          <w:bCs w:val="false"/>
-        </w:rPr>
+      </w:r>
+    </w:p>
+    <w:p>
+      <w:pPr>
+        <w:pStyle w:val="Normal"/>
+        <w:spacing w:lineRule="auto" w:line="276"/>
+        <w:jc w:val="both"/>
+        <w:rPr/>
       </w:pPr>
       <w:r>
         <w:rPr>
@@ -1283,12 +1236,7 @@
         <w:pStyle w:val="Normal"/>
         <w:spacing w:lineRule="auto" w:line="276"/>
         <w:jc w:val="both"/>
-        <w:rPr>
-          <w:rFonts w:ascii="DejaVu Sans" w:hAnsi="DejaVu Sans"/>
-          <w:b w:val="false"/>
-          <w:b w:val="false"/>
-          <w:bCs w:val="false"/>
-        </w:rPr>
+        <w:rPr/>
       </w:pPr>
       <w:r>
         <w:rPr>
@@ -1354,17 +1302,7 @@
         <w:pStyle w:val="Normal"/>
         <w:spacing w:lineRule="auto" w:line="276"/>
         <w:jc w:val="both"/>
-        <w:rPr>
-          <w:rFonts w:ascii="DejaVu Sans" w:hAnsi="DejaVu Sans"/>
-          <w:b w:val="false"/>
-          <w:b w:val="false"/>
-          <w:bCs w:val="false"/>
-          <w:i w:val="false"/>
-          <w:i w:val="false"/>
-          <w:iCs w:val="false"/>
-          <w:highlight w:val="none"/>
-          <w:shd w:fill="FFD8CE" w:val="clear"/>
-        </w:rPr>
+        <w:rPr/>
       </w:pPr>
       <w:r>
         <w:rPr>
@@ -1431,12 +1369,7 @@
         <w:pStyle w:val="Normal"/>
         <w:spacing w:lineRule="auto" w:line="276"/>
         <w:jc w:val="both"/>
-        <w:rPr>
-          <w:rFonts w:ascii="DejaVu Sans" w:hAnsi="DejaVu Sans"/>
-          <w:b w:val="false"/>
-          <w:b w:val="false"/>
-          <w:bCs w:val="false"/>
-        </w:rPr>
+        <w:rPr/>
       </w:pPr>
       <w:r>
         <w:rPr>
@@ -1588,12 +1521,7 @@
         <w:pStyle w:val="Normal"/>
         <w:spacing w:lineRule="auto" w:line="276"/>
         <w:jc w:val="both"/>
-        <w:rPr>
-          <w:rFonts w:ascii="DejaVu Sans" w:hAnsi="DejaVu Sans"/>
-          <w:b w:val="false"/>
-          <w:b w:val="false"/>
-          <w:bCs w:val="false"/>
-        </w:rPr>
+        <w:rPr/>
       </w:pPr>
       <w:r>
         <w:rPr>
@@ -1669,12 +1597,7 @@
         <w:pStyle w:val="Normal"/>
         <w:spacing w:lineRule="auto" w:line="276"/>
         <w:jc w:val="both"/>
-        <w:rPr>
-          <w:rFonts w:ascii="DejaVu Sans" w:hAnsi="DejaVu Sans"/>
-          <w:b w:val="false"/>
-          <w:b w:val="false"/>
-          <w:bCs w:val="false"/>
-        </w:rPr>
+        <w:rPr/>
       </w:pPr>
       <w:r>
         <w:rPr>
@@ -1774,12 +1697,7 @@
         <w:pStyle w:val="Normal"/>
         <w:spacing w:lineRule="auto" w:line="276"/>
         <w:jc w:val="both"/>
-        <w:rPr>
-          <w:rFonts w:ascii="DejaVu Sans" w:hAnsi="DejaVu Sans"/>
-          <w:b w:val="false"/>
-          <w:b w:val="false"/>
-          <w:bCs w:val="false"/>
-        </w:rPr>
+        <w:rPr/>
       </w:pPr>
       <w:r>
         <w:rPr>
@@ -1803,12 +1721,7 @@
         <w:pStyle w:val="Normal"/>
         <w:spacing w:lineRule="auto" w:line="276"/>
         <w:jc w:val="both"/>
-        <w:rPr>
-          <w:rFonts w:ascii="DejaVu Sans" w:hAnsi="DejaVu Sans"/>
-          <w:b w:val="false"/>
-          <w:b w:val="false"/>
-          <w:bCs w:val="false"/>
-        </w:rPr>
+        <w:rPr/>
       </w:pPr>
       <w:r>
         <w:rPr>
@@ -1982,12 +1895,7 @@
         <w:pStyle w:val="Normal"/>
         <w:spacing w:lineRule="auto" w:line="276"/>
         <w:jc w:val="both"/>
-        <w:rPr>
-          <w:rFonts w:ascii="DejaVu Sans" w:hAnsi="DejaVu Sans"/>
-          <w:b w:val="false"/>
-          <w:b w:val="false"/>
-          <w:bCs w:val="false"/>
-        </w:rPr>
+        <w:rPr/>
       </w:pPr>
       <w:r>
         <w:rPr>
@@ -2011,12 +1919,7 @@
         <w:pStyle w:val="Normal"/>
         <w:spacing w:lineRule="auto" w:line="276"/>
         <w:jc w:val="both"/>
-        <w:rPr>
-          <w:rFonts w:ascii="DejaVu Sans" w:hAnsi="DejaVu Sans"/>
-          <w:b w:val="false"/>
-          <w:b w:val="false"/>
-          <w:bCs w:val="false"/>
-        </w:rPr>
+        <w:rPr/>
       </w:pPr>
       <w:r>
         <w:rPr>
@@ -2040,12 +1943,7 @@
         <w:pStyle w:val="Normal"/>
         <w:spacing w:lineRule="auto" w:line="276"/>
         <w:jc w:val="both"/>
-        <w:rPr>
-          <w:rFonts w:ascii="DejaVu Sans" w:hAnsi="DejaVu Sans"/>
-          <w:b w:val="false"/>
-          <w:b w:val="false"/>
-          <w:bCs w:val="false"/>
-        </w:rPr>
+        <w:rPr/>
       </w:pPr>
       <w:r>
         <w:rPr>
@@ -2069,12 +1967,7 @@
         <w:pStyle w:val="Normal"/>
         <w:spacing w:lineRule="auto" w:line="276"/>
         <w:jc w:val="both"/>
-        <w:rPr>
-          <w:rFonts w:ascii="DejaVu Sans" w:hAnsi="DejaVu Sans"/>
-          <w:b w:val="false"/>
-          <w:b w:val="false"/>
-          <w:bCs w:val="false"/>
-        </w:rPr>
+        <w:rPr/>
       </w:pPr>
       <w:r>
         <w:rPr>
@@ -2098,12 +1991,7 @@
         <w:pStyle w:val="Normal"/>
         <w:spacing w:lineRule="auto" w:line="276"/>
         <w:jc w:val="both"/>
-        <w:rPr>
-          <w:rFonts w:ascii="DejaVu Sans" w:hAnsi="DejaVu Sans"/>
-          <w:b w:val="false"/>
-          <w:b w:val="false"/>
-          <w:bCs w:val="false"/>
-        </w:rPr>
+        <w:rPr/>
       </w:pPr>
       <w:r>
         <w:rPr>
@@ -2127,12 +2015,7 @@
         <w:pStyle w:val="Normal"/>
         <w:spacing w:lineRule="auto" w:line="276"/>
         <w:jc w:val="both"/>
-        <w:rPr>
-          <w:rFonts w:ascii="DejaVu Sans" w:hAnsi="DejaVu Sans"/>
-          <w:b w:val="false"/>
-          <w:b w:val="false"/>
-          <w:bCs w:val="false"/>
-        </w:rPr>
+        <w:rPr/>
       </w:pPr>
       <w:r>
         <w:rPr>
@@ -2158,12 +2041,7 @@
         <w:pStyle w:val="Normal"/>
         <w:spacing w:lineRule="auto" w:line="276"/>
         <w:jc w:val="both"/>
-        <w:rPr>
-          <w:rFonts w:ascii="DejaVu Sans" w:hAnsi="DejaVu Sans"/>
-          <w:b w:val="false"/>
-          <w:b w:val="false"/>
-          <w:bCs w:val="false"/>
-        </w:rPr>
+        <w:rPr/>
       </w:pPr>
       <w:r>
         <w:rPr>
@@ -2189,12 +2067,7 @@
         <w:pStyle w:val="Normal"/>
         <w:spacing w:lineRule="auto" w:line="276"/>
         <w:jc w:val="both"/>
-        <w:rPr>
-          <w:rFonts w:ascii="DejaVu Sans" w:hAnsi="DejaVu Sans"/>
-          <w:b w:val="false"/>
-          <w:b w:val="false"/>
-          <w:bCs w:val="false"/>
-        </w:rPr>
+        <w:rPr/>
       </w:pPr>
       <w:r>
         <w:rPr>
@@ -2220,12 +2093,7 @@
         <w:pStyle w:val="Normal"/>
         <w:spacing w:lineRule="auto" w:line="276"/>
         <w:jc w:val="both"/>
-        <w:rPr>
-          <w:rFonts w:ascii="DejaVu Sans" w:hAnsi="DejaVu Sans"/>
-          <w:b w:val="false"/>
-          <w:b w:val="false"/>
-          <w:bCs w:val="false"/>
-        </w:rPr>
+        <w:rPr/>
       </w:pPr>
       <w:r>
         <w:rPr>
@@ -2249,12 +2117,7 @@
         <w:pStyle w:val="Normal"/>
         <w:spacing w:lineRule="auto" w:line="276"/>
         <w:jc w:val="both"/>
-        <w:rPr>
-          <w:rFonts w:ascii="DejaVu Sans" w:hAnsi="DejaVu Sans"/>
-          <w:b w:val="false"/>
-          <w:b w:val="false"/>
-          <w:bCs w:val="false"/>
-        </w:rPr>
+        <w:rPr/>
       </w:pPr>
       <w:r>
         <w:rPr>
@@ -2278,12 +2141,7 @@
         <w:pStyle w:val="Normal"/>
         <w:spacing w:lineRule="auto" w:line="276"/>
         <w:jc w:val="both"/>
-        <w:rPr>
-          <w:rFonts w:ascii="DejaVu Sans" w:hAnsi="DejaVu Sans"/>
-          <w:b w:val="false"/>
-          <w:b w:val="false"/>
-          <w:bCs w:val="false"/>
-        </w:rPr>
+        <w:rPr/>
       </w:pPr>
       <w:r>
         <w:rPr>
@@ -2309,12 +2167,7 @@
         <w:pStyle w:val="Normal"/>
         <w:spacing w:lineRule="auto" w:line="276"/>
         <w:jc w:val="both"/>
-        <w:rPr>
-          <w:rFonts w:ascii="DejaVu Sans" w:hAnsi="DejaVu Sans"/>
-          <w:b w:val="false"/>
-          <w:b w:val="false"/>
-          <w:bCs w:val="false"/>
-        </w:rPr>
+        <w:rPr/>
       </w:pPr>
       <w:r>
         <w:rPr>
@@ -2408,21 +2261,7 @@
         <w:pStyle w:val="Normal"/>
         <w:spacing w:lineRule="auto" w:line="276"/>
         <w:jc w:val="both"/>
-        <w:rPr>
-          <w:rFonts w:ascii="DejaVu Sans" w:hAnsi="DejaVu Sans" w:eastAsia="Noto Serif CJK SC" w:cs="Lohit Devanagari"/>
-          <w:b w:val="false"/>
-          <w:b w:val="false"/>
-          <w:bCs w:val="false"/>
-          <w:i w:val="false"/>
-          <w:i w:val="false"/>
-          <w:iCs w:val="false"/>
-          <w:color w:val="000000"/>
-          <w:kern w:val="2"/>
-          <w:sz w:val="24"/>
-          <w:szCs w:val="24"/>
-          <w:shd w:fill="FFD8CE" w:val="clear"/>
-          <w:lang w:val="en-US" w:eastAsia="zh-CN" w:bidi="hi-IN"/>
-        </w:rPr>
+        <w:rPr/>
       </w:pPr>
       <w:r>
         <w:rPr>
@@ -2464,21 +2303,7 @@
         <w:pStyle w:val="Normal"/>
         <w:spacing w:lineRule="auto" w:line="276"/>
         <w:jc w:val="both"/>
-        <w:rPr>
-          <w:rFonts w:ascii="DejaVu Sans" w:hAnsi="DejaVu Sans" w:eastAsia="Noto Serif CJK SC" w:cs="Lohit Devanagari"/>
-          <w:b w:val="false"/>
-          <w:b w:val="false"/>
-          <w:bCs w:val="false"/>
-          <w:i w:val="false"/>
-          <w:i w:val="false"/>
-          <w:iCs w:val="false"/>
-          <w:color w:val="000000"/>
-          <w:kern w:val="2"/>
-          <w:sz w:val="24"/>
-          <w:szCs w:val="24"/>
-          <w:shd w:fill="FFD8CE" w:val="clear"/>
-          <w:lang w:val="en-US" w:eastAsia="zh-CN" w:bidi="hi-IN"/>
-        </w:rPr>
+        <w:rPr/>
       </w:pPr>
       <w:r>
         <w:rPr>
@@ -2557,12 +2382,13 @@
         <w:pStyle w:val="Normal"/>
         <w:spacing w:lineRule="auto" w:line="276"/>
         <w:jc w:val="both"/>
-        <w:rPr>
-          <w:rFonts w:ascii="DejaVu Sans" w:hAnsi="DejaVu Sans" w:eastAsia="Noto Serif CJK SC" w:cs="Lohit Devanagari"/>
-          <w:b w:val="false"/>
-          <w:b w:val="false"/>
-          <w:bCs w:val="false"/>
-          <w:i w:val="false"/>
+        <w:rPr/>
+      </w:pPr>
+      <w:r>
+        <w:rPr>
+          <w:rFonts w:eastAsia="Noto Serif CJK SC" w:cs="Lohit Devanagari" w:ascii="DejaVu Sans" w:hAnsi="DejaVu Sans"/>
+          <w:b w:val="false"/>
+          <w:bCs w:val="false"/>
           <w:i w:val="false"/>
           <w:iCs w:val="false"/>
           <w:color w:val="000000"/>
@@ -2572,7 +2398,32 @@
           <w:shd w:fill="FFD8CE" w:val="clear"/>
           <w:lang w:val="en-US" w:eastAsia="zh-CN" w:bidi="hi-IN"/>
         </w:rPr>
-      </w:pPr>
+        <w:t>Agregar el código al geonomenglador? (esto último no me corresponde a mí, pues es modificar el geonomenclador)]</w:t>
+      </w:r>
+    </w:p>
+    <w:p>
+      <w:pPr>
+        <w:pStyle w:val="Normal"/>
+        <w:spacing w:lineRule="auto" w:line="276"/>
+        <w:jc w:val="both"/>
+        <w:rPr/>
+      </w:pPr>
+      <w:r>
+        <w:rPr>
+          <w:rFonts w:eastAsia="Noto Serif CJK SC" w:cs="Lohit Devanagari" w:ascii="DejaVu Sans" w:hAnsi="DejaVu Sans"/>
+          <w:b w:val="false"/>
+          <w:bCs w:val="false"/>
+          <w:i w:val="false"/>
+          <w:iCs w:val="false"/>
+          <w:color w:val="000000"/>
+          <w:kern w:val="2"/>
+          <w:sz w:val="24"/>
+          <w:szCs w:val="24"/>
+          <w:shd w:fill="auto" w:val="clear"/>
+          <w:lang w:val="en-US" w:eastAsia="zh-CN" w:bidi="hi-IN"/>
+        </w:rPr>
+        <w:t xml:space="preserve">c. </w:t>
+      </w:r>
       <w:r>
         <w:rPr>
           <w:rFonts w:eastAsia="Noto Serif CJK SC" w:cs="Lohit Devanagari" w:ascii="DejaVu Sans" w:hAnsi="DejaVu Sans"/>
@@ -2587,6 +2438,30 @@
           <w:shd w:fill="FFD8CE" w:val="clear"/>
           <w:lang w:val="en-US" w:eastAsia="zh-CN" w:bidi="hi-IN"/>
         </w:rPr>
+        <w:t>[Según (*) code: "OWID_YGS", name: "Yugoslavia". En el dataset nuevo, vamos por geocodigoFundar: YUG o SER (ambos están en el geonomenclador) y en geonombreFundar: Yugoslavia (ambos en el geonomenclador)?</w:t>
+      </w:r>
+    </w:p>
+    <w:p>
+      <w:pPr>
+        <w:pStyle w:val="Normal"/>
+        <w:spacing w:lineRule="auto" w:line="276"/>
+        <w:jc w:val="both"/>
+        <w:rPr/>
+      </w:pPr>
+      <w:r>
+        <w:rPr>
+          <w:rFonts w:eastAsia="Noto Serif CJK SC" w:cs="Lohit Devanagari" w:ascii="DejaVu Sans" w:hAnsi="DejaVu Sans"/>
+          <w:b w:val="false"/>
+          <w:bCs w:val="false"/>
+          <w:i w:val="false"/>
+          <w:iCs w:val="false"/>
+          <w:color w:val="000000"/>
+          <w:kern w:val="2"/>
+          <w:sz w:val="24"/>
+          <w:szCs w:val="24"/>
+          <w:shd w:fill="FFD8CE" w:val="clear"/>
+          <w:lang w:val="en-US" w:eastAsia="zh-CN" w:bidi="hi-IN"/>
+        </w:rPr>
         <w:t>Agregar el código al geonomenglador? (esto último no me corresponde a mí, pues es modificar el geonomenclador)]</w:t>
       </w:r>
     </w:p>
@@ -2595,113 +2470,7 @@
         <w:pStyle w:val="Normal"/>
         <w:spacing w:lineRule="auto" w:line="276"/>
         <w:jc w:val="both"/>
-        <w:rPr>
-          <w:rFonts w:ascii="DejaVu Sans" w:hAnsi="DejaVu Sans" w:eastAsia="Noto Serif CJK SC" w:cs="Lohit Devanagari"/>
-          <w:b w:val="false"/>
-          <w:b w:val="false"/>
-          <w:bCs w:val="false"/>
-          <w:i w:val="false"/>
-          <w:i w:val="false"/>
-          <w:iCs w:val="false"/>
-          <w:color w:val="000000"/>
-          <w:kern w:val="2"/>
-          <w:sz w:val="24"/>
-          <w:szCs w:val="24"/>
-          <w:shd w:fill="FFD8CE" w:val="clear"/>
-          <w:lang w:val="en-US" w:eastAsia="zh-CN" w:bidi="hi-IN"/>
-        </w:rPr>
-      </w:pPr>
-      <w:r>
-        <w:rPr>
-          <w:rFonts w:eastAsia="Noto Serif CJK SC" w:cs="Lohit Devanagari" w:ascii="DejaVu Sans" w:hAnsi="DejaVu Sans"/>
-          <w:b w:val="false"/>
-          <w:bCs w:val="false"/>
-          <w:i w:val="false"/>
-          <w:iCs w:val="false"/>
-          <w:color w:val="000000"/>
-          <w:kern w:val="2"/>
-          <w:sz w:val="24"/>
-          <w:szCs w:val="24"/>
-          <w:shd w:fill="auto" w:val="clear"/>
-          <w:lang w:val="en-US" w:eastAsia="zh-CN" w:bidi="hi-IN"/>
-        </w:rPr>
-        <w:t xml:space="preserve">c. </w:t>
-      </w:r>
-      <w:r>
-        <w:rPr>
-          <w:rFonts w:eastAsia="Noto Serif CJK SC" w:cs="Lohit Devanagari" w:ascii="DejaVu Sans" w:hAnsi="DejaVu Sans"/>
-          <w:b w:val="false"/>
-          <w:bCs w:val="false"/>
-          <w:i w:val="false"/>
-          <w:iCs w:val="false"/>
-          <w:color w:val="000000"/>
-          <w:kern w:val="2"/>
-          <w:sz w:val="24"/>
-          <w:szCs w:val="24"/>
-          <w:shd w:fill="FFD8CE" w:val="clear"/>
-          <w:lang w:val="en-US" w:eastAsia="zh-CN" w:bidi="hi-IN"/>
-        </w:rPr>
-        <w:t>[Según (*) code: "OWID_YGS", name: "Yugoslavia". En el dataset nuevo, vamos por geocodigoFundar: YUG o SER (ambos están en el geonomenclador) y en geonombreFundar: Yugoslavia (ambos en el geonomenclador)?</w:t>
-      </w:r>
-    </w:p>
-    <w:p>
-      <w:pPr>
-        <w:pStyle w:val="Normal"/>
-        <w:spacing w:lineRule="auto" w:line="276"/>
-        <w:jc w:val="both"/>
-        <w:rPr>
-          <w:rFonts w:ascii="DejaVu Sans" w:hAnsi="DejaVu Sans" w:eastAsia="Noto Serif CJK SC" w:cs="Lohit Devanagari"/>
-          <w:b w:val="false"/>
-          <w:b w:val="false"/>
-          <w:bCs w:val="false"/>
-          <w:i w:val="false"/>
-          <w:i w:val="false"/>
-          <w:iCs w:val="false"/>
-          <w:color w:val="000000"/>
-          <w:kern w:val="2"/>
-          <w:sz w:val="24"/>
-          <w:szCs w:val="24"/>
-          <w:shd w:fill="FFD8CE" w:val="clear"/>
-          <w:lang w:val="en-US" w:eastAsia="zh-CN" w:bidi="hi-IN"/>
-        </w:rPr>
-      </w:pPr>
-      <w:r>
-        <w:rPr>
-          <w:rFonts w:eastAsia="Noto Serif CJK SC" w:cs="Lohit Devanagari" w:ascii="DejaVu Sans" w:hAnsi="DejaVu Sans"/>
-          <w:b w:val="false"/>
-          <w:bCs w:val="false"/>
-          <w:i w:val="false"/>
-          <w:iCs w:val="false"/>
-          <w:color w:val="000000"/>
-          <w:kern w:val="2"/>
-          <w:sz w:val="24"/>
-          <w:szCs w:val="24"/>
-          <w:shd w:fill="FFD8CE" w:val="clear"/>
-          <w:lang w:val="en-US" w:eastAsia="zh-CN" w:bidi="hi-IN"/>
-        </w:rPr>
-        <w:t>Agregar el código al geonomenglador? (esto último no me corresponde a mí, pues es modificar el geonomenclador)]</w:t>
-      </w:r>
-    </w:p>
-    <w:p>
-      <w:pPr>
-        <w:pStyle w:val="Normal"/>
-        <w:spacing w:lineRule="auto" w:line="276"/>
-        <w:jc w:val="both"/>
-        <w:rPr>
-          <w:rFonts w:ascii="DejaVu Sans" w:hAnsi="DejaVu Sans" w:eastAsia="Noto Serif CJK SC" w:cs="Lohit Devanagari"/>
-          <w:b w:val="false"/>
-          <w:b w:val="false"/>
-          <w:bCs w:val="false"/>
-          <w:i w:val="false"/>
-          <w:i w:val="false"/>
-          <w:iCs w:val="false"/>
-          <w:color w:val="000000"/>
-          <w:kern w:val="2"/>
-          <w:sz w:val="24"/>
-          <w:szCs w:val="24"/>
-          <w:shd w:fill="FFD8CE" w:val="clear"/>
-          <w:lang w:val="en-US" w:eastAsia="zh-CN" w:bidi="hi-IN"/>
-        </w:rPr>
+        <w:rPr/>
       </w:pPr>
       <w:r>
         <w:rPr>
@@ -2819,21 +2588,7 @@
         <w:pStyle w:val="Normal"/>
         <w:spacing w:lineRule="auto" w:line="276"/>
         <w:jc w:val="both"/>
-        <w:rPr>
-          <w:rFonts w:ascii="DejaVu Sans" w:hAnsi="DejaVu Sans" w:eastAsia="Noto Serif CJK SC" w:cs="Lohit Devanagari"/>
-          <w:b w:val="false"/>
-          <w:b w:val="false"/>
-          <w:bCs w:val="false"/>
-          <w:i w:val="false"/>
-          <w:i w:val="false"/>
-          <w:iCs w:val="false"/>
-          <w:color w:val="000000"/>
-          <w:kern w:val="2"/>
-          <w:sz w:val="24"/>
-          <w:szCs w:val="24"/>
-          <w:shd w:fill="FFD8CE" w:val="clear"/>
-          <w:lang w:val="en-US" w:eastAsia="zh-CN" w:bidi="hi-IN"/>
-        </w:rPr>
+        <w:rPr/>
       </w:pPr>
       <w:r>
         <w:rPr>
@@ -2895,12 +2650,13 @@
         <w:pStyle w:val="Normal"/>
         <w:spacing w:lineRule="auto" w:line="276"/>
         <w:jc w:val="both"/>
-        <w:rPr>
-          <w:rFonts w:ascii="DejaVu Sans" w:hAnsi="DejaVu Sans" w:eastAsia="Noto Serif CJK SC" w:cs="Lohit Devanagari"/>
-          <w:b w:val="false"/>
-          <w:b w:val="false"/>
-          <w:bCs w:val="false"/>
-          <w:i w:val="false"/>
+        <w:rPr/>
+      </w:pPr>
+      <w:r>
+        <w:rPr>
+          <w:rFonts w:eastAsia="Noto Serif CJK SC" w:cs="Lohit Devanagari" w:ascii="DejaVu Sans" w:hAnsi="DejaVu Sans"/>
+          <w:b w:val="false"/>
+          <w:bCs w:val="false"/>
           <w:i w:val="false"/>
           <w:iCs w:val="false"/>
           <w:color w:val="000000"/>
@@ -2910,7 +2666,32 @@
           <w:shd w:fill="FFD8CE" w:val="clear"/>
           <w:lang w:val="en-US" w:eastAsia="zh-CN" w:bidi="hi-IN"/>
         </w:rPr>
-      </w:pPr>
+        <w:t>Agregar el código al geonomenglador? (esto último no me corresponde a mí, pues es modificar el geonomenclador)]</w:t>
+      </w:r>
+    </w:p>
+    <w:p>
+      <w:pPr>
+        <w:pStyle w:val="Normal"/>
+        <w:spacing w:lineRule="auto" w:line="276"/>
+        <w:jc w:val="both"/>
+        <w:rPr/>
+      </w:pPr>
+      <w:r>
+        <w:rPr>
+          <w:rFonts w:eastAsia="Noto Serif CJK SC" w:cs="Lohit Devanagari" w:ascii="DejaVu Sans" w:hAnsi="DejaVu Sans"/>
+          <w:b w:val="false"/>
+          <w:bCs w:val="false"/>
+          <w:i w:val="false"/>
+          <w:iCs w:val="false"/>
+          <w:color w:val="000000"/>
+          <w:kern w:val="2"/>
+          <w:sz w:val="24"/>
+          <w:szCs w:val="24"/>
+          <w:shd w:fill="auto" w:val="clear"/>
+          <w:lang w:val="en-US" w:eastAsia="zh-CN" w:bidi="hi-IN"/>
+        </w:rPr>
+        <w:t xml:space="preserve">f. </w:t>
+      </w:r>
       <w:r>
         <w:rPr>
           <w:rFonts w:eastAsia="Noto Serif CJK SC" w:cs="Lohit Devanagari" w:ascii="DejaVu Sans" w:hAnsi="DejaVu Sans"/>
@@ -2925,6 +2706,110 @@
           <w:shd w:fill="FFD8CE" w:val="clear"/>
           <w:lang w:val="en-US" w:eastAsia="zh-CN" w:bidi="hi-IN"/>
         </w:rPr>
+        <w:t>[Según (*) code: "OWID_GFR", name: "West Germany". No figura algo similar en el geonomenclador.Agregar el código al geonomenglador? (esto último no me corresponde a mí, pues es modificar el geonomenclador)]</w:t>
+      </w:r>
+    </w:p>
+    <w:p>
+      <w:pPr>
+        <w:pStyle w:val="Normal"/>
+        <w:spacing w:lineRule="auto" w:line="276"/>
+        <w:jc w:val="both"/>
+        <w:rPr/>
+      </w:pPr>
+      <w:r>
+        <w:rPr>
+          <w:rFonts w:eastAsia="Noto Serif CJK SC" w:cs="Lohit Devanagari" w:ascii="DejaVu Sans" w:hAnsi="DejaVu Sans"/>
+          <w:b w:val="false"/>
+          <w:bCs w:val="false"/>
+          <w:i w:val="false"/>
+          <w:iCs w:val="false"/>
+          <w:color w:val="000000"/>
+          <w:kern w:val="2"/>
+          <w:sz w:val="24"/>
+          <w:szCs w:val="24"/>
+          <w:shd w:fill="auto" w:val="clear"/>
+          <w:lang w:val="en-US" w:eastAsia="zh-CN" w:bidi="hi-IN"/>
+        </w:rPr>
+        <w:t xml:space="preserve">g. </w:t>
+      </w:r>
+      <w:r>
+        <w:rPr>
+          <w:rFonts w:eastAsia="Noto Serif CJK SC" w:cs="Lohit Devanagari" w:ascii="DejaVu Sans" w:hAnsi="DejaVu Sans"/>
+          <w:b w:val="false"/>
+          <w:bCs w:val="false"/>
+          <w:i w:val="false"/>
+          <w:iCs w:val="false"/>
+          <w:color w:val="000000"/>
+          <w:kern w:val="2"/>
+          <w:sz w:val="24"/>
+          <w:szCs w:val="24"/>
+          <w:shd w:fill="FFD8CE" w:val="clear"/>
+          <w:lang w:val="en-US" w:eastAsia="zh-CN" w:bidi="hi-IN"/>
+        </w:rPr>
+        <w:t>[Según (*) code: "OWID_GDR", name: "East Germany". No figura algo similar en el geonomenclador.Agregar el código al geonomenglador? (esto último no me corresponde a mí, pues es modificar el geonomenclador)]</w:t>
+      </w:r>
+    </w:p>
+    <w:p>
+      <w:pPr>
+        <w:pStyle w:val="Normal"/>
+        <w:spacing w:lineRule="auto" w:line="276"/>
+        <w:jc w:val="both"/>
+        <w:rPr/>
+      </w:pPr>
+      <w:r>
+        <w:rPr>
+          <w:rFonts w:eastAsia="Noto Serif CJK SC" w:cs="Lohit Devanagari" w:ascii="DejaVu Sans" w:hAnsi="DejaVu Sans"/>
+          <w:b w:val="false"/>
+          <w:bCs w:val="false"/>
+          <w:i w:val="false"/>
+          <w:iCs w:val="false"/>
+          <w:color w:val="000000"/>
+          <w:kern w:val="2"/>
+          <w:sz w:val="24"/>
+          <w:szCs w:val="24"/>
+          <w:shd w:fill="auto" w:val="clear"/>
+          <w:lang w:val="en-US" w:eastAsia="zh-CN" w:bidi="hi-IN"/>
+        </w:rPr>
+        <w:t xml:space="preserve">h. </w:t>
+      </w:r>
+      <w:r>
+        <w:rPr>
+          <w:rFonts w:eastAsia="Noto Serif CJK SC" w:cs="Lohit Devanagari" w:ascii="DejaVu Sans" w:hAnsi="DejaVu Sans"/>
+          <w:b w:val="false"/>
+          <w:bCs w:val="false"/>
+          <w:i w:val="false"/>
+          <w:iCs w:val="false"/>
+          <w:color w:val="000000"/>
+          <w:kern w:val="2"/>
+          <w:sz w:val="24"/>
+          <w:szCs w:val="24"/>
+          <w:shd w:fill="FFD8CE" w:val="clear"/>
+          <w:lang w:val="en-US" w:eastAsia="zh-CN" w:bidi="hi-IN"/>
+        </w:rPr>
+        <w:t>[Según (*) code: "OWID_SRM", name: "Serbia and Montenegro". En el dataset nuevo, vamos por geocodigoFundar: SCG y en geonombreFundar: Serbia y Montenegro (ambos en el geonomenclador)?</w:t>
+      </w:r>
+    </w:p>
+    <w:p>
+      <w:pPr>
+        <w:pStyle w:val="Normal"/>
+        <w:spacing w:lineRule="auto" w:line="276"/>
+        <w:jc w:val="both"/>
+        <w:rPr/>
+      </w:pPr>
+      <w:r>
+        <w:rPr>
+          <w:rFonts w:eastAsia="Noto Serif CJK SC" w:cs="Lohit Devanagari" w:ascii="DejaVu Sans" w:hAnsi="DejaVu Sans"/>
+          <w:b w:val="false"/>
+          <w:bCs w:val="false"/>
+          <w:i w:val="false"/>
+          <w:iCs w:val="false"/>
+          <w:color w:val="000000"/>
+          <w:kern w:val="2"/>
+          <w:sz w:val="24"/>
+          <w:szCs w:val="24"/>
+          <w:shd w:fill="FFD8CE" w:val="clear"/>
+          <w:lang w:val="en-US" w:eastAsia="zh-CN" w:bidi="hi-IN"/>
+        </w:rPr>
         <w:t>Agregar el código al geonomenglador? (esto último no me corresponde a mí, pues es modificar el geonomenclador)]</w:t>
       </w:r>
     </w:p>
@@ -2933,12 +2818,29 @@
         <w:pStyle w:val="Normal"/>
         <w:spacing w:lineRule="auto" w:line="276"/>
         <w:jc w:val="both"/>
-        <w:rPr>
-          <w:rFonts w:ascii="DejaVu Sans" w:hAnsi="DejaVu Sans" w:eastAsia="Noto Serif CJK SC" w:cs="Lohit Devanagari"/>
-          <w:b w:val="false"/>
-          <w:b w:val="false"/>
-          <w:bCs w:val="false"/>
-          <w:i w:val="false"/>
+        <w:rPr/>
+      </w:pPr>
+      <w:r>
+        <w:rPr>
+          <w:rFonts w:eastAsia="Noto Serif CJK SC" w:cs="Lohit Devanagari" w:ascii="DejaVu Sans" w:hAnsi="DejaVu Sans"/>
+          <w:b w:val="false"/>
+          <w:bCs w:val="false"/>
+          <w:i w:val="false"/>
+          <w:iCs w:val="false"/>
+          <w:color w:val="000000"/>
+          <w:kern w:val="2"/>
+          <w:sz w:val="24"/>
+          <w:szCs w:val="24"/>
+          <w:shd w:fill="auto" w:val="clear"/>
+          <w:lang w:val="en-US" w:eastAsia="zh-CN" w:bidi="hi-IN"/>
+        </w:rPr>
+        <w:t xml:space="preserve">i. </w:t>
+      </w:r>
+      <w:r>
+        <w:rPr>
+          <w:rFonts w:eastAsia="Noto Serif CJK SC" w:cs="Lohit Devanagari" w:ascii="DejaVu Sans" w:hAnsi="DejaVu Sans"/>
+          <w:b w:val="false"/>
+          <w:bCs w:val="false"/>
           <w:i w:val="false"/>
           <w:iCs w:val="false"/>
           <w:color w:val="000000"/>
@@ -2948,23 +2850,16 @@
           <w:shd w:fill="FFD8CE" w:val="clear"/>
           <w:lang w:val="en-US" w:eastAsia="zh-CN" w:bidi="hi-IN"/>
         </w:rPr>
-      </w:pPr>
-      <w:r>
-        <w:rPr>
-          <w:rFonts w:eastAsia="Noto Serif CJK SC" w:cs="Lohit Devanagari" w:ascii="DejaVu Sans" w:hAnsi="DejaVu Sans"/>
-          <w:b w:val="false"/>
-          <w:bCs w:val="false"/>
-          <w:i w:val="false"/>
-          <w:iCs w:val="false"/>
-          <w:color w:val="000000"/>
-          <w:kern w:val="2"/>
-          <w:sz w:val="24"/>
-          <w:szCs w:val="24"/>
-          <w:shd w:fill="auto" w:val="clear"/>
-          <w:lang w:val="en-US" w:eastAsia="zh-CN" w:bidi="hi-IN"/>
-        </w:rPr>
-        <w:t xml:space="preserve">f. </w:t>
-      </w:r>
+        <w:t>[Según (*) code: "OWID_YAR", name: "Yemen Arab Republic". En el dataset nuevo, vamos por geocodigoFundar: YMD y en geonombreFundar: Yemen o República Arábica de Yemen (ambos en el geonomenclador)?</w:t>
+      </w:r>
+    </w:p>
+    <w:p>
+      <w:pPr>
+        <w:pStyle w:val="Normal"/>
+        <w:spacing w:lineRule="auto" w:line="276"/>
+        <w:jc w:val="both"/>
+        <w:rPr/>
+      </w:pPr>
       <w:r>
         <w:rPr>
           <w:rFonts w:eastAsia="Noto Serif CJK SC" w:cs="Lohit Devanagari" w:ascii="DejaVu Sans" w:hAnsi="DejaVu Sans"/>
@@ -2979,152 +2874,6 @@
           <w:shd w:fill="FFD8CE" w:val="clear"/>
           <w:lang w:val="en-US" w:eastAsia="zh-CN" w:bidi="hi-IN"/>
         </w:rPr>
-        <w:t>[Según (*) code: "OWID_GFR", name: "West Germany". No figura algo similar en el geonomenclador.Agregar el código al geonomenglador? (esto último no me corresponde a mí, pues es modificar el geonomenclador)]</w:t>
-      </w:r>
-    </w:p>
-    <w:p>
-      <w:pPr>
-        <w:pStyle w:val="Normal"/>
-        <w:spacing w:lineRule="auto" w:line="276"/>
-        <w:jc w:val="both"/>
-        <w:rPr>
-          <w:rFonts w:ascii="DejaVu Sans" w:hAnsi="DejaVu Sans" w:eastAsia="Noto Serif CJK SC" w:cs="Lohit Devanagari"/>
-          <w:b w:val="false"/>
-          <w:b w:val="false"/>
-          <w:bCs w:val="false"/>
-          <w:i w:val="false"/>
-          <w:i w:val="false"/>
-          <w:iCs w:val="false"/>
-          <w:color w:val="000000"/>
-          <w:kern w:val="2"/>
-          <w:sz w:val="24"/>
-          <w:szCs w:val="24"/>
-          <w:shd w:fill="FFD8CE" w:val="clear"/>
-          <w:lang w:val="en-US" w:eastAsia="zh-CN" w:bidi="hi-IN"/>
-        </w:rPr>
-      </w:pPr>
-      <w:r>
-        <w:rPr>
-          <w:rFonts w:eastAsia="Noto Serif CJK SC" w:cs="Lohit Devanagari" w:ascii="DejaVu Sans" w:hAnsi="DejaVu Sans"/>
-          <w:b w:val="false"/>
-          <w:bCs w:val="false"/>
-          <w:i w:val="false"/>
-          <w:iCs w:val="false"/>
-          <w:color w:val="000000"/>
-          <w:kern w:val="2"/>
-          <w:sz w:val="24"/>
-          <w:szCs w:val="24"/>
-          <w:shd w:fill="auto" w:val="clear"/>
-          <w:lang w:val="en-US" w:eastAsia="zh-CN" w:bidi="hi-IN"/>
-        </w:rPr>
-        <w:t xml:space="preserve">g. </w:t>
-      </w:r>
-      <w:r>
-        <w:rPr>
-          <w:rFonts w:eastAsia="Noto Serif CJK SC" w:cs="Lohit Devanagari" w:ascii="DejaVu Sans" w:hAnsi="DejaVu Sans"/>
-          <w:b w:val="false"/>
-          <w:bCs w:val="false"/>
-          <w:i w:val="false"/>
-          <w:iCs w:val="false"/>
-          <w:color w:val="000000"/>
-          <w:kern w:val="2"/>
-          <w:sz w:val="24"/>
-          <w:szCs w:val="24"/>
-          <w:shd w:fill="FFD8CE" w:val="clear"/>
-          <w:lang w:val="en-US" w:eastAsia="zh-CN" w:bidi="hi-IN"/>
-        </w:rPr>
-        <w:t>[Según (*) code: "OWID_GDR", name: "East Germany". No figura algo similar en el geonomenclador.Agregar el código al geonomenglador? (esto último no me corresponde a mí, pues es modificar el geonomenclador)]</w:t>
-      </w:r>
-    </w:p>
-    <w:p>
-      <w:pPr>
-        <w:pStyle w:val="Normal"/>
-        <w:spacing w:lineRule="auto" w:line="276"/>
-        <w:jc w:val="both"/>
-        <w:rPr>
-          <w:rFonts w:ascii="DejaVu Sans" w:hAnsi="DejaVu Sans" w:eastAsia="Noto Serif CJK SC" w:cs="Lohit Devanagari"/>
-          <w:b w:val="false"/>
-          <w:b w:val="false"/>
-          <w:bCs w:val="false"/>
-          <w:i w:val="false"/>
-          <w:i w:val="false"/>
-          <w:iCs w:val="false"/>
-          <w:color w:val="000000"/>
-          <w:kern w:val="2"/>
-          <w:sz w:val="24"/>
-          <w:szCs w:val="24"/>
-          <w:shd w:fill="FFD8CE" w:val="clear"/>
-          <w:lang w:val="en-US" w:eastAsia="zh-CN" w:bidi="hi-IN"/>
-        </w:rPr>
-      </w:pPr>
-      <w:r>
-        <w:rPr>
-          <w:rFonts w:eastAsia="Noto Serif CJK SC" w:cs="Lohit Devanagari" w:ascii="DejaVu Sans" w:hAnsi="DejaVu Sans"/>
-          <w:b w:val="false"/>
-          <w:bCs w:val="false"/>
-          <w:i w:val="false"/>
-          <w:iCs w:val="false"/>
-          <w:color w:val="000000"/>
-          <w:kern w:val="2"/>
-          <w:sz w:val="24"/>
-          <w:szCs w:val="24"/>
-          <w:shd w:fill="auto" w:val="clear"/>
-          <w:lang w:val="en-US" w:eastAsia="zh-CN" w:bidi="hi-IN"/>
-        </w:rPr>
-        <w:t xml:space="preserve">h. </w:t>
-      </w:r>
-      <w:r>
-        <w:rPr>
-          <w:rFonts w:eastAsia="Noto Serif CJK SC" w:cs="Lohit Devanagari" w:ascii="DejaVu Sans" w:hAnsi="DejaVu Sans"/>
-          <w:b w:val="false"/>
-          <w:bCs w:val="false"/>
-          <w:i w:val="false"/>
-          <w:iCs w:val="false"/>
-          <w:color w:val="000000"/>
-          <w:kern w:val="2"/>
-          <w:sz w:val="24"/>
-          <w:szCs w:val="24"/>
-          <w:shd w:fill="FFD8CE" w:val="clear"/>
-          <w:lang w:val="en-US" w:eastAsia="zh-CN" w:bidi="hi-IN"/>
-        </w:rPr>
-        <w:t>[Según (*) code: "OWID_SRM", name: "Serbia and Montenegro". En el dataset nuevo, vamos por geocodigoFundar: SCG y en geonombreFundar: Serbia y Montenegro (ambos en el geonomenclador)?</w:t>
-      </w:r>
-    </w:p>
-    <w:p>
-      <w:pPr>
-        <w:pStyle w:val="Normal"/>
-        <w:spacing w:lineRule="auto" w:line="276"/>
-        <w:jc w:val="both"/>
-        <w:rPr>
-          <w:rFonts w:ascii="DejaVu Sans" w:hAnsi="DejaVu Sans" w:eastAsia="Noto Serif CJK SC" w:cs="Lohit Devanagari"/>
-          <w:b w:val="false"/>
-          <w:b w:val="false"/>
-          <w:bCs w:val="false"/>
-          <w:i w:val="false"/>
-          <w:i w:val="false"/>
-          <w:iCs w:val="false"/>
-          <w:color w:val="000000"/>
-          <w:kern w:val="2"/>
-          <w:sz w:val="24"/>
-          <w:szCs w:val="24"/>
-          <w:shd w:fill="FFD8CE" w:val="clear"/>
-          <w:lang w:val="en-US" w:eastAsia="zh-CN" w:bidi="hi-IN"/>
-        </w:rPr>
-      </w:pPr>
-      <w:r>
-        <w:rPr>
-          <w:rFonts w:eastAsia="Noto Serif CJK SC" w:cs="Lohit Devanagari" w:ascii="DejaVu Sans" w:hAnsi="DejaVu Sans"/>
-          <w:b w:val="false"/>
-          <w:bCs w:val="false"/>
-          <w:i w:val="false"/>
-          <w:iCs w:val="false"/>
-          <w:color w:val="000000"/>
-          <w:kern w:val="2"/>
-          <w:sz w:val="24"/>
-          <w:szCs w:val="24"/>
-          <w:shd w:fill="FFD8CE" w:val="clear"/>
-          <w:lang w:val="en-US" w:eastAsia="zh-CN" w:bidi="hi-IN"/>
-        </w:rPr>
         <w:t>Agregar el código al geonomenglador? (esto último no me corresponde a mí, pues es modificar el geonomenclador)]</w:t>
       </w:r>
     </w:p>
@@ -3133,113 +2882,7 @@
         <w:pStyle w:val="Normal"/>
         <w:spacing w:lineRule="auto" w:line="276"/>
         <w:jc w:val="both"/>
-        <w:rPr>
-          <w:rFonts w:ascii="DejaVu Sans" w:hAnsi="DejaVu Sans" w:eastAsia="Noto Serif CJK SC" w:cs="Lohit Devanagari"/>
-          <w:b w:val="false"/>
-          <w:b w:val="false"/>
-          <w:bCs w:val="false"/>
-          <w:i w:val="false"/>
-          <w:i w:val="false"/>
-          <w:iCs w:val="false"/>
-          <w:color w:val="000000"/>
-          <w:kern w:val="2"/>
-          <w:sz w:val="24"/>
-          <w:szCs w:val="24"/>
-          <w:shd w:fill="FFD8CE" w:val="clear"/>
-          <w:lang w:val="en-US" w:eastAsia="zh-CN" w:bidi="hi-IN"/>
-        </w:rPr>
-      </w:pPr>
-      <w:r>
-        <w:rPr>
-          <w:rFonts w:eastAsia="Noto Serif CJK SC" w:cs="Lohit Devanagari" w:ascii="DejaVu Sans" w:hAnsi="DejaVu Sans"/>
-          <w:b w:val="false"/>
-          <w:bCs w:val="false"/>
-          <w:i w:val="false"/>
-          <w:iCs w:val="false"/>
-          <w:color w:val="000000"/>
-          <w:kern w:val="2"/>
-          <w:sz w:val="24"/>
-          <w:szCs w:val="24"/>
-          <w:shd w:fill="auto" w:val="clear"/>
-          <w:lang w:val="en-US" w:eastAsia="zh-CN" w:bidi="hi-IN"/>
-        </w:rPr>
-        <w:t xml:space="preserve">i. </w:t>
-      </w:r>
-      <w:r>
-        <w:rPr>
-          <w:rFonts w:eastAsia="Noto Serif CJK SC" w:cs="Lohit Devanagari" w:ascii="DejaVu Sans" w:hAnsi="DejaVu Sans"/>
-          <w:b w:val="false"/>
-          <w:bCs w:val="false"/>
-          <w:i w:val="false"/>
-          <w:iCs w:val="false"/>
-          <w:color w:val="000000"/>
-          <w:kern w:val="2"/>
-          <w:sz w:val="24"/>
-          <w:szCs w:val="24"/>
-          <w:shd w:fill="FFD8CE" w:val="clear"/>
-          <w:lang w:val="en-US" w:eastAsia="zh-CN" w:bidi="hi-IN"/>
-        </w:rPr>
-        <w:t>[Según (*) code: "OWID_YAR", name: "Yemen Arab Republic". En el dataset nuevo, vamos por geocodigoFundar: YMD y en geonombreFundar: Yemen o República Arábica de Yemen (ambos en el geonomenclador)?</w:t>
-      </w:r>
-    </w:p>
-    <w:p>
-      <w:pPr>
-        <w:pStyle w:val="Normal"/>
-        <w:spacing w:lineRule="auto" w:line="276"/>
-        <w:jc w:val="both"/>
-        <w:rPr>
-          <w:rFonts w:ascii="DejaVu Sans" w:hAnsi="DejaVu Sans" w:eastAsia="Noto Serif CJK SC" w:cs="Lohit Devanagari"/>
-          <w:b w:val="false"/>
-          <w:b w:val="false"/>
-          <w:bCs w:val="false"/>
-          <w:i w:val="false"/>
-          <w:i w:val="false"/>
-          <w:iCs w:val="false"/>
-          <w:color w:val="000000"/>
-          <w:kern w:val="2"/>
-          <w:sz w:val="24"/>
-          <w:szCs w:val="24"/>
-          <w:shd w:fill="FFD8CE" w:val="clear"/>
-          <w:lang w:val="en-US" w:eastAsia="zh-CN" w:bidi="hi-IN"/>
-        </w:rPr>
-      </w:pPr>
-      <w:r>
-        <w:rPr>
-          <w:rFonts w:eastAsia="Noto Serif CJK SC" w:cs="Lohit Devanagari" w:ascii="DejaVu Sans" w:hAnsi="DejaVu Sans"/>
-          <w:b w:val="false"/>
-          <w:bCs w:val="false"/>
-          <w:i w:val="false"/>
-          <w:iCs w:val="false"/>
-          <w:color w:val="000000"/>
-          <w:kern w:val="2"/>
-          <w:sz w:val="24"/>
-          <w:szCs w:val="24"/>
-          <w:shd w:fill="FFD8CE" w:val="clear"/>
-          <w:lang w:val="en-US" w:eastAsia="zh-CN" w:bidi="hi-IN"/>
-        </w:rPr>
-        <w:t>Agregar el código al geonomenglador? (esto último no me corresponde a mí, pues es modificar el geonomenclador)]</w:t>
-      </w:r>
-    </w:p>
-    <w:p>
-      <w:pPr>
-        <w:pStyle w:val="Normal"/>
-        <w:spacing w:lineRule="auto" w:line="276"/>
-        <w:jc w:val="both"/>
-        <w:rPr>
-          <w:rFonts w:ascii="DejaVu Sans" w:hAnsi="DejaVu Sans" w:eastAsia="Noto Serif CJK SC" w:cs="Lohit Devanagari"/>
-          <w:b w:val="false"/>
-          <w:b w:val="false"/>
-          <w:bCs w:val="false"/>
-          <w:i w:val="false"/>
-          <w:i w:val="false"/>
-          <w:iCs w:val="false"/>
-          <w:color w:val="000000"/>
-          <w:kern w:val="2"/>
-          <w:sz w:val="24"/>
-          <w:szCs w:val="24"/>
-          <w:shd w:fill="FFD8CE" w:val="clear"/>
-          <w:lang w:val="en-US" w:eastAsia="zh-CN" w:bidi="hi-IN"/>
-        </w:rPr>
+        <w:rPr/>
       </w:pPr>
       <w:r>
         <w:rPr>
@@ -3317,6 +2960,30 @@
         <w:pStyle w:val="Normal"/>
         <w:spacing w:lineRule="auto" w:line="276"/>
         <w:jc w:val="both"/>
+        <w:rPr/>
+      </w:pPr>
+      <w:r>
+        <w:rPr>
+          <w:rFonts w:eastAsia="Noto Serif CJK SC" w:cs="Lohit Devanagari" w:ascii="DejaVu Sans" w:hAnsi="DejaVu Sans"/>
+          <w:b w:val="false"/>
+          <w:bCs w:val="false"/>
+          <w:i w:val="false"/>
+          <w:iCs w:val="false"/>
+          <w:color w:val="000000"/>
+          <w:kern w:val="2"/>
+          <w:sz w:val="24"/>
+          <w:szCs w:val="24"/>
+          <w:shd w:fill="FFD8CE" w:val="clear"/>
+          <w:lang w:val="en-US" w:eastAsia="zh-CN" w:bidi="hi-IN"/>
+        </w:rPr>
+        <w:t>Agregar el código al geonomenglador? (esto último no me corresponde a mí, pues es modificar el geonomenclador)]</w:t>
+      </w:r>
+    </w:p>
+    <w:p>
+      <w:pPr>
+        <w:pStyle w:val="Normal"/>
+        <w:spacing w:lineRule="auto" w:line="276"/>
+        <w:jc w:val="both"/>
         <w:rPr>
           <w:rFonts w:ascii="DejaVu Sans" w:hAnsi="DejaVu Sans" w:eastAsia="Noto Serif CJK SC" w:cs="Lohit Devanagari"/>
           <w:b w:val="false"/>
@@ -3347,57 +3014,14 @@
           <w:shd w:fill="FFD8CE" w:val="clear"/>
           <w:lang w:val="en-US" w:eastAsia="zh-CN" w:bidi="hi-IN"/>
         </w:rPr>
-        <w:t>Agregar el código al geonomenglador? (esto último no me corresponde a mí, pues es modificar el geonomenclador)]</w:t>
-      </w:r>
-    </w:p>
-    <w:p>
-      <w:pPr>
-        <w:pStyle w:val="Normal"/>
-        <w:spacing w:lineRule="auto" w:line="276"/>
-        <w:jc w:val="both"/>
-        <w:rPr>
-          <w:rFonts w:ascii="DejaVu Sans" w:hAnsi="DejaVu Sans" w:eastAsia="Noto Serif CJK SC" w:cs="Lohit Devanagari"/>
-          <w:b w:val="false"/>
-          <w:b w:val="false"/>
-          <w:bCs w:val="false"/>
-          <w:i w:val="false"/>
-          <w:i w:val="false"/>
-          <w:iCs w:val="false"/>
-          <w:color w:val="000000"/>
-          <w:kern w:val="2"/>
-          <w:sz w:val="24"/>
-          <w:szCs w:val="24"/>
-          <w:shd w:fill="FFD8CE" w:val="clear"/>
-          <w:lang w:val="en-US" w:eastAsia="zh-CN" w:bidi="hi-IN"/>
-        </w:rPr>
-      </w:pPr>
-      <w:r>
-        <w:rPr>
-          <w:rFonts w:eastAsia="Noto Serif CJK SC" w:cs="Lohit Devanagari" w:ascii="DejaVu Sans" w:hAnsi="DejaVu Sans"/>
-          <w:b w:val="false"/>
-          <w:bCs w:val="false"/>
-          <w:i w:val="false"/>
-          <w:iCs w:val="false"/>
-          <w:color w:val="000000"/>
-          <w:kern w:val="2"/>
-          <w:sz w:val="24"/>
-          <w:szCs w:val="24"/>
-          <w:shd w:fill="FFD8CE" w:val="clear"/>
-          <w:lang w:val="en-US" w:eastAsia="zh-CN" w:bidi="hi-IN"/>
-        </w:rPr>
-      </w:r>
-    </w:p>
-    <w:p>
-      <w:pPr>
-        <w:pStyle w:val="Normal"/>
-        <w:spacing w:lineRule="auto" w:line="276"/>
-        <w:jc w:val="both"/>
-        <w:rPr>
-          <w:rFonts w:ascii="DejaVu Sans" w:hAnsi="DejaVu Sans"/>
-          <w:b w:val="false"/>
-          <w:b w:val="false"/>
-          <w:bCs w:val="false"/>
-        </w:rPr>
+      </w:r>
+    </w:p>
+    <w:p>
+      <w:pPr>
+        <w:pStyle w:val="Normal"/>
+        <w:spacing w:lineRule="auto" w:line="276"/>
+        <w:jc w:val="both"/>
+        <w:rPr/>
       </w:pPr>
       <w:r>
         <w:rPr>
@@ -3438,12 +3062,7 @@
         <w:pStyle w:val="Normal"/>
         <w:spacing w:lineRule="auto" w:line="276"/>
         <w:jc w:val="both"/>
-        <w:rPr>
-          <w:rFonts w:ascii="DejaVu Sans" w:hAnsi="DejaVu Sans"/>
-          <w:b w:val="false"/>
-          <w:b w:val="false"/>
-          <w:bCs w:val="false"/>
-        </w:rPr>
+        <w:rPr/>
       </w:pPr>
       <w:r>
         <w:rPr>
@@ -3467,12 +3086,7 @@
         <w:pStyle w:val="Normal"/>
         <w:spacing w:lineRule="auto" w:line="276"/>
         <w:jc w:val="both"/>
-        <w:rPr>
-          <w:rFonts w:ascii="DejaVu Sans" w:hAnsi="DejaVu Sans"/>
-          <w:b w:val="false"/>
-          <w:b w:val="false"/>
-          <w:bCs w:val="false"/>
-        </w:rPr>
+        <w:rPr/>
       </w:pPr>
       <w:r>
         <w:rPr>
@@ -3533,12 +3147,7 @@
         <w:pStyle w:val="Normal"/>
         <w:spacing w:lineRule="auto" w:line="276"/>
         <w:jc w:val="both"/>
-        <w:rPr>
-          <w:rFonts w:ascii="DejaVu Sans" w:hAnsi="DejaVu Sans"/>
-          <w:b w:val="false"/>
-          <w:b w:val="false"/>
-          <w:bCs w:val="false"/>
-        </w:rPr>
+        <w:rPr/>
       </w:pPr>
       <w:r>
         <w:rPr>
@@ -3564,12 +3173,7 @@
         <w:pStyle w:val="Normal"/>
         <w:spacing w:lineRule="auto" w:line="276"/>
         <w:jc w:val="both"/>
-        <w:rPr>
-          <w:rFonts w:ascii="DejaVu Sans" w:hAnsi="DejaVu Sans"/>
-          <w:b w:val="false"/>
-          <w:b w:val="false"/>
-          <w:bCs w:val="false"/>
-        </w:rPr>
+        <w:rPr/>
       </w:pPr>
       <w:r>
         <w:rPr>
@@ -3593,22 +3197,7 @@
         <w:pStyle w:val="Normal"/>
         <w:spacing w:lineRule="auto" w:line="276"/>
         <w:jc w:val="both"/>
-        <w:rPr>
-          <w:rFonts w:ascii="DejaVu Sans" w:hAnsi="DejaVu Sans" w:eastAsia="Noto Serif CJK SC" w:cs="Lohit Devanagari"/>
-          <w:b w:val="false"/>
-          <w:b w:val="false"/>
-          <w:bCs w:val="false"/>
-          <w:i w:val="false"/>
-          <w:i w:val="false"/>
-          <w:iCs w:val="false"/>
-          <w:color w:val="000000"/>
-          <w:kern w:val="2"/>
-          <w:sz w:val="24"/>
-          <w:szCs w:val="24"/>
-          <w:highlight w:val="none"/>
-          <w:shd w:fill="auto" w:val="clear"/>
-          <w:lang w:val="en-US" w:eastAsia="zh-CN" w:bidi="hi-IN"/>
-        </w:rPr>
+        <w:rPr/>
       </w:pPr>
       <w:r>
         <w:rPr>
@@ -3652,12 +3241,7 @@
         <w:pStyle w:val="Normal"/>
         <w:spacing w:lineRule="auto" w:line="276"/>
         <w:jc w:val="both"/>
-        <w:rPr>
-          <w:rFonts w:ascii="DejaVu Sans" w:hAnsi="DejaVu Sans"/>
-          <w:b w:val="false"/>
-          <w:b w:val="false"/>
-          <w:bCs w:val="false"/>
-        </w:rPr>
+        <w:rPr/>
       </w:pPr>
       <w:r>
         <w:rPr>
@@ -3721,12 +3305,7 @@
         <w:pStyle w:val="Normal"/>
         <w:spacing w:lineRule="auto" w:line="276"/>
         <w:jc w:val="both"/>
-        <w:rPr>
-          <w:rFonts w:ascii="DejaVu Sans" w:hAnsi="DejaVu Sans"/>
-          <w:b w:val="false"/>
-          <w:b w:val="false"/>
-          <w:bCs w:val="false"/>
-        </w:rPr>
+        <w:rPr/>
       </w:pPr>
       <w:r>
         <w:rPr>
@@ -3771,15 +3350,7 @@
         <w:bidi w:val="0"/>
         <w:spacing w:lineRule="auto" w:line="276"/>
         <w:jc w:val="both"/>
-        <w:rPr>
-          <w:rFonts w:ascii="DejaVu Sans" w:hAnsi="DejaVu Sans"/>
-          <w:b/>
-          <w:b/>
-          <w:bCs/>
-          <w:sz w:val="28"/>
-          <w:szCs w:val="28"/>
-          <w:shd w:fill="FFF5CE" w:val="clear"/>
-        </w:rPr>
+        <w:rPr/>
       </w:pPr>
       <w:r>
         <w:rPr>
@@ -4324,22 +3895,7 @@
         <w:spacing w:lineRule="auto" w:line="288" w:before="0" w:after="0"/>
         <w:ind w:left="0" w:right="0" w:hanging="0"/>
         <w:jc w:val="both"/>
-        <w:rPr>
-          <w:rFonts w:ascii="DejaVu Sans" w:hAnsi="DejaVu Sans"/>
-          <w:b w:val="false"/>
-          <w:b w:val="false"/>
-          <w:i w:val="false"/>
-          <w:i w:val="false"/>
-          <w:caps w:val="false"/>
-          <w:smallCaps w:val="false"/>
-          <w:strike w:val="false"/>
-          <w:dstrike w:val="false"/>
-          <w:color w:val="000000"/>
-          <w:sz w:val="24"/>
-          <w:u w:val="none"/>
-          <w:effect w:val="none"/>
-          <w:shd w:fill="auto" w:val="clear"/>
-        </w:rPr>
+        <w:rPr/>
       </w:pPr>
       <w:r>
         <w:rPr>

</xml_diff>